<commit_message>
Modyfikacja instrukcji nr 2 dopisana część wprowadzenia dotycząca rozpoczynania pracy dopisane zadania do wykonania w ramach pierwszej części ćwiczenia
</commit_message>
<xml_diff>
--- a/Cw2 wprowadzenie/PiWDP2 Podstawy obslugi.docx
+++ b/Cw2 wprowadzenie/PiWDP2 Podstawy obslugi.docx
@@ -2663,7 +2663,47 @@
       </w:pPr>
       <w:r>
         <w:lastRenderedPageBreak/>
-        <w:t>szablony</w:t>
+        <w:t>skróty klawiaturowe (</w:t>
+      </w:r>
+      <w:proofErr w:type="spellStart"/>
+      <w:r>
+        <w:rPr>
+          <w:b/>
+        </w:rPr>
+        <w:t>Ctrl</w:t>
+      </w:r>
+      <w:r>
+        <w:t>+</w:t>
+      </w:r>
+      <w:r>
+        <w:rPr>
+          <w:b/>
+        </w:rPr>
+        <w:t>E</w:t>
+      </w:r>
+      <w:proofErr w:type="spellEnd"/>
+      <w:r>
+        <w:t xml:space="preserve">, </w:t>
+      </w:r>
+      <w:proofErr w:type="spellStart"/>
+      <w:r>
+        <w:rPr>
+          <w:b/>
+        </w:rPr>
+        <w:t>Ctrl</w:t>
+      </w:r>
+      <w:r>
+        <w:t>+</w:t>
+      </w:r>
+      <w:r>
+        <w:rPr>
+          <w:b/>
+        </w:rPr>
+        <w:t>B</w:t>
+      </w:r>
+      <w:proofErr w:type="spellEnd"/>
+      <w:r>
+        <w:t>)</w:t>
       </w:r>
     </w:p>
     <w:p>
@@ -2676,47 +2716,7 @@
         <w:spacing w:after="200" w:line="276" w:lineRule="auto"/>
       </w:pPr>
       <w:r>
-        <w:t>skróty klawiaturowe (</w:t>
-      </w:r>
-      <w:proofErr w:type="spellStart"/>
-      <w:r>
-        <w:rPr>
-          <w:b/>
-        </w:rPr>
-        <w:t>Ctrl</w:t>
-      </w:r>
-      <w:r>
-        <w:t>+</w:t>
-      </w:r>
-      <w:r>
-        <w:rPr>
-          <w:b/>
-        </w:rPr>
-        <w:t>E</w:t>
-      </w:r>
-      <w:proofErr w:type="spellEnd"/>
-      <w:r>
-        <w:t xml:space="preserve">, </w:t>
-      </w:r>
-      <w:proofErr w:type="spellStart"/>
-      <w:r>
-        <w:rPr>
-          <w:b/>
-        </w:rPr>
-        <w:t>Ctrl</w:t>
-      </w:r>
-      <w:r>
-        <w:t>+</w:t>
-      </w:r>
-      <w:r>
-        <w:rPr>
-          <w:b/>
-        </w:rPr>
-        <w:t>B</w:t>
-      </w:r>
-      <w:proofErr w:type="spellEnd"/>
-      <w:r>
-        <w:t>)</w:t>
+        <w:t>pomoc kontekstowa</w:t>
       </w:r>
     </w:p>
     <w:p>
@@ -2730,19 +2730,6 @@
       </w:pPr>
       <w:r>
         <w:lastRenderedPageBreak/>
-        <w:t>pomoc kontekstowa</w:t>
-      </w:r>
-    </w:p>
-    <w:p>
-      <w:pPr>
-        <w:pStyle w:val="Akapitzlist"/>
-        <w:numPr>
-          <w:ilvl w:val="0"/>
-          <w:numId w:val="19"/>
-        </w:numPr>
-        <w:spacing w:after="200" w:line="276" w:lineRule="auto"/>
-      </w:pPr>
-      <w:r>
         <w:t>okno help</w:t>
       </w:r>
     </w:p>
@@ -3462,12 +3449,11 @@
           <w:b/>
         </w:rPr>
       </w:pPr>
-      <w:bookmarkStart w:id="2" w:name="_Ref427319576"/>
       <w:r>
         <w:rPr>
           <w:b/>
         </w:rPr>
-        <w:t xml:space="preserve">Podstawowe wiadomości o środowisku </w:t>
+        <w:t xml:space="preserve">Rozpoczynanie pracy w środowisku </w:t>
       </w:r>
       <w:proofErr w:type="spellStart"/>
       <w:r>
@@ -3476,8 +3462,386 @@
         </w:rPr>
         <w:t>LabVIEW</w:t>
       </w:r>
+      <w:proofErr w:type="spellEnd"/>
+    </w:p>
+    <w:p>
+      <w:pPr>
+        <w:spacing w:line="360" w:lineRule="auto"/>
+        <w:ind w:firstLine="708"/>
+        <w:jc w:val="both"/>
+      </w:pPr>
+      <w:r>
+        <w:t xml:space="preserve">Pracę w środowisku </w:t>
+      </w:r>
+      <w:proofErr w:type="spellStart"/>
+      <w:r>
+        <w:t>LabVIEW</w:t>
+      </w:r>
+      <w:proofErr w:type="spellEnd"/>
+      <w:r>
+        <w:t xml:space="preserve"> można zacząć na kilka sposobów. Można utworzyć nowy pusty plik (File </w:t>
+      </w:r>
+      <w:r>
+        <w:sym w:font="Wingdings" w:char="F0E0"/>
+      </w:r>
+      <w:r>
+        <w:t xml:space="preserve"> New VI), jednak można w znaczy sposób przyspieszyć pracę korzystając z szablonów (File </w:t>
+      </w:r>
+      <w:r>
+        <w:sym w:font="Wingdings" w:char="F0E0"/>
+      </w:r>
+      <w:r>
+        <w:t xml:space="preserve"> New…). Szablony startowe </w:t>
+      </w:r>
+      <w:r>
+        <w:t xml:space="preserve">w </w:t>
+      </w:r>
+      <w:proofErr w:type="spellStart"/>
+      <w:r>
+        <w:t>LabVIEW</w:t>
+      </w:r>
+      <w:proofErr w:type="spellEnd"/>
+      <w:r>
+        <w:t xml:space="preserve"> zawierają gotowe, najczęściej używane struktury programistyczne. Do najważniejszych z nich można zaliczyć: szablon projektu, strukturę podprogramu z funkcją obsługi błędów (</w:t>
+      </w:r>
+      <w:proofErr w:type="spellStart"/>
+      <w:r>
+        <w:t>SubVI</w:t>
+      </w:r>
+      <w:proofErr w:type="spellEnd"/>
+      <w:r>
+        <w:t xml:space="preserve"> </w:t>
+      </w:r>
+      <w:proofErr w:type="spellStart"/>
+      <w:r>
+        <w:t>with</w:t>
+      </w:r>
+      <w:proofErr w:type="spellEnd"/>
+      <w:r>
+        <w:t xml:space="preserve"> terror </w:t>
+      </w:r>
+      <w:proofErr w:type="spellStart"/>
+      <w:r>
+        <w:t>handling</w:t>
+      </w:r>
+      <w:proofErr w:type="spellEnd"/>
+      <w:r>
+        <w:t xml:space="preserve">), struktury </w:t>
+      </w:r>
+      <w:proofErr w:type="spellStart"/>
+      <w:r>
+        <w:t>wielopętlowe</w:t>
+      </w:r>
+      <w:proofErr w:type="spellEnd"/>
+      <w:r>
+        <w:t xml:space="preserve"> oraz strukturę maszyny stanów. </w:t>
+      </w:r>
+    </w:p>
+    <w:p>
+      <w:pPr>
+        <w:spacing w:line="360" w:lineRule="auto"/>
+        <w:jc w:val="center"/>
+      </w:pPr>
+      <w:r>
+        <w:rPr>
+          <w:noProof/>
+        </w:rPr>
+        <w:drawing>
+          <wp:inline distT="0" distB="0" distL="0" distR="0">
+            <wp:extent cx="4245227" cy="3569817"/>
+            <wp:effectExtent l="19050" t="0" r="2923" b="0"/>
+            <wp:docPr id="11" name="Obraz 11"/>
+            <wp:cNvGraphicFramePr>
+              <a:graphicFrameLocks xmlns:a="http://schemas.openxmlformats.org/drawingml/2006/main" noChangeAspect="1"/>
+            </wp:cNvGraphicFramePr>
+            <a:graphic xmlns:a="http://schemas.openxmlformats.org/drawingml/2006/main">
+              <a:graphicData uri="http://schemas.openxmlformats.org/drawingml/2006/picture">
+                <pic:pic xmlns:pic="http://schemas.openxmlformats.org/drawingml/2006/picture">
+                  <pic:nvPicPr>
+                    <pic:cNvPr id="0" name="Picture 11"/>
+                    <pic:cNvPicPr>
+                      <a:picLocks noChangeAspect="1" noChangeArrowheads="1"/>
+                    </pic:cNvPicPr>
+                  </pic:nvPicPr>
+                  <pic:blipFill>
+                    <a:blip r:embed="rId14" cstate="print"/>
+                    <a:srcRect/>
+                    <a:stretch>
+                      <a:fillRect/>
+                    </a:stretch>
+                  </pic:blipFill>
+                  <pic:spPr bwMode="auto">
+                    <a:xfrm>
+                      <a:off x="0" y="0"/>
+                      <a:ext cx="4245565" cy="3570101"/>
+                    </a:xfrm>
+                    <a:prstGeom prst="rect">
+                      <a:avLst/>
+                    </a:prstGeom>
+                    <a:noFill/>
+                    <a:ln w="9525">
+                      <a:noFill/>
+                      <a:miter lim="800000"/>
+                      <a:headEnd/>
+                      <a:tailEnd/>
+                    </a:ln>
+                  </pic:spPr>
+                </pic:pic>
+              </a:graphicData>
+            </a:graphic>
+          </wp:inline>
+        </w:drawing>
+      </w:r>
+    </w:p>
+    <w:p>
+      <w:pPr>
+        <w:pStyle w:val="Akapitzlist"/>
+        <w:numPr>
+          <w:ilvl w:val="0"/>
+          <w:numId w:val="28"/>
+        </w:numPr>
+        <w:spacing w:line="360" w:lineRule="auto"/>
+        <w:jc w:val="center"/>
+        <w:rPr>
+          <w:sz w:val="20"/>
+        </w:rPr>
+      </w:pPr>
+      <w:bookmarkStart w:id="2" w:name="_Ref427426180"/>
+      <w:r>
+        <w:rPr>
+          <w:sz w:val="20"/>
+        </w:rPr>
+        <w:t>Widok okna wyboru szablonu z zaznaczonymi najważniejszymi strukturami</w:t>
+      </w:r>
       <w:bookmarkEnd w:id="2"/>
+      <w:r>
+        <w:rPr>
+          <w:sz w:val="20"/>
+        </w:rPr>
+        <w:t>.</w:t>
+      </w:r>
+    </w:p>
+    <w:p>
+      <w:pPr>
+        <w:spacing w:line="360" w:lineRule="auto"/>
+        <w:ind w:left="360"/>
+        <w:jc w:val="both"/>
+      </w:pPr>
+    </w:p>
+    <w:p>
+      <w:pPr>
+        <w:spacing w:line="360" w:lineRule="auto"/>
+        <w:ind w:firstLine="708"/>
+        <w:jc w:val="both"/>
+      </w:pPr>
+      <w:r>
+        <w:lastRenderedPageBreak/>
+        <w:t xml:space="preserve">Zaznaczone na </w:t>
+      </w:r>
+      <w:r>
+        <w:fldChar w:fldCharType="begin"/>
+      </w:r>
+      <w:r>
+        <w:instrText xml:space="preserve"> REF _Ref427426180 \r \h </w:instrText>
+      </w:r>
+      <w:r>
+        <w:fldChar w:fldCharType="separate"/>
+      </w:r>
+      <w:r>
+        <w:t>Rys. 1</w:t>
+      </w:r>
+      <w:r>
+        <w:fldChar w:fldCharType="end"/>
+      </w:r>
+      <w:r>
+        <w:t xml:space="preserve"> szablony będą omawiane w trakcie </w:t>
+      </w:r>
+      <w:r>
+        <w:t>zajęć.</w:t>
+      </w:r>
+      <w:r>
+        <w:t xml:space="preserve"> Szablony są to gotowe fragmenty plików zawierające najważniejszą funkcjonalność, niektóre szablony mogą zostać uruchomione bez żadnych modyfikacji. Wszystkie szablony wyposażone są w dokładne opisy działania i instrukcje dla programisty.</w:t>
+      </w:r>
+    </w:p>
+    <w:p>
+      <w:pPr>
+        <w:spacing w:line="360" w:lineRule="auto"/>
+        <w:ind w:firstLine="708"/>
+        <w:jc w:val="both"/>
+      </w:pPr>
+      <w:r>
+        <w:t xml:space="preserve">Inną metodą przyspieszającą pracę w </w:t>
+      </w:r>
+      <w:proofErr w:type="spellStart"/>
+      <w:r>
+        <w:t>LabVIEW</w:t>
+      </w:r>
       <w:proofErr w:type="spellEnd"/>
+      <w:r>
+        <w:t xml:space="preserve"> są przykłady. Wyszukać ich można za pomocą wyszukiwarki przykładów uruchamianej za pomocą:</w:t>
+      </w:r>
+    </w:p>
+    <w:p>
+      <w:pPr>
+        <w:spacing w:line="360" w:lineRule="auto"/>
+        <w:jc w:val="both"/>
+      </w:pPr>
+      <w:r>
+        <w:t xml:space="preserve">Help </w:t>
+      </w:r>
+      <w:r>
+        <w:sym w:font="Wingdings" w:char="F0E0"/>
+      </w:r>
+      <w:r>
+        <w:t xml:space="preserve"> </w:t>
+      </w:r>
+      <w:proofErr w:type="spellStart"/>
+      <w:r>
+        <w:t>Find</w:t>
+      </w:r>
+      <w:proofErr w:type="spellEnd"/>
+      <w:r>
+        <w:t xml:space="preserve"> </w:t>
+      </w:r>
+      <w:proofErr w:type="spellStart"/>
+      <w:r>
+        <w:t>Examples</w:t>
+      </w:r>
+      <w:proofErr w:type="spellEnd"/>
+      <w:r>
+        <w:t>…</w:t>
+      </w:r>
+    </w:p>
+    <w:p>
+      <w:pPr>
+        <w:spacing w:line="360" w:lineRule="auto"/>
+        <w:jc w:val="center"/>
+      </w:pPr>
+      <w:r>
+        <w:rPr>
+          <w:noProof/>
+        </w:rPr>
+        <w:drawing>
+          <wp:inline distT="0" distB="0" distL="0" distR="0">
+            <wp:extent cx="3971171" cy="2743200"/>
+            <wp:effectExtent l="19050" t="0" r="0" b="0"/>
+            <wp:docPr id="13" name="Obraz 13"/>
+            <wp:cNvGraphicFramePr>
+              <a:graphicFrameLocks xmlns:a="http://schemas.openxmlformats.org/drawingml/2006/main" noChangeAspect="1"/>
+            </wp:cNvGraphicFramePr>
+            <a:graphic xmlns:a="http://schemas.openxmlformats.org/drawingml/2006/main">
+              <a:graphicData uri="http://schemas.openxmlformats.org/drawingml/2006/picture">
+                <pic:pic xmlns:pic="http://schemas.openxmlformats.org/drawingml/2006/picture">
+                  <pic:nvPicPr>
+                    <pic:cNvPr id="0" name="Picture 13"/>
+                    <pic:cNvPicPr>
+                      <a:picLocks noChangeAspect="1" noChangeArrowheads="1"/>
+                    </pic:cNvPicPr>
+                  </pic:nvPicPr>
+                  <pic:blipFill>
+                    <a:blip r:embed="rId15" cstate="print"/>
+                    <a:srcRect/>
+                    <a:stretch>
+                      <a:fillRect/>
+                    </a:stretch>
+                  </pic:blipFill>
+                  <pic:spPr bwMode="auto">
+                    <a:xfrm>
+                      <a:off x="0" y="0"/>
+                      <a:ext cx="3971487" cy="2743419"/>
+                    </a:xfrm>
+                    <a:prstGeom prst="rect">
+                      <a:avLst/>
+                    </a:prstGeom>
+                    <a:noFill/>
+                    <a:ln w="9525">
+                      <a:noFill/>
+                      <a:miter lim="800000"/>
+                      <a:headEnd/>
+                      <a:tailEnd/>
+                    </a:ln>
+                  </pic:spPr>
+                </pic:pic>
+              </a:graphicData>
+            </a:graphic>
+          </wp:inline>
+        </w:drawing>
+      </w:r>
+    </w:p>
+    <w:p>
+      <w:pPr>
+        <w:pStyle w:val="Akapitzlist"/>
+        <w:numPr>
+          <w:ilvl w:val="0"/>
+          <w:numId w:val="28"/>
+        </w:numPr>
+        <w:spacing w:line="360" w:lineRule="auto"/>
+        <w:jc w:val="center"/>
+        <w:rPr>
+          <w:sz w:val="20"/>
+        </w:rPr>
+      </w:pPr>
+      <w:r>
+        <w:rPr>
+          <w:sz w:val="20"/>
+        </w:rPr>
+        <w:t>Okno wyszukiwarki przykładów.</w:t>
+      </w:r>
+    </w:p>
+    <w:p>
+      <w:pPr>
+        <w:spacing w:line="360" w:lineRule="auto"/>
+        <w:jc w:val="both"/>
+      </w:pPr>
+    </w:p>
+    <w:p>
+      <w:pPr>
+        <w:spacing w:line="360" w:lineRule="auto"/>
+        <w:ind w:firstLine="360"/>
+        <w:jc w:val="both"/>
+      </w:pPr>
+      <w:r>
+        <w:t xml:space="preserve">W przeciwieństwie do szablonów wszystkie przykłady są gotowymi, uruchamialnymi aplikacjami </w:t>
+      </w:r>
+      <w:proofErr w:type="spellStart"/>
+      <w:r>
+        <w:t>LabVIEW</w:t>
+      </w:r>
+      <w:proofErr w:type="spellEnd"/>
+      <w:r>
+        <w:t xml:space="preserve">. </w:t>
+      </w:r>
+      <w:r>
+        <w:t>Zarówno wszystkie szablony jak i przykłady</w:t>
+      </w:r>
+      <w:r>
+        <w:t xml:space="preserve"> mogą być użyte bez dodatkowych opłat w pracy programisty w ramach licencji (</w:t>
+      </w:r>
+      <w:r>
+        <w:rPr>
+          <w:b/>
+          <w:i/>
+        </w:rPr>
+        <w:t xml:space="preserve">licencja akademicka nie umożliwia komercyjnego wykorzystania środowiska </w:t>
+      </w:r>
+      <w:proofErr w:type="spellStart"/>
+      <w:r>
+        <w:rPr>
+          <w:b/>
+          <w:i/>
+        </w:rPr>
+        <w:t>LabVIEW</w:t>
+      </w:r>
+      <w:proofErr w:type="spellEnd"/>
+      <w:r>
+        <w:t>).</w:t>
+      </w:r>
+    </w:p>
+    <w:p>
+      <w:pPr>
+        <w:spacing w:line="360" w:lineRule="auto"/>
+        <w:jc w:val="both"/>
+      </w:pPr>
     </w:p>
     <w:p>
       <w:pPr>
@@ -3643,6 +4007,7 @@
         <w:rPr>
           <w:b/>
         </w:rPr>
+        <w:lastRenderedPageBreak/>
         <w:t>Oprogramowanie</w:t>
       </w:r>
       <w:bookmarkEnd w:id="6"/>
@@ -3759,6 +4124,29 @@
     </w:p>
     <w:p>
       <w:pPr>
+        <w:spacing w:line="360" w:lineRule="auto"/>
+        <w:ind w:left="360"/>
+      </w:pPr>
+      <w:r>
+        <w:t xml:space="preserve">- uruchomić nowy plik vi (File </w:t>
+      </w:r>
+      <w:r>
+        <w:sym w:font="Wingdings" w:char="F0E0"/>
+      </w:r>
+      <w:r>
+        <w:t xml:space="preserve"> New VI lub </w:t>
+      </w:r>
+      <w:proofErr w:type="spellStart"/>
+      <w:r>
+        <w:t>Ctrl+N</w:t>
+      </w:r>
+      <w:proofErr w:type="spellEnd"/>
+      <w:r>
+        <w:t>)</w:t>
+      </w:r>
+    </w:p>
+    <w:p>
+      <w:pPr>
         <w:numPr>
           <w:ilvl w:val="0"/>
           <w:numId w:val="5"/>
@@ -3772,10 +4160,670 @@
         <w:jc w:val="both"/>
       </w:pPr>
       <w:r>
-        <w:t>Sprawdzenie działan</w:t>
-      </w:r>
-      <w:r>
-        <w:t>ia karty DAQ w programie NI MAX:</w:t>
+        <w:t>Zapoznanie się z metodami wyszukiwania węzłów diagramu oraz komponentów panelu:</w:t>
+      </w:r>
+    </w:p>
+    <w:p>
+      <w:pPr>
+        <w:spacing w:line="360" w:lineRule="auto"/>
+        <w:ind w:left="360"/>
+        <w:jc w:val="both"/>
+      </w:pPr>
+      <w:r>
+        <w:t>- zidentyfikować okno panelu oraz okno diagramu,</w:t>
+      </w:r>
+    </w:p>
+    <w:p>
+      <w:pPr>
+        <w:spacing w:line="360" w:lineRule="auto"/>
+        <w:ind w:left="360"/>
+        <w:jc w:val="both"/>
+      </w:pPr>
+      <w:r>
+        <w:t>- przełączyć kilka razy między oknami za pomocą odpowiedniego skrótu klawiaturowego (patrz poprzednia instrukcja) (………………… można wpisać skrót)</w:t>
+      </w:r>
+    </w:p>
+    <w:p>
+      <w:pPr>
+        <w:spacing w:line="360" w:lineRule="auto"/>
+        <w:ind w:left="360"/>
+        <w:jc w:val="both"/>
+      </w:pPr>
+      <w:r>
+        <w:t xml:space="preserve">- za pomocą palety funkcji (PPM) na panelu umieścić dowolną kontrolkę typu </w:t>
+      </w:r>
+      <w:proofErr w:type="spellStart"/>
+      <w:r>
+        <w:t>string</w:t>
+      </w:r>
+      <w:proofErr w:type="spellEnd"/>
+    </w:p>
+    <w:p>
+      <w:pPr>
+        <w:spacing w:line="360" w:lineRule="auto"/>
+        <w:ind w:left="360"/>
+        <w:jc w:val="both"/>
+      </w:pPr>
+      <w:r>
+        <w:t xml:space="preserve">- skopiować kontrolkę używając </w:t>
+      </w:r>
+      <w:proofErr w:type="spellStart"/>
+      <w:r>
+        <w:t>Ctrl+LPM</w:t>
+      </w:r>
+      <w:proofErr w:type="spellEnd"/>
+    </w:p>
+    <w:p>
+      <w:pPr>
+        <w:spacing w:line="360" w:lineRule="auto"/>
+        <w:ind w:left="360"/>
+        <w:jc w:val="both"/>
+      </w:pPr>
+      <w:r>
+        <w:t>- zmienić typ skopiowanego terminalu z kontrolki na terminal</w:t>
+      </w:r>
+    </w:p>
+    <w:p>
+      <w:pPr>
+        <w:spacing w:line="360" w:lineRule="auto"/>
+        <w:ind w:left="360"/>
+        <w:jc w:val="both"/>
+      </w:pPr>
+      <w:r>
+        <w:t xml:space="preserve">PPM </w:t>
+      </w:r>
+      <w:r>
+        <w:sym w:font="Wingdings" w:char="F0E0"/>
+      </w:r>
+      <w:r>
+        <w:t xml:space="preserve"> </w:t>
+      </w:r>
+      <w:proofErr w:type="spellStart"/>
+      <w:r>
+        <w:t>Change</w:t>
+      </w:r>
+      <w:proofErr w:type="spellEnd"/>
+      <w:r>
+        <w:t xml:space="preserve"> to </w:t>
+      </w:r>
+      <w:proofErr w:type="spellStart"/>
+      <w:r>
+        <w:t>Indicator</w:t>
+      </w:r>
+      <w:proofErr w:type="spellEnd"/>
+    </w:p>
+    <w:p>
+      <w:pPr>
+        <w:spacing w:line="360" w:lineRule="auto"/>
+        <w:ind w:left="360"/>
+        <w:jc w:val="both"/>
+      </w:pPr>
+      <w:r>
+        <w:t>- sprawdzić reprezentacje terminali w oknie diagramu</w:t>
+      </w:r>
+    </w:p>
+    <w:p>
+      <w:pPr>
+        <w:spacing w:line="360" w:lineRule="auto"/>
+        <w:ind w:left="360"/>
+        <w:jc w:val="both"/>
+      </w:pPr>
+      <w:r>
+        <w:t>- połączyć za pomocą przewodu kontrolkę ze wskaźnikiem</w:t>
+      </w:r>
+    </w:p>
+    <w:p>
+      <w:pPr>
+        <w:spacing w:line="360" w:lineRule="auto"/>
+        <w:ind w:left="360"/>
+        <w:jc w:val="both"/>
+      </w:pPr>
+      <w:r>
+        <w:t>- wrócić do Panelu i w kontrolce wpisać wybrany tekst np. „</w:t>
+      </w:r>
+      <w:proofErr w:type="spellStart"/>
+      <w:r>
+        <w:rPr>
+          <w:b/>
+        </w:rPr>
+        <w:t>Hello</w:t>
+      </w:r>
+      <w:proofErr w:type="spellEnd"/>
+      <w:r>
+        <w:rPr>
+          <w:b/>
+        </w:rPr>
+        <w:t xml:space="preserve"> </w:t>
+      </w:r>
+      <w:proofErr w:type="spellStart"/>
+      <w:r>
+        <w:rPr>
+          <w:b/>
+        </w:rPr>
+        <w:t>World</w:t>
+      </w:r>
+      <w:proofErr w:type="spellEnd"/>
+      <w:r>
+        <w:rPr>
+          <w:b/>
+        </w:rPr>
+        <w:t>!</w:t>
+      </w:r>
+      <w:r>
+        <w:t>”</w:t>
+      </w:r>
+    </w:p>
+    <w:p>
+      <w:pPr>
+        <w:spacing w:line="360" w:lineRule="auto"/>
+        <w:ind w:left="360"/>
+        <w:jc w:val="both"/>
+      </w:pPr>
+      <w:r>
+        <w:t>- uruchomić aplikację (</w:t>
+      </w:r>
+      <w:proofErr w:type="spellStart"/>
+      <w:r>
+        <w:t>Ctrl+R</w:t>
+      </w:r>
+      <w:proofErr w:type="spellEnd"/>
+      <w:r>
+        <w:t>)</w:t>
+      </w:r>
+    </w:p>
+    <w:p>
+      <w:pPr>
+        <w:spacing w:line="360" w:lineRule="auto"/>
+        <w:ind w:left="360"/>
+        <w:jc w:val="both"/>
+      </w:pPr>
+      <w:r>
+        <w:rPr>
+          <w:noProof/>
+        </w:rPr>
+        <w:drawing>
+          <wp:inline distT="0" distB="0" distL="0" distR="0">
+            <wp:extent cx="3521507" cy="836678"/>
+            <wp:effectExtent l="19050" t="0" r="2743" b="0"/>
+            <wp:docPr id="3" name="Obraz 5"/>
+            <wp:cNvGraphicFramePr>
+              <a:graphicFrameLocks xmlns:a="http://schemas.openxmlformats.org/drawingml/2006/main" noChangeAspect="1"/>
+            </wp:cNvGraphicFramePr>
+            <a:graphic xmlns:a="http://schemas.openxmlformats.org/drawingml/2006/main">
+              <a:graphicData uri="http://schemas.openxmlformats.org/drawingml/2006/picture">
+                <pic:pic xmlns:pic="http://schemas.openxmlformats.org/drawingml/2006/picture">
+                  <pic:nvPicPr>
+                    <pic:cNvPr id="0" name="Picture 5"/>
+                    <pic:cNvPicPr>
+                      <a:picLocks noChangeAspect="1" noChangeArrowheads="1"/>
+                    </pic:cNvPicPr>
+                  </pic:nvPicPr>
+                  <pic:blipFill>
+                    <a:blip r:embed="rId16" cstate="print"/>
+                    <a:srcRect/>
+                    <a:stretch>
+                      <a:fillRect/>
+                    </a:stretch>
+                  </pic:blipFill>
+                  <pic:spPr bwMode="auto">
+                    <a:xfrm>
+                      <a:off x="0" y="0"/>
+                      <a:ext cx="3528239" cy="838277"/>
+                    </a:xfrm>
+                    <a:prstGeom prst="rect">
+                      <a:avLst/>
+                    </a:prstGeom>
+                    <a:noFill/>
+                    <a:ln w="9525">
+                      <a:noFill/>
+                      <a:miter lim="800000"/>
+                      <a:headEnd/>
+                      <a:tailEnd/>
+                    </a:ln>
+                  </pic:spPr>
+                </pic:pic>
+              </a:graphicData>
+            </a:graphic>
+          </wp:inline>
+        </w:drawing>
+      </w:r>
+    </w:p>
+    <w:p>
+      <w:pPr>
+        <w:spacing w:line="360" w:lineRule="auto"/>
+        <w:ind w:left="360"/>
+        <w:jc w:val="both"/>
+      </w:pPr>
+      <w:r>
+        <w:t xml:space="preserve">- przejść do okna panelu i uruchomić </w:t>
+      </w:r>
+      <w:proofErr w:type="spellStart"/>
+      <w:r>
+        <w:rPr>
+          <w:b/>
+        </w:rPr>
+        <w:t>Quick-Drop</w:t>
+      </w:r>
+      <w:proofErr w:type="spellEnd"/>
+      <w:r>
+        <w:t xml:space="preserve"> (</w:t>
+      </w:r>
+      <w:proofErr w:type="spellStart"/>
+      <w:r>
+        <w:t>Ctrl+Space</w:t>
+      </w:r>
+      <w:proofErr w:type="spellEnd"/>
+      <w:r>
+        <w:t>)</w:t>
+      </w:r>
+    </w:p>
+    <w:p>
+      <w:pPr>
+        <w:spacing w:line="360" w:lineRule="auto"/>
+        <w:ind w:left="360"/>
+        <w:jc w:val="both"/>
+      </w:pPr>
+      <w:r>
+        <w:t xml:space="preserve">- wyszukać kontrolkę typu </w:t>
+      </w:r>
+      <w:proofErr w:type="spellStart"/>
+      <w:r>
+        <w:t>Numeric</w:t>
+      </w:r>
+      <w:proofErr w:type="spellEnd"/>
+      <w:r>
+        <w:t xml:space="preserve"> i umieścić na panelu</w:t>
+      </w:r>
+    </w:p>
+    <w:p>
+      <w:pPr>
+        <w:spacing w:line="360" w:lineRule="auto"/>
+        <w:ind w:left="360"/>
+        <w:jc w:val="both"/>
+      </w:pPr>
+      <w:r>
+        <w:t>- zmienić nazwę kontrolki na „a”</w:t>
+      </w:r>
+    </w:p>
+    <w:p>
+      <w:pPr>
+        <w:spacing w:line="360" w:lineRule="auto"/>
+        <w:ind w:left="360"/>
+        <w:jc w:val="both"/>
+      </w:pPr>
+      <w:r>
+        <w:t xml:space="preserve">- wybraną metodą (kopiowanie, </w:t>
+      </w:r>
+      <w:proofErr w:type="spellStart"/>
+      <w:r>
+        <w:t>Quick-Drop</w:t>
+      </w:r>
+      <w:proofErr w:type="spellEnd"/>
+      <w:r>
+        <w:t>, paleta kontrolek</w:t>
+      </w:r>
+      <w:r>
+        <w:t xml:space="preserve">) umieścić dodatkowe 3 kontrolki typu </w:t>
+      </w:r>
+      <w:proofErr w:type="spellStart"/>
+      <w:r>
+        <w:t>Numeric</w:t>
+      </w:r>
+      <w:proofErr w:type="spellEnd"/>
+    </w:p>
+    <w:p>
+      <w:pPr>
+        <w:spacing w:line="360" w:lineRule="auto"/>
+        <w:ind w:left="360"/>
+        <w:jc w:val="both"/>
+      </w:pPr>
+      <w:r>
+        <w:t>- pozmieniać nazwy: „a”, „b”, „x”, „y”,</w:t>
+      </w:r>
+    </w:p>
+    <w:p>
+      <w:pPr>
+        <w:spacing w:line="360" w:lineRule="auto"/>
+        <w:ind w:left="360"/>
+        <w:jc w:val="both"/>
+      </w:pPr>
+      <w:r>
+        <w:t>- kontrolkę  „y” zamienić a wskaźnik,</w:t>
+      </w:r>
+    </w:p>
+    <w:p>
+      <w:pPr>
+        <w:spacing w:line="360" w:lineRule="auto"/>
+        <w:ind w:left="360"/>
+        <w:jc w:val="both"/>
+      </w:pPr>
+      <w:r>
+        <w:t>- przejść do okna diagramu</w:t>
+      </w:r>
+    </w:p>
+    <w:p>
+      <w:pPr>
+        <w:spacing w:line="360" w:lineRule="auto"/>
+        <w:ind w:left="360"/>
+        <w:jc w:val="both"/>
+      </w:pPr>
+      <w:r>
+        <w:t>- w palecie funkcji znaleźć funkcje matematyczne</w:t>
+      </w:r>
+    </w:p>
+    <w:p>
+      <w:pPr>
+        <w:spacing w:line="360" w:lineRule="auto"/>
+        <w:ind w:left="360"/>
+        <w:jc w:val="both"/>
+      </w:pPr>
+      <w:r>
+        <w:rPr>
+          <w:noProof/>
+        </w:rPr>
+        <w:lastRenderedPageBreak/>
+        <w:drawing>
+          <wp:inline distT="0" distB="0" distL="0" distR="0">
+            <wp:extent cx="3506876" cy="2927812"/>
+            <wp:effectExtent l="19050" t="0" r="0" b="0"/>
+            <wp:docPr id="7" name="Obraz 6"/>
+            <wp:cNvGraphicFramePr>
+              <a:graphicFrameLocks xmlns:a="http://schemas.openxmlformats.org/drawingml/2006/main" noChangeAspect="1"/>
+            </wp:cNvGraphicFramePr>
+            <a:graphic xmlns:a="http://schemas.openxmlformats.org/drawingml/2006/main">
+              <a:graphicData uri="http://schemas.openxmlformats.org/drawingml/2006/picture">
+                <pic:pic xmlns:pic="http://schemas.openxmlformats.org/drawingml/2006/picture">
+                  <pic:nvPicPr>
+                    <pic:cNvPr id="0" name="Picture 6"/>
+                    <pic:cNvPicPr>
+                      <a:picLocks noChangeAspect="1" noChangeArrowheads="1"/>
+                    </pic:cNvPicPr>
+                  </pic:nvPicPr>
+                  <pic:blipFill>
+                    <a:blip r:embed="rId17" cstate="print"/>
+                    <a:srcRect/>
+                    <a:stretch>
+                      <a:fillRect/>
+                    </a:stretch>
+                  </pic:blipFill>
+                  <pic:spPr bwMode="auto">
+                    <a:xfrm>
+                      <a:off x="0" y="0"/>
+                      <a:ext cx="3507042" cy="2927951"/>
+                    </a:xfrm>
+                    <a:prstGeom prst="rect">
+                      <a:avLst/>
+                    </a:prstGeom>
+                    <a:noFill/>
+                    <a:ln w="9525">
+                      <a:noFill/>
+                      <a:miter lim="800000"/>
+                      <a:headEnd/>
+                      <a:tailEnd/>
+                    </a:ln>
+                  </pic:spPr>
+                </pic:pic>
+              </a:graphicData>
+            </a:graphic>
+          </wp:inline>
+        </w:drawing>
+      </w:r>
+    </w:p>
+    <w:p>
+      <w:pPr>
+        <w:spacing w:line="360" w:lineRule="auto"/>
+        <w:ind w:left="360"/>
+        <w:jc w:val="both"/>
+      </w:pPr>
+      <w:r>
+        <w:t>- sprawdzić i zapamiętać nazwę węzła mnożenia</w:t>
+      </w:r>
+    </w:p>
+    <w:p>
+      <w:pPr>
+        <w:spacing w:line="360" w:lineRule="auto"/>
+        <w:ind w:left="360"/>
+        <w:jc w:val="both"/>
+      </w:pPr>
+      <w:r>
+        <w:t>- wybrać i umieścić na diagramie węzeł dodawania</w:t>
+      </w:r>
+    </w:p>
+    <w:p>
+      <w:pPr>
+        <w:spacing w:line="360" w:lineRule="auto"/>
+        <w:ind w:left="360"/>
+        <w:jc w:val="both"/>
+      </w:pPr>
+      <w:r>
+        <w:t xml:space="preserve">- za pomocą </w:t>
+      </w:r>
+      <w:proofErr w:type="spellStart"/>
+      <w:r>
+        <w:t>Quick</w:t>
+      </w:r>
+      <w:proofErr w:type="spellEnd"/>
+      <w:r>
+        <w:t xml:space="preserve"> drop dodać węzeł mnożenia</w:t>
+      </w:r>
+    </w:p>
+    <w:p>
+      <w:pPr>
+        <w:spacing w:line="360" w:lineRule="auto"/>
+        <w:ind w:left="360"/>
+        <w:jc w:val="both"/>
+      </w:pPr>
+      <w:r>
+        <w:t>- połączyć elementy diagramu aby uzyskać funkcję liniową „</w:t>
+      </w:r>
+      <w:proofErr w:type="spellStart"/>
+      <w:r>
+        <w:t>y=a*x+b</w:t>
+      </w:r>
+      <w:proofErr w:type="spellEnd"/>
+      <w:r>
+        <w:t>”</w:t>
+      </w:r>
+    </w:p>
+    <w:p>
+      <w:pPr>
+        <w:spacing w:line="360" w:lineRule="auto"/>
+        <w:ind w:left="360"/>
+        <w:jc w:val="both"/>
+      </w:pPr>
+      <w:r>
+        <w:t>- uporządkować obiekty w obydwu oknach (np. jak na rysunku)</w:t>
+      </w:r>
+    </w:p>
+    <w:p>
+      <w:pPr>
+        <w:spacing w:line="360" w:lineRule="auto"/>
+        <w:ind w:left="360"/>
+        <w:jc w:val="both"/>
+      </w:pPr>
+      <w:r>
+        <w:rPr>
+          <w:noProof/>
+        </w:rPr>
+        <w:drawing>
+          <wp:inline distT="0" distB="0" distL="0" distR="0">
+            <wp:extent cx="4062831" cy="1130655"/>
+            <wp:effectExtent l="19050" t="0" r="0" b="0"/>
+            <wp:docPr id="10" name="Obraz 10"/>
+            <wp:cNvGraphicFramePr>
+              <a:graphicFrameLocks xmlns:a="http://schemas.openxmlformats.org/drawingml/2006/main" noChangeAspect="1"/>
+            </wp:cNvGraphicFramePr>
+            <a:graphic xmlns:a="http://schemas.openxmlformats.org/drawingml/2006/main">
+              <a:graphicData uri="http://schemas.openxmlformats.org/drawingml/2006/picture">
+                <pic:pic xmlns:pic="http://schemas.openxmlformats.org/drawingml/2006/picture">
+                  <pic:nvPicPr>
+                    <pic:cNvPr id="0" name="Picture 10"/>
+                    <pic:cNvPicPr>
+                      <a:picLocks noChangeAspect="1" noChangeArrowheads="1"/>
+                    </pic:cNvPicPr>
+                  </pic:nvPicPr>
+                  <pic:blipFill>
+                    <a:blip r:embed="rId18" cstate="print"/>
+                    <a:srcRect/>
+                    <a:stretch>
+                      <a:fillRect/>
+                    </a:stretch>
+                  </pic:blipFill>
+                  <pic:spPr bwMode="auto">
+                    <a:xfrm>
+                      <a:off x="0" y="0"/>
+                      <a:ext cx="4063024" cy="1130709"/>
+                    </a:xfrm>
+                    <a:prstGeom prst="rect">
+                      <a:avLst/>
+                    </a:prstGeom>
+                    <a:noFill/>
+                    <a:ln w="9525">
+                      <a:noFill/>
+                      <a:miter lim="800000"/>
+                      <a:headEnd/>
+                      <a:tailEnd/>
+                    </a:ln>
+                  </pic:spPr>
+                </pic:pic>
+              </a:graphicData>
+            </a:graphic>
+          </wp:inline>
+        </w:drawing>
+      </w:r>
+    </w:p>
+    <w:p>
+      <w:pPr>
+        <w:spacing w:line="360" w:lineRule="auto"/>
+        <w:ind w:left="360"/>
+        <w:jc w:val="both"/>
+      </w:pPr>
+      <w:r>
+        <w:t>- zadać wartości w kontrolkach i uruchomić aplikację</w:t>
+      </w:r>
+    </w:p>
+    <w:p>
+      <w:pPr>
+        <w:spacing w:line="360" w:lineRule="auto"/>
+        <w:ind w:left="360"/>
+        <w:jc w:val="both"/>
+      </w:pPr>
+      <w:r>
+        <w:t>- zapisać plik pod nazwą „</w:t>
+      </w:r>
+      <w:proofErr w:type="spellStart"/>
+      <w:r>
+        <w:t>f_liniowa.vi</w:t>
+      </w:r>
+      <w:proofErr w:type="spellEnd"/>
+      <w:r>
+        <w:t>”</w:t>
+      </w:r>
+    </w:p>
+    <w:p>
+      <w:pPr>
+        <w:spacing w:line="360" w:lineRule="auto"/>
+        <w:ind w:left="360"/>
+        <w:jc w:val="both"/>
+      </w:pPr>
+      <w:r>
+        <w:t>- zamknąć plik,</w:t>
+      </w:r>
+    </w:p>
+    <w:p>
+      <w:pPr>
+        <w:numPr>
+          <w:ilvl w:val="0"/>
+          <w:numId w:val="5"/>
+        </w:numPr>
+        <w:tabs>
+          <w:tab w:val="clear" w:pos="1068"/>
+          <w:tab w:val="num" w:pos="360"/>
+        </w:tabs>
+        <w:spacing w:line="360" w:lineRule="auto"/>
+        <w:ind w:left="360"/>
+        <w:jc w:val="both"/>
+      </w:pPr>
+      <w:r>
+        <w:t>Zapoznanie się z mechanizmami wspierającymi pracę programisty,</w:t>
+      </w:r>
+    </w:p>
+    <w:p>
+      <w:pPr>
+        <w:numPr>
+          <w:ilvl w:val="0"/>
+          <w:numId w:val="5"/>
+        </w:numPr>
+        <w:tabs>
+          <w:tab w:val="clear" w:pos="1068"/>
+          <w:tab w:val="num" w:pos="360"/>
+        </w:tabs>
+        <w:spacing w:line="360" w:lineRule="auto"/>
+        <w:ind w:left="360"/>
+        <w:jc w:val="both"/>
+      </w:pPr>
+      <w:r>
+        <w:t>Zapoznanie się z ideą wykonywania kodu graficznego – „</w:t>
+      </w:r>
+      <w:proofErr w:type="spellStart"/>
+      <w:r>
+        <w:t>dataflow</w:t>
+      </w:r>
+      <w:proofErr w:type="spellEnd"/>
+      <w:r>
+        <w:t>”,</w:t>
+      </w:r>
+    </w:p>
+    <w:p>
+      <w:pPr>
+        <w:numPr>
+          <w:ilvl w:val="0"/>
+          <w:numId w:val="5"/>
+        </w:numPr>
+        <w:tabs>
+          <w:tab w:val="clear" w:pos="1068"/>
+          <w:tab w:val="num" w:pos="360"/>
+        </w:tabs>
+        <w:spacing w:line="360" w:lineRule="auto"/>
+        <w:ind w:left="360"/>
+        <w:jc w:val="both"/>
+      </w:pPr>
+      <w:r>
+        <w:t xml:space="preserve">Zapoznanie się z metodami </w:t>
+      </w:r>
+      <w:proofErr w:type="spellStart"/>
+      <w:r>
+        <w:t>debuggowania</w:t>
+      </w:r>
+      <w:proofErr w:type="spellEnd"/>
+      <w:r>
+        <w:t xml:space="preserve"> aplikacji i </w:t>
+      </w:r>
+      <w:proofErr w:type="spellStart"/>
+      <w:r>
+        <w:t>subVI</w:t>
+      </w:r>
+      <w:proofErr w:type="spellEnd"/>
+      <w:r>
+        <w:t>,</w:t>
+      </w:r>
+    </w:p>
+    <w:p>
+      <w:pPr>
+        <w:numPr>
+          <w:ilvl w:val="0"/>
+          <w:numId w:val="5"/>
+        </w:numPr>
+        <w:tabs>
+          <w:tab w:val="clear" w:pos="1068"/>
+          <w:tab w:val="num" w:pos="360"/>
+        </w:tabs>
+        <w:spacing w:line="360" w:lineRule="auto"/>
+        <w:ind w:left="360"/>
+        <w:jc w:val="both"/>
+      </w:pPr>
+      <w:r>
+        <w:t>Zapoznanie się z podstawowymi technikami tworzenia i opisywania kodu.</w:t>
       </w:r>
     </w:p>
     <w:p>
@@ -3871,7 +4919,6 @@
         <w:rPr>
           <w:b/>
         </w:rPr>
-        <w:lastRenderedPageBreak/>
         <w:t>RAPORT</w:t>
       </w:r>
       <w:bookmarkEnd w:id="9"/>
@@ -4567,7 +5614,175 @@
         <w:t xml:space="preserve">- </w:t>
       </w:r>
       <w:r>
-        <w:t>DO UZUPEŁNIENIA</w:t>
+        <w:t xml:space="preserve">zapoznać się z właściwościami (PPM </w:t>
+      </w:r>
+      <w:r>
+        <w:sym w:font="Wingdings" w:char="F0E0"/>
+      </w:r>
+      <w:r>
+        <w:t xml:space="preserve"> </w:t>
+      </w:r>
+      <w:proofErr w:type="spellStart"/>
+      <w:r>
+        <w:t>Properties</w:t>
+      </w:r>
+      <w:proofErr w:type="spellEnd"/>
+      <w:r>
+        <w:t>) kontrolek, zwłaszcza z zakładkami:</w:t>
+      </w:r>
+    </w:p>
+    <w:p>
+      <w:pPr>
+        <w:spacing w:line="360" w:lineRule="auto"/>
+      </w:pPr>
+      <w:proofErr w:type="spellStart"/>
+      <w:r>
+        <w:rPr>
+          <w:b/>
+        </w:rPr>
+        <w:t>Appearance</w:t>
+      </w:r>
+      <w:proofErr w:type="spellEnd"/>
+      <w:r>
+        <w:t xml:space="preserve">, </w:t>
+      </w:r>
+      <w:r>
+        <w:rPr>
+          <w:b/>
+        </w:rPr>
+        <w:t xml:space="preserve">Data </w:t>
+      </w:r>
+      <w:proofErr w:type="spellStart"/>
+      <w:r>
+        <w:rPr>
+          <w:b/>
+        </w:rPr>
+        <w:t>type</w:t>
+      </w:r>
+      <w:proofErr w:type="spellEnd"/>
+      <w:r>
+        <w:t xml:space="preserve">, </w:t>
+      </w:r>
+      <w:r>
+        <w:rPr>
+          <w:b/>
+        </w:rPr>
+        <w:t xml:space="preserve">Data </w:t>
+      </w:r>
+      <w:proofErr w:type="spellStart"/>
+      <w:r>
+        <w:rPr>
+          <w:b/>
+        </w:rPr>
+        <w:t>Entry</w:t>
+      </w:r>
+      <w:proofErr w:type="spellEnd"/>
+      <w:r>
+        <w:t xml:space="preserve">, </w:t>
+      </w:r>
+      <w:r>
+        <w:rPr>
+          <w:b/>
+        </w:rPr>
+        <w:t>Display format</w:t>
+      </w:r>
+      <w:r>
+        <w:t xml:space="preserve">, </w:t>
+      </w:r>
+      <w:proofErr w:type="spellStart"/>
+      <w:r>
+        <w:rPr>
+          <w:b/>
+        </w:rPr>
+        <w:t>Documentation</w:t>
+      </w:r>
+      <w:r>
+        <w:t>,</w:t>
+      </w:r>
+      <w:proofErr w:type="spellEnd"/>
+    </w:p>
+    <w:p>
+      <w:pPr>
+        <w:spacing w:line="360" w:lineRule="auto"/>
+      </w:pPr>
+      <w:r>
+        <w:t xml:space="preserve">w przypadku wskaźników typu </w:t>
+      </w:r>
+      <w:proofErr w:type="spellStart"/>
+      <w:r>
+        <w:t>graph</w:t>
+      </w:r>
+      <w:proofErr w:type="spellEnd"/>
+      <w:r>
+        <w:t xml:space="preserve"> dodatkowo: </w:t>
+      </w:r>
+    </w:p>
+    <w:p>
+      <w:pPr>
+        <w:spacing w:line="360" w:lineRule="auto"/>
+      </w:pPr>
+      <w:proofErr w:type="spellStart"/>
+      <w:r>
+        <w:rPr>
+          <w:b/>
+        </w:rPr>
+        <w:t>Plots</w:t>
+      </w:r>
+      <w:proofErr w:type="spellEnd"/>
+      <w:r>
+        <w:t xml:space="preserve">, </w:t>
+      </w:r>
+      <w:proofErr w:type="spellStart"/>
+      <w:r>
+        <w:rPr>
+          <w:b/>
+        </w:rPr>
+        <w:t>Scales</w:t>
+      </w:r>
+      <w:proofErr w:type="spellEnd"/>
+      <w:r>
+        <w:t xml:space="preserve">, </w:t>
+      </w:r>
+      <w:proofErr w:type="spellStart"/>
+      <w:r>
+        <w:rPr>
+          <w:b/>
+        </w:rPr>
+        <w:t>Cursos</w:t>
+      </w:r>
+      <w:proofErr w:type="spellEnd"/>
+      <w:r>
+        <w:t>.</w:t>
+      </w:r>
+    </w:p>
+    <w:p>
+      <w:pPr>
+        <w:spacing w:line="360" w:lineRule="auto"/>
+      </w:pPr>
+      <w:r>
+        <w:t>- Jakie możliwości edycji mają właściwości?</w:t>
+      </w:r>
+    </w:p>
+    <w:p>
+      <w:pPr>
+        <w:spacing w:line="360" w:lineRule="auto"/>
+      </w:pPr>
+      <w:r>
+        <w:t xml:space="preserve">Do niektórych właściwości jest szybszy dostęp bezpośrednio po naciśnięciu PPM (np. PPM </w:t>
+      </w:r>
+      <w:r>
+        <w:sym w:font="Wingdings" w:char="F0E0"/>
+      </w:r>
+      <w:r>
+        <w:t xml:space="preserve"> </w:t>
+      </w:r>
+      <w:proofErr w:type="spellStart"/>
+      <w:r>
+        <w:t>Representation</w:t>
+      </w:r>
+      <w:proofErr w:type="spellEnd"/>
+      <w:r>
+        <w:t>)</w:t>
       </w:r>
     </w:p>
     <w:p>
@@ -4598,6 +5813,374 @@
       <w:r>
         <w:lastRenderedPageBreak/>
         <w:t>ZAŁĄCZNIKI</w:t>
+      </w:r>
+    </w:p>
+    <w:p>
+      <w:pPr>
+        <w:pStyle w:val="Nagwek2"/>
+        <w:rPr>
+          <w:rFonts w:ascii="Arial" w:hAnsi="Arial" w:cs="Arial"/>
+          <w:b w:val="0"/>
+          <w:sz w:val="28"/>
+        </w:rPr>
+      </w:pPr>
+      <w:r>
+        <w:rPr>
+          <w:rFonts w:ascii="Arial" w:hAnsi="Arial" w:cs="Arial"/>
+          <w:b w:val="0"/>
+          <w:sz w:val="28"/>
+        </w:rPr>
+        <w:t>Wygląd wejściowych i wyjściowych komponentów pulpitu na diagramie</w:t>
+      </w:r>
+    </w:p>
+    <w:p>
+      <w:pPr>
+        <w:spacing w:line="360" w:lineRule="auto"/>
+        <w:jc w:val="both"/>
+      </w:pPr>
+      <w:r>
+        <w:t xml:space="preserve">Komponenty pulpitu mają swoją reprezentację w oknie diagramu, niezależnie od typu oraz wyglądu na panelu w oknie diagramu może przyjąć jeden z dwóch widoków: widok ikony lub </w:t>
+      </w:r>
+      <w:r>
+        <w:t>widok terminalu</w:t>
+      </w:r>
+      <w:r>
+        <w:t>. Na rysunku przedstawiono obydwa widoki</w:t>
+      </w:r>
+      <w:r>
+        <w:t>:</w:t>
+      </w:r>
+    </w:p>
+    <w:p>
+      <w:pPr>
+        <w:spacing w:line="360" w:lineRule="auto"/>
+        <w:jc w:val="both"/>
+      </w:pPr>
+      <w:r>
+        <w:drawing>
+          <wp:inline distT="0" distB="0" distL="0" distR="0">
+            <wp:extent cx="2702204" cy="760781"/>
+            <wp:effectExtent l="19050" t="0" r="2896" b="0"/>
+            <wp:docPr id="1" name="Obraz 1" descr="loc_bd_View Terminals as Icons.png"/>
+            <wp:cNvGraphicFramePr/>
+            <a:graphic xmlns:a="http://schemas.openxmlformats.org/drawingml/2006/main">
+              <a:graphicData uri="http://schemas.openxmlformats.org/drawingml/2006/picture">
+                <pic:pic xmlns:pic="http://schemas.openxmlformats.org/drawingml/2006/picture">
+                  <pic:nvPicPr>
+                    <pic:cNvPr id="4" name="Embedded Image" descr="loc_bd_View Terminals as Icons.png"/>
+                    <pic:cNvPicPr>
+                      <a:picLocks noGrp="1" noChangeAspect="1"/>
+                    </pic:cNvPicPr>
+                  </pic:nvPicPr>
+                  <pic:blipFill>
+                    <a:blip r:embed="rId19" cstate="print"/>
+                    <a:stretch>
+                      <a:fillRect/>
+                    </a:stretch>
+                  </pic:blipFill>
+                  <pic:spPr>
+                    <a:xfrm>
+                      <a:off x="0" y="0"/>
+                      <a:ext cx="2706614" cy="762023"/>
+                    </a:xfrm>
+                    <a:prstGeom prst="rect">
+                      <a:avLst/>
+                    </a:prstGeom>
+                  </pic:spPr>
+                </pic:pic>
+              </a:graphicData>
+            </a:graphic>
+          </wp:inline>
+        </w:drawing>
+      </w:r>
+    </w:p>
+    <w:p>
+      <w:pPr>
+        <w:spacing w:line="360" w:lineRule="auto"/>
+        <w:jc w:val="both"/>
+      </w:pPr>
+      <w:r>
+        <w:t>Zmianę widoku pojedynczej ikony można dokonać:</w:t>
+      </w:r>
+    </w:p>
+    <w:p>
+      <w:pPr>
+        <w:spacing w:line="360" w:lineRule="auto"/>
+        <w:jc w:val="both"/>
+      </w:pPr>
+      <w:r>
+        <w:t xml:space="preserve">PPM </w:t>
+      </w:r>
+      <w:r>
+        <w:sym w:font="Wingdings" w:char="F0E0"/>
+      </w:r>
+      <w:r>
+        <w:t xml:space="preserve"> </w:t>
+      </w:r>
+      <w:proofErr w:type="spellStart"/>
+      <w:r>
+        <w:t>View</w:t>
+      </w:r>
+      <w:proofErr w:type="spellEnd"/>
+      <w:r>
+        <w:t xml:space="preserve"> as </w:t>
+      </w:r>
+      <w:proofErr w:type="spellStart"/>
+      <w:r>
+        <w:t>Icon</w:t>
+      </w:r>
+      <w:proofErr w:type="spellEnd"/>
+      <w:r>
+        <w:t xml:space="preserve"> (zaznaczyć lub odznaczyć).</w:t>
+      </w:r>
+    </w:p>
+    <w:p>
+      <w:pPr>
+        <w:spacing w:line="360" w:lineRule="auto"/>
+        <w:jc w:val="both"/>
+      </w:pPr>
+      <w:r>
+        <w:t xml:space="preserve">Jeżeli chcemy zmienić domyślny wygląd terminalu w opcjach </w:t>
+      </w:r>
+      <w:proofErr w:type="spellStart"/>
+      <w:r>
+        <w:t>LabVIEW</w:t>
+      </w:r>
+      <w:proofErr w:type="spellEnd"/>
+      <w:r>
+        <w:t xml:space="preserve"> należy wybrać:</w:t>
+      </w:r>
+    </w:p>
+    <w:p>
+      <w:pPr>
+        <w:spacing w:line="360" w:lineRule="auto"/>
+        <w:jc w:val="both"/>
+        <w:rPr>
+          <w:lang w:val="en-GB"/>
+        </w:rPr>
+      </w:pPr>
+      <w:r>
+        <w:rPr>
+          <w:lang w:val="en-GB"/>
+        </w:rPr>
+        <w:t xml:space="preserve">Tools </w:t>
+      </w:r>
+      <w:r>
+        <w:sym w:font="Wingdings" w:char="F0E0"/>
+      </w:r>
+      <w:r>
+        <w:rPr>
+          <w:lang w:val="en-GB"/>
+        </w:rPr>
+        <w:t xml:space="preserve"> Options… </w:t>
+      </w:r>
+      <w:r>
+        <w:sym w:font="Wingdings" w:char="F0E0"/>
+      </w:r>
+      <w:r>
+        <w:rPr>
+          <w:lang w:val="en-GB"/>
+        </w:rPr>
+        <w:t xml:space="preserve"> Block Diagram</w:t>
+      </w:r>
+    </w:p>
+    <w:p>
+      <w:pPr>
+        <w:spacing w:line="360" w:lineRule="auto"/>
+        <w:jc w:val="both"/>
+        <w:rPr>
+          <w:lang w:val="en-GB"/>
+        </w:rPr>
+      </w:pPr>
+      <w:r>
+        <w:rPr>
+          <w:lang w:val="en-GB"/>
+        </w:rPr>
+        <w:t>(</w:t>
+      </w:r>
+      <w:proofErr w:type="spellStart"/>
+      <w:r>
+        <w:rPr>
+          <w:lang w:val="en-GB"/>
+        </w:rPr>
+        <w:t>zaznaczyć</w:t>
+      </w:r>
+      <w:proofErr w:type="spellEnd"/>
+      <w:r>
+        <w:rPr>
+          <w:lang w:val="en-GB"/>
+        </w:rPr>
+        <w:t xml:space="preserve"> </w:t>
+      </w:r>
+      <w:proofErr w:type="spellStart"/>
+      <w:r>
+        <w:rPr>
+          <w:lang w:val="en-GB"/>
+        </w:rPr>
+        <w:t>lub</w:t>
+      </w:r>
+      <w:proofErr w:type="spellEnd"/>
+      <w:r>
+        <w:rPr>
+          <w:lang w:val="en-GB"/>
+        </w:rPr>
+        <w:t xml:space="preserve"> </w:t>
+      </w:r>
+      <w:proofErr w:type="spellStart"/>
+      <w:r>
+        <w:rPr>
+          <w:lang w:val="en-GB"/>
+        </w:rPr>
+        <w:t>odznaczyć</w:t>
+      </w:r>
+      <w:proofErr w:type="spellEnd"/>
+      <w:r>
+        <w:rPr>
+          <w:lang w:val="en-GB"/>
+        </w:rPr>
+        <w:t xml:space="preserve"> </w:t>
+      </w:r>
+      <w:proofErr w:type="spellStart"/>
+      <w:r>
+        <w:rPr>
+          <w:lang w:val="en-GB"/>
+        </w:rPr>
+        <w:t>opcję</w:t>
+      </w:r>
+      <w:proofErr w:type="spellEnd"/>
+      <w:r>
+        <w:rPr>
+          <w:lang w:val="en-GB"/>
+        </w:rPr>
+        <w:t xml:space="preserve"> „</w:t>
+      </w:r>
+      <w:r>
+        <w:rPr>
+          <w:b/>
+          <w:lang w:val="en-GB"/>
+        </w:rPr>
+        <w:t xml:space="preserve">Place </w:t>
+      </w:r>
+      <w:r>
+        <w:rPr>
+          <w:b/>
+          <w:lang w:val="en-GB"/>
+        </w:rPr>
+        <w:t>f</w:t>
+      </w:r>
+      <w:r>
+        <w:rPr>
+          <w:b/>
+          <w:lang w:val="en-GB"/>
+        </w:rPr>
+        <w:t xml:space="preserve">ront </w:t>
+      </w:r>
+      <w:r>
+        <w:rPr>
+          <w:b/>
+          <w:lang w:val="en-GB"/>
+        </w:rPr>
+        <w:t>p</w:t>
+      </w:r>
+      <w:r>
+        <w:rPr>
+          <w:b/>
+          <w:lang w:val="en-GB"/>
+        </w:rPr>
+        <w:t xml:space="preserve">anel </w:t>
+      </w:r>
+      <w:r>
+        <w:rPr>
+          <w:b/>
+          <w:lang w:val="en-GB"/>
+        </w:rPr>
+        <w:t>t</w:t>
+      </w:r>
+      <w:r>
+        <w:rPr>
+          <w:b/>
+          <w:lang w:val="en-GB"/>
+        </w:rPr>
+        <w:t xml:space="preserve">erminals as </w:t>
+      </w:r>
+      <w:r>
+        <w:rPr>
+          <w:b/>
+          <w:lang w:val="en-GB"/>
+        </w:rPr>
+        <w:t>ic</w:t>
+      </w:r>
+      <w:r>
+        <w:rPr>
+          <w:b/>
+          <w:lang w:val="en-GB"/>
+        </w:rPr>
+        <w:t>ons</w:t>
+      </w:r>
+      <w:r>
+        <w:rPr>
+          <w:lang w:val="en-GB"/>
+        </w:rPr>
+        <w:t>”)</w:t>
+      </w:r>
+    </w:p>
+    <w:p>
+      <w:pPr>
+        <w:spacing w:line="360" w:lineRule="auto"/>
+        <w:jc w:val="both"/>
+        <w:rPr>
+          <w:lang w:val="en-GB"/>
+        </w:rPr>
+      </w:pPr>
+      <w:r>
+        <w:rPr>
+          <w:noProof/>
+        </w:rPr>
+        <w:drawing>
+          <wp:inline distT="0" distB="0" distL="0" distR="0">
+            <wp:extent cx="5138166" cy="2174057"/>
+            <wp:effectExtent l="19050" t="0" r="5334" b="0"/>
+            <wp:docPr id="2" name="Obraz 4"/>
+            <wp:cNvGraphicFramePr>
+              <a:graphicFrameLocks xmlns:a="http://schemas.openxmlformats.org/drawingml/2006/main" noChangeAspect="1"/>
+            </wp:cNvGraphicFramePr>
+            <a:graphic xmlns:a="http://schemas.openxmlformats.org/drawingml/2006/main">
+              <a:graphicData uri="http://schemas.openxmlformats.org/drawingml/2006/picture">
+                <pic:pic xmlns:pic="http://schemas.openxmlformats.org/drawingml/2006/picture">
+                  <pic:nvPicPr>
+                    <pic:cNvPr id="0" name="Picture 4"/>
+                    <pic:cNvPicPr>
+                      <a:picLocks noChangeAspect="1" noChangeArrowheads="1"/>
+                    </pic:cNvPicPr>
+                  </pic:nvPicPr>
+                  <pic:blipFill>
+                    <a:blip r:embed="rId20" cstate="print"/>
+                    <a:srcRect/>
+                    <a:stretch>
+                      <a:fillRect/>
+                    </a:stretch>
+                  </pic:blipFill>
+                  <pic:spPr bwMode="auto">
+                    <a:xfrm>
+                      <a:off x="0" y="0"/>
+                      <a:ext cx="5137951" cy="2173966"/>
+                    </a:xfrm>
+                    <a:prstGeom prst="rect">
+                      <a:avLst/>
+                    </a:prstGeom>
+                    <a:noFill/>
+                    <a:ln w="9525">
+                      <a:noFill/>
+                      <a:miter lim="800000"/>
+                      <a:headEnd/>
+                      <a:tailEnd/>
+                    </a:ln>
+                  </pic:spPr>
+                </pic:pic>
+              </a:graphicData>
+            </a:graphic>
+          </wp:inline>
+        </w:drawing>
       </w:r>
     </w:p>
     <w:p>
@@ -4703,6 +6286,7 @@
         <w:spacing w:line="360" w:lineRule="auto"/>
       </w:pPr>
       <w:r>
+        <w:lastRenderedPageBreak/>
         <w:t>Przygotowanie graficznego pliku wykonywalnego:</w:t>
       </w:r>
     </w:p>
@@ -4849,6 +6433,16 @@
       <w:r>
         <w:t>http://www.ni.com/tutorial/9330/en/</w:t>
       </w:r>
+    </w:p>
+    <w:p>
+      <w:pPr>
+        <w:spacing w:line="360" w:lineRule="auto"/>
+      </w:pPr>
+    </w:p>
+    <w:p>
+      <w:pPr>
+        <w:spacing w:line="360" w:lineRule="auto"/>
+      </w:pPr>
     </w:p>
     <w:sectPr>
       <w:type w:val="continuous"/>
@@ -4952,7 +6546,7 @@
         <w:rStyle w:val="Numerstrony"/>
         <w:noProof/>
       </w:rPr>
-      <w:t>6</w:t>
+      <w:t>2</w:t>
     </w:r>
     <w:r>
       <w:rPr>
@@ -5142,10 +6736,10 @@
                 <v:path o:extrusionok="f" gradientshapeok="t" o:connecttype="rect"/>
                 <o:lock v:ext="edit" aspectratio="t"/>
               </v:shapetype>
-              <v:shape id="_x0000_i1025" type="#_x0000_t75" style="width:17.3pt;height:27.05pt" o:ole="">
+              <v:shape id="_x0000_i1025" type="#_x0000_t75" style="width:17.25pt;height:27pt" o:ole="">
                 <v:imagedata r:id="rId1" o:title=""/>
               </v:shape>
-              <o:OLEObject Type="Embed" ProgID="CorelDRAW.Graphic.11" ShapeID="_x0000_i1025" DrawAspect="Content" ObjectID="_1501101586" r:id="rId2"/>
+              <o:OLEObject Type="Embed" ProgID="CorelDRAW.Graphic.11" ShapeID="_x0000_i1025" DrawAspect="Content" ObjectID="_1501168932" r:id="rId2"/>
             </w:object>
           </w:r>
         </w:p>
@@ -7156,6 +8750,95 @@
     </w:lvl>
   </w:abstractNum>
   <w:abstractNum w:abstractNumId="16">
+    <w:nsid w:val="46DF1D18"/>
+    <w:multiLevelType w:val="hybridMultilevel"/>
+    <w:tmpl w:val="A7502938"/>
+    <w:lvl w:ilvl="0" w:tplc="20EC5C26">
+      <w:start w:val="1"/>
+      <w:numFmt w:val="decimal"/>
+      <w:lvlText w:val="Rys. %1."/>
+      <w:lvlJc w:val="left"/>
+      <w:pPr>
+        <w:ind w:left="720" w:hanging="360"/>
+      </w:pPr>
+      <w:rPr>
+        <w:rFonts w:hint="default"/>
+      </w:rPr>
+    </w:lvl>
+    <w:lvl w:ilvl="1" w:tplc="04150019" w:tentative="1">
+      <w:start w:val="1"/>
+      <w:numFmt w:val="lowerLetter"/>
+      <w:lvlText w:val="%2."/>
+      <w:lvlJc w:val="left"/>
+      <w:pPr>
+        <w:ind w:left="1440" w:hanging="360"/>
+      </w:pPr>
+    </w:lvl>
+    <w:lvl w:ilvl="2" w:tplc="0415001B" w:tentative="1">
+      <w:start w:val="1"/>
+      <w:numFmt w:val="lowerRoman"/>
+      <w:lvlText w:val="%3."/>
+      <w:lvlJc w:val="right"/>
+      <w:pPr>
+        <w:ind w:left="2160" w:hanging="180"/>
+      </w:pPr>
+    </w:lvl>
+    <w:lvl w:ilvl="3" w:tplc="0415000F" w:tentative="1">
+      <w:start w:val="1"/>
+      <w:numFmt w:val="decimal"/>
+      <w:lvlText w:val="%4."/>
+      <w:lvlJc w:val="left"/>
+      <w:pPr>
+        <w:ind w:left="2880" w:hanging="360"/>
+      </w:pPr>
+    </w:lvl>
+    <w:lvl w:ilvl="4" w:tplc="04150019" w:tentative="1">
+      <w:start w:val="1"/>
+      <w:numFmt w:val="lowerLetter"/>
+      <w:lvlText w:val="%5."/>
+      <w:lvlJc w:val="left"/>
+      <w:pPr>
+        <w:ind w:left="3600" w:hanging="360"/>
+      </w:pPr>
+    </w:lvl>
+    <w:lvl w:ilvl="5" w:tplc="0415001B" w:tentative="1">
+      <w:start w:val="1"/>
+      <w:numFmt w:val="lowerRoman"/>
+      <w:lvlText w:val="%6."/>
+      <w:lvlJc w:val="right"/>
+      <w:pPr>
+        <w:ind w:left="4320" w:hanging="180"/>
+      </w:pPr>
+    </w:lvl>
+    <w:lvl w:ilvl="6" w:tplc="0415000F" w:tentative="1">
+      <w:start w:val="1"/>
+      <w:numFmt w:val="decimal"/>
+      <w:lvlText w:val="%7."/>
+      <w:lvlJc w:val="left"/>
+      <w:pPr>
+        <w:ind w:left="5040" w:hanging="360"/>
+      </w:pPr>
+    </w:lvl>
+    <w:lvl w:ilvl="7" w:tplc="04150019" w:tentative="1">
+      <w:start w:val="1"/>
+      <w:numFmt w:val="lowerLetter"/>
+      <w:lvlText w:val="%8."/>
+      <w:lvlJc w:val="left"/>
+      <w:pPr>
+        <w:ind w:left="5760" w:hanging="360"/>
+      </w:pPr>
+    </w:lvl>
+    <w:lvl w:ilvl="8" w:tplc="0415001B" w:tentative="1">
+      <w:start w:val="1"/>
+      <w:numFmt w:val="lowerRoman"/>
+      <w:lvlText w:val="%9."/>
+      <w:lvlJc w:val="right"/>
+      <w:pPr>
+        <w:ind w:left="6480" w:hanging="180"/>
+      </w:pPr>
+    </w:lvl>
+  </w:abstractNum>
+  <w:abstractNum w:abstractNumId="17">
     <w:nsid w:val="4A0B58C9"/>
     <w:multiLevelType w:val="hybridMultilevel"/>
     <w:tmpl w:val="CCAEEB10"/>
@@ -7295,7 +8978,7 @@
       </w:rPr>
     </w:lvl>
   </w:abstractNum>
-  <w:abstractNum w:abstractNumId="17">
+  <w:abstractNum w:abstractNumId="18">
     <w:nsid w:val="4A5858A9"/>
     <w:multiLevelType w:val="hybridMultilevel"/>
     <w:tmpl w:val="4EAEBBF6"/>
@@ -7435,7 +9118,7 @@
       </w:rPr>
     </w:lvl>
   </w:abstractNum>
-  <w:abstractNum w:abstractNumId="18">
+  <w:abstractNum w:abstractNumId="19">
     <w:nsid w:val="4F9009AB"/>
     <w:multiLevelType w:val="hybridMultilevel"/>
     <w:tmpl w:val="169246D8"/>
@@ -7575,7 +9258,7 @@
       </w:rPr>
     </w:lvl>
   </w:abstractNum>
-  <w:abstractNum w:abstractNumId="19">
+  <w:abstractNum w:abstractNumId="20">
     <w:nsid w:val="507E2F1A"/>
     <w:multiLevelType w:val="hybridMultilevel"/>
     <w:tmpl w:val="6E92481C"/>
@@ -7688,7 +9371,7 @@
       </w:rPr>
     </w:lvl>
   </w:abstractNum>
-  <w:abstractNum w:abstractNumId="20">
+  <w:abstractNum w:abstractNumId="21">
     <w:nsid w:val="5DC4639E"/>
     <w:multiLevelType w:val="hybridMultilevel"/>
     <w:tmpl w:val="E36C49C2"/>
@@ -7828,7 +9511,7 @@
       </w:rPr>
     </w:lvl>
   </w:abstractNum>
-  <w:abstractNum w:abstractNumId="21">
+  <w:abstractNum w:abstractNumId="22">
     <w:nsid w:val="60FD1859"/>
     <w:multiLevelType w:val="multilevel"/>
     <w:tmpl w:val="0415001F"/>
@@ -7914,7 +9597,7 @@
       </w:pPr>
     </w:lvl>
   </w:abstractNum>
-  <w:abstractNum w:abstractNumId="22">
+  <w:abstractNum w:abstractNumId="23">
     <w:nsid w:val="64F25570"/>
     <w:multiLevelType w:val="hybridMultilevel"/>
     <w:tmpl w:val="FD50839A"/>
@@ -8027,7 +9710,7 @@
       </w:rPr>
     </w:lvl>
   </w:abstractNum>
-  <w:abstractNum w:abstractNumId="23">
+  <w:abstractNum w:abstractNumId="24">
     <w:nsid w:val="6B236F82"/>
     <w:multiLevelType w:val="hybridMultilevel"/>
     <w:tmpl w:val="83FA8456"/>
@@ -8167,7 +9850,7 @@
       </w:rPr>
     </w:lvl>
   </w:abstractNum>
-  <w:abstractNum w:abstractNumId="24">
+  <w:abstractNum w:abstractNumId="25">
     <w:nsid w:val="6BEF740E"/>
     <w:multiLevelType w:val="multilevel"/>
     <w:tmpl w:val="0415001F"/>
@@ -8253,7 +9936,7 @@
       </w:pPr>
     </w:lvl>
   </w:abstractNum>
-  <w:abstractNum w:abstractNumId="25">
+  <w:abstractNum w:abstractNumId="26">
     <w:nsid w:val="76C66C13"/>
     <w:multiLevelType w:val="hybridMultilevel"/>
     <w:tmpl w:val="CAA49C9A"/>
@@ -8366,8 +10049,97 @@
       </w:pPr>
     </w:lvl>
   </w:abstractNum>
+  <w:abstractNum w:abstractNumId="27">
+    <w:nsid w:val="7E5D7D8E"/>
+    <w:multiLevelType w:val="hybridMultilevel"/>
+    <w:tmpl w:val="0D76A84E"/>
+    <w:lvl w:ilvl="0" w:tplc="20EC5C26">
+      <w:start w:val="1"/>
+      <w:numFmt w:val="decimal"/>
+      <w:lvlText w:val="Rys. %1."/>
+      <w:lvlJc w:val="left"/>
+      <w:pPr>
+        <w:ind w:left="720" w:hanging="360"/>
+      </w:pPr>
+      <w:rPr>
+        <w:rFonts w:hint="default"/>
+      </w:rPr>
+    </w:lvl>
+    <w:lvl w:ilvl="1" w:tplc="04150019" w:tentative="1">
+      <w:start w:val="1"/>
+      <w:numFmt w:val="lowerLetter"/>
+      <w:lvlText w:val="%2."/>
+      <w:lvlJc w:val="left"/>
+      <w:pPr>
+        <w:ind w:left="1440" w:hanging="360"/>
+      </w:pPr>
+    </w:lvl>
+    <w:lvl w:ilvl="2" w:tplc="0415001B" w:tentative="1">
+      <w:start w:val="1"/>
+      <w:numFmt w:val="lowerRoman"/>
+      <w:lvlText w:val="%3."/>
+      <w:lvlJc w:val="right"/>
+      <w:pPr>
+        <w:ind w:left="2160" w:hanging="180"/>
+      </w:pPr>
+    </w:lvl>
+    <w:lvl w:ilvl="3" w:tplc="0415000F" w:tentative="1">
+      <w:start w:val="1"/>
+      <w:numFmt w:val="decimal"/>
+      <w:lvlText w:val="%4."/>
+      <w:lvlJc w:val="left"/>
+      <w:pPr>
+        <w:ind w:left="2880" w:hanging="360"/>
+      </w:pPr>
+    </w:lvl>
+    <w:lvl w:ilvl="4" w:tplc="04150019" w:tentative="1">
+      <w:start w:val="1"/>
+      <w:numFmt w:val="lowerLetter"/>
+      <w:lvlText w:val="%5."/>
+      <w:lvlJc w:val="left"/>
+      <w:pPr>
+        <w:ind w:left="3600" w:hanging="360"/>
+      </w:pPr>
+    </w:lvl>
+    <w:lvl w:ilvl="5" w:tplc="0415001B" w:tentative="1">
+      <w:start w:val="1"/>
+      <w:numFmt w:val="lowerRoman"/>
+      <w:lvlText w:val="%6."/>
+      <w:lvlJc w:val="right"/>
+      <w:pPr>
+        <w:ind w:left="4320" w:hanging="180"/>
+      </w:pPr>
+    </w:lvl>
+    <w:lvl w:ilvl="6" w:tplc="0415000F" w:tentative="1">
+      <w:start w:val="1"/>
+      <w:numFmt w:val="decimal"/>
+      <w:lvlText w:val="%7."/>
+      <w:lvlJc w:val="left"/>
+      <w:pPr>
+        <w:ind w:left="5040" w:hanging="360"/>
+      </w:pPr>
+    </w:lvl>
+    <w:lvl w:ilvl="7" w:tplc="04150019" w:tentative="1">
+      <w:start w:val="1"/>
+      <w:numFmt w:val="lowerLetter"/>
+      <w:lvlText w:val="%8."/>
+      <w:lvlJc w:val="left"/>
+      <w:pPr>
+        <w:ind w:left="5760" w:hanging="360"/>
+      </w:pPr>
+    </w:lvl>
+    <w:lvl w:ilvl="8" w:tplc="0415001B" w:tentative="1">
+      <w:start w:val="1"/>
+      <w:numFmt w:val="lowerRoman"/>
+      <w:lvlText w:val="%9."/>
+      <w:lvlJc w:val="right"/>
+      <w:pPr>
+        <w:ind w:left="6480" w:hanging="180"/>
+      </w:pPr>
+    </w:lvl>
+  </w:abstractNum>
   <w:num w:numId="1">
-    <w:abstractNumId w:val="23"/>
+    <w:abstractNumId w:val="24"/>
   </w:num>
   <w:num w:numId="2">
     <w:abstractNumId w:val="15"/>
@@ -8388,7 +10160,7 @@
     <w:abstractNumId w:val="7"/>
   </w:num>
   <w:num w:numId="8">
-    <w:abstractNumId w:val="16"/>
+    <w:abstractNumId w:val="17"/>
   </w:num>
   <w:num w:numId="9">
     <w:abstractNumId w:val="10"/>
@@ -8397,19 +10169,19 @@
     <w:abstractNumId w:val="2"/>
   </w:num>
   <w:num w:numId="11">
-    <w:abstractNumId w:val="18"/>
+    <w:abstractNumId w:val="19"/>
   </w:num>
   <w:num w:numId="12">
-    <w:abstractNumId w:val="20"/>
+    <w:abstractNumId w:val="21"/>
   </w:num>
   <w:num w:numId="13">
-    <w:abstractNumId w:val="25"/>
+    <w:abstractNumId w:val="26"/>
   </w:num>
   <w:num w:numId="14">
     <w:abstractNumId w:val="8"/>
   </w:num>
   <w:num w:numId="15">
-    <w:abstractNumId w:val="17"/>
+    <w:abstractNumId w:val="18"/>
   </w:num>
   <w:num w:numId="16">
     <w:abstractNumId w:val="9"/>
@@ -8418,7 +10190,7 @@
     <w:abstractNumId w:val="4"/>
   </w:num>
   <w:num w:numId="18">
-    <w:abstractNumId w:val="22"/>
+    <w:abstractNumId w:val="23"/>
   </w:num>
   <w:num w:numId="19">
     <w:abstractNumId w:val="13"/>
@@ -8427,7 +10199,7 @@
     <w:abstractNumId w:val="14"/>
   </w:num>
   <w:num w:numId="21">
-    <w:abstractNumId w:val="19"/>
+    <w:abstractNumId w:val="20"/>
   </w:num>
   <w:num w:numId="22">
     <w:abstractNumId w:val="1"/>
@@ -8436,13 +10208,19 @@
     <w:abstractNumId w:val="11"/>
   </w:num>
   <w:num w:numId="24">
-    <w:abstractNumId w:val="21"/>
+    <w:abstractNumId w:val="22"/>
   </w:num>
   <w:num w:numId="25">
-    <w:abstractNumId w:val="24"/>
+    <w:abstractNumId w:val="25"/>
   </w:num>
   <w:num w:numId="26">
     <w:abstractNumId w:val="3"/>
+  </w:num>
+  <w:num w:numId="27">
+    <w:abstractNumId w:val="16"/>
+  </w:num>
+  <w:num w:numId="28">
+    <w:abstractNumId w:val="27"/>
   </w:num>
 </w:numbering>
 </file>
@@ -8644,7 +10422,6 @@
   <w:style w:type="character" w:default="1" w:styleId="Domylnaczcionkaakapitu">
     <w:name w:val="Default Paragraph Font"/>
     <w:uiPriority w:val="1"/>
-    <w:semiHidden/>
     <w:unhideWhenUsed/>
   </w:style>
   <w:style w:type="table" w:default="1" w:styleId="Standardowy">
@@ -9122,7 +10899,7 @@
 </file>
 
 <file path=customXml/itemProps1.xml><?xml version="1.0" encoding="utf-8"?>
-<ds:datastoreItem xmlns:ds="http://schemas.openxmlformats.org/officeDocument/2006/customXml" ds:itemID="{E9C3BF41-0571-4B90-9C78-77DF6049D125}">
+<ds:datastoreItem xmlns:ds="http://schemas.openxmlformats.org/officeDocument/2006/customXml" ds:itemID="{D42D8F7B-6C40-4EE6-9556-EE2A706CDFD6}">
   <ds:schemaRefs>
     <ds:schemaRef ds:uri="http://schemas.openxmlformats.org/officeDocument/2006/bibliography"/>
   </ds:schemaRefs>

</xml_diff>

<commit_message>
Dopisano dwa podrozdziały we wprowadzeniu
</commit_message>
<xml_diff>
--- a/Cw2 wprowadzenie/PiWDP2 Podstawy obslugi.docx
+++ b/Cw2 wprowadzenie/PiWDP2 Podstawy obslugi.docx
@@ -1695,58 +1695,6 @@
                 <w:szCs w:val="22"/>
               </w:rPr>
             </w:pPr>
-            <w:r>
-              <w:rPr>
-                <w:sz w:val="22"/>
-                <w:szCs w:val="22"/>
-              </w:rPr>
-              <w:fldChar w:fldCharType="begin"/>
-            </w:r>
-            <w:r>
-              <w:rPr>
-                <w:sz w:val="22"/>
-                <w:szCs w:val="22"/>
-              </w:rPr>
-              <w:instrText xml:space="preserve"> REF _Ref427145333 \h </w:instrText>
-            </w:r>
-            <w:r>
-              <w:rPr>
-                <w:sz w:val="22"/>
-                <w:szCs w:val="22"/>
-              </w:rPr>
-            </w:r>
-            <w:r>
-              <w:rPr>
-                <w:sz w:val="22"/>
-                <w:szCs w:val="22"/>
-              </w:rPr>
-              <w:fldChar w:fldCharType="separate"/>
-            </w:r>
-            <w:r>
-              <w:rPr>
-                <w:sz w:val="20"/>
-              </w:rPr>
-              <w:t xml:space="preserve">Struktura </w:t>
-            </w:r>
-            <w:r>
-              <w:rPr>
-                <w:sz w:val="20"/>
-              </w:rPr>
-              <w:t xml:space="preserve">wirtualnego </w:t>
-            </w:r>
-            <w:r>
-              <w:rPr>
-                <w:sz w:val="20"/>
-              </w:rPr>
-              <w:t>przyrządu pomiarowego.</w:t>
-            </w:r>
-            <w:r>
-              <w:rPr>
-                <w:sz w:val="22"/>
-                <w:szCs w:val="22"/>
-              </w:rPr>
-              <w:fldChar w:fldCharType="end"/>
-            </w:r>
           </w:p>
         </w:tc>
         <w:tc>
@@ -1759,24 +1707,6 @@
               <w:spacing w:before="120" w:after="120"/>
               <w:jc w:val="right"/>
             </w:pPr>
-            <w:r>
-              <w:fldChar w:fldCharType="begin"/>
-            </w:r>
-            <w:r>
-              <w:instrText xml:space="preserve"> PAGEREF _Ref427145333 \h </w:instrText>
-            </w:r>
-            <w:r>
-              <w:fldChar w:fldCharType="separate"/>
-            </w:r>
-            <w:r>
-              <w:rPr>
-                <w:noProof/>
-              </w:rPr>
-              <w:t>4</w:t>
-            </w:r>
-            <w:r>
-              <w:fldChar w:fldCharType="end"/>
-            </w:r>
           </w:p>
         </w:tc>
       </w:tr>
@@ -1808,46 +1738,6 @@
                 <w:szCs w:val="22"/>
               </w:rPr>
             </w:pPr>
-            <w:r>
-              <w:rPr>
-                <w:sz w:val="22"/>
-                <w:szCs w:val="22"/>
-              </w:rPr>
-              <w:fldChar w:fldCharType="begin"/>
-            </w:r>
-            <w:r>
-              <w:rPr>
-                <w:sz w:val="22"/>
-                <w:szCs w:val="22"/>
-              </w:rPr>
-              <w:instrText xml:space="preserve"> REF _Ref427145535 \h </w:instrText>
-            </w:r>
-            <w:r>
-              <w:rPr>
-                <w:sz w:val="22"/>
-                <w:szCs w:val="22"/>
-              </w:rPr>
-            </w:r>
-            <w:r>
-              <w:rPr>
-                <w:sz w:val="22"/>
-                <w:szCs w:val="22"/>
-              </w:rPr>
-              <w:fldChar w:fldCharType="separate"/>
-            </w:r>
-            <w:r>
-              <w:rPr>
-                <w:sz w:val="20"/>
-              </w:rPr>
-              <w:t>Struktura pliku VI.</w:t>
-            </w:r>
-            <w:r>
-              <w:rPr>
-                <w:sz w:val="22"/>
-                <w:szCs w:val="22"/>
-              </w:rPr>
-              <w:fldChar w:fldCharType="end"/>
-            </w:r>
           </w:p>
         </w:tc>
         <w:tc>
@@ -1860,24 +1750,6 @@
               <w:spacing w:before="120" w:after="120"/>
               <w:jc w:val="right"/>
             </w:pPr>
-            <w:r>
-              <w:fldChar w:fldCharType="begin"/>
-            </w:r>
-            <w:r>
-              <w:instrText xml:space="preserve"> PAGEREF _Ref427145535 \h </w:instrText>
-            </w:r>
-            <w:r>
-              <w:fldChar w:fldCharType="separate"/>
-            </w:r>
-            <w:r>
-              <w:rPr>
-                <w:noProof/>
-              </w:rPr>
-              <w:t>5</w:t>
-            </w:r>
-            <w:r>
-              <w:fldChar w:fldCharType="end"/>
-            </w:r>
           </w:p>
         </w:tc>
       </w:tr>
@@ -1909,46 +1781,6 @@
                 <w:szCs w:val="22"/>
               </w:rPr>
             </w:pPr>
-            <w:r>
-              <w:rPr>
-                <w:sz w:val="22"/>
-                <w:szCs w:val="22"/>
-              </w:rPr>
-              <w:fldChar w:fldCharType="begin"/>
-            </w:r>
-            <w:r>
-              <w:rPr>
-                <w:sz w:val="22"/>
-                <w:szCs w:val="22"/>
-              </w:rPr>
-              <w:instrText xml:space="preserve"> REF _Ref427319982 \h </w:instrText>
-            </w:r>
-            <w:r>
-              <w:rPr>
-                <w:sz w:val="22"/>
-                <w:szCs w:val="22"/>
-              </w:rPr>
-            </w:r>
-            <w:r>
-              <w:rPr>
-                <w:sz w:val="22"/>
-                <w:szCs w:val="22"/>
-              </w:rPr>
-              <w:fldChar w:fldCharType="separate"/>
-            </w:r>
-            <w:r>
-              <w:rPr>
-                <w:sz w:val="20"/>
-              </w:rPr>
-              <w:t>Widok palety kontrolek (a) oraz palety funkcji (b).</w:t>
-            </w:r>
-            <w:r>
-              <w:rPr>
-                <w:sz w:val="22"/>
-                <w:szCs w:val="22"/>
-              </w:rPr>
-              <w:fldChar w:fldCharType="end"/>
-            </w:r>
           </w:p>
         </w:tc>
         <w:tc>
@@ -1961,24 +1793,6 @@
               <w:spacing w:before="120" w:after="120"/>
               <w:jc w:val="right"/>
             </w:pPr>
-            <w:r>
-              <w:fldChar w:fldCharType="begin"/>
-            </w:r>
-            <w:r>
-              <w:instrText xml:space="preserve"> PAGEREF _Ref427319982 \h </w:instrText>
-            </w:r>
-            <w:r>
-              <w:fldChar w:fldCharType="separate"/>
-            </w:r>
-            <w:r>
-              <w:rPr>
-                <w:noProof/>
-              </w:rPr>
-              <w:t>6</w:t>
-            </w:r>
-            <w:r>
-              <w:fldChar w:fldCharType="end"/>
-            </w:r>
           </w:p>
         </w:tc>
       </w:tr>
@@ -2010,52 +1824,6 @@
                 <w:szCs w:val="22"/>
               </w:rPr>
             </w:pPr>
-            <w:r>
-              <w:rPr>
-                <w:sz w:val="22"/>
-                <w:szCs w:val="22"/>
-              </w:rPr>
-              <w:fldChar w:fldCharType="begin"/>
-            </w:r>
-            <w:r>
-              <w:rPr>
-                <w:sz w:val="22"/>
-                <w:szCs w:val="22"/>
-              </w:rPr>
-              <w:instrText xml:space="preserve"> REF _Ref427319986 \h </w:instrText>
-            </w:r>
-            <w:r>
-              <w:rPr>
-                <w:sz w:val="22"/>
-                <w:szCs w:val="22"/>
-              </w:rPr>
-            </w:r>
-            <w:r>
-              <w:rPr>
-                <w:sz w:val="22"/>
-                <w:szCs w:val="22"/>
-              </w:rPr>
-              <w:fldChar w:fldCharType="separate"/>
-            </w:r>
-            <w:r>
-              <w:rPr>
-                <w:sz w:val="20"/>
-              </w:rPr>
-              <w:t>Widok okna programu MAX</w:t>
-            </w:r>
-            <w:r>
-              <w:rPr>
-                <w:sz w:val="20"/>
-              </w:rPr>
-              <w:t>.</w:t>
-            </w:r>
-            <w:r>
-              <w:rPr>
-                <w:sz w:val="22"/>
-                <w:szCs w:val="22"/>
-              </w:rPr>
-              <w:fldChar w:fldCharType="end"/>
-            </w:r>
           </w:p>
         </w:tc>
         <w:tc>
@@ -2068,24 +1836,6 @@
               <w:spacing w:before="120" w:after="120"/>
               <w:jc w:val="right"/>
             </w:pPr>
-            <w:r>
-              <w:fldChar w:fldCharType="begin"/>
-            </w:r>
-            <w:r>
-              <w:instrText xml:space="preserve"> PAGEREF _Ref427319986 \h </w:instrText>
-            </w:r>
-            <w:r>
-              <w:fldChar w:fldCharType="separate"/>
-            </w:r>
-            <w:r>
-              <w:rPr>
-                <w:noProof/>
-              </w:rPr>
-              <w:t>7</w:t>
-            </w:r>
-            <w:r>
-              <w:fldChar w:fldCharType="end"/>
-            </w:r>
           </w:p>
         </w:tc>
       </w:tr>
@@ -2117,84 +1867,6 @@
                 <w:szCs w:val="22"/>
               </w:rPr>
             </w:pPr>
-            <w:r>
-              <w:rPr>
-                <w:sz w:val="22"/>
-                <w:szCs w:val="22"/>
-              </w:rPr>
-              <w:fldChar w:fldCharType="begin"/>
-            </w:r>
-            <w:r>
-              <w:rPr>
-                <w:sz w:val="22"/>
-                <w:szCs w:val="22"/>
-              </w:rPr>
-              <w:instrText xml:space="preserve"> REF _Ref427319993 \h </w:instrText>
-            </w:r>
-            <w:r>
-              <w:rPr>
-                <w:sz w:val="22"/>
-                <w:szCs w:val="22"/>
-              </w:rPr>
-            </w:r>
-            <w:r>
-              <w:rPr>
-                <w:sz w:val="22"/>
-                <w:szCs w:val="22"/>
-              </w:rPr>
-              <w:fldChar w:fldCharType="separate"/>
-            </w:r>
-            <w:r>
-              <w:rPr>
-                <w:sz w:val="20"/>
-              </w:rPr>
-              <w:t xml:space="preserve">Dostępne opcje dla </w:t>
-            </w:r>
-            <w:r>
-              <w:rPr>
-                <w:sz w:val="20"/>
-              </w:rPr>
-              <w:t xml:space="preserve">kart DAQ po </w:t>
-            </w:r>
-            <w:proofErr w:type="spellStart"/>
-            <w:r>
-              <w:rPr>
-                <w:sz w:val="20"/>
-              </w:rPr>
-              <w:t>naciścięciu</w:t>
-            </w:r>
-            <w:proofErr w:type="spellEnd"/>
-            <w:r>
-              <w:rPr>
-                <w:sz w:val="20"/>
-              </w:rPr>
-              <w:t xml:space="preserve"> PPM (a)</w:t>
-            </w:r>
-            <w:r>
-              <w:rPr>
-                <w:sz w:val="20"/>
-              </w:rPr>
-              <w:br/>
-            </w:r>
-            <w:r>
-              <w:rPr>
-                <w:sz w:val="20"/>
-              </w:rPr>
-              <w:t>oraz na górnej listwie okna właściwości (b)</w:t>
-            </w:r>
-            <w:r>
-              <w:rPr>
-                <w:sz w:val="20"/>
-              </w:rPr>
-              <w:t>.</w:t>
-            </w:r>
-            <w:r>
-              <w:rPr>
-                <w:sz w:val="22"/>
-                <w:szCs w:val="22"/>
-              </w:rPr>
-              <w:fldChar w:fldCharType="end"/>
-            </w:r>
           </w:p>
         </w:tc>
         <w:tc>
@@ -2207,24 +1879,6 @@
               <w:spacing w:before="120" w:after="120"/>
               <w:jc w:val="right"/>
             </w:pPr>
-            <w:r>
-              <w:fldChar w:fldCharType="begin"/>
-            </w:r>
-            <w:r>
-              <w:instrText xml:space="preserve"> PAGEREF _Ref427319993 \h </w:instrText>
-            </w:r>
-            <w:r>
-              <w:fldChar w:fldCharType="separate"/>
-            </w:r>
-            <w:r>
-              <w:rPr>
-                <w:noProof/>
-              </w:rPr>
-              <w:t>8</w:t>
-            </w:r>
-            <w:r>
-              <w:fldChar w:fldCharType="end"/>
-            </w:r>
           </w:p>
         </w:tc>
       </w:tr>
@@ -2256,46 +1910,6 @@
                 <w:szCs w:val="22"/>
               </w:rPr>
             </w:pPr>
-            <w:r>
-              <w:rPr>
-                <w:sz w:val="22"/>
-                <w:szCs w:val="22"/>
-              </w:rPr>
-              <w:fldChar w:fldCharType="begin"/>
-            </w:r>
-            <w:r>
-              <w:rPr>
-                <w:sz w:val="22"/>
-                <w:szCs w:val="22"/>
-              </w:rPr>
-              <w:instrText xml:space="preserve"> REF _Ref427235490 \h </w:instrText>
-            </w:r>
-            <w:r>
-              <w:rPr>
-                <w:sz w:val="22"/>
-                <w:szCs w:val="22"/>
-              </w:rPr>
-            </w:r>
-            <w:r>
-              <w:rPr>
-                <w:sz w:val="22"/>
-                <w:szCs w:val="22"/>
-              </w:rPr>
-              <w:fldChar w:fldCharType="separate"/>
-            </w:r>
-            <w:r>
-              <w:rPr>
-                <w:sz w:val="20"/>
-              </w:rPr>
-              <w:t>Widok okna testowego modułu wejścia analogowego karty NI USB-6210.</w:t>
-            </w:r>
-            <w:r>
-              <w:rPr>
-                <w:sz w:val="22"/>
-                <w:szCs w:val="22"/>
-              </w:rPr>
-              <w:fldChar w:fldCharType="end"/>
-            </w:r>
           </w:p>
         </w:tc>
         <w:tc>
@@ -2308,24 +1922,6 @@
               <w:spacing w:before="120" w:after="120"/>
               <w:jc w:val="right"/>
             </w:pPr>
-            <w:r>
-              <w:fldChar w:fldCharType="begin"/>
-            </w:r>
-            <w:r>
-              <w:instrText xml:space="preserve"> PAGEREF _Ref427235490 \h </w:instrText>
-            </w:r>
-            <w:r>
-              <w:fldChar w:fldCharType="separate"/>
-            </w:r>
-            <w:r>
-              <w:rPr>
-                <w:noProof/>
-              </w:rPr>
-              <w:t>9</w:t>
-            </w:r>
-            <w:r>
-              <w:fldChar w:fldCharType="end"/>
-            </w:r>
           </w:p>
         </w:tc>
       </w:tr>
@@ -2357,46 +1953,6 @@
                 <w:szCs w:val="22"/>
               </w:rPr>
             </w:pPr>
-            <w:r>
-              <w:rPr>
-                <w:sz w:val="22"/>
-                <w:szCs w:val="22"/>
-              </w:rPr>
-              <w:fldChar w:fldCharType="begin"/>
-            </w:r>
-            <w:r>
-              <w:rPr>
-                <w:sz w:val="22"/>
-                <w:szCs w:val="22"/>
-              </w:rPr>
-              <w:instrText xml:space="preserve"> REF _Ref427315817 \h </w:instrText>
-            </w:r>
-            <w:r>
-              <w:rPr>
-                <w:sz w:val="22"/>
-                <w:szCs w:val="22"/>
-              </w:rPr>
-            </w:r>
-            <w:r>
-              <w:rPr>
-                <w:sz w:val="22"/>
-                <w:szCs w:val="22"/>
-              </w:rPr>
-              <w:fldChar w:fldCharType="separate"/>
-            </w:r>
-            <w:r>
-              <w:rPr>
-                <w:sz w:val="20"/>
-              </w:rPr>
-              <w:t>Okno konfiguracji kanału analogowego.</w:t>
-            </w:r>
-            <w:r>
-              <w:rPr>
-                <w:sz w:val="22"/>
-                <w:szCs w:val="22"/>
-              </w:rPr>
-              <w:fldChar w:fldCharType="end"/>
-            </w:r>
           </w:p>
         </w:tc>
         <w:tc>
@@ -2409,24 +1965,6 @@
               <w:spacing w:before="120" w:after="120"/>
               <w:jc w:val="right"/>
             </w:pPr>
-            <w:r>
-              <w:fldChar w:fldCharType="begin"/>
-            </w:r>
-            <w:r>
-              <w:instrText xml:space="preserve"> PAGEREF _Ref427315817 \h </w:instrText>
-            </w:r>
-            <w:r>
-              <w:fldChar w:fldCharType="separate"/>
-            </w:r>
-            <w:r>
-              <w:rPr>
-                <w:noProof/>
-              </w:rPr>
-              <w:t>10</w:t>
-            </w:r>
-            <w:r>
-              <w:fldChar w:fldCharType="end"/>
-            </w:r>
           </w:p>
         </w:tc>
       </w:tr>
@@ -3607,6 +3145,7 @@
         </w:rPr>
       </w:pPr>
       <w:bookmarkStart w:id="2" w:name="_Ref427426180"/>
+      <w:bookmarkStart w:id="3" w:name="_Ref427496435"/>
       <w:r>
         <w:rPr>
           <w:sz w:val="20"/>
@@ -3620,6 +3159,7 @@
         </w:rPr>
         <w:t>.</w:t>
       </w:r>
+      <w:bookmarkEnd w:id="3"/>
     </w:p>
     <w:p>
       <w:pPr>
@@ -3660,7 +3200,19 @@
         <w:t>zajęć.</w:t>
       </w:r>
       <w:r>
-        <w:t xml:space="preserve"> Szablony są to gotowe fragmenty plików zawierające najważniejszą funkcjonalność, niektóre szablony mogą zostać uruchomione bez żadnych modyfikacji. Wszystkie szablony wyposażone są w dokładne opisy działania i instrukcje dla programisty.</w:t>
+        <w:t xml:space="preserve"> Szablony są to gotowe fragmenty plików zawierające </w:t>
+      </w:r>
+      <w:r>
+        <w:t>określoną strukturę programistyczną oraz najważniejszą funkcjonalność.</w:t>
+      </w:r>
+      <w:r>
+        <w:t xml:space="preserve"> </w:t>
+      </w:r>
+      <w:r>
+        <w:t>N</w:t>
+      </w:r>
+      <w:r>
+        <w:t>iektóre szablony mogą zostać uruchomione bez żadnych modyfikacji. Wszystkie szablony wyposażone są w dokładne opisy działania i instrukcje dla programisty.</w:t>
       </w:r>
     </w:p>
     <w:p>
@@ -3797,7 +3349,7 @@
     <w:p>
       <w:pPr>
         <w:spacing w:line="360" w:lineRule="auto"/>
-        <w:ind w:firstLine="360"/>
+        <w:ind w:firstLine="708"/>
         <w:jc w:val="both"/>
       </w:pPr>
       <w:r>
@@ -3835,6 +3387,1119 @@
       <w:proofErr w:type="spellEnd"/>
       <w:r>
         <w:t>).</w:t>
+      </w:r>
+    </w:p>
+    <w:p>
+      <w:pPr>
+        <w:spacing w:line="360" w:lineRule="auto"/>
+        <w:ind w:firstLine="708"/>
+        <w:jc w:val="both"/>
+      </w:pPr>
+    </w:p>
+    <w:p>
+      <w:pPr>
+        <w:pStyle w:val="Akapitzlist"/>
+        <w:numPr>
+          <w:ilvl w:val="1"/>
+          <w:numId w:val="25"/>
+        </w:numPr>
+        <w:spacing w:line="360" w:lineRule="auto"/>
+        <w:jc w:val="both"/>
+        <w:outlineLvl w:val="1"/>
+        <w:rPr>
+          <w:b/>
+        </w:rPr>
+      </w:pPr>
+      <w:proofErr w:type="spellStart"/>
+      <w:r>
+        <w:rPr>
+          <w:b/>
+        </w:rPr>
+        <w:t>Dataflow</w:t>
+      </w:r>
+      <w:proofErr w:type="spellEnd"/>
+      <w:r>
+        <w:rPr>
+          <w:b/>
+        </w:rPr>
+        <w:t xml:space="preserve"> - idea programowania graficznego</w:t>
+      </w:r>
+    </w:p>
+    <w:p>
+      <w:pPr>
+        <w:spacing w:line="360" w:lineRule="auto"/>
+        <w:ind w:firstLine="708"/>
+        <w:jc w:val="both"/>
+      </w:pPr>
+      <w:r>
+        <w:t xml:space="preserve">Bardzo istotną sprawą jest zrozumienie mechanizmu kolejności wykonywania kodu w </w:t>
+      </w:r>
+      <w:proofErr w:type="spellStart"/>
+      <w:r>
+        <w:t>LabVIEW</w:t>
+      </w:r>
+      <w:proofErr w:type="spellEnd"/>
+      <w:r>
+        <w:t xml:space="preserve">. W tekstowych językach strukturalnych kolejność wykonywania kodu jest determinowana kolejnymi liniami od góry do dołu. W </w:t>
+      </w:r>
+      <w:proofErr w:type="spellStart"/>
+      <w:r>
+        <w:t>LabVIEW</w:t>
+      </w:r>
+      <w:proofErr w:type="spellEnd"/>
+      <w:r>
+        <w:t xml:space="preserve"> kolejność wykonywana kodu jest określana przepływem danych </w:t>
+      </w:r>
+      <w:r>
+        <w:rPr>
+          <w:b/>
+        </w:rPr>
+        <w:t>DATAFLOW</w:t>
+      </w:r>
+      <w:r>
+        <w:t xml:space="preserve">. Elementami wprowadzającymi dane są terminale wejściowe – są to </w:t>
+      </w:r>
+      <w:r>
+        <w:t xml:space="preserve">kontrolki, stałe lub węzły nie posiadające tuneli wejściowych (np. węzeł Random), dalej dane przechodzą przez kolejne węzły zgodnie ze strukturą </w:t>
+      </w:r>
+      <w:r>
+        <w:lastRenderedPageBreak/>
+        <w:t xml:space="preserve">połączeń, ostatnimi elementami są wskaźniki prezentujące wynik działania kodu. Przykład działania </w:t>
+      </w:r>
+      <w:proofErr w:type="spellStart"/>
+      <w:r>
+        <w:t>dataflow</w:t>
+      </w:r>
+      <w:proofErr w:type="spellEnd"/>
+      <w:r>
+        <w:t xml:space="preserve"> z rozbiciem na kolejne kroki wykonywanego kodu został przedstawiony na </w:t>
+      </w:r>
+      <w:r>
+        <w:fldChar w:fldCharType="begin"/>
+      </w:r>
+      <w:r>
+        <w:instrText xml:space="preserve"> REF _Ref427495921 \r \h </w:instrText>
+      </w:r>
+      <w:r>
+        <w:fldChar w:fldCharType="separate"/>
+      </w:r>
+      <w:r>
+        <w:t>Rys. 3</w:t>
+      </w:r>
+      <w:r>
+        <w:fldChar w:fldCharType="end"/>
+      </w:r>
+      <w:r>
+        <w:t>.</w:t>
+      </w:r>
+    </w:p>
+    <w:p>
+      <w:pPr>
+        <w:spacing w:line="360" w:lineRule="auto"/>
+        <w:jc w:val="center"/>
+      </w:pPr>
+      <w:r>
+        <w:drawing>
+          <wp:inline distT="0" distB="0" distL="0" distR="0">
+            <wp:extent cx="2629052" cy="2018996"/>
+            <wp:effectExtent l="19050" t="0" r="0" b="0"/>
+            <wp:docPr id="8" name="Obraz 1"/>
+            <wp:cNvGraphicFramePr/>
+            <a:graphic xmlns:a="http://schemas.openxmlformats.org/drawingml/2006/main">
+              <a:graphicData uri="http://schemas.openxmlformats.org/drawingml/2006/picture">
+                <pic:pic xmlns:pic="http://schemas.openxmlformats.org/drawingml/2006/picture">
+                  <pic:nvPicPr>
+                    <pic:cNvPr id="28674" name="Picture 2"/>
+                    <pic:cNvPicPr>
+                      <a:picLocks noChangeAspect="1" noChangeArrowheads="1"/>
+                    </pic:cNvPicPr>
+                  </pic:nvPicPr>
+                  <pic:blipFill>
+                    <a:blip r:embed="rId16" cstate="print">
+                      <a:clrChange>
+                        <a:clrFrom>
+                          <a:srgbClr val="FFF8FF"/>
+                        </a:clrFrom>
+                        <a:clrTo>
+                          <a:srgbClr val="FFF8FF">
+                            <a:alpha val="0"/>
+                          </a:srgbClr>
+                        </a:clrTo>
+                      </a:clrChange>
+                    </a:blip>
+                    <a:srcRect/>
+                    <a:stretch>
+                      <a:fillRect/>
+                    </a:stretch>
+                  </pic:blipFill>
+                  <pic:spPr bwMode="auto">
+                    <a:xfrm>
+                      <a:off x="0" y="0"/>
+                      <a:ext cx="2627938" cy="2018141"/>
+                    </a:xfrm>
+                    <a:prstGeom prst="rect">
+                      <a:avLst/>
+                    </a:prstGeom>
+                    <a:noFill/>
+                    <a:ln w="9525">
+                      <a:noFill/>
+                      <a:miter lim="800000"/>
+                      <a:headEnd/>
+                      <a:tailEnd/>
+                    </a:ln>
+                  </pic:spPr>
+                </pic:pic>
+              </a:graphicData>
+            </a:graphic>
+          </wp:inline>
+        </w:drawing>
+      </w:r>
+    </w:p>
+    <w:p>
+      <w:pPr>
+        <w:pStyle w:val="Akapitzlist"/>
+        <w:numPr>
+          <w:ilvl w:val="0"/>
+          <w:numId w:val="28"/>
+        </w:numPr>
+        <w:spacing w:line="360" w:lineRule="auto"/>
+        <w:jc w:val="center"/>
+        <w:rPr>
+          <w:sz w:val="20"/>
+        </w:rPr>
+      </w:pPr>
+      <w:bookmarkStart w:id="4" w:name="_Ref427495921"/>
+      <w:proofErr w:type="spellStart"/>
+      <w:r>
+        <w:rPr>
+          <w:sz w:val="20"/>
+        </w:rPr>
+        <w:t>Dataflow</w:t>
+      </w:r>
+      <w:proofErr w:type="spellEnd"/>
+      <w:r>
+        <w:rPr>
+          <w:sz w:val="20"/>
+        </w:rPr>
+        <w:t xml:space="preserve"> – kolejność wykonywania kodu w </w:t>
+      </w:r>
+      <w:proofErr w:type="spellStart"/>
+      <w:r>
+        <w:rPr>
+          <w:sz w:val="20"/>
+        </w:rPr>
+        <w:t>LabVIEW</w:t>
+      </w:r>
+      <w:proofErr w:type="spellEnd"/>
+      <w:r>
+        <w:rPr>
+          <w:sz w:val="20"/>
+        </w:rPr>
+        <w:t>.</w:t>
+      </w:r>
+      <w:bookmarkEnd w:id="4"/>
+    </w:p>
+    <w:p>
+      <w:pPr>
+        <w:spacing w:line="360" w:lineRule="auto"/>
+        <w:jc w:val="both"/>
+      </w:pPr>
+    </w:p>
+    <w:p>
+      <w:pPr>
+        <w:spacing w:line="360" w:lineRule="auto"/>
+        <w:ind w:firstLine="708"/>
+        <w:jc w:val="both"/>
+      </w:pPr>
+      <w:r>
+        <w:t>Kolejność wykonywania programu</w:t>
+      </w:r>
+      <w:r>
+        <w:t xml:space="preserve"> w </w:t>
+      </w:r>
+      <w:proofErr w:type="spellStart"/>
+      <w:r>
+        <w:t>LabVIEW</w:t>
+      </w:r>
+      <w:proofErr w:type="spellEnd"/>
+      <w:r>
+        <w:t xml:space="preserve"> jest określona następującymi zasadami</w:t>
+      </w:r>
+      <w:r>
+        <w:t>:</w:t>
+      </w:r>
+    </w:p>
+    <w:p>
+      <w:pPr>
+        <w:numPr>
+          <w:ilvl w:val="0"/>
+          <w:numId w:val="29"/>
+        </w:numPr>
+        <w:spacing w:line="360" w:lineRule="auto"/>
+        <w:jc w:val="both"/>
+      </w:pPr>
+      <w:r>
+        <w:t xml:space="preserve">Przepływ danych odbywa się od lewej do prawej strony </w:t>
+      </w:r>
+      <w:r>
+        <w:t>(kontrolki umieszczamy na lewo a indykatory na prawo kodu),</w:t>
+      </w:r>
+    </w:p>
+    <w:p>
+      <w:pPr>
+        <w:numPr>
+          <w:ilvl w:val="0"/>
+          <w:numId w:val="29"/>
+        </w:numPr>
+        <w:spacing w:line="360" w:lineRule="auto"/>
+        <w:jc w:val="both"/>
+      </w:pPr>
+      <w:r>
+        <w:t>Przepływ danych odbywa się od kontrolek do indykatorów,</w:t>
+      </w:r>
+    </w:p>
+    <w:p>
+      <w:pPr>
+        <w:numPr>
+          <w:ilvl w:val="0"/>
+          <w:numId w:val="29"/>
+        </w:numPr>
+        <w:spacing w:line="360" w:lineRule="auto"/>
+        <w:jc w:val="both"/>
+      </w:pPr>
+      <w:r>
+        <w:t>Węzeł wykona swoje zadanie jeżeli otrzyma WSZYSTKIE wymagane dane wejściowe,</w:t>
+      </w:r>
+    </w:p>
+    <w:p>
+      <w:pPr>
+        <w:numPr>
+          <w:ilvl w:val="0"/>
+          <w:numId w:val="29"/>
+        </w:numPr>
+        <w:spacing w:line="360" w:lineRule="auto"/>
+        <w:jc w:val="both"/>
+      </w:pPr>
+      <w:r>
+        <w:t>Wszystkie węzły, które otrzymują dane w tym samym kroku wyko</w:t>
+      </w:r>
+      <w:r>
+        <w:t>nują się „równolegle”,</w:t>
+      </w:r>
+    </w:p>
+    <w:p>
+      <w:pPr>
+        <w:numPr>
+          <w:ilvl w:val="0"/>
+          <w:numId w:val="29"/>
+        </w:numPr>
+        <w:spacing w:line="360" w:lineRule="auto"/>
+        <w:jc w:val="both"/>
+      </w:pPr>
+      <w:r>
+        <w:t xml:space="preserve">Niezależne kody programu wykonują się „równolegle”, </w:t>
+      </w:r>
+    </w:p>
+    <w:p>
+      <w:pPr>
+        <w:spacing w:line="360" w:lineRule="auto"/>
+        <w:jc w:val="both"/>
+      </w:pPr>
+    </w:p>
+    <w:p>
+      <w:pPr>
+        <w:pStyle w:val="Akapitzlist"/>
+        <w:numPr>
+          <w:ilvl w:val="1"/>
+          <w:numId w:val="25"/>
+        </w:numPr>
+        <w:spacing w:line="360" w:lineRule="auto"/>
+        <w:jc w:val="both"/>
+        <w:outlineLvl w:val="1"/>
+        <w:rPr>
+          <w:b/>
+        </w:rPr>
+      </w:pPr>
+      <w:r>
+        <w:rPr>
+          <w:b/>
+        </w:rPr>
+        <w:t xml:space="preserve">Tworzenie podprogramów – </w:t>
+      </w:r>
+      <w:proofErr w:type="spellStart"/>
+      <w:r>
+        <w:rPr>
+          <w:b/>
+        </w:rPr>
+        <w:t>SubVI</w:t>
+      </w:r>
+      <w:proofErr w:type="spellEnd"/>
+    </w:p>
+    <w:p>
+      <w:pPr>
+        <w:spacing w:line="360" w:lineRule="auto"/>
+        <w:ind w:firstLine="708"/>
+        <w:jc w:val="both"/>
+      </w:pPr>
+      <w:r>
+        <w:t xml:space="preserve">Bardzo istotna w </w:t>
+      </w:r>
+      <w:proofErr w:type="spellStart"/>
+      <w:r>
+        <w:t>LabVIEW</w:t>
+      </w:r>
+      <w:proofErr w:type="spellEnd"/>
+      <w:r>
+        <w:t xml:space="preserve"> jest modułowość pisanego kodu. Jest ona </w:t>
+      </w:r>
+      <w:r>
+        <w:t xml:space="preserve">nierozłączna z dobrymi praktykami programowania w </w:t>
+      </w:r>
+      <w:proofErr w:type="spellStart"/>
+      <w:r>
+        <w:t>LabVIEW</w:t>
+      </w:r>
+      <w:proofErr w:type="spellEnd"/>
+      <w:r>
+        <w:t xml:space="preserve">. Do dobrych praktyk zaliczyć można: czytelność i skalowalność. Modułowość kodu bazuje na zamykaniu fragmentów kodu w podprogramach celem późniejszego ich zastosowania w różnych miejscach aplikacji, w </w:t>
+      </w:r>
+      <w:proofErr w:type="spellStart"/>
+      <w:r>
+        <w:t>LabVIEW</w:t>
+      </w:r>
+      <w:proofErr w:type="spellEnd"/>
+      <w:r>
+        <w:t xml:space="preserve"> podprogram nazywa się </w:t>
+      </w:r>
+      <w:proofErr w:type="spellStart"/>
+      <w:r>
+        <w:rPr>
+          <w:b/>
+        </w:rPr>
+        <w:t>subVI</w:t>
+      </w:r>
+      <w:proofErr w:type="spellEnd"/>
+      <w:r>
+        <w:t xml:space="preserve">. </w:t>
+      </w:r>
+      <w:r>
+        <w:t xml:space="preserve">Każdy plik vi może być użyty w innym pliku jako </w:t>
+      </w:r>
+      <w:proofErr w:type="spellStart"/>
+      <w:r>
+        <w:t>subVI</w:t>
+      </w:r>
+      <w:proofErr w:type="spellEnd"/>
+      <w:r>
+        <w:t>.</w:t>
+      </w:r>
+      <w:r>
+        <w:t xml:space="preserve"> Pamiętać należy, że przekazywanie danych do i z </w:t>
+      </w:r>
+      <w:proofErr w:type="spellStart"/>
+      <w:r>
+        <w:t>subVI</w:t>
+      </w:r>
+      <w:proofErr w:type="spellEnd"/>
+      <w:r>
+        <w:t xml:space="preserve"> odbywa się za pomocą panelu połączeń (patrz instrukcja do ćwiczenia 1).</w:t>
+      </w:r>
+      <w:r>
+        <w:t xml:space="preserve"> </w:t>
+      </w:r>
+      <w:r>
+        <w:t>Tworzenie podprogramów można wykonać na trzy sposoby:</w:t>
+      </w:r>
+    </w:p>
+    <w:p>
+      <w:pPr>
+        <w:numPr>
+          <w:ilvl w:val="0"/>
+          <w:numId w:val="29"/>
+        </w:numPr>
+        <w:spacing w:line="360" w:lineRule="auto"/>
+        <w:jc w:val="both"/>
+      </w:pPr>
+      <w:r>
+        <w:lastRenderedPageBreak/>
+        <w:t xml:space="preserve">Tworzyć nowy czysty plik vi i zaimplementować w nim strukturę </w:t>
+      </w:r>
+      <w:proofErr w:type="spellStart"/>
+      <w:r>
+        <w:t>subVI</w:t>
+      </w:r>
+      <w:proofErr w:type="spellEnd"/>
+      <w:r>
+        <w:t>,</w:t>
+      </w:r>
+    </w:p>
+    <w:p>
+      <w:pPr>
+        <w:numPr>
+          <w:ilvl w:val="0"/>
+          <w:numId w:val="29"/>
+        </w:numPr>
+        <w:spacing w:line="360" w:lineRule="auto"/>
+        <w:jc w:val="both"/>
+      </w:pPr>
+      <w:r>
+        <w:t xml:space="preserve">Utworzyć nowy </w:t>
+      </w:r>
+      <w:proofErr w:type="spellStart"/>
+      <w:r>
+        <w:t>subVI</w:t>
+      </w:r>
+      <w:proofErr w:type="spellEnd"/>
+      <w:r>
+        <w:t xml:space="preserve"> z szablonu: </w:t>
+      </w:r>
+      <w:proofErr w:type="spellStart"/>
+      <w:r>
+        <w:t>SubVI</w:t>
+      </w:r>
+      <w:proofErr w:type="spellEnd"/>
+      <w:r>
+        <w:t xml:space="preserve"> </w:t>
+      </w:r>
+      <w:proofErr w:type="spellStart"/>
+      <w:r>
+        <w:t>with</w:t>
+      </w:r>
+      <w:proofErr w:type="spellEnd"/>
+      <w:r>
+        <w:t xml:space="preserve"> </w:t>
+      </w:r>
+      <w:proofErr w:type="spellStart"/>
+      <w:r>
+        <w:t>error</w:t>
+      </w:r>
+      <w:proofErr w:type="spellEnd"/>
+      <w:r>
+        <w:t xml:space="preserve"> </w:t>
+      </w:r>
+      <w:proofErr w:type="spellStart"/>
+      <w:r>
+        <w:t>handling</w:t>
+      </w:r>
+      <w:proofErr w:type="spellEnd"/>
+      <w:r>
+        <w:t xml:space="preserve"> (</w:t>
+      </w:r>
+      <w:fldSimple w:instr=" REF _Ref427496435 \r \h  \* MERGEFORMAT ">
+        <w:r>
+          <w:t>Rys. 1</w:t>
+        </w:r>
+      </w:fldSimple>
+      <w:r>
+        <w:t>),</w:t>
+      </w:r>
+    </w:p>
+    <w:p>
+      <w:pPr>
+        <w:numPr>
+          <w:ilvl w:val="0"/>
+          <w:numId w:val="29"/>
+        </w:numPr>
+        <w:spacing w:line="360" w:lineRule="auto"/>
+        <w:jc w:val="both"/>
+      </w:pPr>
+      <w:r>
+        <w:t xml:space="preserve">Gotowy fragment kodu zaznaczyć i zamienić na </w:t>
+      </w:r>
+      <w:proofErr w:type="spellStart"/>
+      <w:r>
+        <w:t>subVI</w:t>
+      </w:r>
+      <w:proofErr w:type="spellEnd"/>
+      <w:r>
+        <w:t xml:space="preserve">: Edit </w:t>
+      </w:r>
+      <w:r>
+        <w:sym w:font="Wingdings" w:char="F0E0"/>
+      </w:r>
+      <w:r>
+        <w:t xml:space="preserve"> </w:t>
+      </w:r>
+      <w:proofErr w:type="spellStart"/>
+      <w:r>
+        <w:t>Create</w:t>
+      </w:r>
+      <w:proofErr w:type="spellEnd"/>
+      <w:r>
+        <w:t xml:space="preserve"> </w:t>
+      </w:r>
+      <w:proofErr w:type="spellStart"/>
+      <w:r>
+        <w:t>SubVI</w:t>
+      </w:r>
+      <w:proofErr w:type="spellEnd"/>
+      <w:r>
+        <w:t>,</w:t>
+      </w:r>
+    </w:p>
+    <w:p>
+      <w:pPr>
+        <w:spacing w:line="360" w:lineRule="auto"/>
+        <w:ind w:firstLine="708"/>
+        <w:jc w:val="both"/>
+      </w:pPr>
+      <w:r>
+        <w:t>Podstawowa oraz inne dostępne struktury panelu połączeń zostały przedstawione na</w:t>
+      </w:r>
+      <w:r>
+        <w:t xml:space="preserve"> </w:t>
+      </w:r>
+      <w:r>
+        <w:fldChar w:fldCharType="begin"/>
+      </w:r>
+      <w:r>
+        <w:instrText xml:space="preserve"> REF _Ref427497245 \r \h </w:instrText>
+      </w:r>
+      <w:r>
+        <w:fldChar w:fldCharType="separate"/>
+      </w:r>
+      <w:r>
+        <w:t>Rys. 4</w:t>
+      </w:r>
+      <w:r>
+        <w:fldChar w:fldCharType="end"/>
+      </w:r>
+      <w:r>
+        <w:t>. Pamiętać należy, że wszystkie komponenty pulpitu, które mają przenosić dane do nadrzędnego vi musza być podpięte do panelu terminali.</w:t>
+      </w:r>
+    </w:p>
+    <w:tbl>
+      <w:tblPr>
+        <w:tblStyle w:val="Tabela-Siatka"/>
+        <w:tblW w:w="0" w:type="auto"/>
+        <w:jc w:val="center"/>
+        <w:tblBorders>
+          <w:top w:val="none" w:sz="0" w:space="0" w:color="auto"/>
+          <w:left w:val="none" w:sz="0" w:space="0" w:color="auto"/>
+          <w:bottom w:val="none" w:sz="0" w:space="0" w:color="auto"/>
+          <w:right w:val="none" w:sz="0" w:space="0" w:color="auto"/>
+          <w:insideH w:val="none" w:sz="0" w:space="0" w:color="auto"/>
+          <w:insideV w:val="none" w:sz="0" w:space="0" w:color="auto"/>
+        </w:tblBorders>
+        <w:tblLook w:val="04A0"/>
+      </w:tblPr>
+      <w:tblGrid>
+        <w:gridCol w:w="3085"/>
+        <w:gridCol w:w="4111"/>
+      </w:tblGrid>
+      <w:tr>
+        <w:trPr>
+          <w:jc w:val="center"/>
+        </w:trPr>
+        <w:tc>
+          <w:tcPr>
+            <w:tcW w:w="3085" w:type="dxa"/>
+          </w:tcPr>
+          <w:p>
+            <w:pPr>
+              <w:jc w:val="center"/>
+            </w:pPr>
+            <w:r>
+              <w:t>a)</w:t>
+            </w:r>
+          </w:p>
+          <w:p>
+            <w:pPr>
+              <w:jc w:val="center"/>
+            </w:pPr>
+            <w:r>
+              <w:object w:dxaOrig="480" w:dyaOrig="480">
+                <v:shapetype id="_x0000_t75" coordsize="21600,21600" o:spt="75" o:preferrelative="t" path="m@4@5l@4@11@9@11@9@5xe" filled="f" stroked="f">
+                  <v:stroke joinstyle="miter"/>
+                  <v:formulas>
+                    <v:f eqn="if lineDrawn pixelLineWidth 0"/>
+                    <v:f eqn="sum @0 1 0"/>
+                    <v:f eqn="sum 0 0 @1"/>
+                    <v:f eqn="prod @2 1 2"/>
+                    <v:f eqn="prod @3 21600 pixelWidth"/>
+                    <v:f eqn="prod @3 21600 pixelHeight"/>
+                    <v:f eqn="sum @0 0 1"/>
+                    <v:f eqn="prod @6 1 2"/>
+                    <v:f eqn="prod @7 21600 pixelWidth"/>
+                    <v:f eqn="sum @8 21600 0"/>
+                    <v:f eqn="prod @7 21600 pixelHeight"/>
+                    <v:f eqn="sum @10 21600 0"/>
+                  </v:formulas>
+                  <v:path o:extrusionok="f" gradientshapeok="t" o:connecttype="rect"/>
+                  <o:lock v:ext="edit" aspectratio="t"/>
+                </v:shapetype>
+                <v:shape id="_x0000_i1026" type="#_x0000_t75" style="width:24.2pt;height:24.2pt" o:ole="">
+                  <v:imagedata r:id="rId17" o:title=""/>
+                </v:shape>
+                <o:OLEObject Type="Embed" ProgID="PBrush" ShapeID="_x0000_i1026" DrawAspect="Content" ObjectID="_1501241009" r:id="rId18"/>
+              </w:object>
+            </w:r>
+          </w:p>
+        </w:tc>
+        <w:tc>
+          <w:tcPr>
+            <w:tcW w:w="4111" w:type="dxa"/>
+          </w:tcPr>
+          <w:p>
+            <w:pPr>
+              <w:jc w:val="center"/>
+            </w:pPr>
+            <w:r>
+              <w:t>b)</w:t>
+            </w:r>
+          </w:p>
+          <w:p>
+            <w:pPr>
+              <w:jc w:val="center"/>
+            </w:pPr>
+            <w:r>
+              <w:object w:dxaOrig="3540" w:dyaOrig="3525">
+                <v:shape id="_x0000_i1025" type="#_x0000_t75" style="width:99.65pt;height:99.65pt" o:ole="">
+                  <v:imagedata r:id="rId19" o:title=""/>
+                </v:shape>
+                <o:OLEObject Type="Embed" ProgID="PBrush" ShapeID="_x0000_i1025" DrawAspect="Content" ObjectID="_1501241010" r:id="rId20"/>
+              </w:object>
+            </w:r>
+          </w:p>
+        </w:tc>
+      </w:tr>
+      <w:tr>
+        <w:trPr>
+          <w:jc w:val="center"/>
+        </w:trPr>
+        <w:tc>
+          <w:tcPr>
+            <w:tcW w:w="7196" w:type="dxa"/>
+            <w:gridSpan w:val="2"/>
+          </w:tcPr>
+          <w:p>
+            <w:pPr>
+              <w:pStyle w:val="Akapitzlist"/>
+              <w:numPr>
+                <w:ilvl w:val="0"/>
+                <w:numId w:val="28"/>
+              </w:numPr>
+              <w:spacing w:line="360" w:lineRule="auto"/>
+              <w:jc w:val="center"/>
+              <w:rPr>
+                <w:sz w:val="20"/>
+              </w:rPr>
+            </w:pPr>
+            <w:bookmarkStart w:id="5" w:name="_Ref427497245"/>
+            <w:r>
+              <w:rPr>
+                <w:sz w:val="20"/>
+              </w:rPr>
+              <w:t>S</w:t>
+            </w:r>
+            <w:r>
+              <w:rPr>
+                <w:sz w:val="20"/>
+              </w:rPr>
+              <w:t>truktury panelu połączeń (a) domyślna, (b) inne dostępne.</w:t>
+            </w:r>
+            <w:bookmarkEnd w:id="5"/>
+          </w:p>
+        </w:tc>
+      </w:tr>
+    </w:tbl>
+    <w:p>
+      <w:pPr>
+        <w:spacing w:line="360" w:lineRule="auto"/>
+        <w:ind w:firstLine="708"/>
+        <w:jc w:val="both"/>
+      </w:pPr>
+    </w:p>
+    <w:p>
+      <w:pPr>
+        <w:spacing w:line="360" w:lineRule="auto"/>
+        <w:ind w:firstLine="708"/>
+        <w:jc w:val="both"/>
+      </w:pPr>
+      <w:r>
+        <w:t xml:space="preserve">Wewnątrz struktury połączeń wybrane terminale zarezerwowane są dla sygnałów błędu oraz referencji. </w:t>
+      </w:r>
+    </w:p>
+    <w:p>
+      <w:pPr>
+        <w:spacing w:line="360" w:lineRule="auto"/>
+        <w:ind w:firstLine="708"/>
+        <w:jc w:val="center"/>
+      </w:pPr>
+      <w:r>
+        <w:rPr>
+          <w:noProof/>
+        </w:rPr>
+        <w:drawing>
+          <wp:inline distT="0" distB="0" distL="0" distR="0">
+            <wp:extent cx="2523490" cy="570865"/>
+            <wp:effectExtent l="19050" t="0" r="0" b="0"/>
+            <wp:docPr id="34" name="Obraz 34"/>
+            <wp:cNvGraphicFramePr>
+              <a:graphicFrameLocks xmlns:a="http://schemas.openxmlformats.org/drawingml/2006/main" noChangeAspect="1"/>
+            </wp:cNvGraphicFramePr>
+            <a:graphic xmlns:a="http://schemas.openxmlformats.org/drawingml/2006/main">
+              <a:graphicData uri="http://schemas.openxmlformats.org/drawingml/2006/picture">
+                <pic:pic xmlns:pic="http://schemas.openxmlformats.org/drawingml/2006/picture">
+                  <pic:nvPicPr>
+                    <pic:cNvPr id="0" name="Picture 34"/>
+                    <pic:cNvPicPr>
+                      <a:picLocks noChangeAspect="1" noChangeArrowheads="1"/>
+                    </pic:cNvPicPr>
+                  </pic:nvPicPr>
+                  <pic:blipFill>
+                    <a:blip r:embed="rId21" cstate="print"/>
+                    <a:srcRect/>
+                    <a:stretch>
+                      <a:fillRect/>
+                    </a:stretch>
+                  </pic:blipFill>
+                  <pic:spPr bwMode="auto">
+                    <a:xfrm>
+                      <a:off x="0" y="0"/>
+                      <a:ext cx="2523490" cy="570865"/>
+                    </a:xfrm>
+                    <a:prstGeom prst="rect">
+                      <a:avLst/>
+                    </a:prstGeom>
+                    <a:noFill/>
+                    <a:ln w="9525">
+                      <a:noFill/>
+                      <a:miter lim="800000"/>
+                      <a:headEnd/>
+                      <a:tailEnd/>
+                    </a:ln>
+                  </pic:spPr>
+                </pic:pic>
+              </a:graphicData>
+            </a:graphic>
+          </wp:inline>
+        </w:drawing>
+      </w:r>
+    </w:p>
+    <w:p>
+      <w:pPr>
+        <w:pStyle w:val="Akapitzlist"/>
+        <w:numPr>
+          <w:ilvl w:val="0"/>
+          <w:numId w:val="28"/>
+        </w:numPr>
+        <w:spacing w:line="360" w:lineRule="auto"/>
+        <w:jc w:val="center"/>
+        <w:rPr>
+          <w:sz w:val="20"/>
+        </w:rPr>
+      </w:pPr>
+      <w:r>
+        <w:rPr>
+          <w:sz w:val="20"/>
+        </w:rPr>
+        <w:t xml:space="preserve">Domyślne terminale dla </w:t>
+      </w:r>
+      <w:proofErr w:type="spellStart"/>
+      <w:r>
+        <w:rPr>
+          <w:sz w:val="20"/>
+        </w:rPr>
+        <w:t>klastra</w:t>
+      </w:r>
+      <w:proofErr w:type="spellEnd"/>
+      <w:r>
+        <w:rPr>
+          <w:sz w:val="20"/>
+        </w:rPr>
+        <w:t xml:space="preserve"> błędu oraz referencji</w:t>
+      </w:r>
+      <w:r>
+        <w:rPr>
+          <w:sz w:val="20"/>
+        </w:rPr>
+        <w:t>.</w:t>
+      </w:r>
+    </w:p>
+    <w:p>
+      <w:pPr>
+        <w:spacing w:line="360" w:lineRule="auto"/>
+        <w:ind w:firstLine="708"/>
+        <w:jc w:val="both"/>
+      </w:pPr>
+    </w:p>
+    <w:p>
+      <w:pPr>
+        <w:spacing w:line="360" w:lineRule="auto"/>
+        <w:ind w:firstLine="708"/>
+        <w:jc w:val="both"/>
+      </w:pPr>
+      <w:r>
+        <w:t>Terminale wejściowe posiadają różne priorytety podłączenia. Mogą przyjmować następujące:</w:t>
+      </w:r>
+    </w:p>
+    <w:p>
+      <w:pPr>
+        <w:numPr>
+          <w:ilvl w:val="0"/>
+          <w:numId w:val="29"/>
+        </w:numPr>
+        <w:spacing w:line="360" w:lineRule="auto"/>
+        <w:jc w:val="both"/>
+      </w:pPr>
+      <w:proofErr w:type="spellStart"/>
+      <w:r>
+        <w:t>Recommended</w:t>
+      </w:r>
+      <w:proofErr w:type="spellEnd"/>
+      <w:r>
+        <w:t xml:space="preserve"> – domyślny priorytet, oznaczony cienką czarną linią,</w:t>
+      </w:r>
+    </w:p>
+    <w:p>
+      <w:pPr>
+        <w:numPr>
+          <w:ilvl w:val="0"/>
+          <w:numId w:val="29"/>
+        </w:numPr>
+        <w:spacing w:line="360" w:lineRule="auto"/>
+        <w:jc w:val="both"/>
+      </w:pPr>
+      <w:proofErr w:type="spellStart"/>
+      <w:r>
+        <w:t>Required</w:t>
+      </w:r>
+      <w:proofErr w:type="spellEnd"/>
+      <w:r>
+        <w:t xml:space="preserve"> – wejście wymagane, jeżeli do tego terminalu nie jest podpięty przewód kompilator zgłasza błąd kompilacji,</w:t>
+      </w:r>
+    </w:p>
+    <w:p>
+      <w:pPr>
+        <w:numPr>
+          <w:ilvl w:val="0"/>
+          <w:numId w:val="29"/>
+        </w:numPr>
+        <w:spacing w:line="360" w:lineRule="auto"/>
+        <w:jc w:val="both"/>
+      </w:pPr>
+      <w:proofErr w:type="spellStart"/>
+      <w:r>
+        <w:t>Optional</w:t>
+      </w:r>
+      <w:proofErr w:type="spellEnd"/>
+      <w:r>
+        <w:t xml:space="preserve"> – wejście opcjonalne – oznaczone kolorem szarym.</w:t>
+      </w:r>
+    </w:p>
+    <w:p>
+      <w:pPr>
+        <w:spacing w:line="360" w:lineRule="auto"/>
+        <w:ind w:firstLine="708"/>
+        <w:jc w:val="both"/>
+      </w:pPr>
+      <w:r>
+        <w:t>Typ wejścia  zmienia się klikając:</w:t>
+      </w:r>
+    </w:p>
+    <w:p>
+      <w:pPr>
+        <w:spacing w:line="360" w:lineRule="auto"/>
+        <w:jc w:val="both"/>
+        <w:rPr>
+          <w:lang w:val="en-GB"/>
+        </w:rPr>
+      </w:pPr>
+      <w:r>
+        <w:rPr>
+          <w:lang w:val="en-GB"/>
+        </w:rPr>
+        <w:t xml:space="preserve">PPM </w:t>
+      </w:r>
+      <w:r>
+        <w:sym w:font="Wingdings" w:char="F0E0"/>
+      </w:r>
+      <w:r>
+        <w:rPr>
+          <w:lang w:val="en-GB"/>
+        </w:rPr>
+        <w:t xml:space="preserve"> This Connection Is </w:t>
+      </w:r>
+      <w:r>
+        <w:sym w:font="Wingdings" w:char="F0E0"/>
+      </w:r>
+      <w:r>
+        <w:rPr>
+          <w:lang w:val="en-GB"/>
+        </w:rPr>
+        <w:t xml:space="preserve"> Required/Recommended/Optional</w:t>
+      </w:r>
+    </w:p>
+    <w:p>
+      <w:pPr>
+        <w:spacing w:line="360" w:lineRule="auto"/>
+        <w:ind w:firstLine="708"/>
+        <w:jc w:val="both"/>
+      </w:pPr>
+      <w:r>
+        <w:t>Ponadto dla wszystkich wejść można ustalić wartości domyślne</w:t>
+      </w:r>
+      <w:r>
+        <w:t xml:space="preserve"> dla danej kontrolki:</w:t>
+      </w:r>
+    </w:p>
+    <w:p>
+      <w:pPr>
+        <w:spacing w:line="360" w:lineRule="auto"/>
+        <w:jc w:val="both"/>
+      </w:pPr>
+      <w:r>
+        <w:t>(na kontrolce wpisać wartość, która ma być domyślna a następnie)</w:t>
+      </w:r>
+    </w:p>
+    <w:p>
+      <w:pPr>
+        <w:spacing w:line="360" w:lineRule="auto"/>
+        <w:jc w:val="both"/>
+      </w:pPr>
+      <w:r>
+        <w:t xml:space="preserve">PPM </w:t>
+      </w:r>
+      <w:r>
+        <w:sym w:font="Wingdings" w:char="F0E0"/>
+      </w:r>
+      <w:r>
+        <w:t xml:space="preserve"> Data Operations </w:t>
+      </w:r>
+      <w:r>
+        <w:sym w:font="Wingdings" w:char="F0E0"/>
+      </w:r>
+      <w:r>
+        <w:t xml:space="preserve"> Make </w:t>
+      </w:r>
+      <w:proofErr w:type="spellStart"/>
+      <w:r>
+        <w:t>Current</w:t>
+      </w:r>
+      <w:proofErr w:type="spellEnd"/>
+      <w:r>
+        <w:t xml:space="preserve"> </w:t>
+      </w:r>
+      <w:proofErr w:type="spellStart"/>
+      <w:r>
+        <w:t>Value</w:t>
+      </w:r>
+      <w:proofErr w:type="spellEnd"/>
+      <w:r>
+        <w:t xml:space="preserve"> </w:t>
+      </w:r>
+      <w:proofErr w:type="spellStart"/>
+      <w:r>
+        <w:t>Default</w:t>
+      </w:r>
+      <w:proofErr w:type="spellEnd"/>
+    </w:p>
+    <w:p>
+      <w:pPr>
+        <w:spacing w:line="360" w:lineRule="auto"/>
+        <w:jc w:val="both"/>
+      </w:pPr>
+      <w:r>
+        <w:t>lub domyślnie dla wszystkich kontrolek na panelu:</w:t>
+      </w:r>
+    </w:p>
+    <w:p>
+      <w:pPr>
+        <w:spacing w:line="360" w:lineRule="auto"/>
+        <w:jc w:val="both"/>
+        <w:rPr>
+          <w:lang w:val="en-GB"/>
+        </w:rPr>
+      </w:pPr>
+      <w:r>
+        <w:rPr>
+          <w:lang w:val="en-GB"/>
+        </w:rPr>
+        <w:t xml:space="preserve">Edit </w:t>
+      </w:r>
+      <w:r>
+        <w:sym w:font="Wingdings" w:char="F0E0"/>
+      </w:r>
+      <w:r>
+        <w:rPr>
+          <w:lang w:val="en-GB"/>
+        </w:rPr>
+        <w:t xml:space="preserve">  Make Current Value</w:t>
+      </w:r>
+      <w:r>
+        <w:rPr>
+          <w:lang w:val="en-GB"/>
+        </w:rPr>
+        <w:t>s</w:t>
+      </w:r>
+      <w:r>
+        <w:rPr>
+          <w:lang w:val="en-GB"/>
+        </w:rPr>
+        <w:t xml:space="preserve"> Default</w:t>
+      </w:r>
+    </w:p>
+    <w:p>
+      <w:pPr>
+        <w:pStyle w:val="Akapitzlist"/>
+        <w:numPr>
+          <w:ilvl w:val="1"/>
+          <w:numId w:val="25"/>
+        </w:numPr>
+        <w:spacing w:line="360" w:lineRule="auto"/>
+        <w:jc w:val="both"/>
+        <w:outlineLvl w:val="1"/>
+        <w:rPr>
+          <w:b/>
+        </w:rPr>
+      </w:pPr>
+      <w:r>
+        <w:rPr>
+          <w:b/>
+        </w:rPr>
+        <w:lastRenderedPageBreak/>
+        <w:t>Dokumentacja kodu</w:t>
+      </w:r>
+    </w:p>
+    <w:p>
+      <w:pPr>
+        <w:spacing w:line="360" w:lineRule="auto"/>
+        <w:jc w:val="both"/>
+      </w:pPr>
+      <w:proofErr w:type="spellStart"/>
+      <w:r>
+        <w:t>Dsd</w:t>
+      </w:r>
+      <w:proofErr w:type="spellEnd"/>
+    </w:p>
+    <w:p>
+      <w:pPr>
+        <w:pStyle w:val="Akapitzlist"/>
+        <w:numPr>
+          <w:ilvl w:val="1"/>
+          <w:numId w:val="25"/>
+        </w:numPr>
+        <w:spacing w:line="360" w:lineRule="auto"/>
+        <w:jc w:val="both"/>
+        <w:outlineLvl w:val="1"/>
+        <w:rPr>
+          <w:b/>
+        </w:rPr>
+      </w:pPr>
+      <w:proofErr w:type="spellStart"/>
+      <w:r>
+        <w:rPr>
+          <w:b/>
+        </w:rPr>
+        <w:t>Debuggowanie</w:t>
+      </w:r>
+      <w:proofErr w:type="spellEnd"/>
+      <w:r>
+        <w:rPr>
+          <w:b/>
+        </w:rPr>
+        <w:t xml:space="preserve"> i wyszukiwanie błędów w programie</w:t>
       </w:r>
     </w:p>
     <w:p>
@@ -3863,14 +4528,14 @@
           <w:b/>
         </w:rPr>
       </w:pPr>
-      <w:bookmarkStart w:id="3" w:name="_Ref427319602"/>
+      <w:bookmarkStart w:id="6" w:name="_Ref427319602"/>
       <w:r>
         <w:rPr>
           <w:b/>
         </w:rPr>
         <w:t>LABORATORYJNE STANOWISKO BADAWCZE</w:t>
       </w:r>
-      <w:bookmarkEnd w:id="3"/>
+      <w:bookmarkEnd w:id="6"/>
     </w:p>
     <w:p>
       <w:pPr>
@@ -3886,14 +4551,14 @@
           <w:b/>
         </w:rPr>
       </w:pPr>
-      <w:bookmarkStart w:id="4" w:name="_Ref427319607"/>
+      <w:bookmarkStart w:id="7" w:name="_Ref427319607"/>
       <w:r>
         <w:rPr>
           <w:b/>
         </w:rPr>
         <w:t>Obiekt badany</w:t>
       </w:r>
-      <w:bookmarkEnd w:id="4"/>
+      <w:bookmarkEnd w:id="7"/>
     </w:p>
     <w:p>
       <w:pPr>
@@ -3957,14 +4622,14 @@
           <w:b/>
         </w:rPr>
       </w:pPr>
-      <w:bookmarkStart w:id="5" w:name="_Ref427319615"/>
+      <w:bookmarkStart w:id="8" w:name="_Ref427319615"/>
       <w:r>
         <w:rPr>
           <w:b/>
         </w:rPr>
         <w:t>Urządzenia dodatkowe</w:t>
       </w:r>
-      <w:bookmarkEnd w:id="5"/>
+      <w:bookmarkEnd w:id="8"/>
     </w:p>
     <w:p>
       <w:pPr>
@@ -4002,15 +4667,14 @@
           <w:b/>
         </w:rPr>
       </w:pPr>
-      <w:bookmarkStart w:id="6" w:name="_Ref427319621"/>
+      <w:bookmarkStart w:id="9" w:name="_Ref427319621"/>
       <w:r>
         <w:rPr>
           <w:b/>
         </w:rPr>
-        <w:lastRenderedPageBreak/>
         <w:t>Oprogramowanie</w:t>
       </w:r>
-      <w:bookmarkEnd w:id="6"/>
+      <w:bookmarkEnd w:id="9"/>
     </w:p>
     <w:p>
       <w:pPr>
@@ -4098,7 +4762,7 @@
           <w:b/>
         </w:rPr>
       </w:pPr>
-      <w:bookmarkStart w:id="7" w:name="_Ref427319634"/>
+      <w:bookmarkStart w:id="10" w:name="_Ref427319634"/>
       <w:r>
         <w:rPr>
           <w:b/>
@@ -4111,7 +4775,7 @@
         </w:rPr>
         <w:t xml:space="preserve"> – WYKAZ ZADAŃ DO REALIZACJI</w:t>
       </w:r>
-      <w:bookmarkEnd w:id="7"/>
+      <w:bookmarkEnd w:id="10"/>
     </w:p>
     <w:p>
       <w:pPr>
@@ -4341,6 +5005,7 @@
         <w:rPr>
           <w:noProof/>
         </w:rPr>
+        <w:lastRenderedPageBreak/>
         <w:drawing>
           <wp:inline distT="0" distB="0" distL="0" distR="0">
             <wp:extent cx="3521507" cy="836678"/>
@@ -4359,7 +5024,7 @@
                     </pic:cNvPicPr>
                   </pic:nvPicPr>
                   <pic:blipFill>
-                    <a:blip r:embed="rId16" cstate="print"/>
+                    <a:blip r:embed="rId22" cstate="print"/>
                     <a:srcRect/>
                     <a:stretch>
                       <a:fillRect/>
@@ -4521,7 +5186,6 @@
         <w:rPr>
           <w:noProof/>
         </w:rPr>
-        <w:lastRenderedPageBreak/>
         <w:drawing>
           <wp:inline distT="0" distB="0" distL="0" distR="0">
             <wp:extent cx="3506876" cy="2927812"/>
@@ -4540,7 +5204,7 @@
                     </pic:cNvPicPr>
                   </pic:nvPicPr>
                   <pic:blipFill>
-                    <a:blip r:embed="rId17" cstate="print"/>
+                    <a:blip r:embed="rId23" cstate="print"/>
                     <a:srcRect/>
                     <a:stretch>
                       <a:fillRect/>
@@ -4645,6 +5309,7 @@
         <w:rPr>
           <w:noProof/>
         </w:rPr>
+        <w:lastRenderedPageBreak/>
         <w:drawing>
           <wp:inline distT="0" distB="0" distL="0" distR="0">
             <wp:extent cx="4062831" cy="1130655"/>
@@ -4663,7 +5328,7 @@
                     </pic:cNvPicPr>
                   </pic:nvPicPr>
                   <pic:blipFill>
-                    <a:blip r:embed="rId18" cstate="print"/>
+                    <a:blip r:embed="rId24" cstate="print"/>
                     <a:srcRect/>
                     <a:stretch>
                       <a:fillRect/>
@@ -4869,7 +5534,7 @@
           <w:b/>
         </w:rPr>
       </w:pPr>
-      <w:bookmarkStart w:id="8" w:name="_Ref427319642"/>
+      <w:bookmarkStart w:id="11" w:name="_Ref427319642"/>
       <w:r>
         <w:rPr>
           <w:b/>
@@ -4882,7 +5547,7 @@
         </w:rPr>
         <w:t>– Przygotowanie symulowanej karty DAQ</w:t>
       </w:r>
-      <w:bookmarkEnd w:id="8"/>
+      <w:bookmarkEnd w:id="11"/>
     </w:p>
     <w:p>
       <w:pPr>
@@ -4914,14 +5579,14 @@
           <w:b/>
         </w:rPr>
       </w:pPr>
-      <w:bookmarkStart w:id="9" w:name="_Ref427319682"/>
+      <w:bookmarkStart w:id="12" w:name="_Ref427319682"/>
       <w:r>
         <w:rPr>
           <w:b/>
         </w:rPr>
         <w:t>RAPORT</w:t>
       </w:r>
-      <w:bookmarkEnd w:id="9"/>
+      <w:bookmarkEnd w:id="12"/>
     </w:p>
     <w:p>
       <w:pPr>
@@ -4967,14 +5632,14 @@
           <w:b/>
         </w:rPr>
       </w:pPr>
-      <w:bookmarkStart w:id="10" w:name="_Ref427319687"/>
+      <w:bookmarkStart w:id="13" w:name="_Ref427319687"/>
       <w:r>
         <w:rPr>
           <w:b/>
         </w:rPr>
         <w:t>PYTANIA</w:t>
       </w:r>
-      <w:bookmarkEnd w:id="10"/>
+      <w:bookmarkEnd w:id="13"/>
     </w:p>
     <w:p>
       <w:pPr>
@@ -5190,6 +5855,7 @@
         <w:rPr>
           <w:lang w:val="en-GB"/>
         </w:rPr>
+        <w:lastRenderedPageBreak/>
         <w:t>LabVIEW</w:t>
       </w:r>
       <w:proofErr w:type="spellEnd"/>
@@ -5634,72 +6300,75 @@
     <w:p>
       <w:pPr>
         <w:spacing w:line="360" w:lineRule="auto"/>
-      </w:pPr>
-      <w:proofErr w:type="spellStart"/>
+        <w:rPr>
+          <w:lang w:val="en-GB"/>
+        </w:rPr>
+      </w:pPr>
       <w:r>
         <w:rPr>
           <w:b/>
+          <w:lang w:val="en-GB"/>
         </w:rPr>
         <w:t>Appearance</w:t>
       </w:r>
-      <w:proofErr w:type="spellEnd"/>
-      <w:r>
+      <w:r>
+        <w:rPr>
+          <w:lang w:val="en-GB"/>
+        </w:rPr>
         <w:t xml:space="preserve">, </w:t>
       </w:r>
       <w:r>
         <w:rPr>
           <w:b/>
-        </w:rPr>
-        <w:t xml:space="preserve">Data </w:t>
-      </w:r>
-      <w:proofErr w:type="spellStart"/>
+          <w:lang w:val="en-GB"/>
+        </w:rPr>
+        <w:t>Data type</w:t>
+      </w:r>
+      <w:r>
+        <w:rPr>
+          <w:lang w:val="en-GB"/>
+        </w:rPr>
+        <w:t xml:space="preserve">, </w:t>
+      </w:r>
       <w:r>
         <w:rPr>
           <w:b/>
-        </w:rPr>
-        <w:t>type</w:t>
-      </w:r>
-      <w:proofErr w:type="spellEnd"/>
-      <w:r>
+          <w:lang w:val="en-GB"/>
+        </w:rPr>
+        <w:t>Data Entry</w:t>
+      </w:r>
+      <w:r>
+        <w:rPr>
+          <w:lang w:val="en-GB"/>
+        </w:rPr>
         <w:t xml:space="preserve">, </w:t>
       </w:r>
       <w:r>
         <w:rPr>
           <w:b/>
-        </w:rPr>
-        <w:t xml:space="preserve">Data </w:t>
-      </w:r>
-      <w:proofErr w:type="spellStart"/>
+          <w:lang w:val="en-GB"/>
+        </w:rPr>
+        <w:t>Display format</w:t>
+      </w:r>
+      <w:r>
+        <w:rPr>
+          <w:lang w:val="en-GB"/>
+        </w:rPr>
+        <w:t xml:space="preserve">, </w:t>
+      </w:r>
       <w:r>
         <w:rPr>
           <w:b/>
-        </w:rPr>
-        <w:t>Entry</w:t>
-      </w:r>
-      <w:proofErr w:type="spellEnd"/>
-      <w:r>
-        <w:t xml:space="preserve">, </w:t>
-      </w:r>
-      <w:r>
-        <w:rPr>
-          <w:b/>
-        </w:rPr>
-        <w:t>Display format</w:t>
-      </w:r>
-      <w:r>
-        <w:t xml:space="preserve">, </w:t>
-      </w:r>
-      <w:proofErr w:type="spellStart"/>
-      <w:r>
-        <w:rPr>
-          <w:b/>
+          <w:lang w:val="en-GB"/>
         </w:rPr>
         <w:t>Documentation</w:t>
       </w:r>
       <w:r>
+        <w:rPr>
+          <w:lang w:val="en-GB"/>
+        </w:rPr>
         <w:t>,</w:t>
       </w:r>
-      <w:proofErr w:type="spellEnd"/>
     </w:p>
     <w:p>
       <w:pPr>
@@ -5857,6 +6526,9 @@
         <w:jc w:val="both"/>
       </w:pPr>
       <w:r>
+        <w:rPr>
+          <w:noProof/>
+        </w:rPr>
         <w:drawing>
           <wp:inline distT="0" distB="0" distL="0" distR="0">
             <wp:extent cx="2702204" cy="760781"/>
@@ -5873,7 +6545,7 @@
                     </pic:cNvPicPr>
                   </pic:nvPicPr>
                   <pic:blipFill>
-                    <a:blip r:embed="rId19" cstate="print"/>
+                    <a:blip r:embed="rId25" cstate="print"/>
                     <a:stretch>
                       <a:fillRect/>
                     </a:stretch>
@@ -6154,7 +6826,7 @@
                     </pic:cNvPicPr>
                   </pic:nvPicPr>
                   <pic:blipFill>
-                    <a:blip r:embed="rId20" cstate="print"/>
+                    <a:blip r:embed="rId26" cstate="print"/>
                     <a:srcRect/>
                     <a:stretch>
                       <a:fillRect/>
@@ -6546,7 +7218,7 @@
         <w:rStyle w:val="Numerstrony"/>
         <w:noProof/>
       </w:rPr>
-      <w:t>2</w:t>
+      <w:t>6</w:t>
     </w:r>
     <w:r>
       <w:rPr>
@@ -6588,7 +7260,7 @@
           <v:path o:extrusionok="f" gradientshapeok="t" o:connecttype="rect"/>
           <o:lock v:ext="edit" aspectratio="t"/>
         </v:shapetype>
-        <v:shape id="_x0000_i1027" type="#_x0000_t75" style="width:450pt;height:7.5pt" o:hrpct="0" o:hralign="center" o:hr="t">
+        <v:shape id="_x0000_i1029" type="#_x0000_t75" style="width:450pt;height:7.5pt" o:hrpct="0" o:hralign="center" o:hr="t">
           <v:imagedata r:id="rId1" o:title="BD15155_"/>
         </v:shape>
       </w:pict>
@@ -6736,10 +7408,10 @@
                 <v:path o:extrusionok="f" gradientshapeok="t" o:connecttype="rect"/>
                 <o:lock v:ext="edit" aspectratio="t"/>
               </v:shapetype>
-              <v:shape id="_x0000_i1025" type="#_x0000_t75" style="width:17.25pt;height:27pt" o:ole="">
+              <v:shape id="_x0000_i1027" type="#_x0000_t75" style="width:17.3pt;height:27.05pt" o:ole="">
                 <v:imagedata r:id="rId1" o:title=""/>
               </v:shape>
-              <o:OLEObject Type="Embed" ProgID="CorelDRAW.Graphic.11" ShapeID="_x0000_i1025" DrawAspect="Content" ObjectID="_1501168932" r:id="rId2"/>
+              <o:OLEObject Type="Embed" ProgID="CorelDRAW.Graphic.11" ShapeID="_x0000_i1027" DrawAspect="Content" ObjectID="_1501241011" r:id="rId2"/>
             </w:object>
           </w:r>
         </w:p>
@@ -6767,7 +7439,7 @@
               <w:i/>
             </w:rPr>
             <w:pict>
-              <v:shape id="_x0000_i1026" type="#_x0000_t75" style="width:450pt;height:7.5pt" o:hrpct="0" o:hralign="center" o:hr="t">
+              <v:shape id="_x0000_i1028" type="#_x0000_t75" style="width:450pt;height:7.5pt" o:hrpct="0" o:hralign="center" o:hr="t">
                 <v:imagedata r:id="rId3" o:title="BD15155_"/>
               </v:shape>
             </w:pict>
@@ -9372,6 +10044,146 @@
     </w:lvl>
   </w:abstractNum>
   <w:abstractNum w:abstractNumId="21">
+    <w:nsid w:val="57CE4EF9"/>
+    <w:multiLevelType w:val="hybridMultilevel"/>
+    <w:tmpl w:val="BCD8415A"/>
+    <w:lvl w:ilvl="0" w:tplc="88D25F46">
+      <w:start w:val="1"/>
+      <w:numFmt w:val="bullet"/>
+      <w:lvlText w:val="-"/>
+      <w:lvlJc w:val="left"/>
+      <w:pPr>
+        <w:tabs>
+          <w:tab w:val="num" w:pos="720"/>
+        </w:tabs>
+        <w:ind w:left="720" w:hanging="360"/>
+      </w:pPr>
+      <w:rPr>
+        <w:rFonts w:ascii="Times New Roman" w:hAnsi="Times New Roman" w:hint="default"/>
+      </w:rPr>
+    </w:lvl>
+    <w:lvl w:ilvl="1" w:tplc="748CC0EE" w:tentative="1">
+      <w:start w:val="1"/>
+      <w:numFmt w:val="bullet"/>
+      <w:lvlText w:val="-"/>
+      <w:lvlJc w:val="left"/>
+      <w:pPr>
+        <w:tabs>
+          <w:tab w:val="num" w:pos="1440"/>
+        </w:tabs>
+        <w:ind w:left="1440" w:hanging="360"/>
+      </w:pPr>
+      <w:rPr>
+        <w:rFonts w:ascii="Times New Roman" w:hAnsi="Times New Roman" w:hint="default"/>
+      </w:rPr>
+    </w:lvl>
+    <w:lvl w:ilvl="2" w:tplc="E264C938" w:tentative="1">
+      <w:start w:val="1"/>
+      <w:numFmt w:val="bullet"/>
+      <w:lvlText w:val="-"/>
+      <w:lvlJc w:val="left"/>
+      <w:pPr>
+        <w:tabs>
+          <w:tab w:val="num" w:pos="2160"/>
+        </w:tabs>
+        <w:ind w:left="2160" w:hanging="360"/>
+      </w:pPr>
+      <w:rPr>
+        <w:rFonts w:ascii="Times New Roman" w:hAnsi="Times New Roman" w:hint="default"/>
+      </w:rPr>
+    </w:lvl>
+    <w:lvl w:ilvl="3" w:tplc="E7DEBECA" w:tentative="1">
+      <w:start w:val="1"/>
+      <w:numFmt w:val="bullet"/>
+      <w:lvlText w:val="-"/>
+      <w:lvlJc w:val="left"/>
+      <w:pPr>
+        <w:tabs>
+          <w:tab w:val="num" w:pos="2880"/>
+        </w:tabs>
+        <w:ind w:left="2880" w:hanging="360"/>
+      </w:pPr>
+      <w:rPr>
+        <w:rFonts w:ascii="Times New Roman" w:hAnsi="Times New Roman" w:hint="default"/>
+      </w:rPr>
+    </w:lvl>
+    <w:lvl w:ilvl="4" w:tplc="FEC68806" w:tentative="1">
+      <w:start w:val="1"/>
+      <w:numFmt w:val="bullet"/>
+      <w:lvlText w:val="-"/>
+      <w:lvlJc w:val="left"/>
+      <w:pPr>
+        <w:tabs>
+          <w:tab w:val="num" w:pos="3600"/>
+        </w:tabs>
+        <w:ind w:left="3600" w:hanging="360"/>
+      </w:pPr>
+      <w:rPr>
+        <w:rFonts w:ascii="Times New Roman" w:hAnsi="Times New Roman" w:hint="default"/>
+      </w:rPr>
+    </w:lvl>
+    <w:lvl w:ilvl="5" w:tplc="DDC44B50" w:tentative="1">
+      <w:start w:val="1"/>
+      <w:numFmt w:val="bullet"/>
+      <w:lvlText w:val="-"/>
+      <w:lvlJc w:val="left"/>
+      <w:pPr>
+        <w:tabs>
+          <w:tab w:val="num" w:pos="4320"/>
+        </w:tabs>
+        <w:ind w:left="4320" w:hanging="360"/>
+      </w:pPr>
+      <w:rPr>
+        <w:rFonts w:ascii="Times New Roman" w:hAnsi="Times New Roman" w:hint="default"/>
+      </w:rPr>
+    </w:lvl>
+    <w:lvl w:ilvl="6" w:tplc="A0FA363A" w:tentative="1">
+      <w:start w:val="1"/>
+      <w:numFmt w:val="bullet"/>
+      <w:lvlText w:val="-"/>
+      <w:lvlJc w:val="left"/>
+      <w:pPr>
+        <w:tabs>
+          <w:tab w:val="num" w:pos="5040"/>
+        </w:tabs>
+        <w:ind w:left="5040" w:hanging="360"/>
+      </w:pPr>
+      <w:rPr>
+        <w:rFonts w:ascii="Times New Roman" w:hAnsi="Times New Roman" w:hint="default"/>
+      </w:rPr>
+    </w:lvl>
+    <w:lvl w:ilvl="7" w:tplc="B1AA4D1C" w:tentative="1">
+      <w:start w:val="1"/>
+      <w:numFmt w:val="bullet"/>
+      <w:lvlText w:val="-"/>
+      <w:lvlJc w:val="left"/>
+      <w:pPr>
+        <w:tabs>
+          <w:tab w:val="num" w:pos="5760"/>
+        </w:tabs>
+        <w:ind w:left="5760" w:hanging="360"/>
+      </w:pPr>
+      <w:rPr>
+        <w:rFonts w:ascii="Times New Roman" w:hAnsi="Times New Roman" w:hint="default"/>
+      </w:rPr>
+    </w:lvl>
+    <w:lvl w:ilvl="8" w:tplc="88B88B34" w:tentative="1">
+      <w:start w:val="1"/>
+      <w:numFmt w:val="bullet"/>
+      <w:lvlText w:val="-"/>
+      <w:lvlJc w:val="left"/>
+      <w:pPr>
+        <w:tabs>
+          <w:tab w:val="num" w:pos="6480"/>
+        </w:tabs>
+        <w:ind w:left="6480" w:hanging="360"/>
+      </w:pPr>
+      <w:rPr>
+        <w:rFonts w:ascii="Times New Roman" w:hAnsi="Times New Roman" w:hint="default"/>
+      </w:rPr>
+    </w:lvl>
+  </w:abstractNum>
+  <w:abstractNum w:abstractNumId="22">
     <w:nsid w:val="5DC4639E"/>
     <w:multiLevelType w:val="hybridMultilevel"/>
     <w:tmpl w:val="E36C49C2"/>
@@ -9511,7 +10323,7 @@
       </w:rPr>
     </w:lvl>
   </w:abstractNum>
-  <w:abstractNum w:abstractNumId="22">
+  <w:abstractNum w:abstractNumId="23">
     <w:nsid w:val="60FD1859"/>
     <w:multiLevelType w:val="multilevel"/>
     <w:tmpl w:val="0415001F"/>
@@ -9597,7 +10409,7 @@
       </w:pPr>
     </w:lvl>
   </w:abstractNum>
-  <w:abstractNum w:abstractNumId="23">
+  <w:abstractNum w:abstractNumId="24">
     <w:nsid w:val="64F25570"/>
     <w:multiLevelType w:val="hybridMultilevel"/>
     <w:tmpl w:val="FD50839A"/>
@@ -9710,7 +10522,7 @@
       </w:rPr>
     </w:lvl>
   </w:abstractNum>
-  <w:abstractNum w:abstractNumId="24">
+  <w:abstractNum w:abstractNumId="25">
     <w:nsid w:val="6B236F82"/>
     <w:multiLevelType w:val="hybridMultilevel"/>
     <w:tmpl w:val="83FA8456"/>
@@ -9850,7 +10662,7 @@
       </w:rPr>
     </w:lvl>
   </w:abstractNum>
-  <w:abstractNum w:abstractNumId="25">
+  <w:abstractNum w:abstractNumId="26">
     <w:nsid w:val="6BEF740E"/>
     <w:multiLevelType w:val="multilevel"/>
     <w:tmpl w:val="0415001F"/>
@@ -9936,7 +10748,7 @@
       </w:pPr>
     </w:lvl>
   </w:abstractNum>
-  <w:abstractNum w:abstractNumId="26">
+  <w:abstractNum w:abstractNumId="27">
     <w:nsid w:val="76C66C13"/>
     <w:multiLevelType w:val="hybridMultilevel"/>
     <w:tmpl w:val="CAA49C9A"/>
@@ -10049,7 +10861,7 @@
       </w:pPr>
     </w:lvl>
   </w:abstractNum>
-  <w:abstractNum w:abstractNumId="27">
+  <w:abstractNum w:abstractNumId="28">
     <w:nsid w:val="7E5D7D8E"/>
     <w:multiLevelType w:val="hybridMultilevel"/>
     <w:tmpl w:val="0D76A84E"/>
@@ -10139,7 +10951,7 @@
     </w:lvl>
   </w:abstractNum>
   <w:num w:numId="1">
-    <w:abstractNumId w:val="24"/>
+    <w:abstractNumId w:val="25"/>
   </w:num>
   <w:num w:numId="2">
     <w:abstractNumId w:val="15"/>
@@ -10172,10 +10984,10 @@
     <w:abstractNumId w:val="19"/>
   </w:num>
   <w:num w:numId="12">
-    <w:abstractNumId w:val="21"/>
+    <w:abstractNumId w:val="22"/>
   </w:num>
   <w:num w:numId="13">
-    <w:abstractNumId w:val="26"/>
+    <w:abstractNumId w:val="27"/>
   </w:num>
   <w:num w:numId="14">
     <w:abstractNumId w:val="8"/>
@@ -10190,7 +11002,7 @@
     <w:abstractNumId w:val="4"/>
   </w:num>
   <w:num w:numId="18">
-    <w:abstractNumId w:val="23"/>
+    <w:abstractNumId w:val="24"/>
   </w:num>
   <w:num w:numId="19">
     <w:abstractNumId w:val="13"/>
@@ -10208,10 +11020,10 @@
     <w:abstractNumId w:val="11"/>
   </w:num>
   <w:num w:numId="24">
-    <w:abstractNumId w:val="22"/>
+    <w:abstractNumId w:val="23"/>
   </w:num>
   <w:num w:numId="25">
-    <w:abstractNumId w:val="25"/>
+    <w:abstractNumId w:val="26"/>
   </w:num>
   <w:num w:numId="26">
     <w:abstractNumId w:val="3"/>
@@ -10220,7 +11032,10 @@
     <w:abstractNumId w:val="16"/>
   </w:num>
   <w:num w:numId="28">
-    <w:abstractNumId w:val="27"/>
+    <w:abstractNumId w:val="28"/>
+  </w:num>
+  <w:num w:numId="29">
+    <w:abstractNumId w:val="21"/>
   </w:num>
 </w:numbering>
 </file>
@@ -10899,7 +11714,7 @@
 </file>
 
 <file path=customXml/itemProps1.xml><?xml version="1.0" encoding="utf-8"?>
-<ds:datastoreItem xmlns:ds="http://schemas.openxmlformats.org/officeDocument/2006/customXml" ds:itemID="{D42D8F7B-6C40-4EE6-9556-EE2A706CDFD6}">
+<ds:datastoreItem xmlns:ds="http://schemas.openxmlformats.org/officeDocument/2006/customXml" ds:itemID="{48F138DC-DB40-4DF0-8435-1E899D723E3F}">
   <ds:schemaRefs>
     <ds:schemaRef ds:uri="http://schemas.openxmlformats.org/officeDocument/2006/bibliography"/>
   </ds:schemaRefs>

</xml_diff>

<commit_message>
Dokończono edycyjnie Uzupełniono listę rysunków na str 2
</commit_message>
<xml_diff>
--- a/Cw2 wprowadzenie/PiWDP2 Podstawy obslugi.docx
+++ b/Cw2 wprowadzenie/PiWDP2 Podstawy obslugi.docx
@@ -1881,6 +1881,52 @@
                 <w:szCs w:val="22"/>
               </w:rPr>
             </w:pPr>
+            <w:r>
+              <w:rPr>
+                <w:sz w:val="22"/>
+                <w:szCs w:val="22"/>
+              </w:rPr>
+              <w:fldChar w:fldCharType="begin"/>
+            </w:r>
+            <w:r>
+              <w:rPr>
+                <w:sz w:val="22"/>
+                <w:szCs w:val="22"/>
+              </w:rPr>
+              <w:instrText xml:space="preserve"> REF _Ref427496435 \h </w:instrText>
+            </w:r>
+            <w:r>
+              <w:rPr>
+                <w:sz w:val="22"/>
+                <w:szCs w:val="22"/>
+              </w:rPr>
+            </w:r>
+            <w:r>
+              <w:rPr>
+                <w:sz w:val="22"/>
+                <w:szCs w:val="22"/>
+              </w:rPr>
+              <w:fldChar w:fldCharType="separate"/>
+            </w:r>
+            <w:r>
+              <w:rPr>
+                <w:sz w:val="20"/>
+              </w:rPr>
+              <w:t>Widok okna wyboru szablonu z zaznaczonymi najważniejszymi strukturami</w:t>
+            </w:r>
+            <w:r>
+              <w:rPr>
+                <w:sz w:val="20"/>
+              </w:rPr>
+              <w:t>.</w:t>
+            </w:r>
+            <w:r>
+              <w:rPr>
+                <w:sz w:val="22"/>
+                <w:szCs w:val="22"/>
+              </w:rPr>
+              <w:fldChar w:fldCharType="end"/>
+            </w:r>
           </w:p>
         </w:tc>
         <w:tc>
@@ -1893,6 +1939,24 @@
               <w:spacing w:before="120" w:after="120"/>
               <w:jc w:val="right"/>
             </w:pPr>
+            <w:r>
+              <w:fldChar w:fldCharType="begin"/>
+            </w:r>
+            <w:r>
+              <w:instrText xml:space="preserve"> PAGEREF _Ref427496435 \h </w:instrText>
+            </w:r>
+            <w:r>
+              <w:fldChar w:fldCharType="separate"/>
+            </w:r>
+            <w:r>
+              <w:rPr>
+                <w:noProof/>
+              </w:rPr>
+              <w:t>3</w:t>
+            </w:r>
+            <w:r>
+              <w:fldChar w:fldCharType="end"/>
+            </w:r>
           </w:p>
         </w:tc>
       </w:tr>
@@ -1924,6 +1988,46 @@
                 <w:szCs w:val="22"/>
               </w:rPr>
             </w:pPr>
+            <w:r>
+              <w:rPr>
+                <w:sz w:val="22"/>
+                <w:szCs w:val="22"/>
+              </w:rPr>
+              <w:fldChar w:fldCharType="begin"/>
+            </w:r>
+            <w:r>
+              <w:rPr>
+                <w:sz w:val="22"/>
+                <w:szCs w:val="22"/>
+              </w:rPr>
+              <w:instrText xml:space="preserve"> REF _Ref427660401 \h </w:instrText>
+            </w:r>
+            <w:r>
+              <w:rPr>
+                <w:sz w:val="22"/>
+                <w:szCs w:val="22"/>
+              </w:rPr>
+            </w:r>
+            <w:r>
+              <w:rPr>
+                <w:sz w:val="22"/>
+                <w:szCs w:val="22"/>
+              </w:rPr>
+              <w:fldChar w:fldCharType="separate"/>
+            </w:r>
+            <w:r>
+              <w:rPr>
+                <w:sz w:val="20"/>
+              </w:rPr>
+              <w:t>Okno wyszukiwarki przykładów.</w:t>
+            </w:r>
+            <w:r>
+              <w:rPr>
+                <w:sz w:val="22"/>
+                <w:szCs w:val="22"/>
+              </w:rPr>
+              <w:fldChar w:fldCharType="end"/>
+            </w:r>
           </w:p>
         </w:tc>
         <w:tc>
@@ -1936,6 +2040,24 @@
               <w:spacing w:before="120" w:after="120"/>
               <w:jc w:val="right"/>
             </w:pPr>
+            <w:r>
+              <w:fldChar w:fldCharType="begin"/>
+            </w:r>
+            <w:r>
+              <w:instrText xml:space="preserve"> PAGEREF _Ref427660401 \h </w:instrText>
+            </w:r>
+            <w:r>
+              <w:fldChar w:fldCharType="separate"/>
+            </w:r>
+            <w:r>
+              <w:rPr>
+                <w:noProof/>
+              </w:rPr>
+              <w:t>4</w:t>
+            </w:r>
+            <w:r>
+              <w:fldChar w:fldCharType="end"/>
+            </w:r>
           </w:p>
         </w:tc>
       </w:tr>
@@ -1951,6 +2073,1180 @@
             </w:pPr>
             <w:r>
               <w:t>3.</w:t>
+            </w:r>
+          </w:p>
+        </w:tc>
+        <w:tc>
+          <w:tcPr>
+            <w:tcW w:w="7560" w:type="dxa"/>
+            <w:shd w:val="clear" w:color="auto" w:fill="E6E6E6"/>
+          </w:tcPr>
+          <w:p>
+            <w:pPr>
+              <w:spacing w:before="120" w:after="120"/>
+              <w:rPr>
+                <w:sz w:val="22"/>
+                <w:szCs w:val="22"/>
+              </w:rPr>
+            </w:pPr>
+            <w:r>
+              <w:rPr>
+                <w:sz w:val="22"/>
+                <w:szCs w:val="22"/>
+              </w:rPr>
+              <w:fldChar w:fldCharType="begin"/>
+            </w:r>
+            <w:r>
+              <w:rPr>
+                <w:sz w:val="22"/>
+                <w:szCs w:val="22"/>
+              </w:rPr>
+              <w:instrText xml:space="preserve"> REF _Ref427495921 \h </w:instrText>
+            </w:r>
+            <w:r>
+              <w:rPr>
+                <w:sz w:val="22"/>
+                <w:szCs w:val="22"/>
+              </w:rPr>
+            </w:r>
+            <w:r>
+              <w:rPr>
+                <w:sz w:val="22"/>
+                <w:szCs w:val="22"/>
+              </w:rPr>
+              <w:fldChar w:fldCharType="separate"/>
+            </w:r>
+            <w:proofErr w:type="spellStart"/>
+            <w:r>
+              <w:rPr>
+                <w:sz w:val="20"/>
+              </w:rPr>
+              <w:t>Dataflow</w:t>
+            </w:r>
+            <w:proofErr w:type="spellEnd"/>
+            <w:r>
+              <w:rPr>
+                <w:sz w:val="20"/>
+              </w:rPr>
+              <w:t xml:space="preserve"> – kolejność wykonywania kodu w </w:t>
+            </w:r>
+            <w:proofErr w:type="spellStart"/>
+            <w:r>
+              <w:rPr>
+                <w:sz w:val="20"/>
+              </w:rPr>
+              <w:t>LabVIEW</w:t>
+            </w:r>
+            <w:proofErr w:type="spellEnd"/>
+            <w:r>
+              <w:rPr>
+                <w:sz w:val="20"/>
+              </w:rPr>
+              <w:t>.</w:t>
+            </w:r>
+            <w:r>
+              <w:rPr>
+                <w:sz w:val="22"/>
+                <w:szCs w:val="22"/>
+              </w:rPr>
+              <w:fldChar w:fldCharType="end"/>
+            </w:r>
+          </w:p>
+        </w:tc>
+        <w:tc>
+          <w:tcPr>
+            <w:tcW w:w="824" w:type="dxa"/>
+            <w:shd w:val="clear" w:color="auto" w:fill="E6E6E6"/>
+          </w:tcPr>
+          <w:p>
+            <w:pPr>
+              <w:spacing w:before="120" w:after="120"/>
+              <w:jc w:val="right"/>
+            </w:pPr>
+            <w:r>
+              <w:fldChar w:fldCharType="begin"/>
+            </w:r>
+            <w:r>
+              <w:instrText xml:space="preserve"> PAGEREF _Ref427495921 \h </w:instrText>
+            </w:r>
+            <w:r>
+              <w:fldChar w:fldCharType="separate"/>
+            </w:r>
+            <w:r>
+              <w:rPr>
+                <w:noProof/>
+              </w:rPr>
+              <w:t>5</w:t>
+            </w:r>
+            <w:r>
+              <w:fldChar w:fldCharType="end"/>
+            </w:r>
+          </w:p>
+        </w:tc>
+      </w:tr>
+      <w:tr>
+        <w:tc>
+          <w:tcPr>
+            <w:tcW w:w="720" w:type="dxa"/>
+            <w:shd w:val="clear" w:color="auto" w:fill="F3F3F3"/>
+          </w:tcPr>
+          <w:p>
+            <w:pPr>
+              <w:spacing w:before="120" w:after="120"/>
+            </w:pPr>
+            <w:r>
+              <w:t>4.</w:t>
+            </w:r>
+          </w:p>
+        </w:tc>
+        <w:tc>
+          <w:tcPr>
+            <w:tcW w:w="7560" w:type="dxa"/>
+            <w:shd w:val="clear" w:color="auto" w:fill="F3F3F3"/>
+          </w:tcPr>
+          <w:p>
+            <w:pPr>
+              <w:spacing w:before="120" w:after="120"/>
+              <w:rPr>
+                <w:sz w:val="22"/>
+                <w:szCs w:val="22"/>
+              </w:rPr>
+            </w:pPr>
+            <w:r>
+              <w:rPr>
+                <w:sz w:val="22"/>
+                <w:szCs w:val="22"/>
+              </w:rPr>
+              <w:fldChar w:fldCharType="begin"/>
+            </w:r>
+            <w:r>
+              <w:rPr>
+                <w:sz w:val="22"/>
+                <w:szCs w:val="22"/>
+              </w:rPr>
+              <w:instrText xml:space="preserve"> REF _Ref427585979 \h </w:instrText>
+            </w:r>
+            <w:r>
+              <w:rPr>
+                <w:sz w:val="22"/>
+                <w:szCs w:val="22"/>
+              </w:rPr>
+            </w:r>
+            <w:r>
+              <w:rPr>
+                <w:sz w:val="22"/>
+                <w:szCs w:val="22"/>
+              </w:rPr>
+              <w:fldChar w:fldCharType="separate"/>
+            </w:r>
+            <w:r>
+              <w:rPr>
+                <w:sz w:val="20"/>
+              </w:rPr>
+              <w:t xml:space="preserve">Ikony </w:t>
+            </w:r>
+            <w:proofErr w:type="spellStart"/>
+            <w:r>
+              <w:rPr>
+                <w:sz w:val="20"/>
+              </w:rPr>
+              <w:t>highlight</w:t>
+            </w:r>
+            <w:proofErr w:type="spellEnd"/>
+            <w:r>
+              <w:rPr>
+                <w:sz w:val="20"/>
+              </w:rPr>
+              <w:t xml:space="preserve"> </w:t>
+            </w:r>
+            <w:proofErr w:type="spellStart"/>
+            <w:r>
+              <w:rPr>
+                <w:sz w:val="20"/>
+              </w:rPr>
+              <w:t>execution</w:t>
+            </w:r>
+            <w:proofErr w:type="spellEnd"/>
+            <w:r>
+              <w:rPr>
+                <w:sz w:val="20"/>
+              </w:rPr>
+              <w:t xml:space="preserve"> – opcja nieaktywna oraz aktywna.</w:t>
+            </w:r>
+            <w:r>
+              <w:rPr>
+                <w:sz w:val="22"/>
+                <w:szCs w:val="22"/>
+              </w:rPr>
+              <w:fldChar w:fldCharType="end"/>
+            </w:r>
+          </w:p>
+        </w:tc>
+        <w:tc>
+          <w:tcPr>
+            <w:tcW w:w="824" w:type="dxa"/>
+            <w:shd w:val="clear" w:color="auto" w:fill="F3F3F3"/>
+          </w:tcPr>
+          <w:p>
+            <w:pPr>
+              <w:spacing w:before="120" w:after="120"/>
+              <w:jc w:val="right"/>
+            </w:pPr>
+            <w:r>
+              <w:fldChar w:fldCharType="begin"/>
+            </w:r>
+            <w:r>
+              <w:instrText xml:space="preserve"> PAGEREF _Ref427585979 \h </w:instrText>
+            </w:r>
+            <w:r>
+              <w:fldChar w:fldCharType="separate"/>
+            </w:r>
+            <w:r>
+              <w:rPr>
+                <w:noProof/>
+              </w:rPr>
+              <w:t>6</w:t>
+            </w:r>
+            <w:r>
+              <w:fldChar w:fldCharType="end"/>
+            </w:r>
+          </w:p>
+        </w:tc>
+      </w:tr>
+      <w:tr>
+        <w:tc>
+          <w:tcPr>
+            <w:tcW w:w="720" w:type="dxa"/>
+            <w:shd w:val="clear" w:color="auto" w:fill="E6E6E6"/>
+          </w:tcPr>
+          <w:p>
+            <w:pPr>
+              <w:spacing w:before="120" w:after="120"/>
+            </w:pPr>
+            <w:r>
+              <w:t>5.</w:t>
+            </w:r>
+          </w:p>
+        </w:tc>
+        <w:tc>
+          <w:tcPr>
+            <w:tcW w:w="7560" w:type="dxa"/>
+            <w:shd w:val="clear" w:color="auto" w:fill="E6E6E6"/>
+          </w:tcPr>
+          <w:p>
+            <w:pPr>
+              <w:spacing w:before="120" w:after="120"/>
+              <w:rPr>
+                <w:sz w:val="22"/>
+                <w:szCs w:val="22"/>
+              </w:rPr>
+            </w:pPr>
+            <w:r>
+              <w:rPr>
+                <w:sz w:val="22"/>
+                <w:szCs w:val="22"/>
+              </w:rPr>
+              <w:fldChar w:fldCharType="begin"/>
+            </w:r>
+            <w:r>
+              <w:rPr>
+                <w:sz w:val="22"/>
+                <w:szCs w:val="22"/>
+              </w:rPr>
+              <w:instrText xml:space="preserve"> REF _Ref427497245 \h </w:instrText>
+            </w:r>
+            <w:r>
+              <w:rPr>
+                <w:sz w:val="22"/>
+                <w:szCs w:val="22"/>
+              </w:rPr>
+            </w:r>
+            <w:r>
+              <w:rPr>
+                <w:sz w:val="22"/>
+                <w:szCs w:val="22"/>
+              </w:rPr>
+              <w:fldChar w:fldCharType="separate"/>
+            </w:r>
+            <w:r>
+              <w:rPr>
+                <w:sz w:val="20"/>
+              </w:rPr>
+              <w:t>S</w:t>
+            </w:r>
+            <w:r>
+              <w:rPr>
+                <w:sz w:val="20"/>
+              </w:rPr>
+              <w:t>truktury panelu połączeń (a) domyślna, (b) inne dostępne.</w:t>
+            </w:r>
+            <w:r>
+              <w:rPr>
+                <w:sz w:val="22"/>
+                <w:szCs w:val="22"/>
+              </w:rPr>
+              <w:fldChar w:fldCharType="end"/>
+            </w:r>
+          </w:p>
+        </w:tc>
+        <w:tc>
+          <w:tcPr>
+            <w:tcW w:w="824" w:type="dxa"/>
+            <w:shd w:val="clear" w:color="auto" w:fill="E6E6E6"/>
+          </w:tcPr>
+          <w:p>
+            <w:pPr>
+              <w:spacing w:before="120" w:after="120"/>
+              <w:jc w:val="right"/>
+            </w:pPr>
+            <w:r>
+              <w:fldChar w:fldCharType="begin"/>
+            </w:r>
+            <w:r>
+              <w:instrText xml:space="preserve"> PAGEREF _Ref427497245 \h </w:instrText>
+            </w:r>
+            <w:r>
+              <w:fldChar w:fldCharType="separate"/>
+            </w:r>
+            <w:r>
+              <w:rPr>
+                <w:noProof/>
+              </w:rPr>
+              <w:t>7</w:t>
+            </w:r>
+            <w:r>
+              <w:fldChar w:fldCharType="end"/>
+            </w:r>
+          </w:p>
+        </w:tc>
+      </w:tr>
+      <w:tr>
+        <w:tc>
+          <w:tcPr>
+            <w:tcW w:w="720" w:type="dxa"/>
+            <w:shd w:val="clear" w:color="auto" w:fill="F3F3F3"/>
+          </w:tcPr>
+          <w:p>
+            <w:pPr>
+              <w:spacing w:before="120" w:after="120"/>
+            </w:pPr>
+            <w:r>
+              <w:t>6.</w:t>
+            </w:r>
+          </w:p>
+        </w:tc>
+        <w:tc>
+          <w:tcPr>
+            <w:tcW w:w="7560" w:type="dxa"/>
+            <w:shd w:val="clear" w:color="auto" w:fill="F3F3F3"/>
+          </w:tcPr>
+          <w:p>
+            <w:pPr>
+              <w:spacing w:before="120" w:after="120"/>
+              <w:rPr>
+                <w:sz w:val="22"/>
+                <w:szCs w:val="22"/>
+              </w:rPr>
+            </w:pPr>
+            <w:r>
+              <w:rPr>
+                <w:sz w:val="22"/>
+                <w:szCs w:val="22"/>
+              </w:rPr>
+              <w:fldChar w:fldCharType="begin"/>
+            </w:r>
+            <w:r>
+              <w:rPr>
+                <w:sz w:val="22"/>
+                <w:szCs w:val="22"/>
+              </w:rPr>
+              <w:instrText xml:space="preserve"> REF _Ref427586016 \h </w:instrText>
+            </w:r>
+            <w:r>
+              <w:rPr>
+                <w:sz w:val="22"/>
+                <w:szCs w:val="22"/>
+              </w:rPr>
+            </w:r>
+            <w:r>
+              <w:rPr>
+                <w:sz w:val="22"/>
+                <w:szCs w:val="22"/>
+              </w:rPr>
+              <w:fldChar w:fldCharType="separate"/>
+            </w:r>
+            <w:r>
+              <w:rPr>
+                <w:sz w:val="20"/>
+              </w:rPr>
+              <w:t xml:space="preserve">Domyślne terminale dla </w:t>
+            </w:r>
+            <w:proofErr w:type="spellStart"/>
+            <w:r>
+              <w:rPr>
+                <w:sz w:val="20"/>
+              </w:rPr>
+              <w:t>klastra</w:t>
+            </w:r>
+            <w:proofErr w:type="spellEnd"/>
+            <w:r>
+              <w:rPr>
+                <w:sz w:val="20"/>
+              </w:rPr>
+              <w:t xml:space="preserve"> błędu oraz referencji</w:t>
+            </w:r>
+            <w:r>
+              <w:rPr>
+                <w:sz w:val="20"/>
+              </w:rPr>
+              <w:t>.</w:t>
+            </w:r>
+            <w:r>
+              <w:rPr>
+                <w:sz w:val="22"/>
+                <w:szCs w:val="22"/>
+              </w:rPr>
+              <w:fldChar w:fldCharType="end"/>
+            </w:r>
+          </w:p>
+        </w:tc>
+        <w:tc>
+          <w:tcPr>
+            <w:tcW w:w="824" w:type="dxa"/>
+            <w:shd w:val="clear" w:color="auto" w:fill="F3F3F3"/>
+          </w:tcPr>
+          <w:p>
+            <w:pPr>
+              <w:spacing w:before="120" w:after="120"/>
+              <w:jc w:val="right"/>
+            </w:pPr>
+            <w:r>
+              <w:fldChar w:fldCharType="begin"/>
+            </w:r>
+            <w:r>
+              <w:instrText xml:space="preserve"> PAGEREF _Ref427586016 \h </w:instrText>
+            </w:r>
+            <w:r>
+              <w:fldChar w:fldCharType="separate"/>
+            </w:r>
+            <w:r>
+              <w:rPr>
+                <w:noProof/>
+              </w:rPr>
+              <w:t>7</w:t>
+            </w:r>
+            <w:r>
+              <w:fldChar w:fldCharType="end"/>
+            </w:r>
+          </w:p>
+        </w:tc>
+      </w:tr>
+      <w:tr>
+        <w:tc>
+          <w:tcPr>
+            <w:tcW w:w="720" w:type="dxa"/>
+            <w:shd w:val="clear" w:color="auto" w:fill="E6E6E6"/>
+          </w:tcPr>
+          <w:p>
+            <w:pPr>
+              <w:spacing w:before="120" w:after="120"/>
+            </w:pPr>
+            <w:r>
+              <w:t>7.</w:t>
+            </w:r>
+          </w:p>
+        </w:tc>
+        <w:tc>
+          <w:tcPr>
+            <w:tcW w:w="7560" w:type="dxa"/>
+            <w:shd w:val="clear" w:color="auto" w:fill="E6E6E6"/>
+          </w:tcPr>
+          <w:p>
+            <w:pPr>
+              <w:spacing w:before="120" w:after="120"/>
+              <w:rPr>
+                <w:sz w:val="22"/>
+                <w:szCs w:val="22"/>
+              </w:rPr>
+            </w:pPr>
+            <w:r>
+              <w:rPr>
+                <w:sz w:val="22"/>
+                <w:szCs w:val="22"/>
+              </w:rPr>
+              <w:fldChar w:fldCharType="begin"/>
+            </w:r>
+            <w:r>
+              <w:rPr>
+                <w:sz w:val="22"/>
+                <w:szCs w:val="22"/>
+              </w:rPr>
+              <w:instrText xml:space="preserve"> REF _Ref427584619 \h </w:instrText>
+            </w:r>
+            <w:r>
+              <w:rPr>
+                <w:sz w:val="22"/>
+                <w:szCs w:val="22"/>
+              </w:rPr>
+            </w:r>
+            <w:r>
+              <w:rPr>
+                <w:sz w:val="22"/>
+                <w:szCs w:val="22"/>
+              </w:rPr>
+              <w:fldChar w:fldCharType="separate"/>
+            </w:r>
+            <w:r>
+              <w:rPr>
+                <w:sz w:val="20"/>
+              </w:rPr>
+              <w:t>Okno edytora ikon.</w:t>
+            </w:r>
+            <w:r>
+              <w:rPr>
+                <w:sz w:val="22"/>
+                <w:szCs w:val="22"/>
+              </w:rPr>
+              <w:fldChar w:fldCharType="end"/>
+            </w:r>
+          </w:p>
+        </w:tc>
+        <w:tc>
+          <w:tcPr>
+            <w:tcW w:w="824" w:type="dxa"/>
+            <w:shd w:val="clear" w:color="auto" w:fill="E6E6E6"/>
+          </w:tcPr>
+          <w:p>
+            <w:pPr>
+              <w:spacing w:before="120" w:after="120"/>
+              <w:jc w:val="right"/>
+            </w:pPr>
+            <w:r>
+              <w:fldChar w:fldCharType="begin"/>
+            </w:r>
+            <w:r>
+              <w:instrText xml:space="preserve"> PAGEREF _Ref427584619 \h </w:instrText>
+            </w:r>
+            <w:r>
+              <w:fldChar w:fldCharType="separate"/>
+            </w:r>
+            <w:r>
+              <w:rPr>
+                <w:noProof/>
+              </w:rPr>
+              <w:t>8</w:t>
+            </w:r>
+            <w:r>
+              <w:fldChar w:fldCharType="end"/>
+            </w:r>
+          </w:p>
+        </w:tc>
+      </w:tr>
+      <w:tr>
+        <w:tc>
+          <w:tcPr>
+            <w:tcW w:w="720" w:type="dxa"/>
+            <w:shd w:val="clear" w:color="auto" w:fill="F3F3F3"/>
+          </w:tcPr>
+          <w:p>
+            <w:pPr>
+              <w:spacing w:before="120" w:after="120"/>
+            </w:pPr>
+            <w:r>
+              <w:t>8.</w:t>
+            </w:r>
+          </w:p>
+        </w:tc>
+        <w:tc>
+          <w:tcPr>
+            <w:tcW w:w="7560" w:type="dxa"/>
+            <w:shd w:val="clear" w:color="auto" w:fill="F3F3F3"/>
+          </w:tcPr>
+          <w:p>
+            <w:pPr>
+              <w:tabs>
+                <w:tab w:val="center" w:pos="4536"/>
+                <w:tab w:val="left" w:pos="5235"/>
+              </w:tabs>
+              <w:spacing w:before="120" w:after="120"/>
+              <w:rPr>
+                <w:sz w:val="22"/>
+                <w:szCs w:val="22"/>
+              </w:rPr>
+            </w:pPr>
+            <w:r>
+              <w:rPr>
+                <w:sz w:val="22"/>
+                <w:szCs w:val="22"/>
+              </w:rPr>
+              <w:fldChar w:fldCharType="begin"/>
+            </w:r>
+            <w:r>
+              <w:rPr>
+                <w:sz w:val="22"/>
+                <w:szCs w:val="22"/>
+              </w:rPr>
+              <w:instrText xml:space="preserve"> REF _Ref427585366 \h </w:instrText>
+            </w:r>
+            <w:r>
+              <w:rPr>
+                <w:sz w:val="22"/>
+                <w:szCs w:val="22"/>
+              </w:rPr>
+            </w:r>
+            <w:r>
+              <w:rPr>
+                <w:sz w:val="22"/>
+                <w:szCs w:val="22"/>
+              </w:rPr>
+              <w:fldChar w:fldCharType="separate"/>
+            </w:r>
+            <w:r>
+              <w:rPr>
+                <w:sz w:val="20"/>
+              </w:rPr>
+              <w:t>Przykładowe ikony</w:t>
+            </w:r>
+            <w:r>
+              <w:rPr>
+                <w:sz w:val="22"/>
+                <w:szCs w:val="22"/>
+              </w:rPr>
+              <w:fldChar w:fldCharType="end"/>
+            </w:r>
+          </w:p>
+        </w:tc>
+        <w:tc>
+          <w:tcPr>
+            <w:tcW w:w="824" w:type="dxa"/>
+            <w:shd w:val="clear" w:color="auto" w:fill="F3F3F3"/>
+          </w:tcPr>
+          <w:p>
+            <w:pPr>
+              <w:spacing w:before="120" w:after="120"/>
+              <w:jc w:val="right"/>
+            </w:pPr>
+            <w:r>
+              <w:fldChar w:fldCharType="begin"/>
+            </w:r>
+            <w:r>
+              <w:instrText xml:space="preserve"> PAGEREF _Ref427585366 \h </w:instrText>
+            </w:r>
+            <w:r>
+              <w:fldChar w:fldCharType="separate"/>
+            </w:r>
+            <w:r>
+              <w:rPr>
+                <w:noProof/>
+              </w:rPr>
+              <w:t>8</w:t>
+            </w:r>
+            <w:r>
+              <w:fldChar w:fldCharType="end"/>
+            </w:r>
+          </w:p>
+        </w:tc>
+      </w:tr>
+      <w:tr>
+        <w:tc>
+          <w:tcPr>
+            <w:tcW w:w="720" w:type="dxa"/>
+            <w:shd w:val="clear" w:color="auto" w:fill="E6E6E6"/>
+          </w:tcPr>
+          <w:p>
+            <w:pPr>
+              <w:spacing w:before="120" w:after="120"/>
+              <w:rPr>
+                <w:lang w:val="en-US"/>
+              </w:rPr>
+            </w:pPr>
+            <w:r>
+              <w:rPr>
+                <w:lang w:val="en-US"/>
+              </w:rPr>
+              <w:t>9.</w:t>
+            </w:r>
+          </w:p>
+        </w:tc>
+        <w:tc>
+          <w:tcPr>
+            <w:tcW w:w="7560" w:type="dxa"/>
+            <w:shd w:val="clear" w:color="auto" w:fill="E6E6E6"/>
+          </w:tcPr>
+          <w:p>
+            <w:pPr>
+              <w:spacing w:before="120" w:after="120"/>
+              <w:rPr>
+                <w:sz w:val="22"/>
+                <w:szCs w:val="22"/>
+              </w:rPr>
+            </w:pPr>
+            <w:r>
+              <w:rPr>
+                <w:sz w:val="22"/>
+                <w:szCs w:val="22"/>
+              </w:rPr>
+              <w:fldChar w:fldCharType="begin"/>
+            </w:r>
+            <w:r>
+              <w:rPr>
+                <w:sz w:val="22"/>
+                <w:szCs w:val="22"/>
+              </w:rPr>
+              <w:instrText xml:space="preserve"> REF _Ref427660473 \h </w:instrText>
+            </w:r>
+            <w:r>
+              <w:rPr>
+                <w:sz w:val="22"/>
+                <w:szCs w:val="22"/>
+              </w:rPr>
+            </w:r>
+            <w:r>
+              <w:rPr>
+                <w:sz w:val="22"/>
+                <w:szCs w:val="22"/>
+              </w:rPr>
+              <w:fldChar w:fldCharType="separate"/>
+            </w:r>
+            <w:r>
+              <w:rPr>
+                <w:sz w:val="20"/>
+              </w:rPr>
+              <w:t>Okno managera zakładek z doinstalowanym dodatkiem prezentującym fragment kodu</w:t>
+            </w:r>
+            <w:r>
+              <w:rPr>
+                <w:sz w:val="22"/>
+                <w:szCs w:val="22"/>
+              </w:rPr>
+              <w:fldChar w:fldCharType="end"/>
+            </w:r>
+          </w:p>
+        </w:tc>
+        <w:tc>
+          <w:tcPr>
+            <w:tcW w:w="824" w:type="dxa"/>
+            <w:shd w:val="clear" w:color="auto" w:fill="E6E6E6"/>
+          </w:tcPr>
+          <w:p>
+            <w:pPr>
+              <w:spacing w:before="120" w:after="120"/>
+              <w:jc w:val="right"/>
+            </w:pPr>
+            <w:r>
+              <w:fldChar w:fldCharType="begin"/>
+            </w:r>
+            <w:r>
+              <w:instrText xml:space="preserve"> PAGEREF _Ref427660473 \h </w:instrText>
+            </w:r>
+            <w:r>
+              <w:fldChar w:fldCharType="separate"/>
+            </w:r>
+            <w:r>
+              <w:rPr>
+                <w:noProof/>
+              </w:rPr>
+              <w:t>9</w:t>
+            </w:r>
+            <w:r>
+              <w:fldChar w:fldCharType="end"/>
+            </w:r>
+          </w:p>
+        </w:tc>
+      </w:tr>
+      <w:tr>
+        <w:tc>
+          <w:tcPr>
+            <w:tcW w:w="720" w:type="dxa"/>
+            <w:shd w:val="clear" w:color="auto" w:fill="F2F2F2" w:themeFill="background1" w:themeFillShade="F2"/>
+          </w:tcPr>
+          <w:p>
+            <w:pPr>
+              <w:spacing w:before="120" w:after="120"/>
+              <w:rPr>
+                <w:lang w:val="en-US"/>
+              </w:rPr>
+            </w:pPr>
+            <w:r>
+              <w:rPr>
+                <w:lang w:val="en-US"/>
+              </w:rPr>
+              <w:t>10</w:t>
+            </w:r>
+            <w:r>
+              <w:rPr>
+                <w:lang w:val="en-US"/>
+              </w:rPr>
+              <w:t>.</w:t>
+            </w:r>
+          </w:p>
+        </w:tc>
+        <w:tc>
+          <w:tcPr>
+            <w:tcW w:w="7560" w:type="dxa"/>
+            <w:shd w:val="clear" w:color="auto" w:fill="F2F2F2" w:themeFill="background1" w:themeFillShade="F2"/>
+          </w:tcPr>
+          <w:p>
+            <w:pPr>
+              <w:spacing w:before="120" w:after="120"/>
+              <w:rPr>
+                <w:sz w:val="22"/>
+                <w:szCs w:val="22"/>
+              </w:rPr>
+            </w:pPr>
+            <w:r>
+              <w:rPr>
+                <w:sz w:val="22"/>
+                <w:szCs w:val="22"/>
+              </w:rPr>
+              <w:fldChar w:fldCharType="begin"/>
+            </w:r>
+            <w:r>
+              <w:rPr>
+                <w:sz w:val="22"/>
+                <w:szCs w:val="22"/>
+              </w:rPr>
+              <w:instrText xml:space="preserve"> REF _Ref427589656 \h </w:instrText>
+            </w:r>
+            <w:r>
+              <w:rPr>
+                <w:sz w:val="22"/>
+                <w:szCs w:val="22"/>
+              </w:rPr>
+            </w:r>
+            <w:r>
+              <w:rPr>
+                <w:sz w:val="22"/>
+                <w:szCs w:val="22"/>
+              </w:rPr>
+              <w:fldChar w:fldCharType="separate"/>
+            </w:r>
+            <w:r>
+              <w:rPr>
+                <w:sz w:val="20"/>
+              </w:rPr>
+              <w:t xml:space="preserve">Program przeliczający temperaturę między skalami </w:t>
+            </w:r>
+            <w:proofErr w:type="spellStart"/>
+            <w:r>
+              <w:rPr>
+                <w:sz w:val="20"/>
+              </w:rPr>
+              <w:t>Celcjusza</w:t>
+            </w:r>
+            <w:proofErr w:type="spellEnd"/>
+            <w:r>
+              <w:rPr>
+                <w:sz w:val="20"/>
+              </w:rPr>
+              <w:t xml:space="preserve"> a </w:t>
+            </w:r>
+            <w:proofErr w:type="spellStart"/>
+            <w:r>
+              <w:rPr>
+                <w:sz w:val="20"/>
+              </w:rPr>
+              <w:t>Kewina</w:t>
+            </w:r>
+            <w:proofErr w:type="spellEnd"/>
+            <w:r>
+              <w:rPr>
+                <w:sz w:val="22"/>
+                <w:szCs w:val="22"/>
+              </w:rPr>
+              <w:fldChar w:fldCharType="end"/>
+            </w:r>
+          </w:p>
+        </w:tc>
+        <w:tc>
+          <w:tcPr>
+            <w:tcW w:w="824" w:type="dxa"/>
+            <w:shd w:val="clear" w:color="auto" w:fill="F2F2F2" w:themeFill="background1" w:themeFillShade="F2"/>
+          </w:tcPr>
+          <w:p>
+            <w:pPr>
+              <w:spacing w:before="120" w:after="120"/>
+              <w:jc w:val="right"/>
+            </w:pPr>
+            <w:r>
+              <w:fldChar w:fldCharType="begin"/>
+            </w:r>
+            <w:r>
+              <w:instrText xml:space="preserve"> PAGEREF _Ref427589656 \h </w:instrText>
+            </w:r>
+            <w:r>
+              <w:fldChar w:fldCharType="separate"/>
+            </w:r>
+            <w:r>
+              <w:rPr>
+                <w:noProof/>
+              </w:rPr>
+              <w:t>12</w:t>
+            </w:r>
+            <w:r>
+              <w:fldChar w:fldCharType="end"/>
+            </w:r>
+          </w:p>
+        </w:tc>
+      </w:tr>
+      <w:tr>
+        <w:tc>
+          <w:tcPr>
+            <w:tcW w:w="720" w:type="dxa"/>
+            <w:shd w:val="clear" w:color="auto" w:fill="E6E6E6"/>
+          </w:tcPr>
+          <w:p>
+            <w:pPr>
+              <w:spacing w:before="120" w:after="120"/>
+              <w:rPr>
+                <w:lang w:val="en-US"/>
+              </w:rPr>
+            </w:pPr>
+            <w:r>
+              <w:rPr>
+                <w:lang w:val="en-US"/>
+              </w:rPr>
+              <w:t>11</w:t>
+            </w:r>
+            <w:r>
+              <w:rPr>
+                <w:lang w:val="en-US"/>
+              </w:rPr>
+              <w:t>.</w:t>
+            </w:r>
+          </w:p>
+        </w:tc>
+        <w:tc>
+          <w:tcPr>
+            <w:tcW w:w="7560" w:type="dxa"/>
+            <w:shd w:val="clear" w:color="auto" w:fill="E6E6E6"/>
+          </w:tcPr>
+          <w:p>
+            <w:pPr>
+              <w:spacing w:before="120" w:after="120"/>
+              <w:rPr>
+                <w:sz w:val="22"/>
+                <w:szCs w:val="22"/>
+              </w:rPr>
+            </w:pPr>
+            <w:r>
+              <w:rPr>
+                <w:sz w:val="22"/>
+                <w:szCs w:val="22"/>
+              </w:rPr>
+              <w:fldChar w:fldCharType="begin"/>
+            </w:r>
+            <w:r>
+              <w:rPr>
+                <w:sz w:val="22"/>
+                <w:szCs w:val="22"/>
+              </w:rPr>
+              <w:instrText xml:space="preserve"> REF _Ref427660526 \h </w:instrText>
+            </w:r>
+            <w:r>
+              <w:rPr>
+                <w:sz w:val="22"/>
+                <w:szCs w:val="22"/>
+              </w:rPr>
+            </w:r>
+            <w:r>
+              <w:rPr>
+                <w:sz w:val="22"/>
+                <w:szCs w:val="22"/>
+              </w:rPr>
+              <w:fldChar w:fldCharType="separate"/>
+            </w:r>
+            <w:r>
+              <w:rPr>
+                <w:sz w:val="20"/>
+              </w:rPr>
+              <w:t>Pomoc kontekstowa utworzonego pliku</w:t>
+            </w:r>
+            <w:r>
+              <w:rPr>
+                <w:sz w:val="22"/>
+                <w:szCs w:val="22"/>
+              </w:rPr>
+              <w:fldChar w:fldCharType="end"/>
+            </w:r>
+          </w:p>
+        </w:tc>
+        <w:tc>
+          <w:tcPr>
+            <w:tcW w:w="824" w:type="dxa"/>
+            <w:shd w:val="clear" w:color="auto" w:fill="E6E6E6"/>
+          </w:tcPr>
+          <w:p>
+            <w:pPr>
+              <w:spacing w:before="120" w:after="120"/>
+              <w:jc w:val="right"/>
+            </w:pPr>
+            <w:r>
+              <w:fldChar w:fldCharType="begin"/>
+            </w:r>
+            <w:r>
+              <w:instrText xml:space="preserve"> PAGEREF _Ref427660526 \h </w:instrText>
+            </w:r>
+            <w:r>
+              <w:fldChar w:fldCharType="separate"/>
+            </w:r>
+            <w:r>
+              <w:rPr>
+                <w:noProof/>
+              </w:rPr>
+              <w:t>13</w:t>
+            </w:r>
+            <w:r>
+              <w:fldChar w:fldCharType="end"/>
+            </w:r>
+          </w:p>
+        </w:tc>
+      </w:tr>
+      <w:tr>
+        <w:tc>
+          <w:tcPr>
+            <w:tcW w:w="720" w:type="dxa"/>
+            <w:shd w:val="clear" w:color="auto" w:fill="F2F2F2" w:themeFill="background1" w:themeFillShade="F2"/>
+          </w:tcPr>
+          <w:p>
+            <w:pPr>
+              <w:spacing w:before="120" w:after="120"/>
+              <w:rPr>
+                <w:lang w:val="en-US"/>
+              </w:rPr>
+            </w:pPr>
+            <w:r>
+              <w:rPr>
+                <w:lang w:val="en-US"/>
+              </w:rPr>
+              <w:t>1</w:t>
+            </w:r>
+            <w:r>
+              <w:rPr>
+                <w:lang w:val="en-US"/>
+              </w:rPr>
+              <w:t>2</w:t>
+            </w:r>
+            <w:r>
+              <w:rPr>
+                <w:lang w:val="en-US"/>
+              </w:rPr>
+              <w:t>.</w:t>
+            </w:r>
+          </w:p>
+        </w:tc>
+        <w:tc>
+          <w:tcPr>
+            <w:tcW w:w="7560" w:type="dxa"/>
+            <w:shd w:val="clear" w:color="auto" w:fill="F2F2F2" w:themeFill="background1" w:themeFillShade="F2"/>
+          </w:tcPr>
+          <w:p>
+            <w:pPr>
+              <w:spacing w:before="120" w:after="120"/>
+              <w:rPr>
+                <w:sz w:val="22"/>
+                <w:szCs w:val="22"/>
+              </w:rPr>
+            </w:pPr>
+            <w:r>
+              <w:rPr>
+                <w:sz w:val="22"/>
+                <w:szCs w:val="22"/>
+              </w:rPr>
+              <w:fldChar w:fldCharType="begin"/>
+            </w:r>
+            <w:r>
+              <w:rPr>
+                <w:sz w:val="22"/>
+                <w:szCs w:val="22"/>
+              </w:rPr>
+              <w:instrText xml:space="preserve"> REF _Ref427660533 \h </w:instrText>
+            </w:r>
+            <w:r>
+              <w:rPr>
+                <w:sz w:val="22"/>
+                <w:szCs w:val="22"/>
+              </w:rPr>
+            </w:r>
+            <w:r>
+              <w:rPr>
+                <w:sz w:val="22"/>
+                <w:szCs w:val="22"/>
+              </w:rPr>
+              <w:fldChar w:fldCharType="separate"/>
+            </w:r>
+            <w:r>
+              <w:rPr>
+                <w:sz w:val="20"/>
+              </w:rPr>
+              <w:t xml:space="preserve">Aplikacja do </w:t>
+            </w:r>
+            <w:proofErr w:type="spellStart"/>
+            <w:r>
+              <w:rPr>
+                <w:sz w:val="20"/>
+              </w:rPr>
+              <w:t>debuggowania</w:t>
+            </w:r>
+            <w:proofErr w:type="spellEnd"/>
+            <w:r>
+              <w:rPr>
+                <w:sz w:val="22"/>
+                <w:szCs w:val="22"/>
+              </w:rPr>
+              <w:fldChar w:fldCharType="end"/>
+            </w:r>
+          </w:p>
+        </w:tc>
+        <w:tc>
+          <w:tcPr>
+            <w:tcW w:w="824" w:type="dxa"/>
+            <w:shd w:val="clear" w:color="auto" w:fill="F2F2F2" w:themeFill="background1" w:themeFillShade="F2"/>
+          </w:tcPr>
+          <w:p>
+            <w:pPr>
+              <w:spacing w:before="120" w:after="120"/>
+              <w:jc w:val="right"/>
+            </w:pPr>
+            <w:r>
+              <w:fldChar w:fldCharType="begin"/>
+            </w:r>
+            <w:r>
+              <w:instrText xml:space="preserve"> PAGEREF _Ref427660533 \h </w:instrText>
+            </w:r>
+            <w:r>
+              <w:fldChar w:fldCharType="separate"/>
+            </w:r>
+            <w:r>
+              <w:rPr>
+                <w:noProof/>
+              </w:rPr>
+              <w:t>13</w:t>
+            </w:r>
+            <w:r>
+              <w:fldChar w:fldCharType="end"/>
+            </w:r>
+          </w:p>
+        </w:tc>
+      </w:tr>
+      <w:tr>
+        <w:tc>
+          <w:tcPr>
+            <w:tcW w:w="720" w:type="dxa"/>
+            <w:shd w:val="clear" w:color="auto" w:fill="E6E6E6"/>
+          </w:tcPr>
+          <w:p>
+            <w:pPr>
+              <w:spacing w:before="120" w:after="120"/>
+              <w:rPr>
+                <w:lang w:val="en-US"/>
+              </w:rPr>
+            </w:pPr>
+            <w:r>
+              <w:rPr>
+                <w:lang w:val="en-US"/>
+              </w:rPr>
+              <w:t>13.</w:t>
             </w:r>
           </w:p>
         </w:tc>
@@ -1986,21 +3282,39 @@
         <w:tc>
           <w:tcPr>
             <w:tcW w:w="720" w:type="dxa"/>
-            <w:shd w:val="clear" w:color="auto" w:fill="F3F3F3"/>
+            <w:shd w:val="clear" w:color="auto" w:fill="F2F2F2" w:themeFill="background1" w:themeFillShade="F2"/>
           </w:tcPr>
           <w:p>
             <w:pPr>
               <w:spacing w:before="120" w:after="120"/>
+              <w:rPr>
+                <w:lang w:val="en-US"/>
+              </w:rPr>
             </w:pPr>
             <w:r>
-              <w:t>4.</w:t>
+              <w:rPr>
+                <w:lang w:val="en-US"/>
+              </w:rPr>
+              <w:t>1</w:t>
+            </w:r>
+            <w:r>
+              <w:rPr>
+                <w:lang w:val="en-US"/>
+              </w:rPr>
+              <w:t>4</w:t>
+            </w:r>
+            <w:r>
+              <w:rPr>
+                <w:lang w:val="en-US"/>
+              </w:rPr>
+              <w:t>.</w:t>
             </w:r>
           </w:p>
         </w:tc>
         <w:tc>
           <w:tcPr>
             <w:tcW w:w="7560" w:type="dxa"/>
-            <w:shd w:val="clear" w:color="auto" w:fill="F3F3F3"/>
+            <w:shd w:val="clear" w:color="auto" w:fill="F2F2F2" w:themeFill="background1" w:themeFillShade="F2"/>
           </w:tcPr>
           <w:p>
             <w:pPr>
@@ -2015,232 +3329,7 @@
         <w:tc>
           <w:tcPr>
             <w:tcW w:w="824" w:type="dxa"/>
-            <w:shd w:val="clear" w:color="auto" w:fill="F3F3F3"/>
-          </w:tcPr>
-          <w:p>
-            <w:pPr>
-              <w:spacing w:before="120" w:after="120"/>
-              <w:jc w:val="right"/>
-            </w:pPr>
-          </w:p>
-        </w:tc>
-      </w:tr>
-      <w:tr>
-        <w:tc>
-          <w:tcPr>
-            <w:tcW w:w="720" w:type="dxa"/>
-            <w:shd w:val="clear" w:color="auto" w:fill="E6E6E6"/>
-          </w:tcPr>
-          <w:p>
-            <w:pPr>
-              <w:spacing w:before="120" w:after="120"/>
-            </w:pPr>
-            <w:r>
-              <w:t>5.</w:t>
-            </w:r>
-          </w:p>
-        </w:tc>
-        <w:tc>
-          <w:tcPr>
-            <w:tcW w:w="7560" w:type="dxa"/>
-            <w:shd w:val="clear" w:color="auto" w:fill="E6E6E6"/>
-          </w:tcPr>
-          <w:p>
-            <w:pPr>
-              <w:spacing w:before="120" w:after="120"/>
-              <w:rPr>
-                <w:sz w:val="22"/>
-                <w:szCs w:val="22"/>
-              </w:rPr>
-            </w:pPr>
-          </w:p>
-        </w:tc>
-        <w:tc>
-          <w:tcPr>
-            <w:tcW w:w="824" w:type="dxa"/>
-            <w:shd w:val="clear" w:color="auto" w:fill="E6E6E6"/>
-          </w:tcPr>
-          <w:p>
-            <w:pPr>
-              <w:spacing w:before="120" w:after="120"/>
-              <w:jc w:val="right"/>
-            </w:pPr>
-          </w:p>
-        </w:tc>
-      </w:tr>
-      <w:tr>
-        <w:tc>
-          <w:tcPr>
-            <w:tcW w:w="720" w:type="dxa"/>
-            <w:shd w:val="clear" w:color="auto" w:fill="F3F3F3"/>
-          </w:tcPr>
-          <w:p>
-            <w:pPr>
-              <w:spacing w:before="120" w:after="120"/>
-            </w:pPr>
-            <w:r>
-              <w:t>6.</w:t>
-            </w:r>
-          </w:p>
-        </w:tc>
-        <w:tc>
-          <w:tcPr>
-            <w:tcW w:w="7560" w:type="dxa"/>
-            <w:shd w:val="clear" w:color="auto" w:fill="F3F3F3"/>
-          </w:tcPr>
-          <w:p>
-            <w:pPr>
-              <w:spacing w:before="120" w:after="120"/>
-              <w:rPr>
-                <w:sz w:val="22"/>
-                <w:szCs w:val="22"/>
-              </w:rPr>
-            </w:pPr>
-          </w:p>
-        </w:tc>
-        <w:tc>
-          <w:tcPr>
-            <w:tcW w:w="824" w:type="dxa"/>
-            <w:shd w:val="clear" w:color="auto" w:fill="F3F3F3"/>
-          </w:tcPr>
-          <w:p>
-            <w:pPr>
-              <w:spacing w:before="120" w:after="120"/>
-              <w:jc w:val="right"/>
-            </w:pPr>
-          </w:p>
-        </w:tc>
-      </w:tr>
-      <w:tr>
-        <w:tc>
-          <w:tcPr>
-            <w:tcW w:w="720" w:type="dxa"/>
-            <w:shd w:val="clear" w:color="auto" w:fill="E6E6E6"/>
-          </w:tcPr>
-          <w:p>
-            <w:pPr>
-              <w:spacing w:before="120" w:after="120"/>
-            </w:pPr>
-            <w:r>
-              <w:t>7.</w:t>
-            </w:r>
-          </w:p>
-        </w:tc>
-        <w:tc>
-          <w:tcPr>
-            <w:tcW w:w="7560" w:type="dxa"/>
-            <w:shd w:val="clear" w:color="auto" w:fill="E6E6E6"/>
-          </w:tcPr>
-          <w:p>
-            <w:pPr>
-              <w:spacing w:before="120" w:after="120"/>
-              <w:rPr>
-                <w:sz w:val="22"/>
-                <w:szCs w:val="22"/>
-              </w:rPr>
-            </w:pPr>
-          </w:p>
-        </w:tc>
-        <w:tc>
-          <w:tcPr>
-            <w:tcW w:w="824" w:type="dxa"/>
-            <w:shd w:val="clear" w:color="auto" w:fill="E6E6E6"/>
-          </w:tcPr>
-          <w:p>
-            <w:pPr>
-              <w:spacing w:before="120" w:after="120"/>
-              <w:jc w:val="right"/>
-            </w:pPr>
-          </w:p>
-        </w:tc>
-      </w:tr>
-      <w:tr>
-        <w:tc>
-          <w:tcPr>
-            <w:tcW w:w="720" w:type="dxa"/>
-            <w:shd w:val="clear" w:color="auto" w:fill="F3F3F3"/>
-          </w:tcPr>
-          <w:p>
-            <w:pPr>
-              <w:spacing w:before="120" w:after="120"/>
-            </w:pPr>
-            <w:r>
-              <w:t>8.</w:t>
-            </w:r>
-          </w:p>
-        </w:tc>
-        <w:tc>
-          <w:tcPr>
-            <w:tcW w:w="7560" w:type="dxa"/>
-            <w:shd w:val="clear" w:color="auto" w:fill="F3F3F3"/>
-          </w:tcPr>
-          <w:p>
-            <w:pPr>
-              <w:tabs>
-                <w:tab w:val="center" w:pos="4536"/>
-                <w:tab w:val="left" w:pos="5235"/>
-              </w:tabs>
-              <w:spacing w:before="120" w:after="120"/>
-              <w:rPr>
-                <w:sz w:val="22"/>
-                <w:szCs w:val="22"/>
-              </w:rPr>
-            </w:pPr>
-          </w:p>
-        </w:tc>
-        <w:tc>
-          <w:tcPr>
-            <w:tcW w:w="824" w:type="dxa"/>
-            <w:shd w:val="clear" w:color="auto" w:fill="F3F3F3"/>
-          </w:tcPr>
-          <w:p>
-            <w:pPr>
-              <w:spacing w:before="120" w:after="120"/>
-              <w:jc w:val="right"/>
-            </w:pPr>
-          </w:p>
-        </w:tc>
-      </w:tr>
-      <w:tr>
-        <w:tc>
-          <w:tcPr>
-            <w:tcW w:w="720" w:type="dxa"/>
-            <w:shd w:val="clear" w:color="auto" w:fill="E6E6E6"/>
-          </w:tcPr>
-          <w:p>
-            <w:pPr>
-              <w:spacing w:before="120" w:after="120"/>
-              <w:rPr>
-                <w:lang w:val="en-US"/>
-              </w:rPr>
-            </w:pPr>
-            <w:r>
-              <w:rPr>
-                <w:lang w:val="en-US"/>
-              </w:rPr>
-              <w:t>9.</w:t>
-            </w:r>
-          </w:p>
-        </w:tc>
-        <w:tc>
-          <w:tcPr>
-            <w:tcW w:w="7560" w:type="dxa"/>
-            <w:shd w:val="clear" w:color="auto" w:fill="E6E6E6"/>
-          </w:tcPr>
-          <w:p>
-            <w:pPr>
-              <w:spacing w:before="120" w:after="120"/>
-              <w:rPr>
-                <w:sz w:val="22"/>
-                <w:szCs w:val="22"/>
-              </w:rPr>
-            </w:pPr>
-          </w:p>
-        </w:tc>
-        <w:tc>
-          <w:tcPr>
-            <w:tcW w:w="824" w:type="dxa"/>
-            <w:shd w:val="clear" w:color="auto" w:fill="E6E6E6"/>
+            <w:shd w:val="clear" w:color="auto" w:fill="F2F2F2" w:themeFill="background1" w:themeFillShade="F2"/>
           </w:tcPr>
           <w:p>
             <w:pPr>
@@ -2895,12 +3984,14 @@
           <w:sz w:val="20"/>
         </w:rPr>
       </w:pPr>
+      <w:bookmarkStart w:id="5" w:name="_Ref427660401"/>
       <w:r>
         <w:rPr>
           <w:sz w:val="20"/>
         </w:rPr>
         <w:t>Okno wyszukiwarki przykładów.</w:t>
       </w:r>
+      <w:bookmarkEnd w:id="5"/>
     </w:p>
     <w:p>
       <w:pPr>
@@ -3301,7 +4392,7 @@
           <w:b/>
         </w:rPr>
       </w:pPr>
-      <w:bookmarkStart w:id="5" w:name="_Ref427592898"/>
+      <w:bookmarkStart w:id="6" w:name="_Ref427592898"/>
       <w:proofErr w:type="spellStart"/>
       <w:r>
         <w:rPr>
@@ -3316,7 +4407,7 @@
         </w:rPr>
         <w:t xml:space="preserve"> - idea programowania graficznego</w:t>
       </w:r>
-      <w:bookmarkEnd w:id="5"/>
+      <w:bookmarkEnd w:id="6"/>
     </w:p>
     <w:p>
       <w:pPr>
@@ -3460,7 +4551,7 @@
           <w:sz w:val="20"/>
         </w:rPr>
       </w:pPr>
-      <w:bookmarkStart w:id="6" w:name="_Ref427495921"/>
+      <w:bookmarkStart w:id="7" w:name="_Ref427495921"/>
       <w:proofErr w:type="spellStart"/>
       <w:r>
         <w:rPr>
@@ -3489,7 +4580,7 @@
         </w:rPr>
         <w:t>.</w:t>
       </w:r>
-      <w:bookmarkEnd w:id="6"/>
+      <w:bookmarkEnd w:id="7"/>
     </w:p>
     <w:p>
       <w:pPr>
@@ -3709,7 +4800,7 @@
           <w:sz w:val="20"/>
         </w:rPr>
       </w:pPr>
-      <w:bookmarkStart w:id="7" w:name="_Ref427585979"/>
+      <w:bookmarkStart w:id="8" w:name="_Ref427585979"/>
       <w:r>
         <w:rPr>
           <w:sz w:val="20"/>
@@ -3744,7 +4835,7 @@
         </w:rPr>
         <w:t xml:space="preserve"> – opcja nieaktywna oraz aktywna.</w:t>
       </w:r>
-      <w:bookmarkEnd w:id="7"/>
+      <w:bookmarkEnd w:id="8"/>
     </w:p>
     <w:p>
       <w:pPr>
@@ -3766,7 +4857,7 @@
           <w:b/>
         </w:rPr>
       </w:pPr>
-      <w:bookmarkStart w:id="8" w:name="_Ref427592902"/>
+      <w:bookmarkStart w:id="9" w:name="_Ref427592902"/>
       <w:r>
         <w:rPr>
           <w:b/>
@@ -3780,7 +4871,7 @@
         </w:rPr>
         <w:t>SubVI</w:t>
       </w:r>
-      <w:bookmarkEnd w:id="8"/>
+      <w:bookmarkEnd w:id="9"/>
       <w:proofErr w:type="spellEnd"/>
     </w:p>
     <w:p>
@@ -4093,7 +5184,7 @@
                 <v:shape id="_x0000_i1025" type="#_x0000_t75" style="width:24.2pt;height:24.2pt" o:ole="">
                   <v:imagedata r:id="rId20" o:title=""/>
                 </v:shape>
-                <o:OLEObject Type="Embed" ProgID="PBrush" ShapeID="_x0000_i1025" DrawAspect="Content" ObjectID="_1501337110" r:id="rId21"/>
+                <o:OLEObject Type="Embed" ProgID="PBrush" ShapeID="_x0000_i1025" DrawAspect="Content" ObjectID="_1501402479" r:id="rId21"/>
               </w:object>
             </w:r>
           </w:p>
@@ -4119,7 +5210,7 @@
                 <v:shape id="_x0000_i1026" type="#_x0000_t75" style="width:99.65pt;height:99.65pt" o:ole="">
                   <v:imagedata r:id="rId22" o:title=""/>
                 </v:shape>
-                <o:OLEObject Type="Embed" ProgID="PBrush" ShapeID="_x0000_i1026" DrawAspect="Content" ObjectID="_1501337111" r:id="rId23"/>
+                <o:OLEObject Type="Embed" ProgID="PBrush" ShapeID="_x0000_i1026" DrawAspect="Content" ObjectID="_1501402480" r:id="rId23"/>
               </w:object>
             </w:r>
           </w:p>
@@ -4147,7 +5238,7 @@
                 <w:sz w:val="20"/>
               </w:rPr>
             </w:pPr>
-            <w:bookmarkStart w:id="9" w:name="_Ref427497245"/>
+            <w:bookmarkStart w:id="10" w:name="_Ref427497245"/>
             <w:r>
               <w:rPr>
                 <w:sz w:val="20"/>
@@ -4161,7 +5252,7 @@
               </w:rPr>
               <w:t>truktury panelu połączeń (a) domyślna, (b) inne dostępne.</w:t>
             </w:r>
-            <w:bookmarkEnd w:id="9"/>
+            <w:bookmarkEnd w:id="10"/>
           </w:p>
         </w:tc>
       </w:tr>
@@ -4274,7 +5365,7 @@
           <w:sz w:val="20"/>
         </w:rPr>
       </w:pPr>
-      <w:bookmarkStart w:id="10" w:name="_Ref427586016"/>
+      <w:bookmarkStart w:id="11" w:name="_Ref427586016"/>
       <w:r>
         <w:rPr>
           <w:sz w:val="20"/>
@@ -4301,7 +5392,7 @@
         </w:rPr>
         <w:t>.</w:t>
       </w:r>
-      <w:bookmarkEnd w:id="10"/>
+      <w:bookmarkEnd w:id="11"/>
     </w:p>
     <w:p>
       <w:pPr>
@@ -4662,14 +5753,14 @@
           <w:sz w:val="20"/>
         </w:rPr>
       </w:pPr>
-      <w:bookmarkStart w:id="11" w:name="_Ref427584619"/>
+      <w:bookmarkStart w:id="12" w:name="_Ref427584619"/>
       <w:r>
         <w:rPr>
           <w:sz w:val="20"/>
         </w:rPr>
         <w:t>Okno edytora ikon.</w:t>
       </w:r>
-      <w:bookmarkEnd w:id="11"/>
+      <w:bookmarkEnd w:id="12"/>
     </w:p>
     <w:p>
       <w:pPr>
@@ -4984,14 +6075,14 @@
                 <w:sz w:val="20"/>
               </w:rPr>
             </w:pPr>
-            <w:bookmarkStart w:id="12" w:name="_Ref427585366"/>
+            <w:bookmarkStart w:id="13" w:name="_Ref427585366"/>
             <w:r>
               <w:rPr>
                 <w:sz w:val="20"/>
               </w:rPr>
               <w:t>Przykładowe ikony</w:t>
             </w:r>
-            <w:bookmarkEnd w:id="12"/>
+            <w:bookmarkEnd w:id="13"/>
           </w:p>
           <w:p>
             <w:pPr>
@@ -5028,14 +6119,14 @@
           <w:b/>
         </w:rPr>
       </w:pPr>
-      <w:bookmarkStart w:id="13" w:name="_Ref427592910"/>
+      <w:bookmarkStart w:id="14" w:name="_Ref427592910"/>
       <w:r>
         <w:rPr>
           <w:b/>
         </w:rPr>
         <w:t>Dokumentacja kodu</w:t>
       </w:r>
-      <w:bookmarkEnd w:id="13"/>
+      <w:bookmarkEnd w:id="14"/>
     </w:p>
     <w:p>
       <w:pPr>
@@ -5409,12 +6500,14 @@
           <w:sz w:val="20"/>
         </w:rPr>
       </w:pPr>
+      <w:bookmarkStart w:id="15" w:name="_Ref427660473"/>
       <w:r>
         <w:rPr>
           <w:sz w:val="20"/>
         </w:rPr>
         <w:t>Okno managera zakładek z doinstalowanym dodatkiem prezentującym fragment kodu</w:t>
       </w:r>
+      <w:bookmarkEnd w:id="15"/>
     </w:p>
     <w:p>
       <w:pPr>
@@ -5440,7 +6533,7 @@
           <w:b/>
         </w:rPr>
       </w:pPr>
-      <w:bookmarkStart w:id="14" w:name="_Ref427592917"/>
+      <w:bookmarkStart w:id="16" w:name="_Ref427592917"/>
       <w:proofErr w:type="spellStart"/>
       <w:r>
         <w:rPr>
@@ -5455,7 +6548,7 @@
         </w:rPr>
         <w:t xml:space="preserve"> i wyszukiwanie błędów w programie</w:t>
       </w:r>
-      <w:bookmarkEnd w:id="14"/>
+      <w:bookmarkEnd w:id="16"/>
     </w:p>
     <w:p>
       <w:pPr>
@@ -5517,6 +6610,7 @@
       <w:r>
         <w:rPr>
           <w:b/>
+          <w:noProof/>
         </w:rPr>
         <w:drawing>
           <wp:inline distT="0" distB="0" distL="0" distR="0">
@@ -5702,6 +6796,9 @@
         <w:t xml:space="preserve"> </w:t>
       </w:r>
       <w:r>
+        <w:rPr>
+          <w:noProof/>
+        </w:rPr>
         <w:drawing>
           <wp:inline distT="0" distB="0" distL="0" distR="0">
             <wp:extent cx="636270" cy="219710"/>
@@ -5838,14 +6935,14 @@
           <w:b/>
         </w:rPr>
       </w:pPr>
-      <w:bookmarkStart w:id="15" w:name="_Ref427319602"/>
+      <w:bookmarkStart w:id="17" w:name="_Ref427319602"/>
       <w:r>
         <w:rPr>
           <w:b/>
         </w:rPr>
         <w:t>LABORATORYJNE STANOWISKO BADAWCZE</w:t>
       </w:r>
-      <w:bookmarkEnd w:id="15"/>
+      <w:bookmarkEnd w:id="17"/>
     </w:p>
     <w:p>
       <w:pPr>
@@ -5861,14 +6958,14 @@
           <w:b/>
         </w:rPr>
       </w:pPr>
-      <w:bookmarkStart w:id="16" w:name="_Ref427319607"/>
+      <w:bookmarkStart w:id="18" w:name="_Ref427319607"/>
       <w:r>
         <w:rPr>
           <w:b/>
         </w:rPr>
         <w:t>Obiekt badany</w:t>
       </w:r>
-      <w:bookmarkEnd w:id="16"/>
+      <w:bookmarkEnd w:id="18"/>
     </w:p>
     <w:p>
       <w:pPr>
@@ -5932,14 +7029,14 @@
           <w:b/>
         </w:rPr>
       </w:pPr>
-      <w:bookmarkStart w:id="17" w:name="_Ref427319615"/>
+      <w:bookmarkStart w:id="19" w:name="_Ref427319615"/>
       <w:r>
         <w:rPr>
           <w:b/>
         </w:rPr>
         <w:t>Urządzenia dodatkowe</w:t>
       </w:r>
-      <w:bookmarkEnd w:id="17"/>
+      <w:bookmarkEnd w:id="19"/>
     </w:p>
     <w:p>
       <w:pPr>
@@ -5977,14 +7074,14 @@
           <w:b/>
         </w:rPr>
       </w:pPr>
-      <w:bookmarkStart w:id="18" w:name="_Ref427319621"/>
+      <w:bookmarkStart w:id="20" w:name="_Ref427319621"/>
       <w:r>
         <w:rPr>
           <w:b/>
         </w:rPr>
         <w:t>Oprogramowanie</w:t>
       </w:r>
-      <w:bookmarkEnd w:id="18"/>
+      <w:bookmarkEnd w:id="20"/>
     </w:p>
     <w:p>
       <w:pPr>
@@ -6072,7 +7169,7 @@
           <w:b/>
         </w:rPr>
       </w:pPr>
-      <w:bookmarkStart w:id="19" w:name="_Ref427319634"/>
+      <w:bookmarkStart w:id="21" w:name="_Ref427319634"/>
       <w:r>
         <w:rPr>
           <w:b/>
@@ -6085,7 +7182,7 @@
         </w:rPr>
         <w:t xml:space="preserve"> – WYKAZ ZADAŃ DO REALIZACJI</w:t>
       </w:r>
-      <w:bookmarkEnd w:id="19"/>
+      <w:bookmarkEnd w:id="21"/>
     </w:p>
     <w:p>
       <w:pPr>
@@ -6750,6 +7847,9 @@
         <w:t xml:space="preserve"> </w:t>
       </w:r>
       <w:r>
+        <w:rPr>
+          <w:noProof/>
+        </w:rPr>
         <w:drawing>
           <wp:inline distT="0" distB="0" distL="0" distR="0">
             <wp:extent cx="236042" cy="210265"/>
@@ -7027,7 +8127,7 @@
           <w:sz w:val="20"/>
         </w:rPr>
       </w:pPr>
-      <w:bookmarkStart w:id="20" w:name="_Ref427589656"/>
+      <w:bookmarkStart w:id="22" w:name="_Ref427589656"/>
       <w:r>
         <w:rPr>
           <w:sz w:val="20"/>
@@ -7055,7 +8155,7 @@
         </w:rPr>
         <w:t>Kewina</w:t>
       </w:r>
-      <w:bookmarkEnd w:id="20"/>
+      <w:bookmarkEnd w:id="22"/>
       <w:proofErr w:type="spellEnd"/>
     </w:p>
     <w:p>
@@ -7443,12 +8543,14 @@
           <w:sz w:val="20"/>
         </w:rPr>
       </w:pPr>
+      <w:bookmarkStart w:id="23" w:name="_Ref427660526"/>
       <w:r>
         <w:rPr>
           <w:sz w:val="20"/>
         </w:rPr>
         <w:t>Pomoc kontekstowa utworzonego pliku</w:t>
       </w:r>
+      <w:bookmarkEnd w:id="23"/>
     </w:p>
     <w:p>
       <w:pPr>
@@ -7682,6 +8784,7 @@
           <w:sz w:val="20"/>
         </w:rPr>
       </w:pPr>
+      <w:bookmarkStart w:id="24" w:name="_Ref427660533"/>
       <w:r>
         <w:rPr>
           <w:sz w:val="20"/>
@@ -7695,6 +8798,7 @@
         </w:rPr>
         <w:t>debuggowania</w:t>
       </w:r>
+      <w:bookmarkEnd w:id="24"/>
       <w:proofErr w:type="spellEnd"/>
     </w:p>
     <w:p>
@@ -7981,7 +9085,7 @@
           <w:b/>
         </w:rPr>
       </w:pPr>
-      <w:bookmarkStart w:id="21" w:name="_Ref427319642"/>
+      <w:bookmarkStart w:id="25" w:name="_Ref427319642"/>
       <w:r>
         <w:rPr>
           <w:b/>
@@ -7994,7 +9098,7 @@
         </w:rPr>
         <w:t>– Przygotowanie symulowanej karty DAQ</w:t>
       </w:r>
-      <w:bookmarkEnd w:id="21"/>
+      <w:bookmarkEnd w:id="25"/>
     </w:p>
     <w:p>
       <w:pPr>
@@ -8026,14 +9130,14 @@
           <w:b/>
         </w:rPr>
       </w:pPr>
-      <w:bookmarkStart w:id="22" w:name="_Ref427319682"/>
+      <w:bookmarkStart w:id="26" w:name="_Ref427319682"/>
       <w:r>
         <w:rPr>
           <w:b/>
         </w:rPr>
         <w:t>RAPORT</w:t>
       </w:r>
-      <w:bookmarkEnd w:id="22"/>
+      <w:bookmarkEnd w:id="26"/>
     </w:p>
     <w:p>
       <w:pPr>
@@ -8079,14 +9183,14 @@
           <w:b/>
         </w:rPr>
       </w:pPr>
-      <w:bookmarkStart w:id="23" w:name="_Ref427319687"/>
+      <w:bookmarkStart w:id="27" w:name="_Ref427319687"/>
       <w:r>
         <w:rPr>
           <w:b/>
         </w:rPr>
         <w:t>PYTANIA</w:t>
       </w:r>
-      <w:bookmarkEnd w:id="23"/>
+      <w:bookmarkEnd w:id="27"/>
     </w:p>
     <w:p>
       <w:pPr>
@@ -9636,9 +10740,14 @@
         </w:rPr>
         <w:t xml:space="preserve">- </w:t>
       </w:r>
-      <w:r>
+      <w:proofErr w:type="spellStart"/>
+      <w:r>
+        <w:rPr>
+          <w:lang w:val="en-GB"/>
+        </w:rPr>
         <w:t>uruchomić</w:t>
       </w:r>
+      <w:proofErr w:type="spellEnd"/>
       <w:r>
         <w:rPr>
           <w:lang w:val="en-GB"/>
@@ -9697,13 +10806,32 @@
         </w:rPr>
         <w:t xml:space="preserve">- </w:t>
       </w:r>
-      <w:r>
-        <w:t>wyszukać paczkę</w:t>
-      </w:r>
+      <w:proofErr w:type="spellStart"/>
       <w:r>
         <w:rPr>
           <w:lang w:val="en-GB"/>
         </w:rPr>
+        <w:t>wyszukać</w:t>
+      </w:r>
+      <w:proofErr w:type="spellEnd"/>
+      <w:r>
+        <w:rPr>
+          <w:lang w:val="en-GB"/>
+        </w:rPr>
+        <w:t xml:space="preserve"> </w:t>
+      </w:r>
+      <w:proofErr w:type="spellStart"/>
+      <w:r>
+        <w:rPr>
+          <w:lang w:val="en-GB"/>
+        </w:rPr>
+        <w:t>paczkę</w:t>
+      </w:r>
+      <w:proofErr w:type="spellEnd"/>
+      <w:r>
+        <w:rPr>
+          <w:lang w:val="en-GB"/>
+        </w:rPr>
         <w:t>: NI Bookmark Manager with Block Diagram Preview</w:t>
       </w:r>
     </w:p>
@@ -9711,14 +10839,8 @@
       <w:pPr>
         <w:spacing w:line="360" w:lineRule="auto"/>
         <w:jc w:val="both"/>
-        <w:rPr>
-          <w:lang w:val="en-GB"/>
-        </w:rPr>
-      </w:pPr>
-      <w:r>
-        <w:rPr>
-          <w:lang w:val="en-GB"/>
-        </w:rPr>
+      </w:pPr>
+      <w:r>
         <w:t xml:space="preserve">- </w:t>
       </w:r>
       <w:r>
@@ -9859,7 +10981,7 @@
         <w:rStyle w:val="Numerstrony"/>
         <w:noProof/>
       </w:rPr>
-      <w:t>10</w:t>
+      <w:t>2</w:t>
     </w:r>
     <w:r>
       <w:rPr>
@@ -10052,7 +11174,7 @@
               <v:shape id="_x0000_i1027" type="#_x0000_t75" style="width:17.3pt;height:27.05pt" o:ole="">
                 <v:imagedata r:id="rId1" o:title=""/>
               </v:shape>
-              <o:OLEObject Type="Embed" ProgID="CorelDRAW.Graphic.11" ShapeID="_x0000_i1027" DrawAspect="Content" ObjectID="_1501337112" r:id="rId2"/>
+              <o:OLEObject Type="Embed" ProgID="CorelDRAW.Graphic.11" ShapeID="_x0000_i1027" DrawAspect="Content" ObjectID="_1501402481" r:id="rId2"/>
             </w:object>
           </w:r>
         </w:p>
@@ -14110,6 +15232,7 @@
   <w:style w:type="character" w:default="1" w:styleId="Domylnaczcionkaakapitu">
     <w:name w:val="Default Paragraph Font"/>
     <w:uiPriority w:val="1"/>
+    <w:semiHidden/>
     <w:unhideWhenUsed/>
   </w:style>
   <w:style w:type="table" w:default="1" w:styleId="Standardowy">
@@ -14597,7 +15720,7 @@
 </file>
 
 <file path=customXml/itemProps1.xml><?xml version="1.0" encoding="utf-8"?>
-<ds:datastoreItem xmlns:ds="http://schemas.openxmlformats.org/officeDocument/2006/customXml" ds:itemID="{E172F97B-A2F9-4373-AEF8-844DEC6DC178}">
+<ds:datastoreItem xmlns:ds="http://schemas.openxmlformats.org/officeDocument/2006/customXml" ds:itemID="{CBE6691D-558F-4D35-BEF7-76E1A17F192F}">
   <ds:schemaRefs>
     <ds:schemaRef ds:uri="http://schemas.openxmlformats.org/officeDocument/2006/bibliography"/>
   </ds:schemaRefs>

</xml_diff>

<commit_message>
Uzupełniono rysunek z ikonami Instrukcja 2 skończona
</commit_message>
<xml_diff>
--- a/Cw2 wprowadzenie/PiWDP2 Podstawy obslugi.docx
+++ b/Cw2 wprowadzenie/PiWDP2 Podstawy obslugi.docx
@@ -3006,13 +3006,7 @@
               <w:rPr>
                 <w:lang w:val="en-US"/>
               </w:rPr>
-              <w:t>11</w:t>
-            </w:r>
-            <w:r>
-              <w:rPr>
-                <w:lang w:val="en-US"/>
-              </w:rPr>
-              <w:t>.</w:t>
+              <w:t>11.</w:t>
             </w:r>
           </w:p>
         </w:tc>
@@ -3119,13 +3113,7 @@
               <w:rPr>
                 <w:lang w:val="en-US"/>
               </w:rPr>
-              <w:t>1</w:t>
-            </w:r>
-            <w:r>
-              <w:rPr>
-                <w:lang w:val="en-US"/>
-              </w:rPr>
-              <w:t>2</w:t>
+              <w:t>12</w:t>
             </w:r>
             <w:r>
               <w:rPr>
@@ -3295,19 +3283,7 @@
               <w:rPr>
                 <w:lang w:val="en-US"/>
               </w:rPr>
-              <w:t>1</w:t>
-            </w:r>
-            <w:r>
-              <w:rPr>
-                <w:lang w:val="en-US"/>
-              </w:rPr>
-              <w:t>4</w:t>
-            </w:r>
-            <w:r>
-              <w:rPr>
-                <w:lang w:val="en-US"/>
-              </w:rPr>
-              <w:t>.</w:t>
+              <w:t>14.</w:t>
             </w:r>
           </w:p>
         </w:tc>
@@ -5184,7 +5160,7 @@
                 <v:shape id="_x0000_i1025" type="#_x0000_t75" style="width:24.2pt;height:24.2pt" o:ole="">
                   <v:imagedata r:id="rId20" o:title=""/>
                 </v:shape>
-                <o:OLEObject Type="Embed" ProgID="PBrush" ShapeID="_x0000_i1025" DrawAspect="Content" ObjectID="_1501402479" r:id="rId21"/>
+                <o:OLEObject Type="Embed" ProgID="PBrush" ShapeID="_x0000_i1025" DrawAspect="Content" ObjectID="_1501967502" r:id="rId21"/>
               </w:object>
             </w:r>
           </w:p>
@@ -5210,7 +5186,7 @@
                 <v:shape id="_x0000_i1026" type="#_x0000_t75" style="width:99.65pt;height:99.65pt" o:ole="">
                   <v:imagedata r:id="rId22" o:title=""/>
                 </v:shape>
-                <o:OLEObject Type="Embed" ProgID="PBrush" ShapeID="_x0000_i1026" DrawAspect="Content" ObjectID="_1501402480" r:id="rId23"/>
+                <o:OLEObject Type="Embed" ProgID="PBrush" ShapeID="_x0000_i1026" DrawAspect="Content" ObjectID="_1501967503" r:id="rId23"/>
               </w:object>
             </w:r>
           </w:p>
@@ -6023,6 +5999,14 @@
             <w:pPr>
               <w:jc w:val="center"/>
             </w:pPr>
+            <w:r>
+              <w:object w:dxaOrig="765" w:dyaOrig="765">
+                <v:shape id="_x0000_i1027" type="#_x0000_t75" style="width:24.75pt;height:24.75pt" o:ole="">
+                  <v:imagedata r:id="rId29" o:title=""/>
+                </v:shape>
+                <o:OLEObject Type="Embed" ProgID="PBrush" ShapeID="_x0000_i1027" DrawAspect="Content" ObjectID="_1501967504" r:id="rId30"/>
+              </w:object>
+            </w:r>
           </w:p>
         </w:tc>
         <w:tc>
@@ -6033,6 +6017,14 @@
             <w:pPr>
               <w:jc w:val="center"/>
             </w:pPr>
+            <w:r>
+              <w:object w:dxaOrig="630" w:dyaOrig="645">
+                <v:shape id="_x0000_i1029" type="#_x0000_t75" style="width:24.2pt;height:24.75pt" o:ole="">
+                  <v:imagedata r:id="rId31" o:title=""/>
+                </v:shape>
+                <o:OLEObject Type="Embed" ProgID="PBrush" ShapeID="_x0000_i1029" DrawAspect="Content" ObjectID="_1501967505" r:id="rId32"/>
+              </w:object>
+            </w:r>
           </w:p>
         </w:tc>
         <w:tc>
@@ -6043,6 +6035,14 @@
             <w:pPr>
               <w:jc w:val="center"/>
             </w:pPr>
+            <w:r>
+              <w:object w:dxaOrig="750" w:dyaOrig="750">
+                <v:shape id="_x0000_i1028" type="#_x0000_t75" style="width:24.2pt;height:24.2pt" o:ole="">
+                  <v:imagedata r:id="rId33" o:title=""/>
+                </v:shape>
+                <o:OLEObject Type="Embed" ProgID="PBrush" ShapeID="_x0000_i1028" DrawAspect="Content" ObjectID="_1501967506" r:id="rId34"/>
+              </w:object>
+            </w:r>
           </w:p>
         </w:tc>
         <w:tc>
@@ -6053,6 +6053,14 @@
             <w:pPr>
               <w:jc w:val="center"/>
             </w:pPr>
+            <w:r>
+              <w:object w:dxaOrig="630" w:dyaOrig="645">
+                <v:shape id="_x0000_i1030" type="#_x0000_t75" style="width:23.05pt;height:24.2pt" o:ole="">
+                  <v:imagedata r:id="rId35" o:title=""/>
+                </v:shape>
+                <o:OLEObject Type="Embed" ProgID="PBrush" ShapeID="_x0000_i1030" DrawAspect="Content" ObjectID="_1501967507" r:id="rId36"/>
+              </w:object>
+            </w:r>
           </w:p>
         </w:tc>
       </w:tr>
@@ -6087,12 +6095,35 @@
           <w:p>
             <w:pPr>
               <w:jc w:val="center"/>
+              <w:rPr>
+                <w:sz w:val="20"/>
+              </w:rPr>
             </w:pPr>
             <w:r>
               <w:rPr>
                 <w:sz w:val="20"/>
               </w:rPr>
-              <w:t>(na pierwszym miejscu ikona domyślna)</w:t>
+              <w:t>(na pierwszym miejscu ikona domyślna</w:t>
+            </w:r>
+            <w:r>
+              <w:rPr>
+                <w:sz w:val="20"/>
+              </w:rPr>
+              <w:t xml:space="preserve"> </w:t>
+            </w:r>
+            <w:proofErr w:type="spellStart"/>
+            <w:r>
+              <w:rPr>
+                <w:sz w:val="20"/>
+              </w:rPr>
+              <w:t>LabVIEW</w:t>
+            </w:r>
+            <w:proofErr w:type="spellEnd"/>
+            <w:r>
+              <w:rPr>
+                <w:sz w:val="20"/>
+              </w:rPr>
+              <w:t>)</w:t>
             </w:r>
           </w:p>
         </w:tc>
@@ -6458,7 +6489,7 @@
                     </pic:cNvPicPr>
                   </pic:nvPicPr>
                   <pic:blipFill>
-                    <a:blip r:embed="rId29" cstate="print"/>
+                    <a:blip r:embed="rId37" cstate="print"/>
                     <a:srcRect/>
                     <a:stretch>
                       <a:fillRect/>
@@ -6817,7 +6848,7 @@
                     </pic:cNvPicPr>
                   </pic:nvPicPr>
                   <pic:blipFill>
-                    <a:blip r:embed="rId30" cstate="print"/>
+                    <a:blip r:embed="rId38" cstate="print"/>
                     <a:srcRect/>
                     <a:stretch>
                       <a:fillRect/>
@@ -7431,7 +7462,7 @@
                     </pic:cNvPicPr>
                   </pic:nvPicPr>
                   <pic:blipFill>
-                    <a:blip r:embed="rId31" cstate="print"/>
+                    <a:blip r:embed="rId39" cstate="print"/>
                     <a:srcRect/>
                     <a:stretch>
                       <a:fillRect/>
@@ -7611,7 +7642,7 @@
                     </pic:cNvPicPr>
                   </pic:nvPicPr>
                   <pic:blipFill>
-                    <a:blip r:embed="rId32" cstate="print"/>
+                    <a:blip r:embed="rId40" cstate="print"/>
                     <a:srcRect/>
                     <a:stretch>
                       <a:fillRect/>
@@ -7738,7 +7769,7 @@
                     </pic:cNvPicPr>
                   </pic:nvPicPr>
                   <pic:blipFill>
-                    <a:blip r:embed="rId33" cstate="print"/>
+                    <a:blip r:embed="rId41" cstate="print"/>
                     <a:srcRect/>
                     <a:stretch>
                       <a:fillRect/>
@@ -8085,7 +8116,7 @@
                     </pic:cNvPicPr>
                   </pic:nvPicPr>
                   <pic:blipFill>
-                    <a:blip r:embed="rId34" cstate="print"/>
+                    <a:blip r:embed="rId42" cstate="print"/>
                     <a:srcRect/>
                     <a:stretch>
                       <a:fillRect/>
@@ -8387,7 +8418,7 @@
                     </pic:cNvPicPr>
                   </pic:nvPicPr>
                   <pic:blipFill>
-                    <a:blip r:embed="rId35" cstate="print"/>
+                    <a:blip r:embed="rId43" cstate="print"/>
                     <a:srcRect/>
                     <a:stretch>
                       <a:fillRect/>
@@ -8500,7 +8531,7 @@
                     </pic:cNvPicPr>
                   </pic:nvPicPr>
                   <pic:blipFill>
-                    <a:blip r:embed="rId36" cstate="print"/>
+                    <a:blip r:embed="rId44" cstate="print"/>
                     <a:srcRect/>
                     <a:stretch>
                       <a:fillRect/>
@@ -8741,7 +8772,7 @@
                     </pic:cNvPicPr>
                   </pic:nvPicPr>
                   <pic:blipFill>
-                    <a:blip r:embed="rId37" cstate="print"/>
+                    <a:blip r:embed="rId45" cstate="print"/>
                     <a:srcRect/>
                     <a:stretch>
                       <a:fillRect/>
@@ -8981,7 +9012,7 @@
                     </pic:cNvPicPr>
                   </pic:nvPicPr>
                   <pic:blipFill>
-                    <a:blip r:embed="rId30" cstate="print"/>
+                    <a:blip r:embed="rId38" cstate="print"/>
                     <a:srcRect/>
                     <a:stretch>
                       <a:fillRect/>
@@ -10133,7 +10164,7 @@
                     </pic:cNvPicPr>
                   </pic:nvPicPr>
                   <pic:blipFill>
-                    <a:blip r:embed="rId38" cstate="print"/>
+                    <a:blip r:embed="rId46" cstate="print"/>
                     <a:stretch>
                       <a:fillRect/>
                     </a:stretch>
@@ -10414,7 +10445,7 @@
                     </pic:cNvPicPr>
                   </pic:nvPicPr>
                   <pic:blipFill>
-                    <a:blip r:embed="rId39" cstate="print"/>
+                    <a:blip r:embed="rId47" cstate="print"/>
                     <a:srcRect/>
                     <a:stretch>
                       <a:fillRect/>
@@ -10981,7 +11012,7 @@
         <w:rStyle w:val="Numerstrony"/>
         <w:noProof/>
       </w:rPr>
-      <w:t>2</w:t>
+      <w:t>8</w:t>
     </w:r>
     <w:r>
       <w:rPr>
@@ -11023,7 +11054,7 @@
           <v:path o:extrusionok="f" gradientshapeok="t" o:connecttype="rect"/>
           <o:lock v:ext="edit" aspectratio="t"/>
         </v:shapetype>
-        <v:shape id="_x0000_i1029" type="#_x0000_t75" style="width:450pt;height:7.5pt" o:hrpct="0" o:hralign="center" o:hr="t">
+        <v:shape id="_x0000_i1033" type="#_x0000_t75" style="width:450pt;height:7.5pt" o:hrpct="0" o:hralign="center" o:hr="t">
           <v:imagedata r:id="rId1" o:title="BD15155_"/>
         </v:shape>
       </w:pict>
@@ -11171,10 +11202,10 @@
                 <v:path o:extrusionok="f" gradientshapeok="t" o:connecttype="rect"/>
                 <o:lock v:ext="edit" aspectratio="t"/>
               </v:shapetype>
-              <v:shape id="_x0000_i1027" type="#_x0000_t75" style="width:17.3pt;height:27.05pt" o:ole="">
+              <v:shape id="_x0000_i1031" type="#_x0000_t75" style="width:17.3pt;height:27.05pt" o:ole="">
                 <v:imagedata r:id="rId1" o:title=""/>
               </v:shape>
-              <o:OLEObject Type="Embed" ProgID="CorelDRAW.Graphic.11" ShapeID="_x0000_i1027" DrawAspect="Content" ObjectID="_1501402481" r:id="rId2"/>
+              <o:OLEObject Type="Embed" ProgID="CorelDRAW.Graphic.11" ShapeID="_x0000_i1031" DrawAspect="Content" ObjectID="_1501967508" r:id="rId2"/>
             </w:object>
           </w:r>
         </w:p>
@@ -11202,7 +11233,7 @@
               <w:i/>
             </w:rPr>
             <w:pict>
-              <v:shape id="_x0000_i1028" type="#_x0000_t75" style="width:450pt;height:7.5pt" o:hrpct="0" o:hralign="center" o:hr="t">
+              <v:shape id="_x0000_i1032" type="#_x0000_t75" style="width:450pt;height:7.5pt" o:hrpct="0" o:hralign="center" o:hr="t">
                 <v:imagedata r:id="rId3" o:title="BD15155_"/>
               </v:shape>
             </w:pict>
@@ -15720,7 +15751,7 @@
 </file>
 
 <file path=customXml/itemProps1.xml><?xml version="1.0" encoding="utf-8"?>
-<ds:datastoreItem xmlns:ds="http://schemas.openxmlformats.org/officeDocument/2006/customXml" ds:itemID="{CBE6691D-558F-4D35-BEF7-76E1A17F192F}">
+<ds:datastoreItem xmlns:ds="http://schemas.openxmlformats.org/officeDocument/2006/customXml" ds:itemID="{CAF63CBE-154F-4F90-A0AE-4893841B08D2}">
   <ds:schemaRefs>
     <ds:schemaRef ds:uri="http://schemas.openxmlformats.org/officeDocument/2006/bibliography"/>
   </ds:schemaRefs>

</xml_diff>

<commit_message>
W ćwiczeniu 2 dodano opis palety narzędzi, Dodano szablon ćwiczenia nr 4 - pętle
</commit_message>
<xml_diff>
--- a/Cw2 wprowadzenie/PiWDP2 Podstawy obslugi.docx
+++ b/Cw2 wprowadzenie/PiWDP2 Podstawy obslugi.docx
@@ -1218,10 +1218,7 @@
               <w:spacing w:before="120" w:after="120"/>
             </w:pPr>
             <w:r>
-              <w:t>3</w:t>
-            </w:r>
-            <w:r>
-              <w:t>.</w:t>
+              <w:t>2.6.</w:t>
             </w:r>
           </w:p>
         </w:tc>
@@ -1238,7 +1235,7 @@
               <w:fldChar w:fldCharType="begin"/>
             </w:r>
             <w:r>
-              <w:instrText xml:space="preserve"> REF _Ref427319602 \h </w:instrText>
+              <w:instrText xml:space="preserve"> REF _Ref430695587 \h </w:instrText>
             </w:r>
             <w:r>
               <w:fldChar w:fldCharType="separate"/>
@@ -1247,7 +1244,7 @@
               <w:rPr>
                 <w:b/>
               </w:rPr>
-              <w:t>LABORATORYJNE STANOWISKO BADAWCZE</w:t>
+              <w:t>Paleta narzędzi</w:t>
             </w:r>
             <w:r>
               <w:fldChar w:fldCharType="end"/>
@@ -1268,7 +1265,7 @@
               <w:fldChar w:fldCharType="begin"/>
             </w:r>
             <w:r>
-              <w:instrText xml:space="preserve"> PAGEREF _Ref427319602 \h </w:instrText>
+              <w:instrText xml:space="preserve"> PAGEREF _Ref430695587 \h </w:instrText>
             </w:r>
             <w:r>
               <w:fldChar w:fldCharType="separate"/>
@@ -1296,7 +1293,10 @@
               <w:spacing w:before="120" w:after="120"/>
             </w:pPr>
             <w:r>
-              <w:t>3.1.</w:t>
+              <w:t>3</w:t>
+            </w:r>
+            <w:r>
+              <w:t>.</w:t>
             </w:r>
           </w:p>
         </w:tc>
@@ -1313,7 +1313,7 @@
               <w:fldChar w:fldCharType="begin"/>
             </w:r>
             <w:r>
-              <w:instrText xml:space="preserve"> REF _Ref427319607 \h </w:instrText>
+              <w:instrText xml:space="preserve"> REF _Ref427319602 \h </w:instrText>
             </w:r>
             <w:r>
               <w:fldChar w:fldCharType="separate"/>
@@ -1322,7 +1322,7 @@
               <w:rPr>
                 <w:b/>
               </w:rPr>
-              <w:t>Obiekt badany</w:t>
+              <w:t>LABORATORYJNE STANOWISKO BADAWCZE</w:t>
             </w:r>
             <w:r>
               <w:fldChar w:fldCharType="end"/>
@@ -1343,7 +1343,7 @@
               <w:fldChar w:fldCharType="begin"/>
             </w:r>
             <w:r>
-              <w:instrText xml:space="preserve"> PAGEREF _Ref427319607 \h </w:instrText>
+              <w:instrText xml:space="preserve"> PAGEREF _Ref427319602 \h </w:instrText>
             </w:r>
             <w:r>
               <w:fldChar w:fldCharType="separate"/>
@@ -1352,7 +1352,7 @@
               <w:rPr>
                 <w:noProof/>
               </w:rPr>
-              <w:t>10</w:t>
+              <w:t>11</w:t>
             </w:r>
             <w:r>
               <w:fldChar w:fldCharType="end"/>
@@ -1371,7 +1371,7 @@
               <w:spacing w:before="120" w:after="120"/>
             </w:pPr>
             <w:r>
-              <w:t>3.2.</w:t>
+              <w:t>3.1.</w:t>
             </w:r>
           </w:p>
         </w:tc>
@@ -1388,7 +1388,7 @@
               <w:fldChar w:fldCharType="begin"/>
             </w:r>
             <w:r>
-              <w:instrText xml:space="preserve"> REF _Ref427319615 \h </w:instrText>
+              <w:instrText xml:space="preserve"> REF _Ref427319607 \h </w:instrText>
             </w:r>
             <w:r>
               <w:fldChar w:fldCharType="separate"/>
@@ -1397,7 +1397,7 @@
               <w:rPr>
                 <w:b/>
               </w:rPr>
-              <w:t>Urządzenia dodatkowe</w:t>
+              <w:t>Obiekt badany</w:t>
             </w:r>
             <w:r>
               <w:fldChar w:fldCharType="end"/>
@@ -1418,7 +1418,7 @@
               <w:fldChar w:fldCharType="begin"/>
             </w:r>
             <w:r>
-              <w:instrText xml:space="preserve"> PAGEREF _Ref427319615 \h </w:instrText>
+              <w:instrText xml:space="preserve"> PAGEREF _Ref427319607 \h </w:instrText>
             </w:r>
             <w:r>
               <w:fldChar w:fldCharType="separate"/>
@@ -1427,7 +1427,7 @@
               <w:rPr>
                 <w:noProof/>
               </w:rPr>
-              <w:t>10</w:t>
+              <w:t>11</w:t>
             </w:r>
             <w:r>
               <w:fldChar w:fldCharType="end"/>
@@ -1446,7 +1446,7 @@
               <w:spacing w:before="120" w:after="120"/>
             </w:pPr>
             <w:r>
-              <w:t>3.3.</w:t>
+              <w:t>3.2.</w:t>
             </w:r>
           </w:p>
         </w:tc>
@@ -1463,7 +1463,7 @@
               <w:fldChar w:fldCharType="begin"/>
             </w:r>
             <w:r>
-              <w:instrText xml:space="preserve"> REF _Ref427319621 \h </w:instrText>
+              <w:instrText xml:space="preserve"> REF _Ref427319615 \h </w:instrText>
             </w:r>
             <w:r>
               <w:fldChar w:fldCharType="separate"/>
@@ -1472,7 +1472,7 @@
               <w:rPr>
                 <w:b/>
               </w:rPr>
-              <w:t>Oprogramowanie</w:t>
+              <w:t>Urządzenia dodatkowe</w:t>
             </w:r>
             <w:r>
               <w:fldChar w:fldCharType="end"/>
@@ -1493,7 +1493,7 @@
               <w:fldChar w:fldCharType="begin"/>
             </w:r>
             <w:r>
-              <w:instrText xml:space="preserve"> PAGEREF _Ref427319621 \h </w:instrText>
+              <w:instrText xml:space="preserve"> PAGEREF _Ref427319615 \h </w:instrText>
             </w:r>
             <w:r>
               <w:fldChar w:fldCharType="separate"/>
@@ -1502,7 +1502,7 @@
               <w:rPr>
                 <w:noProof/>
               </w:rPr>
-              <w:t>10</w:t>
+              <w:t>11</w:t>
             </w:r>
             <w:r>
               <w:fldChar w:fldCharType="end"/>
@@ -1521,7 +1521,7 @@
               <w:spacing w:before="120" w:after="120"/>
             </w:pPr>
             <w:r>
-              <w:t>4.</w:t>
+              <w:t>3.3.</w:t>
             </w:r>
           </w:p>
         </w:tc>
@@ -1538,7 +1538,7 @@
               <w:fldChar w:fldCharType="begin"/>
             </w:r>
             <w:r>
-              <w:instrText xml:space="preserve"> REF _Ref427319634 \h </w:instrText>
+              <w:instrText xml:space="preserve"> REF _Ref427319621 \h </w:instrText>
             </w:r>
             <w:r>
               <w:fldChar w:fldCharType="separate"/>
@@ -1547,13 +1547,7 @@
               <w:rPr>
                 <w:b/>
               </w:rPr>
-              <w:t>PROGRAM ĆWICZENIA</w:t>
-            </w:r>
-            <w:r>
-              <w:rPr>
-                <w:b/>
-              </w:rPr>
-              <w:t xml:space="preserve"> – WYKAZ ZADAŃ DO REALIZACJI</w:t>
+              <w:t>Oprogramowanie</w:t>
             </w:r>
             <w:r>
               <w:fldChar w:fldCharType="end"/>
@@ -1574,7 +1568,7 @@
               <w:fldChar w:fldCharType="begin"/>
             </w:r>
             <w:r>
-              <w:instrText xml:space="preserve"> PAGEREF _Ref427319634 \h </w:instrText>
+              <w:instrText xml:space="preserve"> PAGEREF _Ref427319621 \h </w:instrText>
             </w:r>
             <w:r>
               <w:fldChar w:fldCharType="separate"/>
@@ -1583,7 +1577,7 @@
               <w:rPr>
                 <w:noProof/>
               </w:rPr>
-              <w:t>10</w:t>
+              <w:t>11</w:t>
             </w:r>
             <w:r>
               <w:fldChar w:fldCharType="end"/>
@@ -1592,6 +1586,9 @@
         </w:tc>
       </w:tr>
       <w:tr>
+        <w:trPr>
+          <w:cantSplit/>
+        </w:trPr>
         <w:tc>
           <w:tcPr>
             <w:tcW w:w="732" w:type="dxa"/>
@@ -1603,7 +1600,7 @@
             </w:pPr>
             <w:r>
               <w:lastRenderedPageBreak/>
-              <w:t>5.</w:t>
+              <w:t>4.</w:t>
             </w:r>
           </w:p>
         </w:tc>
@@ -1620,7 +1617,7 @@
               <w:fldChar w:fldCharType="begin"/>
             </w:r>
             <w:r>
-              <w:instrText xml:space="preserve"> REF _Ref427319642 \h </w:instrText>
+              <w:instrText xml:space="preserve"> REF _Ref427319634 \h </w:instrText>
             </w:r>
             <w:r>
               <w:fldChar w:fldCharType="separate"/>
@@ -1629,13 +1626,13 @@
               <w:rPr>
                 <w:b/>
               </w:rPr>
-              <w:t xml:space="preserve">PRZYKŁAD REALIZACJI ZADANIA </w:t>
+              <w:t>PROGRAM ĆWICZENIA</w:t>
             </w:r>
             <w:r>
               <w:rPr>
                 <w:b/>
               </w:rPr>
-              <w:t>– Przygotowanie symulowanej karty DAQ</w:t>
+              <w:t xml:space="preserve"> – WYKAZ ZADAŃ DO REALIZACJI</w:t>
             </w:r>
             <w:r>
               <w:fldChar w:fldCharType="end"/>
@@ -1656,7 +1653,7 @@
               <w:fldChar w:fldCharType="begin"/>
             </w:r>
             <w:r>
-              <w:instrText xml:space="preserve"> PAGEREF _Ref427319642 \h </w:instrText>
+              <w:instrText xml:space="preserve"> PAGEREF _Ref427319634 \h </w:instrText>
             </w:r>
             <w:r>
               <w:fldChar w:fldCharType="separate"/>
@@ -1665,7 +1662,7 @@
               <w:rPr>
                 <w:noProof/>
               </w:rPr>
-              <w:t>14</w:t>
+              <w:t>11</w:t>
             </w:r>
             <w:r>
               <w:fldChar w:fldCharType="end"/>
@@ -1674,6 +1671,9 @@
         </w:tc>
       </w:tr>
       <w:tr>
+        <w:trPr>
+          <w:cantSplit/>
+        </w:trPr>
         <w:tc>
           <w:tcPr>
             <w:tcW w:w="732" w:type="dxa"/>
@@ -1684,10 +1684,7 @@
               <w:spacing w:before="120" w:after="120"/>
             </w:pPr>
             <w:r>
-              <w:t>6</w:t>
-            </w:r>
-            <w:r>
-              <w:t>.</w:t>
+              <w:t>5.</w:t>
             </w:r>
           </w:p>
         </w:tc>
@@ -1704,7 +1701,7 @@
               <w:fldChar w:fldCharType="begin"/>
             </w:r>
             <w:r>
-              <w:instrText xml:space="preserve"> REF _Ref427319682 \h </w:instrText>
+              <w:instrText xml:space="preserve"> REF _Ref427319642 \h </w:instrText>
             </w:r>
             <w:r>
               <w:fldChar w:fldCharType="separate"/>
@@ -1713,7 +1710,13 @@
               <w:rPr>
                 <w:b/>
               </w:rPr>
-              <w:t>RAPORT</w:t>
+              <w:t xml:space="preserve">PRZYKŁAD REALIZACJI ZADANIA </w:t>
+            </w:r>
+            <w:r>
+              <w:rPr>
+                <w:b/>
+              </w:rPr>
+              <w:t>–</w:t>
             </w:r>
             <w:r>
               <w:fldChar w:fldCharType="end"/>
@@ -1734,7 +1737,7 @@
               <w:fldChar w:fldCharType="begin"/>
             </w:r>
             <w:r>
-              <w:instrText xml:space="preserve"> PAGEREF _Ref427319682 \h </w:instrText>
+              <w:instrText xml:space="preserve"> PAGEREF _Ref427319642 \h </w:instrText>
             </w:r>
             <w:r>
               <w:fldChar w:fldCharType="separate"/>
@@ -1743,7 +1746,7 @@
               <w:rPr>
                 <w:noProof/>
               </w:rPr>
-              <w:t>14</w:t>
+              <w:t>15</w:t>
             </w:r>
             <w:r>
               <w:fldChar w:fldCharType="end"/>
@@ -1752,6 +1755,9 @@
         </w:tc>
       </w:tr>
       <w:tr>
+        <w:trPr>
+          <w:cantSplit/>
+        </w:trPr>
         <w:tc>
           <w:tcPr>
             <w:tcW w:w="732" w:type="dxa"/>
@@ -1762,7 +1768,10 @@
               <w:spacing w:before="120" w:after="120"/>
             </w:pPr>
             <w:r>
-              <w:t>7.</w:t>
+              <w:t>6</w:t>
+            </w:r>
+            <w:r>
+              <w:t>.</w:t>
             </w:r>
           </w:p>
         </w:tc>
@@ -1779,7 +1788,7 @@
               <w:fldChar w:fldCharType="begin"/>
             </w:r>
             <w:r>
-              <w:instrText xml:space="preserve"> REF _Ref427319687 \h </w:instrText>
+              <w:instrText xml:space="preserve"> REF _Ref427319682 \h </w:instrText>
             </w:r>
             <w:r>
               <w:fldChar w:fldCharType="separate"/>
@@ -1788,7 +1797,7 @@
               <w:rPr>
                 <w:b/>
               </w:rPr>
-              <w:t>PYTANIA</w:t>
+              <w:t>RAPORT</w:t>
             </w:r>
             <w:r>
               <w:fldChar w:fldCharType="end"/>
@@ -1809,6 +1818,84 @@
               <w:fldChar w:fldCharType="begin"/>
             </w:r>
             <w:r>
+              <w:instrText xml:space="preserve"> PAGEREF _Ref427319682 \h </w:instrText>
+            </w:r>
+            <w:r>
+              <w:fldChar w:fldCharType="separate"/>
+            </w:r>
+            <w:r>
+              <w:rPr>
+                <w:noProof/>
+              </w:rPr>
+              <w:t>15</w:t>
+            </w:r>
+            <w:r>
+              <w:fldChar w:fldCharType="end"/>
+            </w:r>
+          </w:p>
+        </w:tc>
+      </w:tr>
+      <w:tr>
+        <w:trPr>
+          <w:cantSplit/>
+        </w:trPr>
+        <w:tc>
+          <w:tcPr>
+            <w:tcW w:w="732" w:type="dxa"/>
+            <w:shd w:val="clear" w:color="auto" w:fill="F2F2F2" w:themeFill="background1" w:themeFillShade="F2"/>
+          </w:tcPr>
+          <w:p>
+            <w:pPr>
+              <w:spacing w:before="120" w:after="120"/>
+            </w:pPr>
+            <w:r>
+              <w:t>7.</w:t>
+            </w:r>
+          </w:p>
+        </w:tc>
+        <w:tc>
+          <w:tcPr>
+            <w:tcW w:w="6869" w:type="dxa"/>
+            <w:shd w:val="clear" w:color="auto" w:fill="F2F2F2" w:themeFill="background1" w:themeFillShade="F2"/>
+          </w:tcPr>
+          <w:p>
+            <w:pPr>
+              <w:spacing w:before="120" w:after="120"/>
+            </w:pPr>
+            <w:r>
+              <w:fldChar w:fldCharType="begin"/>
+            </w:r>
+            <w:r>
+              <w:instrText xml:space="preserve"> REF _Ref427319687 \h </w:instrText>
+            </w:r>
+            <w:r>
+              <w:fldChar w:fldCharType="separate"/>
+            </w:r>
+            <w:r>
+              <w:rPr>
+                <w:b/>
+              </w:rPr>
+              <w:t>PYTANIA</w:t>
+            </w:r>
+            <w:r>
+              <w:fldChar w:fldCharType="end"/>
+            </w:r>
+          </w:p>
+        </w:tc>
+        <w:tc>
+          <w:tcPr>
+            <w:tcW w:w="1577" w:type="dxa"/>
+            <w:shd w:val="clear" w:color="auto" w:fill="F2F2F2" w:themeFill="background1" w:themeFillShade="F2"/>
+          </w:tcPr>
+          <w:p>
+            <w:pPr>
+              <w:spacing w:before="120" w:after="120"/>
+              <w:jc w:val="right"/>
+            </w:pPr>
+            <w:r>
+              <w:fldChar w:fldCharType="begin"/>
+            </w:r>
+            <w:r>
               <w:instrText xml:space="preserve"> PAGEREF _Ref427319687 \h </w:instrText>
             </w:r>
             <w:r>
@@ -1818,7 +1905,7 @@
               <w:rPr>
                 <w:noProof/>
               </w:rPr>
-              <w:t>14</w:t>
+              <w:t>15</w:t>
             </w:r>
             <w:r>
               <w:fldChar w:fldCharType="end"/>
@@ -2906,7 +2993,7 @@
                 <w:sz w:val="22"/>
                 <w:szCs w:val="22"/>
               </w:rPr>
-              <w:instrText xml:space="preserve"> REF _Ref427589656 \h </w:instrText>
+              <w:instrText xml:space="preserve"> REF _Ref430693757 \h </w:instrText>
             </w:r>
             <w:r>
               <w:rPr>
@@ -2925,30 +3012,20 @@
               <w:rPr>
                 <w:sz w:val="20"/>
               </w:rPr>
-              <w:t xml:space="preserve">Program przeliczający temperaturę między skalami </w:t>
-            </w:r>
-            <w:proofErr w:type="spellStart"/>
+              <w:t>Widok palety narzędzi</w:t>
+            </w:r>
             <w:r>
               <w:rPr>
                 <w:sz w:val="20"/>
               </w:rPr>
-              <w:t>Celcjusza</w:t>
-            </w:r>
-            <w:proofErr w:type="spellEnd"/>
+              <w:t xml:space="preserve"> z aktywną opcją automatycznego wyboru narzędzia</w:t>
+            </w:r>
             <w:r>
               <w:rPr>
                 <w:sz w:val="20"/>
               </w:rPr>
-              <w:t xml:space="preserve"> a </w:t>
-            </w:r>
-            <w:proofErr w:type="spellStart"/>
-            <w:r>
-              <w:rPr>
-                <w:sz w:val="20"/>
-              </w:rPr>
-              <w:t>Kewina</w:t>
-            </w:r>
-            <w:proofErr w:type="spellEnd"/>
+              <w:t>.</w:t>
+            </w:r>
             <w:r>
               <w:rPr>
                 <w:sz w:val="22"/>
@@ -2972,7 +3049,7 @@
               <w:fldChar w:fldCharType="begin"/>
             </w:r>
             <w:r>
-              <w:instrText xml:space="preserve"> PAGEREF _Ref427589656 \h </w:instrText>
+              <w:instrText xml:space="preserve"> PAGEREF _Ref430693757 \h </w:instrText>
             </w:r>
             <w:r>
               <w:fldChar w:fldCharType="separate"/>
@@ -2981,7 +3058,7 @@
               <w:rPr>
                 <w:noProof/>
               </w:rPr>
-              <w:t>12</w:t>
+              <w:t>10</w:t>
             </w:r>
             <w:r>
               <w:fldChar w:fldCharType="end"/>
@@ -3035,7 +3112,7 @@
                 <w:sz w:val="22"/>
                 <w:szCs w:val="22"/>
               </w:rPr>
-              <w:instrText xml:space="preserve"> REF _Ref427660526 \h </w:instrText>
+              <w:instrText xml:space="preserve"> REF _Ref427589656 \h </w:instrText>
             </w:r>
             <w:r>
               <w:rPr>
@@ -3054,8 +3131,30 @@
               <w:rPr>
                 <w:sz w:val="20"/>
               </w:rPr>
-              <w:t>Pomoc kontekstowa utworzonego pliku</w:t>
-            </w:r>
+              <w:t xml:space="preserve">Program przeliczający temperaturę między skalami </w:t>
+            </w:r>
+            <w:proofErr w:type="spellStart"/>
+            <w:r>
+              <w:rPr>
+                <w:sz w:val="20"/>
+              </w:rPr>
+              <w:t>Celcjusza</w:t>
+            </w:r>
+            <w:proofErr w:type="spellEnd"/>
+            <w:r>
+              <w:rPr>
+                <w:sz w:val="20"/>
+              </w:rPr>
+              <w:t xml:space="preserve"> a </w:t>
+            </w:r>
+            <w:proofErr w:type="spellStart"/>
+            <w:r>
+              <w:rPr>
+                <w:sz w:val="20"/>
+              </w:rPr>
+              <w:t>Kewina</w:t>
+            </w:r>
+            <w:proofErr w:type="spellEnd"/>
             <w:r>
               <w:rPr>
                 <w:sz w:val="22"/>
@@ -3079,7 +3178,7 @@
               <w:fldChar w:fldCharType="begin"/>
             </w:r>
             <w:r>
-              <w:instrText xml:space="preserve"> PAGEREF _Ref427660526 \h </w:instrText>
+              <w:instrText xml:space="preserve"> PAGEREF _Ref427589656 \h </w:instrText>
             </w:r>
             <w:r>
               <w:fldChar w:fldCharType="separate"/>
@@ -3148,7 +3247,7 @@
                 <w:sz w:val="22"/>
                 <w:szCs w:val="22"/>
               </w:rPr>
-              <w:instrText xml:space="preserve"> REF _Ref427660533 \h </w:instrText>
+              <w:instrText xml:space="preserve"> REF _Ref427660526 \h </w:instrText>
             </w:r>
             <w:r>
               <w:rPr>
@@ -3167,16 +3266,8 @@
               <w:rPr>
                 <w:sz w:val="20"/>
               </w:rPr>
-              <w:t xml:space="preserve">Aplikacja do </w:t>
-            </w:r>
-            <w:proofErr w:type="spellStart"/>
-            <w:r>
-              <w:rPr>
-                <w:sz w:val="20"/>
-              </w:rPr>
-              <w:t>debuggowania</w:t>
-            </w:r>
-            <w:proofErr w:type="spellEnd"/>
+              <w:t>Pomoc kontekstowa utworzonego pliku</w:t>
+            </w:r>
             <w:r>
               <w:rPr>
                 <w:sz w:val="22"/>
@@ -3200,7 +3291,7 @@
               <w:fldChar w:fldCharType="begin"/>
             </w:r>
             <w:r>
-              <w:instrText xml:space="preserve"> PAGEREF _Ref427660533 \h </w:instrText>
+              <w:instrText xml:space="preserve"> PAGEREF _Ref427660526 \h </w:instrText>
             </w:r>
             <w:r>
               <w:fldChar w:fldCharType="separate"/>
@@ -3251,6 +3342,54 @@
                 <w:szCs w:val="22"/>
               </w:rPr>
             </w:pPr>
+            <w:r>
+              <w:rPr>
+                <w:sz w:val="22"/>
+                <w:szCs w:val="22"/>
+              </w:rPr>
+              <w:fldChar w:fldCharType="begin"/>
+            </w:r>
+            <w:r>
+              <w:rPr>
+                <w:sz w:val="22"/>
+                <w:szCs w:val="22"/>
+              </w:rPr>
+              <w:instrText xml:space="preserve"> REF _Ref427660533 \h </w:instrText>
+            </w:r>
+            <w:r>
+              <w:rPr>
+                <w:sz w:val="22"/>
+                <w:szCs w:val="22"/>
+              </w:rPr>
+            </w:r>
+            <w:r>
+              <w:rPr>
+                <w:sz w:val="22"/>
+                <w:szCs w:val="22"/>
+              </w:rPr>
+              <w:fldChar w:fldCharType="separate"/>
+            </w:r>
+            <w:r>
+              <w:rPr>
+                <w:sz w:val="20"/>
+              </w:rPr>
+              <w:t xml:space="preserve">Aplikacja do </w:t>
+            </w:r>
+            <w:proofErr w:type="spellStart"/>
+            <w:r>
+              <w:rPr>
+                <w:sz w:val="20"/>
+              </w:rPr>
+              <w:t>debuggowania</w:t>
+            </w:r>
+            <w:proofErr w:type="spellEnd"/>
+            <w:r>
+              <w:rPr>
+                <w:sz w:val="22"/>
+                <w:szCs w:val="22"/>
+              </w:rPr>
+              <w:fldChar w:fldCharType="end"/>
+            </w:r>
           </w:p>
         </w:tc>
         <w:tc>
@@ -3263,6 +3402,24 @@
               <w:spacing w:before="120" w:after="120"/>
               <w:jc w:val="right"/>
             </w:pPr>
+            <w:r>
+              <w:fldChar w:fldCharType="begin"/>
+            </w:r>
+            <w:r>
+              <w:instrText xml:space="preserve"> PAGEREF _Ref427660533 \h </w:instrText>
+            </w:r>
+            <w:r>
+              <w:fldChar w:fldCharType="separate"/>
+            </w:r>
+            <w:r>
+              <w:rPr>
+                <w:noProof/>
+              </w:rPr>
+              <w:t>13</w:t>
+            </w:r>
+            <w:r>
+              <w:fldChar w:fldCharType="end"/>
+            </w:r>
           </w:p>
         </w:tc>
       </w:tr>
@@ -5296,7 +5453,7 @@
                 <v:shape id="_x0000_i1025" type="#_x0000_t75" style="width:24.2pt;height:24.2pt" o:ole="">
                   <v:imagedata r:id="rId20" o:title=""/>
                 </v:shape>
-                <o:OLEObject Type="Embed" ProgID="PBrush" ShapeID="_x0000_i1025" DrawAspect="Content" ObjectID="_1504301347" r:id="rId21"/>
+                <o:OLEObject Type="Embed" ProgID="PBrush" ShapeID="_x0000_i1025" DrawAspect="Content" ObjectID="_1504438253" r:id="rId21"/>
               </w:object>
             </w:r>
           </w:p>
@@ -5322,7 +5479,7 @@
                 <v:shape id="_x0000_i1026" type="#_x0000_t75" style="width:99.65pt;height:99.65pt" o:ole="">
                   <v:imagedata r:id="rId22" o:title=""/>
                 </v:shape>
-                <o:OLEObject Type="Embed" ProgID="PBrush" ShapeID="_x0000_i1026" DrawAspect="Content" ObjectID="_1504301348" r:id="rId23"/>
+                <o:OLEObject Type="Embed" ProgID="PBrush" ShapeID="_x0000_i1026" DrawAspect="Content" ObjectID="_1504438254" r:id="rId23"/>
               </w:object>
             </w:r>
           </w:p>
@@ -6218,7 +6375,7 @@
                 <v:shape id="_x0000_i1027" type="#_x0000_t75" style="width:24.75pt;height:24.75pt" o:ole="">
                   <v:imagedata r:id="rId29" o:title=""/>
                 </v:shape>
-                <o:OLEObject Type="Embed" ProgID="PBrush" ShapeID="_x0000_i1027" DrawAspect="Content" ObjectID="_1504301349" r:id="rId30"/>
+                <o:OLEObject Type="Embed" ProgID="PBrush" ShapeID="_x0000_i1027" DrawAspect="Content" ObjectID="_1504438255" r:id="rId30"/>
               </w:object>
             </w:r>
           </w:p>
@@ -6236,7 +6393,7 @@
                 <v:shape id="_x0000_i1028" type="#_x0000_t75" style="width:24.2pt;height:24.75pt" o:ole="">
                   <v:imagedata r:id="rId31" o:title=""/>
                 </v:shape>
-                <o:OLEObject Type="Embed" ProgID="PBrush" ShapeID="_x0000_i1028" DrawAspect="Content" ObjectID="_1504301350" r:id="rId32"/>
+                <o:OLEObject Type="Embed" ProgID="PBrush" ShapeID="_x0000_i1028" DrawAspect="Content" ObjectID="_1504438256" r:id="rId32"/>
               </w:object>
             </w:r>
           </w:p>
@@ -6254,7 +6411,7 @@
                 <v:shape id="_x0000_i1029" type="#_x0000_t75" style="width:24.2pt;height:24.2pt" o:ole="">
                   <v:imagedata r:id="rId33" o:title=""/>
                 </v:shape>
-                <o:OLEObject Type="Embed" ProgID="PBrush" ShapeID="_x0000_i1029" DrawAspect="Content" ObjectID="_1504301351" r:id="rId34"/>
+                <o:OLEObject Type="Embed" ProgID="PBrush" ShapeID="_x0000_i1029" DrawAspect="Content" ObjectID="_1504438257" r:id="rId34"/>
               </w:object>
             </w:r>
           </w:p>
@@ -6272,7 +6429,7 @@
                 <v:shape id="_x0000_i1030" type="#_x0000_t75" style="width:23.05pt;height:24.2pt" o:ole="">
                   <v:imagedata r:id="rId35" o:title=""/>
                 </v:shape>
-                <o:OLEObject Type="Embed" ProgID="PBrush" ShapeID="_x0000_i1030" DrawAspect="Content" ObjectID="_1504301352" r:id="rId36"/>
+                <o:OLEObject Type="Embed" ProgID="PBrush" ShapeID="_x0000_i1030" DrawAspect="Content" ObjectID="_1504438258" r:id="rId36"/>
               </w:object>
             </w:r>
           </w:p>
@@ -7236,6 +7393,698 @@
       <w:pPr>
         <w:pStyle w:val="Akapitzlist"/>
         <w:numPr>
+          <w:ilvl w:val="1"/>
+          <w:numId w:val="25"/>
+        </w:numPr>
+        <w:spacing w:line="360" w:lineRule="auto"/>
+        <w:jc w:val="both"/>
+        <w:outlineLvl w:val="1"/>
+        <w:rPr>
+          <w:b/>
+        </w:rPr>
+      </w:pPr>
+      <w:bookmarkStart w:id="17" w:name="_Ref430695587"/>
+      <w:r>
+        <w:rPr>
+          <w:b/>
+        </w:rPr>
+        <w:t>Paleta narzędzi</w:t>
+      </w:r>
+      <w:bookmarkEnd w:id="17"/>
+    </w:p>
+    <w:p>
+      <w:pPr>
+        <w:spacing w:line="360" w:lineRule="auto"/>
+        <w:ind w:firstLine="708"/>
+        <w:jc w:val="both"/>
+      </w:pPr>
+      <w:r>
+        <w:t xml:space="preserve">Podczas pracy ze środowiskiem </w:t>
+      </w:r>
+      <w:proofErr w:type="spellStart"/>
+      <w:r>
+        <w:t>LabVIEW</w:t>
+      </w:r>
+      <w:proofErr w:type="spellEnd"/>
+      <w:r>
+        <w:t xml:space="preserve"> kursor myszy automatycznie przełącza swoją funkcję w zależności nad jakim obiektem znajduje się. Czasem trzeba wymusić</w:t>
+      </w:r>
+      <w:r>
+        <w:t xml:space="preserve"> określone działanie kursora, inne niż domyślne. </w:t>
+      </w:r>
+      <w:r>
+        <w:t xml:space="preserve"> </w:t>
+      </w:r>
+      <w:r>
+        <w:t xml:space="preserve">Funkcje kursora można ręcznie zmieniać za pomocą palety narzędzi: </w:t>
+      </w:r>
+      <w:proofErr w:type="spellStart"/>
+      <w:r>
+        <w:rPr>
+          <w:b/>
+        </w:rPr>
+        <w:t>View</w:t>
+      </w:r>
+      <w:proofErr w:type="spellEnd"/>
+      <w:r>
+        <w:t xml:space="preserve"> </w:t>
+      </w:r>
+      <w:r>
+        <w:sym w:font="Wingdings" w:char="F0E0"/>
+      </w:r>
+      <w:r>
+        <w:t xml:space="preserve"> </w:t>
+      </w:r>
+      <w:proofErr w:type="spellStart"/>
+      <w:r>
+        <w:rPr>
+          <w:b/>
+        </w:rPr>
+        <w:t>Tools</w:t>
+      </w:r>
+      <w:proofErr w:type="spellEnd"/>
+      <w:r>
+        <w:rPr>
+          <w:b/>
+        </w:rPr>
+        <w:t xml:space="preserve"> </w:t>
+      </w:r>
+      <w:proofErr w:type="spellStart"/>
+      <w:r>
+        <w:rPr>
+          <w:b/>
+        </w:rPr>
+        <w:t>Palette</w:t>
+      </w:r>
+      <w:proofErr w:type="spellEnd"/>
+      <w:r>
+        <w:t xml:space="preserve">. Paleta narzędzi została przedstawiona na  </w:t>
+      </w:r>
+      <w:r>
+        <w:fldChar w:fldCharType="begin"/>
+      </w:r>
+      <w:r>
+        <w:instrText xml:space="preserve"> REF _Ref430693757 \r \h </w:instrText>
+      </w:r>
+      <w:r>
+        <w:fldChar w:fldCharType="separate"/>
+      </w:r>
+      <w:r>
+        <w:t>Rys. 10</w:t>
+      </w:r>
+      <w:r>
+        <w:fldChar w:fldCharType="end"/>
+      </w:r>
+      <w:r>
+        <w:t>.</w:t>
+      </w:r>
+      <w:r>
+        <w:t xml:space="preserve"> Poniżej znajduje się opis wszystkich narzędzi.</w:t>
+      </w:r>
+    </w:p>
+    <w:p>
+      <w:pPr>
+        <w:spacing w:line="360" w:lineRule="auto"/>
+        <w:ind w:firstLine="708"/>
+        <w:jc w:val="center"/>
+      </w:pPr>
+      <w:r>
+        <w:rPr>
+          <w:noProof/>
+        </w:rPr>
+        <w:drawing>
+          <wp:inline distT="0" distB="0" distL="0" distR="0">
+            <wp:extent cx="1436675" cy="1231509"/>
+            <wp:effectExtent l="19050" t="0" r="0" b="0"/>
+            <wp:docPr id="9" name="Obraz 10"/>
+            <wp:cNvGraphicFramePr>
+              <a:graphicFrameLocks xmlns:a="http://schemas.openxmlformats.org/drawingml/2006/main" noChangeAspect="1"/>
+            </wp:cNvGraphicFramePr>
+            <a:graphic xmlns:a="http://schemas.openxmlformats.org/drawingml/2006/main">
+              <a:graphicData uri="http://schemas.openxmlformats.org/drawingml/2006/picture">
+                <pic:pic xmlns:pic="http://schemas.openxmlformats.org/drawingml/2006/picture">
+                  <pic:nvPicPr>
+                    <pic:cNvPr id="0" name="Picture 10"/>
+                    <pic:cNvPicPr>
+                      <a:picLocks noChangeAspect="1" noChangeArrowheads="1"/>
+                    </pic:cNvPicPr>
+                  </pic:nvPicPr>
+                  <pic:blipFill>
+                    <a:blip r:embed="rId39" cstate="print"/>
+                    <a:srcRect/>
+                    <a:stretch>
+                      <a:fillRect/>
+                    </a:stretch>
+                  </pic:blipFill>
+                  <pic:spPr bwMode="auto">
+                    <a:xfrm>
+                      <a:off x="0" y="0"/>
+                      <a:ext cx="1436556" cy="1231407"/>
+                    </a:xfrm>
+                    <a:prstGeom prst="rect">
+                      <a:avLst/>
+                    </a:prstGeom>
+                    <a:noFill/>
+                    <a:ln w="9525">
+                      <a:noFill/>
+                      <a:miter lim="800000"/>
+                      <a:headEnd/>
+                      <a:tailEnd/>
+                    </a:ln>
+                  </pic:spPr>
+                </pic:pic>
+              </a:graphicData>
+            </a:graphic>
+          </wp:inline>
+        </w:drawing>
+      </w:r>
+    </w:p>
+    <w:p>
+      <w:pPr>
+        <w:pStyle w:val="Akapitzlist"/>
+        <w:numPr>
+          <w:ilvl w:val="0"/>
+          <w:numId w:val="28"/>
+        </w:numPr>
+        <w:spacing w:line="360" w:lineRule="auto"/>
+        <w:jc w:val="center"/>
+        <w:rPr>
+          <w:sz w:val="20"/>
+        </w:rPr>
+      </w:pPr>
+      <w:bookmarkStart w:id="18" w:name="_Ref430693757"/>
+      <w:r>
+        <w:rPr>
+          <w:sz w:val="20"/>
+        </w:rPr>
+        <w:t>Widok palety narzędzi</w:t>
+      </w:r>
+      <w:r>
+        <w:rPr>
+          <w:sz w:val="20"/>
+        </w:rPr>
+        <w:t xml:space="preserve"> z aktywną opcją automatycznego wyboru narzędzia</w:t>
+      </w:r>
+      <w:r>
+        <w:rPr>
+          <w:sz w:val="20"/>
+        </w:rPr>
+        <w:t>.</w:t>
+      </w:r>
+      <w:bookmarkEnd w:id="18"/>
+    </w:p>
+    <w:p>
+      <w:pPr>
+        <w:spacing w:line="360" w:lineRule="auto"/>
+        <w:ind w:firstLine="708"/>
+        <w:jc w:val="both"/>
+      </w:pPr>
+    </w:p>
+    <w:p>
+      <w:pPr>
+        <w:pStyle w:val="Akapitzlist"/>
+        <w:numPr>
+          <w:ilvl w:val="0"/>
+          <w:numId w:val="38"/>
+        </w:numPr>
+        <w:spacing w:line="360" w:lineRule="auto"/>
+        <w:jc w:val="both"/>
+      </w:pPr>
+      <w:r>
+        <w:rPr>
+          <w:b/>
+        </w:rPr>
+        <w:t xml:space="preserve">Automatic </w:t>
+      </w:r>
+      <w:proofErr w:type="spellStart"/>
+      <w:r>
+        <w:rPr>
+          <w:b/>
+        </w:rPr>
+        <w:t>Tool</w:t>
+      </w:r>
+      <w:proofErr w:type="spellEnd"/>
+      <w:r>
+        <w:rPr>
+          <w:b/>
+        </w:rPr>
+        <w:t xml:space="preserve"> </w:t>
+      </w:r>
+      <w:proofErr w:type="spellStart"/>
+      <w:r>
+        <w:rPr>
+          <w:b/>
+        </w:rPr>
+        <w:t>Selection</w:t>
+      </w:r>
+      <w:proofErr w:type="spellEnd"/>
+      <w:r>
+        <w:t xml:space="preserve"> </w:t>
+      </w:r>
+      <w:r>
+        <w:t>–</w:t>
+      </w:r>
+      <w:r>
+        <w:t xml:space="preserve"> </w:t>
+      </w:r>
+      <w:r>
+        <w:t>opcja aktywna powoduje automatyczny wybór narzędzia, aktualnie wybrane narzędzie (od 2 do 10) zaznacza się samoczynnie,</w:t>
+      </w:r>
+    </w:p>
+    <w:p>
+      <w:pPr>
+        <w:pStyle w:val="Akapitzlist"/>
+        <w:numPr>
+          <w:ilvl w:val="0"/>
+          <w:numId w:val="38"/>
+        </w:numPr>
+        <w:spacing w:line="360" w:lineRule="auto"/>
+        <w:jc w:val="both"/>
+      </w:pPr>
+      <w:r>
+        <w:t xml:space="preserve"> </w:t>
+      </w:r>
+      <w:proofErr w:type="spellStart"/>
+      <w:r>
+        <w:rPr>
+          <w:b/>
+        </w:rPr>
+        <w:t>Operate</w:t>
+      </w:r>
+      <w:proofErr w:type="spellEnd"/>
+      <w:r>
+        <w:rPr>
+          <w:b/>
+        </w:rPr>
+        <w:t xml:space="preserve"> </w:t>
+      </w:r>
+      <w:proofErr w:type="spellStart"/>
+      <w:r>
+        <w:rPr>
+          <w:b/>
+        </w:rPr>
+        <w:t>Value</w:t>
+      </w:r>
+      <w:proofErr w:type="spellEnd"/>
+      <w:r>
+        <w:t xml:space="preserve"> – </w:t>
+      </w:r>
+      <w:r>
+        <w:t xml:space="preserve">wprowadzanie wartości dla obiektów panelu frontowego, edycja </w:t>
+      </w:r>
+    </w:p>
+    <w:p>
+      <w:pPr>
+        <w:pStyle w:val="Akapitzlist"/>
+        <w:numPr>
+          <w:ilvl w:val="0"/>
+          <w:numId w:val="38"/>
+        </w:numPr>
+        <w:spacing w:line="360" w:lineRule="auto"/>
+        <w:jc w:val="both"/>
+      </w:pPr>
+      <w:proofErr w:type="spellStart"/>
+      <w:r>
+        <w:rPr>
+          <w:b/>
+        </w:rPr>
+        <w:t>Object</w:t>
+      </w:r>
+      <w:proofErr w:type="spellEnd"/>
+      <w:r>
+        <w:rPr>
+          <w:b/>
+        </w:rPr>
+        <w:t xml:space="preserve"> </w:t>
+      </w:r>
+      <w:proofErr w:type="spellStart"/>
+      <w:r>
+        <w:rPr>
+          <w:b/>
+        </w:rPr>
+        <w:t>Shortcut</w:t>
+      </w:r>
+      <w:proofErr w:type="spellEnd"/>
+      <w:r>
+        <w:rPr>
+          <w:b/>
+        </w:rPr>
+        <w:t xml:space="preserve"> Menu</w:t>
+      </w:r>
+      <w:r>
+        <w:t xml:space="preserve"> – wymuszenie opcji obiektu dostępnych po wciśnięciu </w:t>
+      </w:r>
+      <w:r>
+        <w:rPr>
+          <w:b/>
+        </w:rPr>
+        <w:t>PPM</w:t>
+      </w:r>
+      <w:r>
+        <w:t>,</w:t>
+      </w:r>
+    </w:p>
+    <w:p>
+      <w:pPr>
+        <w:pStyle w:val="Akapitzlist"/>
+        <w:numPr>
+          <w:ilvl w:val="0"/>
+          <w:numId w:val="38"/>
+        </w:numPr>
+        <w:spacing w:line="360" w:lineRule="auto"/>
+        <w:jc w:val="both"/>
+      </w:pPr>
+      <w:r>
+        <w:t xml:space="preserve"> </w:t>
+      </w:r>
+      <w:proofErr w:type="spellStart"/>
+      <w:r>
+        <w:rPr>
+          <w:b/>
+        </w:rPr>
+        <w:t>Connect</w:t>
+      </w:r>
+      <w:proofErr w:type="spellEnd"/>
+      <w:r>
+        <w:rPr>
+          <w:b/>
+        </w:rPr>
+        <w:t xml:space="preserve"> </w:t>
+      </w:r>
+      <w:proofErr w:type="spellStart"/>
+      <w:r>
+        <w:rPr>
+          <w:b/>
+        </w:rPr>
+        <w:t>Wire</w:t>
+      </w:r>
+      <w:proofErr w:type="spellEnd"/>
+      <w:r>
+        <w:t xml:space="preserve"> – połączenie przewodów,</w:t>
+      </w:r>
+    </w:p>
+    <w:p>
+      <w:pPr>
+        <w:pStyle w:val="Akapitzlist"/>
+        <w:numPr>
+          <w:ilvl w:val="0"/>
+          <w:numId w:val="38"/>
+        </w:numPr>
+        <w:spacing w:line="360" w:lineRule="auto"/>
+        <w:jc w:val="both"/>
+      </w:pPr>
+      <w:r>
+        <w:rPr>
+          <w:b/>
+        </w:rPr>
+        <w:t xml:space="preserve">Set/Clear </w:t>
+      </w:r>
+      <w:proofErr w:type="spellStart"/>
+      <w:r>
+        <w:rPr>
+          <w:b/>
+        </w:rPr>
+        <w:t>Breakpoint</w:t>
+      </w:r>
+      <w:proofErr w:type="spellEnd"/>
+      <w:r>
+        <w:t xml:space="preserve"> – uaktywnia lub dezaktywuje przerwanie wykonywania kodu,</w:t>
+      </w:r>
+    </w:p>
+    <w:p>
+      <w:pPr>
+        <w:pStyle w:val="Akapitzlist"/>
+        <w:numPr>
+          <w:ilvl w:val="0"/>
+          <w:numId w:val="38"/>
+        </w:numPr>
+        <w:spacing w:line="360" w:lineRule="auto"/>
+        <w:jc w:val="both"/>
+      </w:pPr>
+      <w:proofErr w:type="spellStart"/>
+      <w:r>
+        <w:rPr>
+          <w:b/>
+        </w:rPr>
+        <w:t>Position</w:t>
+      </w:r>
+      <w:proofErr w:type="spellEnd"/>
+      <w:r>
+        <w:rPr>
+          <w:b/>
+        </w:rPr>
+        <w:t xml:space="preserve"> /</w:t>
+      </w:r>
+      <w:proofErr w:type="spellStart"/>
+      <w:r>
+        <w:rPr>
+          <w:b/>
+        </w:rPr>
+        <w:t>Size</w:t>
+      </w:r>
+      <w:proofErr w:type="spellEnd"/>
+      <w:r>
+        <w:rPr>
+          <w:b/>
+        </w:rPr>
+        <w:t xml:space="preserve"> /</w:t>
+      </w:r>
+      <w:proofErr w:type="spellStart"/>
+      <w:r>
+        <w:rPr>
+          <w:b/>
+        </w:rPr>
+        <w:t>Select</w:t>
+      </w:r>
+      <w:proofErr w:type="spellEnd"/>
+      <w:r>
+        <w:t xml:space="preserve"> – narzędzie wyboru komponentu, zmiany jego pozycji i rozmiaru na panelu (zmiana rozmiaru dotyczy tylko obiektów znajdujących się na panelu frontowym),</w:t>
+      </w:r>
+    </w:p>
+    <w:p>
+      <w:pPr>
+        <w:pStyle w:val="Akapitzlist"/>
+        <w:numPr>
+          <w:ilvl w:val="0"/>
+          <w:numId w:val="38"/>
+        </w:numPr>
+        <w:spacing w:line="360" w:lineRule="auto"/>
+        <w:jc w:val="both"/>
+      </w:pPr>
+      <w:r>
+        <w:rPr>
+          <w:b/>
+        </w:rPr>
+        <w:t xml:space="preserve">Edit </w:t>
+      </w:r>
+      <w:proofErr w:type="spellStart"/>
+      <w:r>
+        <w:rPr>
+          <w:b/>
+        </w:rPr>
+        <w:t>Text</w:t>
+      </w:r>
+      <w:proofErr w:type="spellEnd"/>
+      <w:r>
+        <w:t xml:space="preserve"> – edycja nazw komponentów, tworzenie wolnych etykiet,</w:t>
+      </w:r>
+    </w:p>
+    <w:p>
+      <w:pPr>
+        <w:pStyle w:val="Akapitzlist"/>
+        <w:numPr>
+          <w:ilvl w:val="0"/>
+          <w:numId w:val="38"/>
+        </w:numPr>
+        <w:spacing w:line="360" w:lineRule="auto"/>
+        <w:jc w:val="both"/>
+      </w:pPr>
+      <w:proofErr w:type="spellStart"/>
+      <w:r>
+        <w:rPr>
+          <w:b/>
+        </w:rPr>
+        <w:t>Scroll</w:t>
+      </w:r>
+      <w:proofErr w:type="spellEnd"/>
+      <w:r>
+        <w:rPr>
+          <w:b/>
+        </w:rPr>
+        <w:t xml:space="preserve"> </w:t>
+      </w:r>
+      <w:proofErr w:type="spellStart"/>
+      <w:r>
+        <w:rPr>
+          <w:b/>
+        </w:rPr>
+        <w:t>Window</w:t>
+      </w:r>
+      <w:proofErr w:type="spellEnd"/>
+      <w:r>
+        <w:t xml:space="preserve"> – przesuwanie okna</w:t>
+      </w:r>
+      <w:r>
+        <w:t xml:space="preserve"> – odpowiednik </w:t>
+      </w:r>
+      <w:proofErr w:type="spellStart"/>
+      <w:r>
+        <w:t>scrolli</w:t>
+      </w:r>
+      <w:proofErr w:type="spellEnd"/>
+      <w:r>
+        <w:t xml:space="preserve"> umieszczonych po prawej i dolnej stronie okna,</w:t>
+      </w:r>
+    </w:p>
+    <w:p>
+      <w:pPr>
+        <w:pStyle w:val="Akapitzlist"/>
+        <w:numPr>
+          <w:ilvl w:val="0"/>
+          <w:numId w:val="38"/>
+        </w:numPr>
+        <w:spacing w:line="360" w:lineRule="auto"/>
+        <w:jc w:val="both"/>
+      </w:pPr>
+      <w:proofErr w:type="spellStart"/>
+      <w:r>
+        <w:rPr>
+          <w:b/>
+        </w:rPr>
+        <w:lastRenderedPageBreak/>
+        <w:t>Probe</w:t>
+      </w:r>
+      <w:proofErr w:type="spellEnd"/>
+      <w:r>
+        <w:rPr>
+          <w:b/>
+        </w:rPr>
+        <w:t xml:space="preserve"> Data</w:t>
+      </w:r>
+      <w:r>
+        <w:t xml:space="preserve"> – wstawia sondę do podglądu danych na przewód,</w:t>
+      </w:r>
+    </w:p>
+    <w:p>
+      <w:pPr>
+        <w:pStyle w:val="Akapitzlist"/>
+        <w:numPr>
+          <w:ilvl w:val="0"/>
+          <w:numId w:val="38"/>
+        </w:numPr>
+        <w:spacing w:line="360" w:lineRule="auto"/>
+        <w:jc w:val="both"/>
+      </w:pPr>
+      <w:r>
+        <w:rPr>
+          <w:b/>
+        </w:rPr>
+        <w:t xml:space="preserve">Get </w:t>
+      </w:r>
+      <w:proofErr w:type="spellStart"/>
+      <w:r>
+        <w:rPr>
+          <w:b/>
+        </w:rPr>
+        <w:t>Color</w:t>
+      </w:r>
+      <w:proofErr w:type="spellEnd"/>
+      <w:r>
+        <w:t xml:space="preserve"> – „kroplomierz” pobiera kolor pola, nad, którym właśnie znajduje się – funkcja nigdy nie uaktywnia się automatycznie,</w:t>
+      </w:r>
+    </w:p>
+    <w:p>
+      <w:pPr>
+        <w:pStyle w:val="Akapitzlist"/>
+        <w:numPr>
+          <w:ilvl w:val="0"/>
+          <w:numId w:val="38"/>
+        </w:numPr>
+        <w:spacing w:line="360" w:lineRule="auto"/>
+        <w:jc w:val="both"/>
+      </w:pPr>
+      <w:r>
+        <w:rPr>
+          <w:b/>
+        </w:rPr>
+        <w:t xml:space="preserve">Set </w:t>
+      </w:r>
+      <w:proofErr w:type="spellStart"/>
+      <w:r>
+        <w:rPr>
+          <w:b/>
+        </w:rPr>
+        <w:t>Color</w:t>
+      </w:r>
+      <w:proofErr w:type="spellEnd"/>
+      <w:r>
+        <w:t xml:space="preserve"> – zmienia kolor warstwy górnej oraz dolnej wybranego komponentu lub tła, wybór koloru odbywa się przez kliknięcie na odpowiedni kwadracik, możliwe jest także ustawienie koloru przeźroczystego (</w:t>
+      </w:r>
+      <w:r>
+        <w:rPr>
+          <w:noProof/>
+        </w:rPr>
+        <w:drawing>
+          <wp:inline distT="0" distB="0" distL="0" distR="0">
+            <wp:extent cx="255905" cy="219710"/>
+            <wp:effectExtent l="19050" t="0" r="0" b="0"/>
+            <wp:docPr id="14" name="Obraz 11"/>
+            <wp:cNvGraphicFramePr>
+              <a:graphicFrameLocks xmlns:a="http://schemas.openxmlformats.org/drawingml/2006/main" noChangeAspect="1"/>
+            </wp:cNvGraphicFramePr>
+            <a:graphic xmlns:a="http://schemas.openxmlformats.org/drawingml/2006/main">
+              <a:graphicData uri="http://schemas.openxmlformats.org/drawingml/2006/picture">
+                <pic:pic xmlns:pic="http://schemas.openxmlformats.org/drawingml/2006/picture">
+                  <pic:nvPicPr>
+                    <pic:cNvPr id="0" name="Picture 11"/>
+                    <pic:cNvPicPr>
+                      <a:picLocks noChangeAspect="1" noChangeArrowheads="1"/>
+                    </pic:cNvPicPr>
+                  </pic:nvPicPr>
+                  <pic:blipFill>
+                    <a:blip r:embed="rId40" cstate="print"/>
+                    <a:srcRect/>
+                    <a:stretch>
+                      <a:fillRect/>
+                    </a:stretch>
+                  </pic:blipFill>
+                  <pic:spPr bwMode="auto">
+                    <a:xfrm>
+                      <a:off x="0" y="0"/>
+                      <a:ext cx="255905" cy="219710"/>
+                    </a:xfrm>
+                    <a:prstGeom prst="rect">
+                      <a:avLst/>
+                    </a:prstGeom>
+                    <a:noFill/>
+                    <a:ln w="9525">
+                      <a:noFill/>
+                      <a:miter lim="800000"/>
+                      <a:headEnd/>
+                      <a:tailEnd/>
+                    </a:ln>
+                  </pic:spPr>
+                </pic:pic>
+              </a:graphicData>
+            </a:graphic>
+          </wp:inline>
+        </w:drawing>
+      </w:r>
+      <w:r>
+        <w:t>) – funkcja nigdy nie uaktywnia się automatycznie.</w:t>
+      </w:r>
+    </w:p>
+    <w:p>
+      <w:pPr>
+        <w:spacing w:line="360" w:lineRule="auto"/>
+        <w:ind w:firstLine="708"/>
+        <w:jc w:val="both"/>
+      </w:pPr>
+    </w:p>
+    <w:p>
+      <w:pPr>
+        <w:pStyle w:val="Akapitzlist"/>
+        <w:numPr>
           <w:ilvl w:val="0"/>
           <w:numId w:val="25"/>
         </w:numPr>
@@ -7246,14 +8095,14 @@
           <w:b/>
         </w:rPr>
       </w:pPr>
-      <w:bookmarkStart w:id="17" w:name="_Ref427319602"/>
+      <w:bookmarkStart w:id="19" w:name="_Ref427319602"/>
       <w:r>
         <w:rPr>
           <w:b/>
         </w:rPr>
         <w:t>LABORATORYJNE STANOWISKO BADAWCZE</w:t>
       </w:r>
-      <w:bookmarkEnd w:id="17"/>
+      <w:bookmarkEnd w:id="19"/>
     </w:p>
     <w:p>
       <w:pPr>
@@ -7269,14 +8118,14 @@
           <w:b/>
         </w:rPr>
       </w:pPr>
-      <w:bookmarkStart w:id="18" w:name="_Ref427319607"/>
+      <w:bookmarkStart w:id="20" w:name="_Ref427319607"/>
       <w:r>
         <w:rPr>
           <w:b/>
         </w:rPr>
         <w:t>Obiekt badany</w:t>
       </w:r>
-      <w:bookmarkEnd w:id="18"/>
+      <w:bookmarkEnd w:id="20"/>
     </w:p>
     <w:p>
       <w:pPr>
@@ -7340,14 +8189,14 @@
           <w:b/>
         </w:rPr>
       </w:pPr>
-      <w:bookmarkStart w:id="19" w:name="_Ref427319615"/>
+      <w:bookmarkStart w:id="21" w:name="_Ref427319615"/>
       <w:r>
         <w:rPr>
           <w:b/>
         </w:rPr>
         <w:t>Urządzenia dodatkowe</w:t>
       </w:r>
-      <w:bookmarkEnd w:id="19"/>
+      <w:bookmarkEnd w:id="21"/>
     </w:p>
     <w:p>
       <w:pPr>
@@ -7385,14 +8234,14 @@
           <w:b/>
         </w:rPr>
       </w:pPr>
-      <w:bookmarkStart w:id="20" w:name="_Ref427319621"/>
+      <w:bookmarkStart w:id="22" w:name="_Ref427319621"/>
       <w:r>
         <w:rPr>
           <w:b/>
         </w:rPr>
         <w:t>Oprogramowanie</w:t>
       </w:r>
-      <w:bookmarkEnd w:id="20"/>
+      <w:bookmarkEnd w:id="22"/>
     </w:p>
     <w:p>
       <w:pPr>
@@ -7480,7 +8329,7 @@
           <w:b/>
         </w:rPr>
       </w:pPr>
-      <w:bookmarkStart w:id="21" w:name="_Ref427319634"/>
+      <w:bookmarkStart w:id="23" w:name="_Ref427319634"/>
       <w:r>
         <w:rPr>
           <w:b/>
@@ -7493,7 +8342,7 @@
         </w:rPr>
         <w:t xml:space="preserve"> – WYKAZ ZADAŃ DO REALIZACJI</w:t>
       </w:r>
-      <w:bookmarkEnd w:id="21"/>
+      <w:bookmarkEnd w:id="23"/>
     </w:p>
     <w:p>
       <w:pPr>
@@ -7661,6 +8510,7 @@
         <w:jc w:val="both"/>
       </w:pPr>
       <w:r>
+        <w:lastRenderedPageBreak/>
         <w:t>- wrócić do Panelu i w kontrolce wpisać wybrany tekst np. „</w:t>
       </w:r>
       <w:proofErr w:type="spellStart"/>
@@ -7723,7 +8573,6 @@
         <w:rPr>
           <w:noProof/>
         </w:rPr>
-        <w:lastRenderedPageBreak/>
         <w:drawing>
           <wp:inline distT="0" distB="0" distL="0" distR="0">
             <wp:extent cx="3521507" cy="836678"/>
@@ -7742,7 +8591,7 @@
                     </pic:cNvPicPr>
                   </pic:nvPicPr>
                   <pic:blipFill>
-                    <a:blip r:embed="rId39" cstate="print"/>
+                    <a:blip r:embed="rId41" cstate="print"/>
                     <a:srcRect/>
                     <a:stretch>
                       <a:fillRect/>
@@ -7925,7 +8774,7 @@
                     </pic:cNvPicPr>
                   </pic:nvPicPr>
                   <pic:blipFill>
-                    <a:blip r:embed="rId40" cstate="print"/>
+                    <a:blip r:embed="rId42" cstate="print"/>
                     <a:srcRect/>
                     <a:stretch>
                       <a:fillRect/>
@@ -8058,7 +8907,7 @@
                     </pic:cNvPicPr>
                   </pic:nvPicPr>
                   <pic:blipFill>
-                    <a:blip r:embed="rId41" cstate="print"/>
+                    <a:blip r:embed="rId43" cstate="print"/>
                     <a:srcRect/>
                     <a:stretch>
                       <a:fillRect/>
@@ -8367,7 +9216,7 @@
         <w:fldChar w:fldCharType="separate"/>
       </w:r>
       <w:r>
-        <w:t>Rys. 10</w:t>
+        <w:t>Rys. 11</w:t>
       </w:r>
       <w:r>
         <w:fldChar w:fldCharType="end"/>
@@ -8403,7 +9252,7 @@
                     </pic:cNvPicPr>
                   </pic:nvPicPr>
                   <pic:blipFill>
-                    <a:blip r:embed="rId42" cstate="print"/>
+                    <a:blip r:embed="rId44" cstate="print"/>
                     <a:srcRect/>
                     <a:stretch>
                       <a:fillRect/>
@@ -8445,7 +9294,7 @@
           <w:sz w:val="20"/>
         </w:rPr>
       </w:pPr>
-      <w:bookmarkStart w:id="22" w:name="_Ref427589656"/>
+      <w:bookmarkStart w:id="24" w:name="_Ref427589656"/>
       <w:r>
         <w:rPr>
           <w:sz w:val="20"/>
@@ -8473,7 +9322,7 @@
         </w:rPr>
         <w:t>Kewina</w:t>
       </w:r>
-      <w:bookmarkEnd w:id="22"/>
+      <w:bookmarkEnd w:id="24"/>
       <w:proofErr w:type="spellEnd"/>
     </w:p>
     <w:p>
@@ -8716,7 +9565,7 @@
                     </pic:cNvPicPr>
                   </pic:nvPicPr>
                   <pic:blipFill>
-                    <a:blip r:embed="rId43" cstate="print"/>
+                    <a:blip r:embed="rId45" cstate="print"/>
                     <a:srcRect/>
                     <a:stretch>
                       <a:fillRect/>
@@ -8799,10 +9648,28 @@
         <w:t xml:space="preserve">- podejrzeć </w:t>
       </w:r>
       <w:r>
-        <w:t xml:space="preserve">opis pliku w pomocy kontekstowej najeżdżając na ikonę – powinna wyglądać jak na </w:t>
-      </w:r>
-      <w:r>
-        <w:t>Rys. 11.</w:t>
+        <w:t>opis pliku w pomocy kontekstowej najeżdżając na ikonę – powinna wyglądać jak na</w:t>
+      </w:r>
+      <w:r>
+        <w:t xml:space="preserve"> </w:t>
+      </w:r>
+      <w:r>
+        <w:fldChar w:fldCharType="begin"/>
+      </w:r>
+      <w:r>
+        <w:instrText xml:space="preserve"> REF _Ref427660526 \r \h </w:instrText>
+      </w:r>
+      <w:r>
+        <w:fldChar w:fldCharType="separate"/>
+      </w:r>
+      <w:r>
+        <w:t>Rys. 12</w:t>
+      </w:r>
+      <w:r>
+        <w:fldChar w:fldCharType="end"/>
+      </w:r>
+      <w:r>
+        <w:t>.</w:t>
       </w:r>
     </w:p>
     <w:p>
@@ -8832,7 +9699,7 @@
                     </pic:cNvPicPr>
                   </pic:nvPicPr>
                   <pic:blipFill>
-                    <a:blip r:embed="rId44" cstate="print"/>
+                    <a:blip r:embed="rId46" cstate="print"/>
                     <a:srcRect/>
                     <a:stretch>
                       <a:fillRect/>
@@ -8875,14 +9742,14 @@
           <w:sz w:val="20"/>
         </w:rPr>
       </w:pPr>
-      <w:bookmarkStart w:id="23" w:name="_Ref427660526"/>
+      <w:bookmarkStart w:id="25" w:name="_Ref427660526"/>
       <w:r>
         <w:rPr>
           <w:sz w:val="20"/>
         </w:rPr>
         <w:t>Pomoc kontekstowa utworzonego pliku</w:t>
       </w:r>
-      <w:bookmarkEnd w:id="23"/>
+      <w:bookmarkEnd w:id="25"/>
     </w:p>
     <w:p>
       <w:pPr>
@@ -9049,10 +9916,22 @@
         <w:t xml:space="preserve"> </w:t>
       </w:r>
       <w:r>
-        <w:t>Rys.</w:t>
-      </w:r>
-      <w:r>
-        <w:t xml:space="preserve"> 12.</w:t>
+        <w:fldChar w:fldCharType="begin"/>
+      </w:r>
+      <w:r>
+        <w:instrText xml:space="preserve"> REF _Ref427660533 \r \h </w:instrText>
+      </w:r>
+      <w:r>
+        <w:fldChar w:fldCharType="separate"/>
+      </w:r>
+      <w:r>
+        <w:t>Rys. 13</w:t>
+      </w:r>
+      <w:r>
+        <w:fldChar w:fldCharType="end"/>
+      </w:r>
+      <w:r>
+        <w:t>.</w:t>
       </w:r>
     </w:p>
     <w:p>
@@ -9082,7 +9961,7 @@
                     </pic:cNvPicPr>
                   </pic:nvPicPr>
                   <pic:blipFill>
-                    <a:blip r:embed="rId45" cstate="print"/>
+                    <a:blip r:embed="rId47" cstate="print"/>
                     <a:srcRect/>
                     <a:stretch>
                       <a:fillRect/>
@@ -9125,7 +10004,7 @@
           <w:sz w:val="20"/>
         </w:rPr>
       </w:pPr>
-      <w:bookmarkStart w:id="24" w:name="_Ref427660533"/>
+      <w:bookmarkStart w:id="26" w:name="_Ref427660533"/>
       <w:r>
         <w:rPr>
           <w:sz w:val="20"/>
@@ -9139,7 +10018,7 @@
         </w:rPr>
         <w:t>debuggowania</w:t>
       </w:r>
-      <w:bookmarkEnd w:id="24"/>
+      <w:bookmarkEnd w:id="26"/>
       <w:proofErr w:type="spellEnd"/>
     </w:p>
     <w:p>
@@ -9426,7 +10305,7 @@
           <w:b/>
         </w:rPr>
       </w:pPr>
-      <w:bookmarkStart w:id="25" w:name="_Ref427319642"/>
+      <w:bookmarkStart w:id="27" w:name="_Ref427319642"/>
       <w:r>
         <w:rPr>
           <w:b/>
@@ -9437,9 +10316,15 @@
         <w:rPr>
           <w:b/>
         </w:rPr>
-        <w:t>– Przygotowanie symulowanej karty DAQ</w:t>
-      </w:r>
-      <w:bookmarkEnd w:id="25"/>
+        <w:t>–</w:t>
+      </w:r>
+      <w:bookmarkEnd w:id="27"/>
+      <w:r>
+        <w:rPr>
+          <w:b/>
+        </w:rPr>
+        <w:t xml:space="preserve"> brak</w:t>
+      </w:r>
     </w:p>
     <w:p>
       <w:pPr>
@@ -9471,14 +10356,14 @@
           <w:b/>
         </w:rPr>
       </w:pPr>
-      <w:bookmarkStart w:id="26" w:name="_Ref427319682"/>
+      <w:bookmarkStart w:id="28" w:name="_Ref427319682"/>
       <w:r>
         <w:rPr>
           <w:b/>
         </w:rPr>
         <w:t>RAPORT</w:t>
       </w:r>
-      <w:bookmarkEnd w:id="26"/>
+      <w:bookmarkEnd w:id="28"/>
     </w:p>
     <w:p>
       <w:pPr>
@@ -9533,14 +10418,14 @@
           <w:b/>
         </w:rPr>
       </w:pPr>
-      <w:bookmarkStart w:id="27" w:name="_Ref427319687"/>
+      <w:bookmarkStart w:id="29" w:name="_Ref427319687"/>
       <w:r>
         <w:rPr>
           <w:b/>
         </w:rPr>
         <w:t>PYTANIA</w:t>
       </w:r>
-      <w:bookmarkEnd w:id="27"/>
+      <w:bookmarkEnd w:id="29"/>
     </w:p>
     <w:p>
       <w:pPr>
@@ -10474,7 +11359,7 @@
                     </pic:cNvPicPr>
                   </pic:nvPicPr>
                   <pic:blipFill>
-                    <a:blip r:embed="rId46" cstate="print"/>
+                    <a:blip r:embed="rId48" cstate="print"/>
                     <a:stretch>
                       <a:fillRect/>
                     </a:stretch>
@@ -10755,7 +11640,7 @@
                     </pic:cNvPicPr>
                   </pic:nvPicPr>
                   <pic:blipFill>
-                    <a:blip r:embed="rId47" cstate="print"/>
+                    <a:blip r:embed="rId49" cstate="print"/>
                     <a:srcRect/>
                     <a:stretch>
                       <a:fillRect/>
@@ -10799,6 +11684,151 @@
           <w:b w:val="0"/>
           <w:sz w:val="28"/>
         </w:rPr>
+        <w:t>Okno Nawigacji</w:t>
+      </w:r>
+    </w:p>
+    <w:p>
+      <w:pPr>
+        <w:spacing w:line="360" w:lineRule="auto"/>
+        <w:jc w:val="both"/>
+      </w:pPr>
+      <w:r>
+        <w:t xml:space="preserve">W przypadku, jeżeli w oknie diagramu/panelu nie mieści się nie mieści się cały kod programu/panel czołowy, czasem wygodnym narzędziem jest Okno Nawigacji: </w:t>
+      </w:r>
+      <w:proofErr w:type="spellStart"/>
+      <w:r>
+        <w:rPr>
+          <w:b/>
+        </w:rPr>
+        <w:t>View</w:t>
+      </w:r>
+      <w:proofErr w:type="spellEnd"/>
+      <w:r>
+        <w:t xml:space="preserve"> </w:t>
+      </w:r>
+      <w:r>
+        <w:sym w:font="Wingdings" w:char="F0E0"/>
+      </w:r>
+      <w:r>
+        <w:t xml:space="preserve"> </w:t>
+      </w:r>
+      <w:proofErr w:type="spellStart"/>
+      <w:r>
+        <w:rPr>
+          <w:b/>
+        </w:rPr>
+        <w:t>Navigation</w:t>
+      </w:r>
+      <w:proofErr w:type="spellEnd"/>
+      <w:r>
+        <w:rPr>
+          <w:b/>
+        </w:rPr>
+        <w:t xml:space="preserve"> </w:t>
+      </w:r>
+      <w:proofErr w:type="spellStart"/>
+      <w:r>
+        <w:rPr>
+          <w:b/>
+        </w:rPr>
+        <w:t>Window</w:t>
+      </w:r>
+      <w:proofErr w:type="spellEnd"/>
+      <w:r>
+        <w:t>.  W przypadku okna diagramu okno to zawiera cały kod programu. Białym obszarem zaznaczony jest aktualny widok okna diagramu, na szarym tle niewidoczna część kodu.</w:t>
+      </w:r>
+      <w:r>
+        <w:t xml:space="preserve"> W oknie nawigacji możliwe jest przełączanie widoku okna diagramu/panelu. Rozmiar okna nawigacji jest stały, im większy jest kod programu tym większa jest skala. Przyjętą zasadą w </w:t>
+      </w:r>
+      <w:proofErr w:type="spellStart"/>
+      <w:r>
+        <w:t>LabVIEW</w:t>
+      </w:r>
+      <w:proofErr w:type="spellEnd"/>
+      <w:r>
+        <w:t xml:space="preserve"> jest takie pisanie kodu, aby mieścił się w jednym oknie diagramu, jeżeli jest to niemożliwe ze względu na wielkość aplikacji , należy starać się tak pisać kod, aby do przesuwania okna korzystać tylko z jednego </w:t>
+      </w:r>
+      <w:proofErr w:type="spellStart"/>
+      <w:r>
+        <w:t>scrolla</w:t>
+      </w:r>
+      <w:proofErr w:type="spellEnd"/>
+      <w:r>
+        <w:t xml:space="preserve"> (poziomego lub pionowego). </w:t>
+      </w:r>
+    </w:p>
+    <w:p>
+      <w:pPr>
+        <w:spacing w:line="360" w:lineRule="auto"/>
+        <w:jc w:val="both"/>
+      </w:pPr>
+      <w:r>
+        <w:rPr>
+          <w:noProof/>
+        </w:rPr>
+        <w:lastRenderedPageBreak/>
+        <w:drawing>
+          <wp:inline distT="0" distB="0" distL="0" distR="0">
+            <wp:extent cx="2321814" cy="1363089"/>
+            <wp:effectExtent l="19050" t="0" r="2286" b="0"/>
+            <wp:docPr id="30" name="Obraz 30"/>
+            <wp:cNvGraphicFramePr>
+              <a:graphicFrameLocks xmlns:a="http://schemas.openxmlformats.org/drawingml/2006/main" noChangeAspect="1"/>
+            </wp:cNvGraphicFramePr>
+            <a:graphic xmlns:a="http://schemas.openxmlformats.org/drawingml/2006/main">
+              <a:graphicData uri="http://schemas.openxmlformats.org/drawingml/2006/picture">
+                <pic:pic xmlns:pic="http://schemas.openxmlformats.org/drawingml/2006/picture">
+                  <pic:nvPicPr>
+                    <pic:cNvPr id="0" name="Picture 30"/>
+                    <pic:cNvPicPr>
+                      <a:picLocks noChangeAspect="1" noChangeArrowheads="1"/>
+                    </pic:cNvPicPr>
+                  </pic:nvPicPr>
+                  <pic:blipFill>
+                    <a:blip r:embed="rId50" cstate="print"/>
+                    <a:srcRect/>
+                    <a:stretch>
+                      <a:fillRect/>
+                    </a:stretch>
+                  </pic:blipFill>
+                  <pic:spPr bwMode="auto">
+                    <a:xfrm>
+                      <a:off x="0" y="0"/>
+                      <a:ext cx="2322102" cy="1363258"/>
+                    </a:xfrm>
+                    <a:prstGeom prst="rect">
+                      <a:avLst/>
+                    </a:prstGeom>
+                    <a:noFill/>
+                    <a:ln w="9525">
+                      <a:noFill/>
+                      <a:miter lim="800000"/>
+                      <a:headEnd/>
+                      <a:tailEnd/>
+                    </a:ln>
+                  </pic:spPr>
+                </pic:pic>
+              </a:graphicData>
+            </a:graphic>
+          </wp:inline>
+        </w:drawing>
+      </w:r>
+    </w:p>
+    <w:p>
+      <w:pPr>
+        <w:pStyle w:val="Nagwek2"/>
+        <w:rPr>
+          <w:rFonts w:ascii="Arial" w:hAnsi="Arial" w:cs="Arial"/>
+          <w:b w:val="0"/>
+          <w:sz w:val="28"/>
+        </w:rPr>
+      </w:pPr>
+      <w:r>
+        <w:rPr>
+          <w:rFonts w:ascii="Arial" w:hAnsi="Arial" w:cs="Arial"/>
+          <w:b w:val="0"/>
+          <w:sz w:val="28"/>
+        </w:rPr>
         <w:t>Zapisywanie plików wykonywalnych w postaci plików graficznych (</w:t>
       </w:r>
       <w:proofErr w:type="spellStart"/>
@@ -10887,7 +11917,6 @@
         <w:spacing w:line="360" w:lineRule="auto"/>
       </w:pPr>
       <w:r>
-        <w:lastRenderedPageBreak/>
         <w:t>Przygotowanie graficznego pliku wykonywalnego:</w:t>
       </w:r>
     </w:p>
@@ -11122,6 +12151,7 @@
         <w:jc w:val="both"/>
       </w:pPr>
       <w:r>
+        <w:lastRenderedPageBreak/>
         <w:t xml:space="preserve">- przejść do okna JKI </w:t>
       </w:r>
       <w:proofErr w:type="spellStart"/>
@@ -11322,7 +12352,7 @@
         <w:rStyle w:val="Numerstrony"/>
         <w:noProof/>
       </w:rPr>
-      <w:t>3</w:t>
+      <w:t>19</w:t>
     </w:r>
     <w:r>
       <w:rPr>
@@ -11515,7 +12545,7 @@
               <v:shape id="_x0000_i1031" type="#_x0000_t75" style="width:17.3pt;height:27.05pt" o:ole="">
                 <v:imagedata r:id="rId1" o:title=""/>
               </v:shape>
-              <o:OLEObject Type="Embed" ProgID="CorelDRAW.Graphic.11" ShapeID="_x0000_i1031" DrawAspect="Content" ObjectID="_1504301353" r:id="rId2"/>
+              <o:OLEObject Type="Embed" ProgID="CorelDRAW.Graphic.11" ShapeID="_x0000_i1031" DrawAspect="Content" ObjectID="_1504438259" r:id="rId2"/>
             </w:object>
           </w:r>
         </w:p>
@@ -13410,6 +14440,95 @@
     </w:lvl>
   </w:abstractNum>
   <w:abstractNum w:abstractNumId="15">
+    <w:nsid w:val="36A04AA0"/>
+    <w:multiLevelType w:val="hybridMultilevel"/>
+    <w:tmpl w:val="7C984812"/>
+    <w:lvl w:ilvl="0" w:tplc="72F8FF58">
+      <w:start w:val="1"/>
+      <w:numFmt w:val="decimal"/>
+      <w:lvlText w:val="%1)"/>
+      <w:lvlJc w:val="left"/>
+      <w:pPr>
+        <w:ind w:left="1068" w:hanging="360"/>
+      </w:pPr>
+      <w:rPr>
+        <w:rFonts w:hint="default"/>
+      </w:rPr>
+    </w:lvl>
+    <w:lvl w:ilvl="1" w:tplc="04150019" w:tentative="1">
+      <w:start w:val="1"/>
+      <w:numFmt w:val="lowerLetter"/>
+      <w:lvlText w:val="%2."/>
+      <w:lvlJc w:val="left"/>
+      <w:pPr>
+        <w:ind w:left="1788" w:hanging="360"/>
+      </w:pPr>
+    </w:lvl>
+    <w:lvl w:ilvl="2" w:tplc="0415001B" w:tentative="1">
+      <w:start w:val="1"/>
+      <w:numFmt w:val="lowerRoman"/>
+      <w:lvlText w:val="%3."/>
+      <w:lvlJc w:val="right"/>
+      <w:pPr>
+        <w:ind w:left="2508" w:hanging="180"/>
+      </w:pPr>
+    </w:lvl>
+    <w:lvl w:ilvl="3" w:tplc="0415000F" w:tentative="1">
+      <w:start w:val="1"/>
+      <w:numFmt w:val="decimal"/>
+      <w:lvlText w:val="%4."/>
+      <w:lvlJc w:val="left"/>
+      <w:pPr>
+        <w:ind w:left="3228" w:hanging="360"/>
+      </w:pPr>
+    </w:lvl>
+    <w:lvl w:ilvl="4" w:tplc="04150019" w:tentative="1">
+      <w:start w:val="1"/>
+      <w:numFmt w:val="lowerLetter"/>
+      <w:lvlText w:val="%5."/>
+      <w:lvlJc w:val="left"/>
+      <w:pPr>
+        <w:ind w:left="3948" w:hanging="360"/>
+      </w:pPr>
+    </w:lvl>
+    <w:lvl w:ilvl="5" w:tplc="0415001B" w:tentative="1">
+      <w:start w:val="1"/>
+      <w:numFmt w:val="lowerRoman"/>
+      <w:lvlText w:val="%6."/>
+      <w:lvlJc w:val="right"/>
+      <w:pPr>
+        <w:ind w:left="4668" w:hanging="180"/>
+      </w:pPr>
+    </w:lvl>
+    <w:lvl w:ilvl="6" w:tplc="0415000F" w:tentative="1">
+      <w:start w:val="1"/>
+      <w:numFmt w:val="decimal"/>
+      <w:lvlText w:val="%7."/>
+      <w:lvlJc w:val="left"/>
+      <w:pPr>
+        <w:ind w:left="5388" w:hanging="360"/>
+      </w:pPr>
+    </w:lvl>
+    <w:lvl w:ilvl="7" w:tplc="04150019" w:tentative="1">
+      <w:start w:val="1"/>
+      <w:numFmt w:val="lowerLetter"/>
+      <w:lvlText w:val="%8."/>
+      <w:lvlJc w:val="left"/>
+      <w:pPr>
+        <w:ind w:left="6108" w:hanging="360"/>
+      </w:pPr>
+    </w:lvl>
+    <w:lvl w:ilvl="8" w:tplc="0415001B" w:tentative="1">
+      <w:start w:val="1"/>
+      <w:numFmt w:val="lowerRoman"/>
+      <w:lvlText w:val="%9."/>
+      <w:lvlJc w:val="right"/>
+      <w:pPr>
+        <w:ind w:left="6828" w:hanging="180"/>
+      </w:pPr>
+    </w:lvl>
+  </w:abstractNum>
+  <w:abstractNum w:abstractNumId="16">
     <w:nsid w:val="3F532490"/>
     <w:multiLevelType w:val="hybridMultilevel"/>
     <w:tmpl w:val="E2CC35E4"/>
@@ -13549,7 +14668,7 @@
       </w:rPr>
     </w:lvl>
   </w:abstractNum>
-  <w:abstractNum w:abstractNumId="16">
+  <w:abstractNum w:abstractNumId="17">
     <w:nsid w:val="428B0B79"/>
     <w:multiLevelType w:val="hybridMultilevel"/>
     <w:tmpl w:val="C7B2A4C0"/>
@@ -13662,7 +14781,7 @@
       </w:rPr>
     </w:lvl>
   </w:abstractNum>
-  <w:abstractNum w:abstractNumId="17">
+  <w:abstractNum w:abstractNumId="18">
     <w:nsid w:val="44BA5F6D"/>
     <w:multiLevelType w:val="hybridMultilevel"/>
     <w:tmpl w:val="39642ED2"/>
@@ -13751,7 +14870,7 @@
       </w:pPr>
     </w:lvl>
   </w:abstractNum>
-  <w:abstractNum w:abstractNumId="18">
+  <w:abstractNum w:abstractNumId="19">
     <w:nsid w:val="44D0229D"/>
     <w:multiLevelType w:val="hybridMultilevel"/>
     <w:tmpl w:val="49661E84"/>
@@ -13891,7 +15010,7 @@
       </w:rPr>
     </w:lvl>
   </w:abstractNum>
-  <w:abstractNum w:abstractNumId="19">
+  <w:abstractNum w:abstractNumId="20">
     <w:nsid w:val="46DF1D18"/>
     <w:multiLevelType w:val="hybridMultilevel"/>
     <w:tmpl w:val="A7502938"/>
@@ -13980,7 +15099,7 @@
       </w:pPr>
     </w:lvl>
   </w:abstractNum>
-  <w:abstractNum w:abstractNumId="20">
+  <w:abstractNum w:abstractNumId="21">
     <w:nsid w:val="4A0B58C9"/>
     <w:multiLevelType w:val="hybridMultilevel"/>
     <w:tmpl w:val="CCAEEB10"/>
@@ -14120,7 +15239,7 @@
       </w:rPr>
     </w:lvl>
   </w:abstractNum>
-  <w:abstractNum w:abstractNumId="21">
+  <w:abstractNum w:abstractNumId="22">
     <w:nsid w:val="4A5858A9"/>
     <w:multiLevelType w:val="hybridMultilevel"/>
     <w:tmpl w:val="4EAEBBF6"/>
@@ -14260,7 +15379,7 @@
       </w:rPr>
     </w:lvl>
   </w:abstractNum>
-  <w:abstractNum w:abstractNumId="22">
+  <w:abstractNum w:abstractNumId="23">
     <w:nsid w:val="4F9009AB"/>
     <w:multiLevelType w:val="hybridMultilevel"/>
     <w:tmpl w:val="169246D8"/>
@@ -14400,7 +15519,7 @@
       </w:rPr>
     </w:lvl>
   </w:abstractNum>
-  <w:abstractNum w:abstractNumId="23">
+  <w:abstractNum w:abstractNumId="24">
     <w:nsid w:val="507E2F1A"/>
     <w:multiLevelType w:val="hybridMultilevel"/>
     <w:tmpl w:val="6E92481C"/>
@@ -14513,7 +15632,7 @@
       </w:rPr>
     </w:lvl>
   </w:abstractNum>
-  <w:abstractNum w:abstractNumId="24">
+  <w:abstractNum w:abstractNumId="25">
     <w:nsid w:val="57CE4EF9"/>
     <w:multiLevelType w:val="hybridMultilevel"/>
     <w:tmpl w:val="BCD8415A"/>
@@ -14653,7 +15772,7 @@
       </w:rPr>
     </w:lvl>
   </w:abstractNum>
-  <w:abstractNum w:abstractNumId="25">
+  <w:abstractNum w:abstractNumId="26">
     <w:nsid w:val="589B067C"/>
     <w:multiLevelType w:val="hybridMultilevel"/>
     <w:tmpl w:val="F546277A"/>
@@ -14793,7 +15912,7 @@
       </w:rPr>
     </w:lvl>
   </w:abstractNum>
-  <w:abstractNum w:abstractNumId="26">
+  <w:abstractNum w:abstractNumId="27">
     <w:nsid w:val="5DC4639E"/>
     <w:multiLevelType w:val="hybridMultilevel"/>
     <w:tmpl w:val="E36C49C2"/>
@@ -14933,7 +16052,7 @@
       </w:rPr>
     </w:lvl>
   </w:abstractNum>
-  <w:abstractNum w:abstractNumId="27">
+  <w:abstractNum w:abstractNumId="28">
     <w:nsid w:val="60FD1859"/>
     <w:multiLevelType w:val="multilevel"/>
     <w:tmpl w:val="0415001F"/>
@@ -15019,7 +16138,7 @@
       </w:pPr>
     </w:lvl>
   </w:abstractNum>
-  <w:abstractNum w:abstractNumId="28">
+  <w:abstractNum w:abstractNumId="29">
     <w:nsid w:val="64F25570"/>
     <w:multiLevelType w:val="hybridMultilevel"/>
     <w:tmpl w:val="FD50839A"/>
@@ -15132,7 +16251,7 @@
       </w:rPr>
     </w:lvl>
   </w:abstractNum>
-  <w:abstractNum w:abstractNumId="29">
+  <w:abstractNum w:abstractNumId="30">
     <w:nsid w:val="667847C1"/>
     <w:multiLevelType w:val="hybridMultilevel"/>
     <w:tmpl w:val="F4645824"/>
@@ -15245,7 +16364,7 @@
       </w:rPr>
     </w:lvl>
   </w:abstractNum>
-  <w:abstractNum w:abstractNumId="30">
+  <w:abstractNum w:abstractNumId="31">
     <w:nsid w:val="69095227"/>
     <w:multiLevelType w:val="hybridMultilevel"/>
     <w:tmpl w:val="B12EE482"/>
@@ -15358,7 +16477,7 @@
       </w:rPr>
     </w:lvl>
   </w:abstractNum>
-  <w:abstractNum w:abstractNumId="31">
+  <w:abstractNum w:abstractNumId="32">
     <w:nsid w:val="6B014F42"/>
     <w:multiLevelType w:val="hybridMultilevel"/>
     <w:tmpl w:val="A254E602"/>
@@ -15471,7 +16590,7 @@
       </w:rPr>
     </w:lvl>
   </w:abstractNum>
-  <w:abstractNum w:abstractNumId="32">
+  <w:abstractNum w:abstractNumId="33">
     <w:nsid w:val="6B236F82"/>
     <w:multiLevelType w:val="hybridMultilevel"/>
     <w:tmpl w:val="83FA8456"/>
@@ -15611,7 +16730,7 @@
       </w:rPr>
     </w:lvl>
   </w:abstractNum>
-  <w:abstractNum w:abstractNumId="33">
+  <w:abstractNum w:abstractNumId="34">
     <w:nsid w:val="6BEF740E"/>
     <w:multiLevelType w:val="multilevel"/>
     <w:tmpl w:val="0415001F"/>
@@ -15697,7 +16816,7 @@
       </w:pPr>
     </w:lvl>
   </w:abstractNum>
-  <w:abstractNum w:abstractNumId="34">
+  <w:abstractNum w:abstractNumId="35">
     <w:nsid w:val="70814350"/>
     <w:multiLevelType w:val="hybridMultilevel"/>
     <w:tmpl w:val="30A0C014"/>
@@ -15837,7 +16956,7 @@
       </w:rPr>
     </w:lvl>
   </w:abstractNum>
-  <w:abstractNum w:abstractNumId="35">
+  <w:abstractNum w:abstractNumId="36">
     <w:nsid w:val="76C66C13"/>
     <w:multiLevelType w:val="hybridMultilevel"/>
     <w:tmpl w:val="CAA49C9A"/>
@@ -15950,7 +17069,7 @@
       </w:pPr>
     </w:lvl>
   </w:abstractNum>
-  <w:abstractNum w:abstractNumId="36">
+  <w:abstractNum w:abstractNumId="37">
     <w:nsid w:val="7E5D7D8E"/>
     <w:multiLevelType w:val="hybridMultilevel"/>
     <w:tmpl w:val="0D76A84E"/>
@@ -16040,10 +17159,10 @@
     </w:lvl>
   </w:abstractNum>
   <w:num w:numId="1">
-    <w:abstractNumId w:val="32"/>
+    <w:abstractNumId w:val="33"/>
   </w:num>
   <w:num w:numId="2">
-    <w:abstractNumId w:val="18"/>
+    <w:abstractNumId w:val="19"/>
   </w:num>
   <w:num w:numId="3">
     <w:abstractNumId w:val="6"/>
@@ -16052,7 +17171,7 @@
     <w:abstractNumId w:val="7"/>
   </w:num>
   <w:num w:numId="5">
-    <w:abstractNumId w:val="15"/>
+    <w:abstractNumId w:val="16"/>
   </w:num>
   <w:num w:numId="6">
     <w:abstractNumId w:val="0"/>
@@ -16061,7 +17180,7 @@
     <w:abstractNumId w:val="8"/>
   </w:num>
   <w:num w:numId="8">
-    <w:abstractNumId w:val="20"/>
+    <w:abstractNumId w:val="21"/>
   </w:num>
   <w:num w:numId="9">
     <w:abstractNumId w:val="12"/>
@@ -16070,19 +17189,19 @@
     <w:abstractNumId w:val="3"/>
   </w:num>
   <w:num w:numId="11">
-    <w:abstractNumId w:val="22"/>
+    <w:abstractNumId w:val="23"/>
   </w:num>
   <w:num w:numId="12">
-    <w:abstractNumId w:val="26"/>
+    <w:abstractNumId w:val="27"/>
   </w:num>
   <w:num w:numId="13">
-    <w:abstractNumId w:val="35"/>
+    <w:abstractNumId w:val="36"/>
   </w:num>
   <w:num w:numId="14">
     <w:abstractNumId w:val="10"/>
   </w:num>
   <w:num w:numId="15">
-    <w:abstractNumId w:val="21"/>
+    <w:abstractNumId w:val="22"/>
   </w:num>
   <w:num w:numId="16">
     <w:abstractNumId w:val="11"/>
@@ -16091,16 +17210,16 @@
     <w:abstractNumId w:val="5"/>
   </w:num>
   <w:num w:numId="18">
-    <w:abstractNumId w:val="28"/>
+    <w:abstractNumId w:val="29"/>
   </w:num>
   <w:num w:numId="19">
-    <w:abstractNumId w:val="16"/>
+    <w:abstractNumId w:val="17"/>
   </w:num>
   <w:num w:numId="20">
-    <w:abstractNumId w:val="17"/>
+    <w:abstractNumId w:val="18"/>
   </w:num>
   <w:num w:numId="21">
-    <w:abstractNumId w:val="23"/>
+    <w:abstractNumId w:val="24"/>
   </w:num>
   <w:num w:numId="22">
     <w:abstractNumId w:val="2"/>
@@ -16109,25 +17228,25 @@
     <w:abstractNumId w:val="14"/>
   </w:num>
   <w:num w:numId="24">
-    <w:abstractNumId w:val="27"/>
+    <w:abstractNumId w:val="28"/>
   </w:num>
   <w:num w:numId="25">
-    <w:abstractNumId w:val="33"/>
+    <w:abstractNumId w:val="34"/>
   </w:num>
   <w:num w:numId="26">
     <w:abstractNumId w:val="4"/>
   </w:num>
   <w:num w:numId="27">
-    <w:abstractNumId w:val="19"/>
+    <w:abstractNumId w:val="20"/>
   </w:num>
   <w:num w:numId="28">
-    <w:abstractNumId w:val="36"/>
+    <w:abstractNumId w:val="37"/>
   </w:num>
   <w:num w:numId="29">
-    <w:abstractNumId w:val="24"/>
+    <w:abstractNumId w:val="25"/>
   </w:num>
   <w:num w:numId="30">
-    <w:abstractNumId w:val="30"/>
+    <w:abstractNumId w:val="31"/>
   </w:num>
   <w:num w:numId="31">
     <w:abstractNumId w:val="13"/>
@@ -16136,19 +17255,22 @@
     <w:abstractNumId w:val="9"/>
   </w:num>
   <w:num w:numId="33">
-    <w:abstractNumId w:val="34"/>
+    <w:abstractNumId w:val="35"/>
   </w:num>
   <w:num w:numId="34">
-    <w:abstractNumId w:val="25"/>
+    <w:abstractNumId w:val="26"/>
   </w:num>
   <w:num w:numId="35">
-    <w:abstractNumId w:val="31"/>
+    <w:abstractNumId w:val="32"/>
   </w:num>
   <w:num w:numId="36">
-    <w:abstractNumId w:val="29"/>
+    <w:abstractNumId w:val="30"/>
   </w:num>
   <w:num w:numId="37">
     <w:abstractNumId w:val="1"/>
+  </w:num>
+  <w:num w:numId="38">
+    <w:abstractNumId w:val="15"/>
   </w:num>
 </w:numbering>
 </file>
@@ -16838,7 +17960,7 @@
 </file>
 
 <file path=customXml/itemProps1.xml><?xml version="1.0" encoding="utf-8"?>
-<ds:datastoreItem xmlns:ds="http://schemas.openxmlformats.org/officeDocument/2006/customXml" ds:itemID="{FCF57CD5-2BFC-4D25-B5AC-42D3F0F0BDCF}">
+<ds:datastoreItem xmlns:ds="http://schemas.openxmlformats.org/officeDocument/2006/customXml" ds:itemID="{97FB4D29-7D03-4689-9F02-BD83395D6BEE}">
   <ds:schemaRefs>
     <ds:schemaRef ds:uri="http://schemas.openxmlformats.org/officeDocument/2006/bibliography"/>
   </ds:schemaRefs>

</xml_diff>

<commit_message>
Przygotowanie instrukcji nr. 5 wstęp teoretyczny.
</commit_message>
<xml_diff>
--- a/Cw2 wprowadzenie/PiWDP2 Podstawy obslugi.docx
+++ b/Cw2 wprowadzenie/PiWDP2 Podstawy obslugi.docx
@@ -5453,7 +5453,7 @@
                 <v:shape id="_x0000_i1025" type="#_x0000_t75" style="width:24.2pt;height:24.2pt" o:ole="">
                   <v:imagedata r:id="rId20" o:title=""/>
                 </v:shape>
-                <o:OLEObject Type="Embed" ProgID="PBrush" ShapeID="_x0000_i1025" DrawAspect="Content" ObjectID="_1504438253" r:id="rId21"/>
+                <o:OLEObject Type="Embed" ProgID="PBrush" ShapeID="_x0000_i1025" DrawAspect="Content" ObjectID="_1505424791" r:id="rId21"/>
               </w:object>
             </w:r>
           </w:p>
@@ -5479,7 +5479,7 @@
                 <v:shape id="_x0000_i1026" type="#_x0000_t75" style="width:99.65pt;height:99.65pt" o:ole="">
                   <v:imagedata r:id="rId22" o:title=""/>
                 </v:shape>
-                <o:OLEObject Type="Embed" ProgID="PBrush" ShapeID="_x0000_i1026" DrawAspect="Content" ObjectID="_1504438254" r:id="rId23"/>
+                <o:OLEObject Type="Embed" ProgID="PBrush" ShapeID="_x0000_i1026" DrawAspect="Content" ObjectID="_1505424792" r:id="rId23"/>
               </w:object>
             </w:r>
           </w:p>
@@ -6375,7 +6375,7 @@
                 <v:shape id="_x0000_i1027" type="#_x0000_t75" style="width:24.75pt;height:24.75pt" o:ole="">
                   <v:imagedata r:id="rId29" o:title=""/>
                 </v:shape>
-                <o:OLEObject Type="Embed" ProgID="PBrush" ShapeID="_x0000_i1027" DrawAspect="Content" ObjectID="_1504438255" r:id="rId30"/>
+                <o:OLEObject Type="Embed" ProgID="PBrush" ShapeID="_x0000_i1027" DrawAspect="Content" ObjectID="_1505424793" r:id="rId30"/>
               </w:object>
             </w:r>
           </w:p>
@@ -6393,7 +6393,7 @@
                 <v:shape id="_x0000_i1028" type="#_x0000_t75" style="width:24.2pt;height:24.75pt" o:ole="">
                   <v:imagedata r:id="rId31" o:title=""/>
                 </v:shape>
-                <o:OLEObject Type="Embed" ProgID="PBrush" ShapeID="_x0000_i1028" DrawAspect="Content" ObjectID="_1504438256" r:id="rId32"/>
+                <o:OLEObject Type="Embed" ProgID="PBrush" ShapeID="_x0000_i1028" DrawAspect="Content" ObjectID="_1505424794" r:id="rId32"/>
               </w:object>
             </w:r>
           </w:p>
@@ -6411,7 +6411,7 @@
                 <v:shape id="_x0000_i1029" type="#_x0000_t75" style="width:24.2pt;height:24.2pt" o:ole="">
                   <v:imagedata r:id="rId33" o:title=""/>
                 </v:shape>
-                <o:OLEObject Type="Embed" ProgID="PBrush" ShapeID="_x0000_i1029" DrawAspect="Content" ObjectID="_1504438257" r:id="rId34"/>
+                <o:OLEObject Type="Embed" ProgID="PBrush" ShapeID="_x0000_i1029" DrawAspect="Content" ObjectID="_1505424795" r:id="rId34"/>
               </w:object>
             </w:r>
           </w:p>
@@ -6429,7 +6429,7 @@
                 <v:shape id="_x0000_i1030" type="#_x0000_t75" style="width:23.05pt;height:24.2pt" o:ole="">
                   <v:imagedata r:id="rId35" o:title=""/>
                 </v:shape>
-                <o:OLEObject Type="Embed" ProgID="PBrush" ShapeID="_x0000_i1030" DrawAspect="Content" ObjectID="_1504438258" r:id="rId36"/>
+                <o:OLEObject Type="Embed" ProgID="PBrush" ShapeID="_x0000_i1030" DrawAspect="Content" ObjectID="_1505424796" r:id="rId36"/>
               </w:object>
             </w:r>
           </w:p>
@@ -10482,6 +10482,90 @@
     </w:p>
     <w:p>
       <w:pPr>
+        <w:pStyle w:val="Akapitzlist"/>
+        <w:numPr>
+          <w:ilvl w:val="0"/>
+          <w:numId w:val="26"/>
+        </w:numPr>
+        <w:spacing w:line="360" w:lineRule="auto"/>
+      </w:pPr>
+      <w:r>
+        <w:t xml:space="preserve">Napisz wzór zapisany w postaci kodu </w:t>
+      </w:r>
+      <w:proofErr w:type="spellStart"/>
+      <w:r>
+        <w:t>LabVIEW</w:t>
+      </w:r>
+      <w:proofErr w:type="spellEnd"/>
+    </w:p>
+    <w:p>
+      <w:pPr>
+        <w:pStyle w:val="Akapitzlist"/>
+        <w:spacing w:line="360" w:lineRule="auto"/>
+      </w:pPr>
+      <w:r>
+        <w:rPr>
+          <w:noProof/>
+        </w:rPr>
+        <w:drawing>
+          <wp:inline distT="0" distB="0" distL="0" distR="0">
+            <wp:extent cx="3269615" cy="760730"/>
+            <wp:effectExtent l="19050" t="0" r="6985" b="0"/>
+            <wp:docPr id="15" name="Obraz 10"/>
+            <wp:cNvGraphicFramePr>
+              <a:graphicFrameLocks xmlns:a="http://schemas.openxmlformats.org/drawingml/2006/main" noChangeAspect="1"/>
+            </wp:cNvGraphicFramePr>
+            <a:graphic xmlns:a="http://schemas.openxmlformats.org/drawingml/2006/main">
+              <a:graphicData uri="http://schemas.openxmlformats.org/drawingml/2006/picture">
+                <pic:pic xmlns:pic="http://schemas.openxmlformats.org/drawingml/2006/picture">
+                  <pic:nvPicPr>
+                    <pic:cNvPr id="0" name="Picture 10"/>
+                    <pic:cNvPicPr>
+                      <a:picLocks noChangeAspect="1" noChangeArrowheads="1"/>
+                    </pic:cNvPicPr>
+                  </pic:nvPicPr>
+                  <pic:blipFill>
+                    <a:blip r:embed="rId48" cstate="print"/>
+                    <a:srcRect/>
+                    <a:stretch>
+                      <a:fillRect/>
+                    </a:stretch>
+                  </pic:blipFill>
+                  <pic:spPr bwMode="auto">
+                    <a:xfrm>
+                      <a:off x="0" y="0"/>
+                      <a:ext cx="3269615" cy="760730"/>
+                    </a:xfrm>
+                    <a:prstGeom prst="rect">
+                      <a:avLst/>
+                    </a:prstGeom>
+                    <a:noFill/>
+                    <a:ln w="9525">
+                      <a:noFill/>
+                      <a:miter lim="800000"/>
+                      <a:headEnd/>
+                      <a:tailEnd/>
+                    </a:ln>
+                  </pic:spPr>
+                </pic:pic>
+              </a:graphicData>
+            </a:graphic>
+          </wp:inline>
+        </w:drawing>
+      </w:r>
+    </w:p>
+    <w:p>
+      <w:pPr>
+        <w:pStyle w:val="Akapitzlist"/>
+        <w:numPr>
+          <w:ilvl w:val="0"/>
+          <w:numId w:val="26"/>
+        </w:numPr>
+        <w:spacing w:line="360" w:lineRule="auto"/>
+      </w:pPr>
+    </w:p>
+    <w:p>
+      <w:pPr>
         <w:spacing w:line="360" w:lineRule="auto"/>
       </w:pPr>
     </w:p>
@@ -10499,6 +10583,7 @@
           <w:color w:val="auto"/>
           <w:lang w:val="en-GB"/>
         </w:rPr>
+        <w:lastRenderedPageBreak/>
         <w:t>LITERATURA</w:t>
       </w:r>
     </w:p>
@@ -10623,7 +10708,6 @@
         <w:rPr>
           <w:lang w:val="en-GB"/>
         </w:rPr>
-        <w:lastRenderedPageBreak/>
         <w:t>LabVIEW</w:t>
       </w:r>
       <w:proofErr w:type="spellEnd"/>
@@ -11359,7 +11443,7 @@
                     </pic:cNvPicPr>
                   </pic:nvPicPr>
                   <pic:blipFill>
-                    <a:blip r:embed="rId48" cstate="print"/>
+                    <a:blip r:embed="rId49" cstate="print"/>
                     <a:stretch>
                       <a:fillRect/>
                     </a:stretch>
@@ -11640,7 +11724,7 @@
                     </pic:cNvPicPr>
                   </pic:nvPicPr>
                   <pic:blipFill>
-                    <a:blip r:embed="rId49" cstate="print"/>
+                    <a:blip r:embed="rId50" cstate="print"/>
                     <a:srcRect/>
                     <a:stretch>
                       <a:fillRect/>
@@ -11785,7 +11869,7 @@
                     </pic:cNvPicPr>
                   </pic:nvPicPr>
                   <pic:blipFill>
-                    <a:blip r:embed="rId50" cstate="print"/>
+                    <a:blip r:embed="rId51" cstate="print"/>
                     <a:srcRect/>
                     <a:stretch>
                       <a:fillRect/>
@@ -12352,7 +12436,7 @@
         <w:rStyle w:val="Numerstrony"/>
         <w:noProof/>
       </w:rPr>
-      <w:t>19</w:t>
+      <w:t>15</w:t>
     </w:r>
     <w:r>
       <w:rPr>
@@ -12545,7 +12629,7 @@
               <v:shape id="_x0000_i1031" type="#_x0000_t75" style="width:17.3pt;height:27.05pt" o:ole="">
                 <v:imagedata r:id="rId1" o:title=""/>
               </v:shape>
-              <o:OLEObject Type="Embed" ProgID="CorelDRAW.Graphic.11" ShapeID="_x0000_i1031" DrawAspect="Content" ObjectID="_1504438259" r:id="rId2"/>
+              <o:OLEObject Type="Embed" ProgID="CorelDRAW.Graphic.11" ShapeID="_x0000_i1031" DrawAspect="Content" ObjectID="_1505424797" r:id="rId2"/>
             </w:object>
           </w:r>
         </w:p>
@@ -17960,7 +18044,7 @@
 </file>
 
 <file path=customXml/itemProps1.xml><?xml version="1.0" encoding="utf-8"?>
-<ds:datastoreItem xmlns:ds="http://schemas.openxmlformats.org/officeDocument/2006/customXml" ds:itemID="{97FB4D29-7D03-4689-9F02-BD83395D6BEE}">
+<ds:datastoreItem xmlns:ds="http://schemas.openxmlformats.org/officeDocument/2006/customXml" ds:itemID="{EDAC4CF8-C102-48CD-854F-A8A37A3E1712}">
   <ds:schemaRefs>
     <ds:schemaRef ds:uri="http://schemas.openxmlformats.org/officeDocument/2006/bibliography"/>
   </ds:schemaRefs>

</xml_diff>

<commit_message>
uzupełnienie instrukcji 2 o dobre praktyki tworzenia SubVI
</commit_message>
<xml_diff>
--- a/Cw2 wprowadzenie/PiWDP2 Podstawy obslugi.docx
+++ b/Cw2 wprowadzenie/PiWDP2 Podstawy obslugi.docx
@@ -1693,7 +1693,7 @@
               <w:fldChar w:fldCharType="begin"/>
             </w:r>
             <w:r>
-              <w:instrText xml:space="preserve"> REF _Ref427319642 \h </w:instrText>
+              <w:instrText xml:space="preserve"> REF _Ref463802214 \h </w:instrText>
             </w:r>
             <w:r>
               <w:fldChar w:fldCharType="separate"/>
@@ -1708,7 +1708,7 @@
               <w:rPr>
                 <w:b/>
               </w:rPr>
-              <w:t>–</w:t>
+              <w:t>– brak</w:t>
             </w:r>
             <w:r>
               <w:fldChar w:fldCharType="end"/>
@@ -1897,7 +1897,7 @@
               <w:rPr>
                 <w:noProof/>
               </w:rPr>
-              <w:t>15</w:t>
+              <w:t>16</w:t>
             </w:r>
             <w:r>
               <w:fldChar w:fldCharType="end"/>
@@ -3123,7 +3123,19 @@
               <w:rPr>
                 <w:sz w:val="20"/>
               </w:rPr>
-              <w:t xml:space="preserve"> a </w:t>
+              <w:t xml:space="preserve"> </w:t>
+            </w:r>
+            <w:r>
+              <w:rPr>
+                <w:sz w:val="20"/>
+              </w:rPr>
+              <w:t>n</w:t>
+            </w:r>
+            <w:r>
+              <w:rPr>
+                <w:sz w:val="20"/>
+              </w:rPr>
+              <w:t xml:space="preserve">a </w:t>
             </w:r>
             <w:proofErr w:type="spellStart"/>
             <w:r>
@@ -3278,7 +3290,7 @@
               <w:rPr>
                 <w:noProof/>
               </w:rPr>
-              <w:t>13</w:t>
+              <w:t>14</w:t>
             </w:r>
             <w:r>
               <w:fldChar w:fldCharType="end"/>
@@ -3393,7 +3405,7 @@
               <w:rPr>
                 <w:noProof/>
               </w:rPr>
-              <w:t>13</w:t>
+              <w:t>15</w:t>
             </w:r>
             <w:r>
               <w:fldChar w:fldCharType="end"/>
@@ -3764,49 +3776,106 @@
         <w:jc w:val="both"/>
       </w:pPr>
       <w:r>
-        <w:t xml:space="preserve">Pracę w środowisku LabVIEW można zacząć na kilka sposobów. Można utworzyć nowy pusty plik (File </w:t>
+        <w:t>Pracę w środowisku LabVIEW można zacząć na kilka sposobów. Można utworzyć nowy pusty plik (</w:t>
+      </w:r>
+      <w:r>
+        <w:rPr>
+          <w:b/>
+        </w:rPr>
+        <w:t>File</w:t>
+      </w:r>
+      <w:r>
+        <w:t xml:space="preserve"> </w:t>
       </w:r>
       <w:r>
         <w:sym w:font="Wingdings" w:char="F0E0"/>
       </w:r>
       <w:r>
-        <w:t xml:space="preserve"> New VI), jednak można w znaczy sposób przyspieszyć pracę korzystając z szablonów (File </w:t>
+        <w:t xml:space="preserve"> </w:t>
+      </w:r>
+      <w:r>
+        <w:rPr>
+          <w:b/>
+        </w:rPr>
+        <w:t>New VI</w:t>
+      </w:r>
+      <w:r>
+        <w:t>), jednak można w znaczy sposób przyspieszyć pracę korzystając z szablonów (</w:t>
+      </w:r>
+      <w:r>
+        <w:rPr>
+          <w:b/>
+        </w:rPr>
+        <w:t>File</w:t>
+      </w:r>
+      <w:r>
+        <w:t xml:space="preserve"> </w:t>
       </w:r>
       <w:r>
         <w:sym w:font="Wingdings" w:char="F0E0"/>
       </w:r>
       <w:r>
-        <w:t xml:space="preserve"> New…). Szablony startowe </w:t>
+        <w:t xml:space="preserve"> </w:t>
+      </w:r>
+      <w:r>
+        <w:rPr>
+          <w:b/>
+        </w:rPr>
+        <w:t>New…</w:t>
+      </w:r>
+      <w:r>
+        <w:t xml:space="preserve">). Szablony startowe </w:t>
       </w:r>
       <w:r>
         <w:t>w LabVIEW zawierają gotowe, najczęściej używane struktury programistyczne. Do najważniejszych z nich można zaliczyć: szablon projektu, strukturę podprogramu z funkcją obsługi błędów (</w:t>
       </w:r>
       <w:proofErr w:type="spellStart"/>
       <w:r>
+        <w:rPr>
+          <w:i/>
+        </w:rPr>
         <w:t>SubVI</w:t>
       </w:r>
       <w:proofErr w:type="spellEnd"/>
       <w:r>
+        <w:rPr>
+          <w:i/>
+        </w:rPr>
         <w:t xml:space="preserve"> </w:t>
       </w:r>
       <w:proofErr w:type="spellStart"/>
       <w:r>
+        <w:rPr>
+          <w:i/>
+        </w:rPr>
         <w:t>with</w:t>
       </w:r>
       <w:proofErr w:type="spellEnd"/>
       <w:r>
+        <w:rPr>
+          <w:i/>
+        </w:rPr>
         <w:t xml:space="preserve"> </w:t>
       </w:r>
       <w:proofErr w:type="spellStart"/>
       <w:r>
+        <w:rPr>
+          <w:i/>
+        </w:rPr>
         <w:t>error</w:t>
       </w:r>
       <w:proofErr w:type="spellEnd"/>
       <w:r>
+        <w:rPr>
+          <w:i/>
+        </w:rPr>
         <w:t xml:space="preserve"> </w:t>
       </w:r>
       <w:proofErr w:type="spellStart"/>
       <w:r>
+        <w:rPr>
+          <w:i/>
+        </w:rPr>
         <w:t>handling</w:t>
       </w:r>
       <w:proofErr w:type="spellEnd"/>
@@ -5044,7 +5113,13 @@
       </w:r>
       <w:proofErr w:type="spellEnd"/>
       <w:r>
-        <w:t xml:space="preserve"> odbywa się za pomocą panelu połączeń (patrz instrukcja do ćwiczenia 1).</w:t>
+        <w:t xml:space="preserve"> odbywa się </w:t>
+      </w:r>
+      <w:r>
+        <w:t>za pomocą panelu połączeń</w:t>
+      </w:r>
+      <w:r>
+        <w:t>.</w:t>
       </w:r>
       <w:r>
         <w:t xml:space="preserve"> </w:t>
@@ -5168,7 +5243,16 @@
       </w:r>
       <w:proofErr w:type="spellEnd"/>
       <w:r>
-        <w:t xml:space="preserve">: Edit </w:t>
+        <w:t xml:space="preserve">: </w:t>
+      </w:r>
+      <w:r>
+        <w:rPr>
+          <w:b/>
+        </w:rPr>
+        <w:t>Edit</w:t>
+      </w:r>
+      <w:r>
+        <w:t xml:space="preserve"> </w:t>
       </w:r>
       <w:r>
         <w:sym w:font="Wingdings" w:char="F0E0"/>
@@ -5178,14 +5262,23 @@
       </w:r>
       <w:proofErr w:type="spellStart"/>
       <w:r>
+        <w:rPr>
+          <w:b/>
+        </w:rPr>
         <w:t>Create</w:t>
       </w:r>
       <w:proofErr w:type="spellEnd"/>
       <w:r>
+        <w:rPr>
+          <w:b/>
+        </w:rPr>
         <w:t xml:space="preserve"> </w:t>
       </w:r>
       <w:proofErr w:type="spellStart"/>
       <w:r>
+        <w:rPr>
+          <w:b/>
+        </w:rPr>
         <w:t>SubVI</w:t>
       </w:r>
       <w:proofErr w:type="spellEnd"/>
@@ -5311,7 +5404,7 @@
                 <v:shape id="_x0000_i1025" type="#_x0000_t75" style="width:24.2pt;height:24.2pt" o:ole="">
                   <v:imagedata r:id="rId20" o:title=""/>
                 </v:shape>
-                <o:OLEObject Type="Embed" ProgID="PBrush" ShapeID="_x0000_i1025" DrawAspect="Content" ObjectID="_1537128354" r:id="rId21"/>
+                <o:OLEObject Type="Embed" ProgID="PBrush" ShapeID="_x0000_i1025" DrawAspect="Content" ObjectID="_1537544160" r:id="rId21"/>
               </w:object>
             </w:r>
           </w:p>
@@ -5337,7 +5430,7 @@
                 <v:shape id="_x0000_i1026" type="#_x0000_t75" style="width:99.65pt;height:99.65pt" o:ole="">
                   <v:imagedata r:id="rId22" o:title=""/>
                 </v:shape>
-                <o:OLEObject Type="Embed" ProgID="PBrush" ShapeID="_x0000_i1026" DrawAspect="Content" ObjectID="_1537128355" r:id="rId23"/>
+                <o:OLEObject Type="Embed" ProgID="PBrush" ShapeID="_x0000_i1026" DrawAspect="Content" ObjectID="_1537544161" r:id="rId23"/>
               </w:object>
             </w:r>
           </w:p>
@@ -6225,7 +6318,7 @@
                 <v:shape id="_x0000_i1027" type="#_x0000_t75" style="width:24.75pt;height:24.75pt" o:ole="">
                   <v:imagedata r:id="rId29" o:title=""/>
                 </v:shape>
-                <o:OLEObject Type="Embed" ProgID="PBrush" ShapeID="_x0000_i1027" DrawAspect="Content" ObjectID="_1537128356" r:id="rId30"/>
+                <o:OLEObject Type="Embed" ProgID="PBrush" ShapeID="_x0000_i1027" DrawAspect="Content" ObjectID="_1537544162" r:id="rId30"/>
               </w:object>
             </w:r>
           </w:p>
@@ -6243,7 +6336,7 @@
                 <v:shape id="_x0000_i1028" type="#_x0000_t75" style="width:24.2pt;height:24.75pt" o:ole="">
                   <v:imagedata r:id="rId31" o:title=""/>
                 </v:shape>
-                <o:OLEObject Type="Embed" ProgID="PBrush" ShapeID="_x0000_i1028" DrawAspect="Content" ObjectID="_1537128357" r:id="rId32"/>
+                <o:OLEObject Type="Embed" ProgID="PBrush" ShapeID="_x0000_i1028" DrawAspect="Content" ObjectID="_1537544163" r:id="rId32"/>
               </w:object>
             </w:r>
           </w:p>
@@ -6261,7 +6354,7 @@
                 <v:shape id="_x0000_i1029" type="#_x0000_t75" style="width:24.2pt;height:24.2pt" o:ole="">
                   <v:imagedata r:id="rId33" o:title=""/>
                 </v:shape>
-                <o:OLEObject Type="Embed" ProgID="PBrush" ShapeID="_x0000_i1029" DrawAspect="Content" ObjectID="_1537128358" r:id="rId34"/>
+                <o:OLEObject Type="Embed" ProgID="PBrush" ShapeID="_x0000_i1029" DrawAspect="Content" ObjectID="_1537544164" r:id="rId34"/>
               </w:object>
             </w:r>
           </w:p>
@@ -6279,7 +6372,7 @@
                 <v:shape id="_x0000_i1030" type="#_x0000_t75" style="width:23.05pt;height:24.2pt" o:ole="">
                   <v:imagedata r:id="rId35" o:title=""/>
                 </v:shape>
-                <o:OLEObject Type="Embed" ProgID="PBrush" ShapeID="_x0000_i1030" DrawAspect="Content" ObjectID="_1537128359" r:id="rId36"/>
+                <o:OLEObject Type="Embed" ProgID="PBrush" ShapeID="_x0000_i1030" DrawAspect="Content" ObjectID="_1537544165" r:id="rId36"/>
               </w:object>
             </w:r>
           </w:p>
@@ -6497,16 +6590,34 @@
         <w:t>:</w:t>
       </w:r>
       <w:r>
-        <w:t xml:space="preserve"> File </w:t>
+        <w:t xml:space="preserve"> </w:t>
+      </w:r>
+      <w:r>
+        <w:rPr>
+          <w:b/>
+        </w:rPr>
+        <w:t>File</w:t>
+      </w:r>
+      <w:r>
+        <w:t xml:space="preserve"> </w:t>
       </w:r>
       <w:r>
         <w:sym w:font="Wingdings" w:char="F0E0"/>
       </w:r>
       <w:r>
-        <w:t xml:space="preserve"> VI </w:t>
-      </w:r>
-      <w:proofErr w:type="spellStart"/>
-      <w:r>
+        <w:t xml:space="preserve"> </w:t>
+      </w:r>
+      <w:r>
+        <w:rPr>
+          <w:b/>
+        </w:rPr>
+        <w:t xml:space="preserve">VI </w:t>
+      </w:r>
+      <w:proofErr w:type="spellStart"/>
+      <w:r>
+        <w:rPr>
+          <w:b/>
+        </w:rPr>
         <w:t>properties</w:t>
       </w:r>
       <w:proofErr w:type="spellEnd"/>
@@ -6539,7 +6650,16 @@
         <w:t>:</w:t>
       </w:r>
       <w:r>
-        <w:t xml:space="preserve"> PPM </w:t>
+        <w:t xml:space="preserve"> </w:t>
+      </w:r>
+      <w:r>
+        <w:rPr>
+          <w:b/>
+        </w:rPr>
+        <w:t>PPM</w:t>
+      </w:r>
+      <w:r>
+        <w:t xml:space="preserve"> </w:t>
       </w:r>
       <w:r>
         <w:sym w:font="Wingdings" w:char="F0E0"/>
@@ -6549,6 +6669,9 @@
       </w:r>
       <w:proofErr w:type="spellStart"/>
       <w:r>
+        <w:rPr>
+          <w:b/>
+        </w:rPr>
         <w:t>Properties</w:t>
       </w:r>
       <w:proofErr w:type="spellEnd"/>
@@ -6564,6 +6687,7 @@
         <w:ind w:left="426"/>
       </w:pPr>
       <w:r>
+        <w:lastRenderedPageBreak/>
         <w:t>W celu umieszczenia komentarza wewnątrz diag</w:t>
       </w:r>
       <w:r>
@@ -6612,7 +6736,6 @@
         <w:ind w:left="426"/>
       </w:pPr>
       <w:r>
-        <w:lastRenderedPageBreak/>
         <w:t xml:space="preserve">Dodatkowe </w:t>
       </w:r>
       <w:r>
@@ -6625,7 +6748,16 @@
         <w:t>na przewodach</w:t>
       </w:r>
       <w:r>
-        <w:t xml:space="preserve"> PPM </w:t>
+        <w:t xml:space="preserve"> </w:t>
+      </w:r>
+      <w:r>
+        <w:rPr>
+          <w:b/>
+        </w:rPr>
+        <w:t>PPM</w:t>
+      </w:r>
+      <w:r>
+        <w:t xml:space="preserve"> </w:t>
       </w:r>
       <w:r>
         <w:sym w:font="Wingdings" w:char="F0E0"/>
@@ -6635,14 +6767,23 @@
       </w:r>
       <w:proofErr w:type="spellStart"/>
       <w:r>
+        <w:rPr>
+          <w:b/>
+        </w:rPr>
         <w:t>Visible</w:t>
       </w:r>
       <w:proofErr w:type="spellEnd"/>
       <w:r>
+        <w:rPr>
+          <w:b/>
+        </w:rPr>
         <w:t xml:space="preserve"> </w:t>
       </w:r>
       <w:proofErr w:type="spellStart"/>
       <w:r>
+        <w:rPr>
+          <w:b/>
+        </w:rPr>
         <w:t>Items</w:t>
       </w:r>
       <w:proofErr w:type="spellEnd"/>
@@ -6657,6 +6798,9 @@
       </w:r>
       <w:proofErr w:type="spellStart"/>
       <w:r>
+        <w:rPr>
+          <w:b/>
+        </w:rPr>
         <w:t>Label</w:t>
       </w:r>
       <w:proofErr w:type="spellEnd"/>
@@ -7045,6 +7189,7 @@
         <w:rPr>
           <w:b/>
         </w:rPr>
+        <w:lastRenderedPageBreak/>
         <w:t>Breakpoint</w:t>
       </w:r>
       <w:proofErr w:type="spellEnd"/>
@@ -7075,7 +7220,6 @@
         <w:rPr>
           <w:b/>
         </w:rPr>
-        <w:lastRenderedPageBreak/>
         <w:t xml:space="preserve">Single </w:t>
       </w:r>
       <w:proofErr w:type="spellStart"/>
@@ -7693,6 +7837,7 @@
         <w:rPr>
           <w:b/>
         </w:rPr>
+        <w:lastRenderedPageBreak/>
         <w:t xml:space="preserve">Edit </w:t>
       </w:r>
       <w:proofErr w:type="spellStart"/>
@@ -7769,7 +7914,6 @@
         <w:rPr>
           <w:b/>
         </w:rPr>
-        <w:lastRenderedPageBreak/>
         <w:t>Probe</w:t>
       </w:r>
       <w:proofErr w:type="spellEnd"/>
@@ -8109,15 +8253,6 @@
     </w:p>
     <w:p>
       <w:pPr>
-        <w:spacing w:line="360" w:lineRule="auto"/>
-        <w:jc w:val="both"/>
-        <w:rPr>
-          <w:lang w:val="en-US"/>
-        </w:rPr>
-      </w:pPr>
-    </w:p>
-    <w:p>
-      <w:pPr>
         <w:pStyle w:val="Akapitzlist"/>
         <w:numPr>
           <w:ilvl w:val="0"/>
@@ -8303,6 +8438,7 @@
         <w:jc w:val="both"/>
       </w:pPr>
       <w:r>
+        <w:lastRenderedPageBreak/>
         <w:t>- sprawdzić reprezentacje terminali w oknie diagramu</w:t>
       </w:r>
       <w:r>
@@ -8329,7 +8465,6 @@
         <w:jc w:val="both"/>
       </w:pPr>
       <w:r>
-        <w:lastRenderedPageBreak/>
         <w:t>- wrócić do Panelu i w kontrolce wpisać wybrany tekst np. „</w:t>
       </w:r>
       <w:proofErr w:type="spellStart"/>
@@ -10330,16 +10465,6 @@
     </w:p>
     <w:p>
       <w:pPr>
-        <w:spacing w:line="360" w:lineRule="auto"/>
-        <w:ind w:left="360"/>
-        <w:jc w:val="both"/>
-        <w:rPr>
-          <w:b/>
-        </w:rPr>
-      </w:pPr>
-    </w:p>
-    <w:p>
-      <w:pPr>
         <w:pStyle w:val="Akapitzlist"/>
         <w:numPr>
           <w:ilvl w:val="0"/>
@@ -10353,6 +10478,7 @@
         </w:rPr>
       </w:pPr>
       <w:bookmarkStart w:id="27" w:name="_Ref427319642"/>
+      <w:bookmarkStart w:id="28" w:name="_Ref463802214"/>
       <w:r>
         <w:rPr>
           <w:b/>
@@ -10372,6 +10498,7 @@
         </w:rPr>
         <w:t xml:space="preserve"> brak</w:t>
       </w:r>
+      <w:bookmarkEnd w:id="28"/>
     </w:p>
     <w:p>
       <w:pPr>
@@ -10403,14 +10530,14 @@
           <w:b/>
         </w:rPr>
       </w:pPr>
-      <w:bookmarkStart w:id="28" w:name="_Ref427319682"/>
+      <w:bookmarkStart w:id="29" w:name="_Ref427319682"/>
       <w:r>
         <w:rPr>
           <w:b/>
         </w:rPr>
         <w:t>RAPORT</w:t>
       </w:r>
-      <w:bookmarkEnd w:id="28"/>
+      <w:bookmarkEnd w:id="29"/>
     </w:p>
     <w:p>
       <w:pPr>
@@ -10450,6 +10577,18 @@
       <w:r>
         <w:t xml:space="preserve"> </w:t>
       </w:r>
+    </w:p>
+    <w:p>
+      <w:pPr>
+        <w:spacing w:line="360" w:lineRule="auto"/>
+        <w:jc w:val="both"/>
+      </w:pPr>
+    </w:p>
+    <w:p>
+      <w:pPr>
+        <w:spacing w:line="360" w:lineRule="auto"/>
+        <w:jc w:val="both"/>
+      </w:pPr>
     </w:p>
     <w:p>
       <w:pPr>
@@ -10465,14 +10604,15 @@
           <w:b/>
         </w:rPr>
       </w:pPr>
-      <w:bookmarkStart w:id="29" w:name="_Ref427319687"/>
-      <w:r>
-        <w:rPr>
-          <w:b/>
-        </w:rPr>
+      <w:bookmarkStart w:id="30" w:name="_Ref427319687"/>
+      <w:r>
+        <w:rPr>
+          <w:b/>
+        </w:rPr>
+        <w:lastRenderedPageBreak/>
         <w:t>PYTANIA</w:t>
       </w:r>
-      <w:bookmarkEnd w:id="29"/>
+      <w:bookmarkEnd w:id="30"/>
     </w:p>
     <w:p>
       <w:pPr>
@@ -10484,7 +10624,6 @@
         <w:spacing w:line="360" w:lineRule="auto"/>
       </w:pPr>
       <w:r>
-        <w:lastRenderedPageBreak/>
         <w:t>Opisać ideę programowania</w:t>
       </w:r>
       <w:r>
@@ -10599,11 +10738,6 @@
     </w:p>
     <w:p>
       <w:pPr>
-        <w:pStyle w:val="Akapitzlist"/>
-        <w:numPr>
-          <w:ilvl w:val="0"/>
-          <w:numId w:val="26"/>
-        </w:numPr>
         <w:spacing w:line="360" w:lineRule="auto"/>
       </w:pPr>
     </w:p>
@@ -10650,7 +10784,13 @@
         <w:rPr>
           <w:lang w:val="en-GB"/>
         </w:rPr>
-        <w:t>LabVIEW Core 1 Course manual</w:t>
+        <w:t xml:space="preserve">LabVIEW Core 1 </w:t>
+      </w:r>
+      <w:r>
+        <w:rPr>
+          <w:lang w:val="en-GB"/>
+        </w:rPr>
+        <w:t>Participant Guide</w:t>
       </w:r>
       <w:r>
         <w:rPr>
@@ -10672,66 +10812,19 @@
         <w:spacing w:line="360" w:lineRule="auto"/>
         <w:ind w:left="360"/>
         <w:jc w:val="both"/>
+      </w:pPr>
+      <w:r>
         <w:rPr>
           <w:lang w:val="en-GB"/>
         </w:rPr>
-      </w:pPr>
+        <w:t xml:space="preserve">LabVIEW Core 2 </w:t>
+      </w:r>
       <w:r>
         <w:rPr>
           <w:lang w:val="en-GB"/>
         </w:rPr>
-        <w:t>LabVIEW Core 1 Exercise book.</w:t>
-      </w:r>
-    </w:p>
-    <w:p>
-      <w:pPr>
-        <w:numPr>
-          <w:ilvl w:val="0"/>
-          <w:numId w:val="6"/>
-        </w:numPr>
-        <w:tabs>
-          <w:tab w:val="clear" w:pos="720"/>
-          <w:tab w:val="num" w:pos="360"/>
-        </w:tabs>
-        <w:spacing w:line="360" w:lineRule="auto"/>
-        <w:ind w:left="360"/>
-        <w:jc w:val="both"/>
-        <w:rPr>
-          <w:lang w:val="en-GB"/>
-        </w:rPr>
-      </w:pPr>
-      <w:r>
-        <w:rPr>
-          <w:lang w:val="en-GB"/>
-        </w:rPr>
-        <w:t>LabVIEW Core 2 Course manual.</w:t>
-      </w:r>
-    </w:p>
-    <w:p>
-      <w:pPr>
-        <w:numPr>
-          <w:ilvl w:val="0"/>
-          <w:numId w:val="6"/>
-        </w:numPr>
-        <w:tabs>
-          <w:tab w:val="clear" w:pos="720"/>
-          <w:tab w:val="num" w:pos="360"/>
-        </w:tabs>
-        <w:spacing w:line="360" w:lineRule="auto"/>
-        <w:ind w:left="360"/>
-        <w:jc w:val="both"/>
-      </w:pPr>
-      <w:r>
-        <w:rPr>
-          <w:lang w:val="en-GB"/>
-        </w:rPr>
-        <w:t>LabVIEW Core 2 Exercise b</w:t>
-      </w:r>
-      <w:proofErr w:type="spellStart"/>
-      <w:r>
-        <w:t>ook</w:t>
-      </w:r>
-      <w:proofErr w:type="spellEnd"/>
+        <w:t>Participant Guide</w:t>
+      </w:r>
       <w:r>
         <w:t>.</w:t>
       </w:r>
@@ -11422,6 +11515,1077 @@
           <w:b w:val="0"/>
           <w:sz w:val="28"/>
         </w:rPr>
+        <w:t xml:space="preserve">Dobre praktyki tworzenia podprogramów </w:t>
+      </w:r>
+      <w:proofErr w:type="spellStart"/>
+      <w:r>
+        <w:rPr>
+          <w:rFonts w:ascii="Arial" w:hAnsi="Arial" w:cs="Arial"/>
+          <w:b w:val="0"/>
+          <w:sz w:val="28"/>
+        </w:rPr>
+        <w:t>SubVI</w:t>
+      </w:r>
+      <w:proofErr w:type="spellEnd"/>
+    </w:p>
+    <w:p/>
+    <w:p>
+      <w:pPr>
+        <w:pStyle w:val="Akapitzlist"/>
+        <w:numPr>
+          <w:ilvl w:val="0"/>
+          <w:numId w:val="39"/>
+        </w:numPr>
+        <w:spacing w:after="200" w:line="276" w:lineRule="auto"/>
+      </w:pPr>
+      <w:r>
+        <w:t xml:space="preserve">Budowa struktury </w:t>
+      </w:r>
+      <w:proofErr w:type="spellStart"/>
+      <w:r>
+        <w:t>SubVI</w:t>
+      </w:r>
+      <w:proofErr w:type="spellEnd"/>
+      <w:r>
+        <w:t xml:space="preserve"> z obsługą </w:t>
+      </w:r>
+      <w:proofErr w:type="spellStart"/>
+      <w:r>
+        <w:t>klastra</w:t>
+      </w:r>
+      <w:proofErr w:type="spellEnd"/>
+      <w:r>
+        <w:t xml:space="preserve"> błędów, (proponowany szablon </w:t>
+      </w:r>
+      <w:r>
+        <w:rPr>
+          <w:b/>
+        </w:rPr>
+        <w:t>File</w:t>
+      </w:r>
+      <w:r>
+        <w:t xml:space="preserve"> </w:t>
+      </w:r>
+      <w:r>
+        <w:sym w:font="Wingdings" w:char="F0E0"/>
+      </w:r>
+      <w:r>
+        <w:t xml:space="preserve"> </w:t>
+      </w:r>
+      <w:r>
+        <w:rPr>
+          <w:b/>
+        </w:rPr>
+        <w:t>New…</w:t>
+      </w:r>
+      <w:r>
+        <w:t xml:space="preserve"> </w:t>
+      </w:r>
+      <w:r>
+        <w:sym w:font="Wingdings" w:char="F0E0"/>
+      </w:r>
+      <w:r>
+        <w:t xml:space="preserve"> </w:t>
+      </w:r>
+      <w:proofErr w:type="spellStart"/>
+      <w:r>
+        <w:rPr>
+          <w:b/>
+        </w:rPr>
+        <w:t>SubVI</w:t>
+      </w:r>
+      <w:proofErr w:type="spellEnd"/>
+      <w:r>
+        <w:rPr>
+          <w:b/>
+        </w:rPr>
+        <w:t xml:space="preserve"> </w:t>
+      </w:r>
+      <w:proofErr w:type="spellStart"/>
+      <w:r>
+        <w:rPr>
+          <w:b/>
+        </w:rPr>
+        <w:t>with</w:t>
+      </w:r>
+      <w:proofErr w:type="spellEnd"/>
+      <w:r>
+        <w:rPr>
+          <w:b/>
+        </w:rPr>
+        <w:t xml:space="preserve"> </w:t>
+      </w:r>
+      <w:proofErr w:type="spellStart"/>
+      <w:r>
+        <w:rPr>
+          <w:b/>
+        </w:rPr>
+        <w:t>error</w:t>
+      </w:r>
+      <w:proofErr w:type="spellEnd"/>
+      <w:r>
+        <w:rPr>
+          <w:b/>
+        </w:rPr>
+        <w:t xml:space="preserve"> </w:t>
+      </w:r>
+      <w:proofErr w:type="spellStart"/>
+      <w:r>
+        <w:rPr>
+          <w:b/>
+        </w:rPr>
+        <w:t>handling</w:t>
+      </w:r>
+      <w:proofErr w:type="spellEnd"/>
+      <w:r>
+        <w:t>),</w:t>
+      </w:r>
+    </w:p>
+    <w:p>
+      <w:pPr>
+        <w:pStyle w:val="Akapitzlist"/>
+        <w:jc w:val="center"/>
+      </w:pPr>
+      <w:r>
+        <w:rPr>
+          <w:noProof/>
+        </w:rPr>
+        <w:drawing>
+          <wp:inline distT="0" distB="0" distL="0" distR="0">
+            <wp:extent cx="2380336" cy="953028"/>
+            <wp:effectExtent l="19050" t="0" r="914" b="0"/>
+            <wp:docPr id="10" name="Obraz 1"/>
+            <wp:cNvGraphicFramePr>
+              <a:graphicFrameLocks xmlns:a="http://schemas.openxmlformats.org/drawingml/2006/main" noChangeAspect="1"/>
+            </wp:cNvGraphicFramePr>
+            <a:graphic xmlns:a="http://schemas.openxmlformats.org/drawingml/2006/main">
+              <a:graphicData uri="http://schemas.openxmlformats.org/drawingml/2006/picture">
+                <pic:pic xmlns:pic="http://schemas.openxmlformats.org/drawingml/2006/picture">
+                  <pic:nvPicPr>
+                    <pic:cNvPr id="0" name="Picture 1"/>
+                    <pic:cNvPicPr>
+                      <a:picLocks noChangeAspect="1" noChangeArrowheads="1"/>
+                    </pic:cNvPicPr>
+                  </pic:nvPicPr>
+                  <pic:blipFill>
+                    <a:blip r:embed="rId49" cstate="print"/>
+                    <a:srcRect/>
+                    <a:stretch>
+                      <a:fillRect/>
+                    </a:stretch>
+                  </pic:blipFill>
+                  <pic:spPr bwMode="auto">
+                    <a:xfrm>
+                      <a:off x="0" y="0"/>
+                      <a:ext cx="2379884" cy="952847"/>
+                    </a:xfrm>
+                    <a:prstGeom prst="rect">
+                      <a:avLst/>
+                    </a:prstGeom>
+                    <a:noFill/>
+                    <a:ln w="9525">
+                      <a:noFill/>
+                      <a:miter lim="800000"/>
+                      <a:headEnd/>
+                      <a:tailEnd/>
+                    </a:ln>
+                  </pic:spPr>
+                </pic:pic>
+              </a:graphicData>
+            </a:graphic>
+          </wp:inline>
+        </w:drawing>
+      </w:r>
+    </w:p>
+    <w:p>
+      <w:pPr>
+        <w:pStyle w:val="Akapitzlist"/>
+        <w:numPr>
+          <w:ilvl w:val="0"/>
+          <w:numId w:val="39"/>
+        </w:numPr>
+        <w:spacing w:after="200" w:line="276" w:lineRule="auto"/>
+      </w:pPr>
+      <w:r>
+        <w:t xml:space="preserve">Nie zostawiać wartości domyślnych wskaźników w przypadku </w:t>
+      </w:r>
+      <w:proofErr w:type="spellStart"/>
+      <w:r>
+        <w:rPr>
+          <w:i/>
+        </w:rPr>
+        <w:t>Case</w:t>
+      </w:r>
+      <w:proofErr w:type="spellEnd"/>
+      <w:r>
+        <w:rPr>
+          <w:i/>
+        </w:rPr>
+        <w:t xml:space="preserve"> ERROR</w:t>
+      </w:r>
+      <w:r>
+        <w:t>!</w:t>
+      </w:r>
+    </w:p>
+    <w:p>
+      <w:pPr>
+        <w:pStyle w:val="Akapitzlist"/>
+        <w:numPr>
+          <w:ilvl w:val="0"/>
+          <w:numId w:val="39"/>
+        </w:numPr>
+        <w:spacing w:after="200" w:line="276" w:lineRule="auto"/>
+      </w:pPr>
+      <w:r>
+        <w:t>Nadać znaczące nazwy kontrolkom i wskaźnikom, z zaznaczeniem wartości domyślnych w nawiasach okrągłych (np. „</w:t>
+      </w:r>
+      <w:proofErr w:type="spellStart"/>
+      <w:r>
+        <w:rPr>
+          <w:i/>
+        </w:rPr>
+        <w:t>Napi</w:t>
+      </w:r>
+      <w:r>
+        <w:rPr>
+          <w:i/>
+        </w:rPr>
+        <w:t>e</w:t>
+      </w:r>
+      <w:r>
+        <w:rPr>
+          <w:i/>
+        </w:rPr>
+        <w:t>cie</w:t>
+      </w:r>
+      <w:proofErr w:type="spellEnd"/>
+      <w:r>
+        <w:rPr>
+          <w:i/>
+        </w:rPr>
+        <w:t xml:space="preserve"> (5)</w:t>
+      </w:r>
+      <w:r>
+        <w:t>”) – można nazwy na panelu czołowym podzielić na nazwę „</w:t>
+      </w:r>
+      <w:proofErr w:type="spellStart"/>
+      <w:r>
+        <w:t>Label</w:t>
+      </w:r>
+      <w:proofErr w:type="spellEnd"/>
+      <w:r>
+        <w:t>” i opis „</w:t>
+      </w:r>
+      <w:proofErr w:type="spellStart"/>
+      <w:r>
+        <w:t>Caption</w:t>
+      </w:r>
+      <w:proofErr w:type="spellEnd"/>
+      <w:r>
+        <w:t xml:space="preserve">” </w:t>
+      </w:r>
+      <w:r>
+        <w:rPr>
+          <w:i/>
+        </w:rPr>
+        <w:t>Kontrolka</w:t>
+      </w:r>
+      <w:r>
+        <w:t xml:space="preserve"> </w:t>
+      </w:r>
+      <w:r>
+        <w:sym w:font="Wingdings" w:char="F0E0"/>
+      </w:r>
+      <w:r>
+        <w:t xml:space="preserve"> </w:t>
+      </w:r>
+      <w:r>
+        <w:rPr>
+          <w:b/>
+        </w:rPr>
+        <w:t>PPM</w:t>
+      </w:r>
+      <w:r>
+        <w:t xml:space="preserve"> </w:t>
+      </w:r>
+      <w:r>
+        <w:sym w:font="Wingdings" w:char="F0E0"/>
+      </w:r>
+      <w:r>
+        <w:t xml:space="preserve"> </w:t>
+      </w:r>
+      <w:proofErr w:type="spellStart"/>
+      <w:r>
+        <w:rPr>
+          <w:b/>
+        </w:rPr>
+        <w:t>Properties</w:t>
+      </w:r>
+      <w:proofErr w:type="spellEnd"/>
+      <w:r>
+        <w:t xml:space="preserve"> </w:t>
+      </w:r>
+      <w:r>
+        <w:sym w:font="Wingdings" w:char="F0E0"/>
+      </w:r>
+      <w:r>
+        <w:t xml:space="preserve"> </w:t>
+      </w:r>
+      <w:proofErr w:type="spellStart"/>
+      <w:r>
+        <w:rPr>
+          <w:b/>
+        </w:rPr>
+        <w:t>Apperance</w:t>
+      </w:r>
+      <w:proofErr w:type="spellEnd"/>
+    </w:p>
+    <w:p>
+      <w:pPr>
+        <w:pStyle w:val="Akapitzlist"/>
+        <w:jc w:val="center"/>
+      </w:pPr>
+      <w:r>
+        <w:rPr>
+          <w:noProof/>
+        </w:rPr>
+        <w:drawing>
+          <wp:inline distT="0" distB="0" distL="0" distR="0">
+            <wp:extent cx="3514192" cy="781448"/>
+            <wp:effectExtent l="19050" t="0" r="0" b="0"/>
+            <wp:docPr id="31" name="Obraz 2"/>
+            <wp:cNvGraphicFramePr>
+              <a:graphicFrameLocks xmlns:a="http://schemas.openxmlformats.org/drawingml/2006/main" noChangeAspect="1"/>
+            </wp:cNvGraphicFramePr>
+            <a:graphic xmlns:a="http://schemas.openxmlformats.org/drawingml/2006/main">
+              <a:graphicData uri="http://schemas.openxmlformats.org/drawingml/2006/picture">
+                <pic:pic xmlns:pic="http://schemas.openxmlformats.org/drawingml/2006/picture">
+                  <pic:nvPicPr>
+                    <pic:cNvPr id="0" name="Picture 2"/>
+                    <pic:cNvPicPr>
+                      <a:picLocks noChangeAspect="1" noChangeArrowheads="1"/>
+                    </pic:cNvPicPr>
+                  </pic:nvPicPr>
+                  <pic:blipFill>
+                    <a:blip r:embed="rId50" cstate="print"/>
+                    <a:srcRect/>
+                    <a:stretch>
+                      <a:fillRect/>
+                    </a:stretch>
+                  </pic:blipFill>
+                  <pic:spPr bwMode="auto">
+                    <a:xfrm>
+                      <a:off x="0" y="0"/>
+                      <a:ext cx="3517054" cy="782084"/>
+                    </a:xfrm>
+                    <a:prstGeom prst="rect">
+                      <a:avLst/>
+                    </a:prstGeom>
+                    <a:noFill/>
+                    <a:ln w="9525">
+                      <a:noFill/>
+                      <a:miter lim="800000"/>
+                      <a:headEnd/>
+                      <a:tailEnd/>
+                    </a:ln>
+                  </pic:spPr>
+                </pic:pic>
+              </a:graphicData>
+            </a:graphic>
+          </wp:inline>
+        </w:drawing>
+      </w:r>
+    </w:p>
+    <w:p>
+      <w:pPr>
+        <w:pStyle w:val="Akapitzlist"/>
+        <w:numPr>
+          <w:ilvl w:val="0"/>
+          <w:numId w:val="39"/>
+        </w:numPr>
+        <w:spacing w:after="200" w:line="276" w:lineRule="auto"/>
+      </w:pPr>
+      <w:r>
+        <w:t xml:space="preserve">Nadanie wartości domyślnych kontrolkom: ustawić wartość domyślną, następnie: </w:t>
+      </w:r>
+      <w:r>
+        <w:rPr>
+          <w:i/>
+        </w:rPr>
+        <w:t>kontrolka</w:t>
+      </w:r>
+      <w:r>
+        <w:t xml:space="preserve"> </w:t>
+      </w:r>
+      <w:r>
+        <w:sym w:font="Wingdings" w:char="F0E0"/>
+      </w:r>
+      <w:r>
+        <w:t xml:space="preserve"> </w:t>
+      </w:r>
+      <w:r>
+        <w:rPr>
+          <w:b/>
+        </w:rPr>
+        <w:t>PPM</w:t>
+      </w:r>
+      <w:r>
+        <w:t xml:space="preserve"> </w:t>
+      </w:r>
+      <w:r>
+        <w:sym w:font="Wingdings" w:char="F0E0"/>
+      </w:r>
+      <w:r>
+        <w:t xml:space="preserve"> </w:t>
+      </w:r>
+      <w:r>
+        <w:rPr>
+          <w:b/>
+        </w:rPr>
+        <w:t>Data Operations</w:t>
+      </w:r>
+      <w:r>
+        <w:t xml:space="preserve"> </w:t>
+      </w:r>
+      <w:r>
+        <w:sym w:font="Wingdings" w:char="F0E0"/>
+      </w:r>
+      <w:r>
+        <w:t xml:space="preserve"> </w:t>
+      </w:r>
+      <w:r>
+        <w:rPr>
+          <w:b/>
+        </w:rPr>
+        <w:t xml:space="preserve">Make </w:t>
+      </w:r>
+      <w:proofErr w:type="spellStart"/>
+      <w:r>
+        <w:rPr>
+          <w:b/>
+        </w:rPr>
+        <w:t>Current</w:t>
+      </w:r>
+      <w:proofErr w:type="spellEnd"/>
+      <w:r>
+        <w:rPr>
+          <w:b/>
+        </w:rPr>
+        <w:t xml:space="preserve"> </w:t>
+      </w:r>
+      <w:proofErr w:type="spellStart"/>
+      <w:r>
+        <w:rPr>
+          <w:b/>
+        </w:rPr>
+        <w:t>Value</w:t>
+      </w:r>
+      <w:proofErr w:type="spellEnd"/>
+      <w:r>
+        <w:rPr>
+          <w:b/>
+        </w:rPr>
+        <w:t xml:space="preserve"> </w:t>
+      </w:r>
+      <w:proofErr w:type="spellStart"/>
+      <w:r>
+        <w:rPr>
+          <w:b/>
+        </w:rPr>
+        <w:t>default</w:t>
+      </w:r>
+      <w:proofErr w:type="spellEnd"/>
+      <w:r>
+        <w:t>,</w:t>
+      </w:r>
+    </w:p>
+    <w:p>
+      <w:pPr>
+        <w:pStyle w:val="Akapitzlist"/>
+        <w:numPr>
+          <w:ilvl w:val="0"/>
+          <w:numId w:val="39"/>
+        </w:numPr>
+        <w:spacing w:after="200" w:line="276" w:lineRule="auto"/>
+      </w:pPr>
+      <w:r>
+        <w:t>Przypiąć wskaźniki i kontrolki do konektora połączeń (</w:t>
+      </w:r>
+      <w:proofErr w:type="spellStart"/>
+      <w:r>
+        <w:t>Conector</w:t>
+      </w:r>
+      <w:proofErr w:type="spellEnd"/>
+      <w:r>
+        <w:t xml:space="preserve"> </w:t>
+      </w:r>
+      <w:proofErr w:type="spellStart"/>
+      <w:r>
+        <w:t>Pane</w:t>
+      </w:r>
+      <w:proofErr w:type="spellEnd"/>
+      <w:r>
+        <w:t>) tworząc tunele we/wy, pamiętając o zasadach przydzielania:</w:t>
+      </w:r>
+    </w:p>
+    <w:p>
+      <w:pPr>
+        <w:pStyle w:val="Akapitzlist"/>
+        <w:jc w:val="center"/>
+      </w:pPr>
+      <w:r>
+        <w:drawing>
+          <wp:inline distT="0" distB="0" distL="0" distR="0">
+            <wp:extent cx="2124303" cy="480561"/>
+            <wp:effectExtent l="19050" t="0" r="9297" b="0"/>
+            <wp:docPr id="32" name="Obraz 34"/>
+            <wp:cNvGraphicFramePr>
+              <a:graphicFrameLocks xmlns:a="http://schemas.openxmlformats.org/drawingml/2006/main" noChangeAspect="1"/>
+            </wp:cNvGraphicFramePr>
+            <a:graphic xmlns:a="http://schemas.openxmlformats.org/drawingml/2006/main">
+              <a:graphicData uri="http://schemas.openxmlformats.org/drawingml/2006/picture">
+                <pic:pic xmlns:pic="http://schemas.openxmlformats.org/drawingml/2006/picture">
+                  <pic:nvPicPr>
+                    <pic:cNvPr id="0" name="Picture 34"/>
+                    <pic:cNvPicPr>
+                      <a:picLocks noChangeAspect="1" noChangeArrowheads="1"/>
+                    </pic:cNvPicPr>
+                  </pic:nvPicPr>
+                  <pic:blipFill>
+                    <a:blip r:embed="rId24" cstate="print"/>
+                    <a:srcRect/>
+                    <a:stretch>
+                      <a:fillRect/>
+                    </a:stretch>
+                  </pic:blipFill>
+                  <pic:spPr bwMode="auto">
+                    <a:xfrm>
+                      <a:off x="0" y="0"/>
+                      <a:ext cx="2125345" cy="480797"/>
+                    </a:xfrm>
+                    <a:prstGeom prst="rect">
+                      <a:avLst/>
+                    </a:prstGeom>
+                    <a:noFill/>
+                    <a:ln w="9525">
+                      <a:noFill/>
+                      <a:miter lim="800000"/>
+                      <a:headEnd/>
+                      <a:tailEnd/>
+                    </a:ln>
+                  </pic:spPr>
+                </pic:pic>
+              </a:graphicData>
+            </a:graphic>
+          </wp:inline>
+        </w:drawing>
+      </w:r>
+    </w:p>
+    <w:p>
+      <w:pPr>
+        <w:pStyle w:val="Akapitzlist"/>
+        <w:numPr>
+          <w:ilvl w:val="0"/>
+          <w:numId w:val="39"/>
+        </w:numPr>
+        <w:spacing w:after="200" w:line="276" w:lineRule="auto"/>
+      </w:pPr>
+      <w:r>
+        <w:t xml:space="preserve">Przydzielić wejściom stopnień ważności (Wymagane, Rekomendowane, Opcjonalne), </w:t>
+      </w:r>
+      <w:r>
+        <w:rPr>
+          <w:i/>
+        </w:rPr>
+        <w:t xml:space="preserve">tunel wejściowy w </w:t>
+      </w:r>
+      <w:proofErr w:type="spellStart"/>
+      <w:r>
+        <w:rPr>
+          <w:i/>
+        </w:rPr>
+        <w:t>Conector</w:t>
+      </w:r>
+      <w:proofErr w:type="spellEnd"/>
+      <w:r>
+        <w:rPr>
+          <w:i/>
+        </w:rPr>
+        <w:t xml:space="preserve"> </w:t>
+      </w:r>
+      <w:proofErr w:type="spellStart"/>
+      <w:r>
+        <w:rPr>
+          <w:i/>
+        </w:rPr>
+        <w:t>Pane</w:t>
+      </w:r>
+      <w:proofErr w:type="spellEnd"/>
+      <w:r>
+        <w:t xml:space="preserve"> </w:t>
+      </w:r>
+      <w:r>
+        <w:sym w:font="Wingdings" w:char="F0E0"/>
+      </w:r>
+      <w:r>
+        <w:t xml:space="preserve"> </w:t>
+      </w:r>
+      <w:r>
+        <w:rPr>
+          <w:b/>
+        </w:rPr>
+        <w:t>PPM</w:t>
+      </w:r>
+      <w:r>
+        <w:t xml:space="preserve"> </w:t>
+      </w:r>
+      <w:r>
+        <w:sym w:font="Wingdings" w:char="F0E0"/>
+      </w:r>
+      <w:r>
+        <w:t xml:space="preserve"> </w:t>
+      </w:r>
+      <w:proofErr w:type="spellStart"/>
+      <w:r>
+        <w:rPr>
+          <w:b/>
+        </w:rPr>
+        <w:t>This</w:t>
+      </w:r>
+      <w:proofErr w:type="spellEnd"/>
+      <w:r>
+        <w:rPr>
+          <w:b/>
+        </w:rPr>
+        <w:t xml:space="preserve"> </w:t>
+      </w:r>
+      <w:proofErr w:type="spellStart"/>
+      <w:r>
+        <w:rPr>
+          <w:b/>
+        </w:rPr>
+        <w:t>Connection</w:t>
+      </w:r>
+      <w:proofErr w:type="spellEnd"/>
+      <w:r>
+        <w:rPr>
+          <w:b/>
+        </w:rPr>
+        <w:t xml:space="preserve"> </w:t>
+      </w:r>
+      <w:proofErr w:type="spellStart"/>
+      <w:r>
+        <w:rPr>
+          <w:b/>
+        </w:rPr>
+        <w:t>Is</w:t>
+      </w:r>
+      <w:proofErr w:type="spellEnd"/>
+      <w:r>
+        <w:rPr>
+          <w:b/>
+        </w:rPr>
+        <w:t>…</w:t>
+      </w:r>
+      <w:r>
+        <w:t xml:space="preserve"> </w:t>
+      </w:r>
+      <w:r>
+        <w:sym w:font="Wingdings" w:char="F0E0"/>
+      </w:r>
+      <w:r>
+        <w:t xml:space="preserve"> (</w:t>
+      </w:r>
+      <w:r>
+        <w:rPr>
+          <w:i/>
+        </w:rPr>
+        <w:t>odpowiednia opcja</w:t>
+      </w:r>
+      <w:r>
+        <w:t>):</w:t>
+      </w:r>
+    </w:p>
+    <w:p>
+      <w:pPr>
+        <w:pStyle w:val="Akapitzlist"/>
+        <w:jc w:val="center"/>
+      </w:pPr>
+      <w:r>
+        <w:rPr>
+          <w:noProof/>
+        </w:rPr>
+        <w:drawing>
+          <wp:inline distT="0" distB="0" distL="0" distR="0">
+            <wp:extent cx="1641501" cy="1410460"/>
+            <wp:effectExtent l="19050" t="0" r="0" b="0"/>
+            <wp:docPr id="33" name="Obraz 4"/>
+            <wp:cNvGraphicFramePr>
+              <a:graphicFrameLocks xmlns:a="http://schemas.openxmlformats.org/drawingml/2006/main" noChangeAspect="1"/>
+            </wp:cNvGraphicFramePr>
+            <a:graphic xmlns:a="http://schemas.openxmlformats.org/drawingml/2006/main">
+              <a:graphicData uri="http://schemas.openxmlformats.org/drawingml/2006/picture">
+                <pic:pic xmlns:pic="http://schemas.openxmlformats.org/drawingml/2006/picture">
+                  <pic:nvPicPr>
+                    <pic:cNvPr id="0" name="Picture 4"/>
+                    <pic:cNvPicPr>
+                      <a:picLocks noChangeAspect="1" noChangeArrowheads="1"/>
+                    </pic:cNvPicPr>
+                  </pic:nvPicPr>
+                  <pic:blipFill>
+                    <a:blip r:embed="rId51" cstate="print"/>
+                    <a:srcRect/>
+                    <a:stretch>
+                      <a:fillRect/>
+                    </a:stretch>
+                  </pic:blipFill>
+                  <pic:spPr bwMode="auto">
+                    <a:xfrm>
+                      <a:off x="0" y="0"/>
+                      <a:ext cx="1641469" cy="1410432"/>
+                    </a:xfrm>
+                    <a:prstGeom prst="rect">
+                      <a:avLst/>
+                    </a:prstGeom>
+                    <a:noFill/>
+                    <a:ln w="9525">
+                      <a:noFill/>
+                      <a:miter lim="800000"/>
+                      <a:headEnd/>
+                      <a:tailEnd/>
+                    </a:ln>
+                  </pic:spPr>
+                </pic:pic>
+              </a:graphicData>
+            </a:graphic>
+          </wp:inline>
+        </w:drawing>
+      </w:r>
+    </w:p>
+    <w:p>
+      <w:pPr>
+        <w:pStyle w:val="Akapitzlist"/>
+        <w:numPr>
+          <w:ilvl w:val="0"/>
+          <w:numId w:val="39"/>
+        </w:numPr>
+        <w:spacing w:after="200" w:line="276" w:lineRule="auto"/>
+      </w:pPr>
+      <w:r>
+        <w:t>Uzupełnić dokumentację VI (</w:t>
+      </w:r>
+      <w:proofErr w:type="spellStart"/>
+      <w:r>
+        <w:rPr>
+          <w:i/>
+        </w:rPr>
+        <w:t>Conector</w:t>
+      </w:r>
+      <w:proofErr w:type="spellEnd"/>
+      <w:r>
+        <w:rPr>
+          <w:i/>
+        </w:rPr>
+        <w:t xml:space="preserve"> </w:t>
+      </w:r>
+      <w:proofErr w:type="spellStart"/>
+      <w:r>
+        <w:rPr>
+          <w:i/>
+        </w:rPr>
+        <w:t>Pane</w:t>
+      </w:r>
+      <w:proofErr w:type="spellEnd"/>
+      <w:r>
+        <w:t xml:space="preserve"> </w:t>
+      </w:r>
+      <w:r>
+        <w:sym w:font="Wingdings" w:char="F0E0"/>
+      </w:r>
+      <w:r>
+        <w:t xml:space="preserve"> </w:t>
+      </w:r>
+      <w:r>
+        <w:rPr>
+          <w:b/>
+        </w:rPr>
+        <w:t>PPM</w:t>
+      </w:r>
+      <w:r>
+        <w:t xml:space="preserve"> </w:t>
+      </w:r>
+      <w:r>
+        <w:sym w:font="Wingdings" w:char="F0E0"/>
+      </w:r>
+      <w:r>
+        <w:t xml:space="preserve"> </w:t>
+      </w:r>
+      <w:r>
+        <w:rPr>
+          <w:b/>
+        </w:rPr>
+        <w:t xml:space="preserve">VI </w:t>
+      </w:r>
+      <w:proofErr w:type="spellStart"/>
+      <w:r>
+        <w:rPr>
+          <w:b/>
+        </w:rPr>
+        <w:t>Properties</w:t>
+      </w:r>
+      <w:proofErr w:type="spellEnd"/>
+      <w:r>
+        <w:t xml:space="preserve"> </w:t>
+      </w:r>
+      <w:r>
+        <w:sym w:font="Wingdings" w:char="F0E0"/>
+      </w:r>
+      <w:r>
+        <w:t xml:space="preserve"> </w:t>
+      </w:r>
+      <w:proofErr w:type="spellStart"/>
+      <w:r>
+        <w:rPr>
+          <w:b/>
+        </w:rPr>
+        <w:t>Documentation</w:t>
+      </w:r>
+      <w:proofErr w:type="spellEnd"/>
+      <w:r>
+        <w:t>), dokumentacja powinna zawierać krótki opis, który będzie wyświetlany w pomocy kontekstowej – maksymalnie 3-5 zdań,</w:t>
+      </w:r>
+      <w:r>
+        <w:t xml:space="preserve"> </w:t>
+      </w:r>
+    </w:p>
+    <w:p>
+      <w:pPr>
+        <w:pStyle w:val="Akapitzlist"/>
+        <w:numPr>
+          <w:ilvl w:val="0"/>
+          <w:numId w:val="39"/>
+        </w:numPr>
+        <w:spacing w:after="200" w:line="276" w:lineRule="auto"/>
+      </w:pPr>
+      <w:r>
+        <w:t xml:space="preserve">Umieścić w kodzie komentarze typu </w:t>
+      </w:r>
+      <w:proofErr w:type="spellStart"/>
+      <w:r>
+        <w:t>Free</w:t>
+      </w:r>
+      <w:proofErr w:type="spellEnd"/>
+      <w:r>
+        <w:t xml:space="preserve"> </w:t>
+      </w:r>
+      <w:proofErr w:type="spellStart"/>
+      <w:r>
+        <w:t>Label</w:t>
+      </w:r>
+      <w:proofErr w:type="spellEnd"/>
+      <w:r>
+        <w:t xml:space="preserve">, ewentualnie z opcją # - zakładki możliwe do zobaczenia w </w:t>
+      </w:r>
+      <w:proofErr w:type="spellStart"/>
+      <w:r>
+        <w:rPr>
+          <w:b/>
+        </w:rPr>
+        <w:t>View</w:t>
+      </w:r>
+      <w:proofErr w:type="spellEnd"/>
+      <w:r>
+        <w:t xml:space="preserve"> </w:t>
+      </w:r>
+      <w:r>
+        <w:sym w:font="Wingdings" w:char="F0E0"/>
+      </w:r>
+      <w:r>
+        <w:t xml:space="preserve"> </w:t>
+      </w:r>
+      <w:proofErr w:type="spellStart"/>
+      <w:r>
+        <w:rPr>
+          <w:b/>
+        </w:rPr>
+        <w:t>Bookmark</w:t>
+      </w:r>
+      <w:proofErr w:type="spellEnd"/>
+      <w:r>
+        <w:rPr>
+          <w:b/>
+        </w:rPr>
+        <w:t xml:space="preserve"> Manager</w:t>
+      </w:r>
+      <w:r>
+        <w:t>,</w:t>
+      </w:r>
+    </w:p>
+    <w:p>
+      <w:pPr>
+        <w:pStyle w:val="Akapitzlist"/>
+        <w:numPr>
+          <w:ilvl w:val="0"/>
+          <w:numId w:val="39"/>
+        </w:numPr>
+        <w:spacing w:after="200" w:line="276" w:lineRule="auto"/>
+      </w:pPr>
+      <w:r>
+        <w:t>* Zadać kontrolkom zakresy możliwych wartości oraz krok:</w:t>
+      </w:r>
+    </w:p>
+    <w:p>
+      <w:pPr>
+        <w:pStyle w:val="Akapitzlist"/>
+        <w:jc w:val="center"/>
+      </w:pPr>
+      <w:r>
+        <w:rPr>
+          <w:noProof/>
+        </w:rPr>
+        <w:lastRenderedPageBreak/>
+        <w:drawing>
+          <wp:inline distT="0" distB="0" distL="0" distR="0">
+            <wp:extent cx="2431542" cy="1502465"/>
+            <wp:effectExtent l="19050" t="0" r="6858" b="0"/>
+            <wp:docPr id="35" name="Obraz 3"/>
+            <wp:cNvGraphicFramePr>
+              <a:graphicFrameLocks xmlns:a="http://schemas.openxmlformats.org/drawingml/2006/main" noChangeAspect="1"/>
+            </wp:cNvGraphicFramePr>
+            <a:graphic xmlns:a="http://schemas.openxmlformats.org/drawingml/2006/main">
+              <a:graphicData uri="http://schemas.openxmlformats.org/drawingml/2006/picture">
+                <pic:pic xmlns:pic="http://schemas.openxmlformats.org/drawingml/2006/picture">
+                  <pic:nvPicPr>
+                    <pic:cNvPr id="0" name="Picture 3"/>
+                    <pic:cNvPicPr>
+                      <a:picLocks noChangeAspect="1" noChangeArrowheads="1"/>
+                    </pic:cNvPicPr>
+                  </pic:nvPicPr>
+                  <pic:blipFill>
+                    <a:blip r:embed="rId52" cstate="print"/>
+                    <a:srcRect/>
+                    <a:stretch>
+                      <a:fillRect/>
+                    </a:stretch>
+                  </pic:blipFill>
+                  <pic:spPr bwMode="auto">
+                    <a:xfrm>
+                      <a:off x="0" y="0"/>
+                      <a:ext cx="2431574" cy="1502485"/>
+                    </a:xfrm>
+                    <a:prstGeom prst="rect">
+                      <a:avLst/>
+                    </a:prstGeom>
+                    <a:noFill/>
+                    <a:ln w="9525">
+                      <a:noFill/>
+                      <a:miter lim="800000"/>
+                      <a:headEnd/>
+                      <a:tailEnd/>
+                    </a:ln>
+                  </pic:spPr>
+                </pic:pic>
+              </a:graphicData>
+            </a:graphic>
+          </wp:inline>
+        </w:drawing>
+      </w:r>
+    </w:p>
+    <w:p>
+      <w:pPr>
+        <w:pStyle w:val="Akapitzlist"/>
+        <w:numPr>
+          <w:ilvl w:val="0"/>
+          <w:numId w:val="39"/>
+        </w:numPr>
+        <w:spacing w:after="200" w:line="276" w:lineRule="auto"/>
+      </w:pPr>
+      <w:r>
+        <w:t xml:space="preserve">* Dla kontrolek i wskaźników uzupełnić krótkie podpowiedzi (tzw. </w:t>
+      </w:r>
+      <w:proofErr w:type="spellStart"/>
+      <w:r>
+        <w:t>Tip</w:t>
+      </w:r>
+      <w:proofErr w:type="spellEnd"/>
+      <w:r>
+        <w:t xml:space="preserve"> Strip – Kontrolka </w:t>
+      </w:r>
+      <w:r>
+        <w:sym w:font="Wingdings" w:char="F0E0"/>
+      </w:r>
+      <w:r>
+        <w:t xml:space="preserve"> </w:t>
+      </w:r>
+      <w:r>
+        <w:rPr>
+          <w:b/>
+        </w:rPr>
+        <w:t>PPM</w:t>
+      </w:r>
+      <w:r>
+        <w:t xml:space="preserve"> </w:t>
+      </w:r>
+      <w:r>
+        <w:sym w:font="Wingdings" w:char="F0E0"/>
+      </w:r>
+      <w:r>
+        <w:t xml:space="preserve"> </w:t>
+      </w:r>
+      <w:proofErr w:type="spellStart"/>
+      <w:r>
+        <w:rPr>
+          <w:b/>
+        </w:rPr>
+        <w:t>Properties</w:t>
+      </w:r>
+      <w:proofErr w:type="spellEnd"/>
+      <w:r>
+        <w:t xml:space="preserve"> </w:t>
+      </w:r>
+      <w:r>
+        <w:sym w:font="Wingdings" w:char="F0E0"/>
+      </w:r>
+      <w:r>
+        <w:t xml:space="preserve"> </w:t>
+      </w:r>
+      <w:proofErr w:type="spellStart"/>
+      <w:r>
+        <w:rPr>
+          <w:b/>
+        </w:rPr>
+        <w:t>Documentation</w:t>
+      </w:r>
+      <w:proofErr w:type="spellEnd"/>
+      <w:r>
+        <w:t>),</w:t>
+      </w:r>
+    </w:p>
+    <w:p>
+      <w:pPr>
+        <w:pStyle w:val="Nagwek2"/>
+        <w:rPr>
+          <w:rFonts w:ascii="Arial" w:hAnsi="Arial" w:cs="Arial"/>
+          <w:b w:val="0"/>
+          <w:sz w:val="28"/>
+        </w:rPr>
+      </w:pPr>
+    </w:p>
+    <w:p>
+      <w:pPr>
+        <w:pStyle w:val="Nagwek2"/>
+        <w:rPr>
+          <w:rFonts w:ascii="Arial" w:hAnsi="Arial" w:cs="Arial"/>
+          <w:b w:val="0"/>
+          <w:sz w:val="28"/>
+        </w:rPr>
+      </w:pPr>
+      <w:r>
+        <w:rPr>
+          <w:rFonts w:ascii="Arial" w:hAnsi="Arial" w:cs="Arial"/>
+          <w:b w:val="0"/>
+          <w:sz w:val="28"/>
+        </w:rPr>
         <w:t>Wygląd wejściowych i wyjściowych komponentów pulpitu na diagramie</w:t>
       </w:r>
     </w:p>
@@ -11468,7 +12632,7 @@
                     </pic:cNvPicPr>
                   </pic:nvPicPr>
                   <pic:blipFill>
-                    <a:blip r:embed="rId49" cstate="print"/>
+                    <a:blip r:embed="rId53" cstate="print"/>
                     <a:stretch>
                       <a:fillRect/>
                     </a:stretch>
@@ -11783,7 +12947,7 @@
                     </pic:cNvPicPr>
                   </pic:nvPicPr>
                   <pic:blipFill>
-                    <a:blip r:embed="rId50" cstate="print"/>
+                    <a:blip r:embed="rId54" cstate="print"/>
                     <a:srcRect/>
                     <a:stretch>
                       <a:fillRect/>
@@ -11827,6 +12991,7 @@
           <w:b w:val="0"/>
           <w:sz w:val="28"/>
         </w:rPr>
+        <w:lastRenderedPageBreak/>
         <w:t>Okno Nawigacji</w:t>
       </w:r>
     </w:p>
@@ -11907,7 +13072,6 @@
         <w:rPr>
           <w:noProof/>
         </w:rPr>
-        <w:lastRenderedPageBreak/>
         <w:drawing>
           <wp:inline distT="0" distB="0" distL="0" distR="0">
             <wp:extent cx="2321814" cy="1363089"/>
@@ -11926,7 +13090,7 @@
                     </pic:cNvPicPr>
                   </pic:nvPicPr>
                   <pic:blipFill>
-                    <a:blip r:embed="rId51" cstate="print"/>
+                    <a:blip r:embed="rId55" cstate="print"/>
                     <a:srcRect/>
                     <a:stretch>
                       <a:fillRect/>
@@ -12202,7 +13366,11 @@
         <w:t>przypadku pętli warunkowych cały kod (z wszystkimi</w:t>
       </w:r>
       <w:r>
-        <w:t xml:space="preserve"> warunkami) zostanie zapisany w </w:t>
+        <w:t xml:space="preserve"> warunkami) zostanie zapisany </w:t>
+      </w:r>
+      <w:r>
+        <w:lastRenderedPageBreak/>
+        <w:t>w </w:t>
       </w:r>
       <w:r>
         <w:t xml:space="preserve">części uruchamialnej. Klasyczny </w:t>
@@ -12329,7 +13497,6 @@
         <w:jc w:val="both"/>
       </w:pPr>
       <w:r>
-        <w:lastRenderedPageBreak/>
         <w:t xml:space="preserve">- przejść do okna JKI </w:t>
       </w:r>
       <w:proofErr w:type="spellStart"/>
@@ -12553,7 +13720,7 @@
         <w:rStyle w:val="Numerstrony"/>
         <w:noProof/>
       </w:rPr>
-      <w:t>18</w:t>
+      <w:t>2</w:t>
     </w:r>
     <w:r>
       <w:rPr>
@@ -12746,7 +13913,7 @@
               <v:shape id="_x0000_i1031" type="#_x0000_t75" style="width:17.3pt;height:27.05pt" o:ole="">
                 <v:imagedata r:id="rId1" o:title=""/>
               </v:shape>
-              <o:OLEObject Type="Embed" ProgID="CorelDRAW.Graphic.11" ShapeID="_x0000_i1031" DrawAspect="Content" ObjectID="_1537128360" r:id="rId2"/>
+              <o:OLEObject Type="Embed" ProgID="CorelDRAW.Graphic.11" ShapeID="_x0000_i1031" DrawAspect="Content" ObjectID="_1537544166" r:id="rId2"/>
             </w:object>
           </w:r>
         </w:p>
@@ -14641,6 +15808,95 @@
     </w:lvl>
   </w:abstractNum>
   <w:abstractNum w:abstractNumId="15">
+    <w:nsid w:val="310F372C"/>
+    <w:multiLevelType w:val="hybridMultilevel"/>
+    <w:tmpl w:val="E3CCCB70"/>
+    <w:lvl w:ilvl="0" w:tplc="0415000F">
+      <w:start w:val="1"/>
+      <w:numFmt w:val="decimal"/>
+      <w:lvlText w:val="%1."/>
+      <w:lvlJc w:val="left"/>
+      <w:pPr>
+        <w:ind w:left="720" w:hanging="360"/>
+      </w:pPr>
+      <w:rPr>
+        <w:rFonts w:hint="default"/>
+      </w:rPr>
+    </w:lvl>
+    <w:lvl w:ilvl="1" w:tplc="04150019" w:tentative="1">
+      <w:start w:val="1"/>
+      <w:numFmt w:val="lowerLetter"/>
+      <w:lvlText w:val="%2."/>
+      <w:lvlJc w:val="left"/>
+      <w:pPr>
+        <w:ind w:left="1440" w:hanging="360"/>
+      </w:pPr>
+    </w:lvl>
+    <w:lvl w:ilvl="2" w:tplc="0415001B" w:tentative="1">
+      <w:start w:val="1"/>
+      <w:numFmt w:val="lowerRoman"/>
+      <w:lvlText w:val="%3."/>
+      <w:lvlJc w:val="right"/>
+      <w:pPr>
+        <w:ind w:left="2160" w:hanging="180"/>
+      </w:pPr>
+    </w:lvl>
+    <w:lvl w:ilvl="3" w:tplc="0415000F" w:tentative="1">
+      <w:start w:val="1"/>
+      <w:numFmt w:val="decimal"/>
+      <w:lvlText w:val="%4."/>
+      <w:lvlJc w:val="left"/>
+      <w:pPr>
+        <w:ind w:left="2880" w:hanging="360"/>
+      </w:pPr>
+    </w:lvl>
+    <w:lvl w:ilvl="4" w:tplc="04150019" w:tentative="1">
+      <w:start w:val="1"/>
+      <w:numFmt w:val="lowerLetter"/>
+      <w:lvlText w:val="%5."/>
+      <w:lvlJc w:val="left"/>
+      <w:pPr>
+        <w:ind w:left="3600" w:hanging="360"/>
+      </w:pPr>
+    </w:lvl>
+    <w:lvl w:ilvl="5" w:tplc="0415001B" w:tentative="1">
+      <w:start w:val="1"/>
+      <w:numFmt w:val="lowerRoman"/>
+      <w:lvlText w:val="%6."/>
+      <w:lvlJc w:val="right"/>
+      <w:pPr>
+        <w:ind w:left="4320" w:hanging="180"/>
+      </w:pPr>
+    </w:lvl>
+    <w:lvl w:ilvl="6" w:tplc="0415000F" w:tentative="1">
+      <w:start w:val="1"/>
+      <w:numFmt w:val="decimal"/>
+      <w:lvlText w:val="%7."/>
+      <w:lvlJc w:val="left"/>
+      <w:pPr>
+        <w:ind w:left="5040" w:hanging="360"/>
+      </w:pPr>
+    </w:lvl>
+    <w:lvl w:ilvl="7" w:tplc="04150019" w:tentative="1">
+      <w:start w:val="1"/>
+      <w:numFmt w:val="lowerLetter"/>
+      <w:lvlText w:val="%8."/>
+      <w:lvlJc w:val="left"/>
+      <w:pPr>
+        <w:ind w:left="5760" w:hanging="360"/>
+      </w:pPr>
+    </w:lvl>
+    <w:lvl w:ilvl="8" w:tplc="0415001B" w:tentative="1">
+      <w:start w:val="1"/>
+      <w:numFmt w:val="lowerRoman"/>
+      <w:lvlText w:val="%9."/>
+      <w:lvlJc w:val="right"/>
+      <w:pPr>
+        <w:ind w:left="6480" w:hanging="180"/>
+      </w:pPr>
+    </w:lvl>
+  </w:abstractNum>
+  <w:abstractNum w:abstractNumId="16">
     <w:nsid w:val="36A04AA0"/>
     <w:multiLevelType w:val="hybridMultilevel"/>
     <w:tmpl w:val="7C984812"/>
@@ -14729,7 +15985,7 @@
       </w:pPr>
     </w:lvl>
   </w:abstractNum>
-  <w:abstractNum w:abstractNumId="16">
+  <w:abstractNum w:abstractNumId="17">
     <w:nsid w:val="3F532490"/>
     <w:multiLevelType w:val="hybridMultilevel"/>
     <w:tmpl w:val="E2CC35E4"/>
@@ -14869,7 +16125,7 @@
       </w:rPr>
     </w:lvl>
   </w:abstractNum>
-  <w:abstractNum w:abstractNumId="17">
+  <w:abstractNum w:abstractNumId="18">
     <w:nsid w:val="428B0B79"/>
     <w:multiLevelType w:val="hybridMultilevel"/>
     <w:tmpl w:val="C7B2A4C0"/>
@@ -14982,7 +16238,7 @@
       </w:rPr>
     </w:lvl>
   </w:abstractNum>
-  <w:abstractNum w:abstractNumId="18">
+  <w:abstractNum w:abstractNumId="19">
     <w:nsid w:val="44BA5F6D"/>
     <w:multiLevelType w:val="hybridMultilevel"/>
     <w:tmpl w:val="39642ED2"/>
@@ -15071,7 +16327,7 @@
       </w:pPr>
     </w:lvl>
   </w:abstractNum>
-  <w:abstractNum w:abstractNumId="19">
+  <w:abstractNum w:abstractNumId="20">
     <w:nsid w:val="44D0229D"/>
     <w:multiLevelType w:val="hybridMultilevel"/>
     <w:tmpl w:val="49661E84"/>
@@ -15211,7 +16467,7 @@
       </w:rPr>
     </w:lvl>
   </w:abstractNum>
-  <w:abstractNum w:abstractNumId="20">
+  <w:abstractNum w:abstractNumId="21">
     <w:nsid w:val="46DF1D18"/>
     <w:multiLevelType w:val="hybridMultilevel"/>
     <w:tmpl w:val="A7502938"/>
@@ -15300,7 +16556,7 @@
       </w:pPr>
     </w:lvl>
   </w:abstractNum>
-  <w:abstractNum w:abstractNumId="21">
+  <w:abstractNum w:abstractNumId="22">
     <w:nsid w:val="4A0B58C9"/>
     <w:multiLevelType w:val="hybridMultilevel"/>
     <w:tmpl w:val="CCAEEB10"/>
@@ -15440,7 +16696,7 @@
       </w:rPr>
     </w:lvl>
   </w:abstractNum>
-  <w:abstractNum w:abstractNumId="22">
+  <w:abstractNum w:abstractNumId="23">
     <w:nsid w:val="4A5858A9"/>
     <w:multiLevelType w:val="hybridMultilevel"/>
     <w:tmpl w:val="4EAEBBF6"/>
@@ -15580,7 +16836,7 @@
       </w:rPr>
     </w:lvl>
   </w:abstractNum>
-  <w:abstractNum w:abstractNumId="23">
+  <w:abstractNum w:abstractNumId="24">
     <w:nsid w:val="4F9009AB"/>
     <w:multiLevelType w:val="hybridMultilevel"/>
     <w:tmpl w:val="169246D8"/>
@@ -15720,7 +16976,7 @@
       </w:rPr>
     </w:lvl>
   </w:abstractNum>
-  <w:abstractNum w:abstractNumId="24">
+  <w:abstractNum w:abstractNumId="25">
     <w:nsid w:val="507E2F1A"/>
     <w:multiLevelType w:val="hybridMultilevel"/>
     <w:tmpl w:val="6E92481C"/>
@@ -15833,7 +17089,7 @@
       </w:rPr>
     </w:lvl>
   </w:abstractNum>
-  <w:abstractNum w:abstractNumId="25">
+  <w:abstractNum w:abstractNumId="26">
     <w:nsid w:val="57CE4EF9"/>
     <w:multiLevelType w:val="hybridMultilevel"/>
     <w:tmpl w:val="BCD8415A"/>
@@ -15973,7 +17229,7 @@
       </w:rPr>
     </w:lvl>
   </w:abstractNum>
-  <w:abstractNum w:abstractNumId="26">
+  <w:abstractNum w:abstractNumId="27">
     <w:nsid w:val="589B067C"/>
     <w:multiLevelType w:val="hybridMultilevel"/>
     <w:tmpl w:val="F546277A"/>
@@ -16113,7 +17369,7 @@
       </w:rPr>
     </w:lvl>
   </w:abstractNum>
-  <w:abstractNum w:abstractNumId="27">
+  <w:abstractNum w:abstractNumId="28">
     <w:nsid w:val="5DC4639E"/>
     <w:multiLevelType w:val="hybridMultilevel"/>
     <w:tmpl w:val="E36C49C2"/>
@@ -16253,7 +17509,7 @@
       </w:rPr>
     </w:lvl>
   </w:abstractNum>
-  <w:abstractNum w:abstractNumId="28">
+  <w:abstractNum w:abstractNumId="29">
     <w:nsid w:val="60FD1859"/>
     <w:multiLevelType w:val="multilevel"/>
     <w:tmpl w:val="0415001F"/>
@@ -16339,7 +17595,7 @@
       </w:pPr>
     </w:lvl>
   </w:abstractNum>
-  <w:abstractNum w:abstractNumId="29">
+  <w:abstractNum w:abstractNumId="30">
     <w:nsid w:val="64F25570"/>
     <w:multiLevelType w:val="hybridMultilevel"/>
     <w:tmpl w:val="FD50839A"/>
@@ -16452,7 +17708,7 @@
       </w:rPr>
     </w:lvl>
   </w:abstractNum>
-  <w:abstractNum w:abstractNumId="30">
+  <w:abstractNum w:abstractNumId="31">
     <w:nsid w:val="667847C1"/>
     <w:multiLevelType w:val="hybridMultilevel"/>
     <w:tmpl w:val="F4645824"/>
@@ -16565,7 +17821,7 @@
       </w:rPr>
     </w:lvl>
   </w:abstractNum>
-  <w:abstractNum w:abstractNumId="31">
+  <w:abstractNum w:abstractNumId="32">
     <w:nsid w:val="69095227"/>
     <w:multiLevelType w:val="hybridMultilevel"/>
     <w:tmpl w:val="B12EE482"/>
@@ -16678,7 +17934,7 @@
       </w:rPr>
     </w:lvl>
   </w:abstractNum>
-  <w:abstractNum w:abstractNumId="32">
+  <w:abstractNum w:abstractNumId="33">
     <w:nsid w:val="6B014F42"/>
     <w:multiLevelType w:val="hybridMultilevel"/>
     <w:tmpl w:val="A254E602"/>
@@ -16791,7 +18047,7 @@
       </w:rPr>
     </w:lvl>
   </w:abstractNum>
-  <w:abstractNum w:abstractNumId="33">
+  <w:abstractNum w:abstractNumId="34">
     <w:nsid w:val="6B236F82"/>
     <w:multiLevelType w:val="hybridMultilevel"/>
     <w:tmpl w:val="83FA8456"/>
@@ -16931,7 +18187,7 @@
       </w:rPr>
     </w:lvl>
   </w:abstractNum>
-  <w:abstractNum w:abstractNumId="34">
+  <w:abstractNum w:abstractNumId="35">
     <w:nsid w:val="6BEF740E"/>
     <w:multiLevelType w:val="multilevel"/>
     <w:tmpl w:val="0415001F"/>
@@ -17017,7 +18273,7 @@
       </w:pPr>
     </w:lvl>
   </w:abstractNum>
-  <w:abstractNum w:abstractNumId="35">
+  <w:abstractNum w:abstractNumId="36">
     <w:nsid w:val="70814350"/>
     <w:multiLevelType w:val="hybridMultilevel"/>
     <w:tmpl w:val="30A0C014"/>
@@ -17157,7 +18413,7 @@
       </w:rPr>
     </w:lvl>
   </w:abstractNum>
-  <w:abstractNum w:abstractNumId="36">
+  <w:abstractNum w:abstractNumId="37">
     <w:nsid w:val="76C66C13"/>
     <w:multiLevelType w:val="hybridMultilevel"/>
     <w:tmpl w:val="CAA49C9A"/>
@@ -17270,7 +18526,7 @@
       </w:pPr>
     </w:lvl>
   </w:abstractNum>
-  <w:abstractNum w:abstractNumId="37">
+  <w:abstractNum w:abstractNumId="38">
     <w:nsid w:val="7E5D7D8E"/>
     <w:multiLevelType w:val="hybridMultilevel"/>
     <w:tmpl w:val="0D76A84E"/>
@@ -17360,10 +18616,10 @@
     </w:lvl>
   </w:abstractNum>
   <w:num w:numId="1">
-    <w:abstractNumId w:val="33"/>
+    <w:abstractNumId w:val="34"/>
   </w:num>
   <w:num w:numId="2">
-    <w:abstractNumId w:val="19"/>
+    <w:abstractNumId w:val="20"/>
   </w:num>
   <w:num w:numId="3">
     <w:abstractNumId w:val="6"/>
@@ -17372,7 +18628,7 @@
     <w:abstractNumId w:val="7"/>
   </w:num>
   <w:num w:numId="5">
-    <w:abstractNumId w:val="16"/>
+    <w:abstractNumId w:val="17"/>
   </w:num>
   <w:num w:numId="6">
     <w:abstractNumId w:val="0"/>
@@ -17381,7 +18637,7 @@
     <w:abstractNumId w:val="8"/>
   </w:num>
   <w:num w:numId="8">
-    <w:abstractNumId w:val="21"/>
+    <w:abstractNumId w:val="22"/>
   </w:num>
   <w:num w:numId="9">
     <w:abstractNumId w:val="12"/>
@@ -17390,19 +18646,19 @@
     <w:abstractNumId w:val="3"/>
   </w:num>
   <w:num w:numId="11">
-    <w:abstractNumId w:val="23"/>
+    <w:abstractNumId w:val="24"/>
   </w:num>
   <w:num w:numId="12">
-    <w:abstractNumId w:val="27"/>
+    <w:abstractNumId w:val="28"/>
   </w:num>
   <w:num w:numId="13">
-    <w:abstractNumId w:val="36"/>
+    <w:abstractNumId w:val="37"/>
   </w:num>
   <w:num w:numId="14">
     <w:abstractNumId w:val="10"/>
   </w:num>
   <w:num w:numId="15">
-    <w:abstractNumId w:val="22"/>
+    <w:abstractNumId w:val="23"/>
   </w:num>
   <w:num w:numId="16">
     <w:abstractNumId w:val="11"/>
@@ -17411,16 +18667,16 @@
     <w:abstractNumId w:val="5"/>
   </w:num>
   <w:num w:numId="18">
-    <w:abstractNumId w:val="29"/>
+    <w:abstractNumId w:val="30"/>
   </w:num>
   <w:num w:numId="19">
-    <w:abstractNumId w:val="17"/>
+    <w:abstractNumId w:val="18"/>
   </w:num>
   <w:num w:numId="20">
-    <w:abstractNumId w:val="18"/>
+    <w:abstractNumId w:val="19"/>
   </w:num>
   <w:num w:numId="21">
-    <w:abstractNumId w:val="24"/>
+    <w:abstractNumId w:val="25"/>
   </w:num>
   <w:num w:numId="22">
     <w:abstractNumId w:val="2"/>
@@ -17429,25 +18685,25 @@
     <w:abstractNumId w:val="14"/>
   </w:num>
   <w:num w:numId="24">
-    <w:abstractNumId w:val="28"/>
+    <w:abstractNumId w:val="29"/>
   </w:num>
   <w:num w:numId="25">
-    <w:abstractNumId w:val="34"/>
+    <w:abstractNumId w:val="35"/>
   </w:num>
   <w:num w:numId="26">
     <w:abstractNumId w:val="4"/>
   </w:num>
   <w:num w:numId="27">
-    <w:abstractNumId w:val="20"/>
+    <w:abstractNumId w:val="21"/>
   </w:num>
   <w:num w:numId="28">
-    <w:abstractNumId w:val="37"/>
+    <w:abstractNumId w:val="38"/>
   </w:num>
   <w:num w:numId="29">
-    <w:abstractNumId w:val="25"/>
+    <w:abstractNumId w:val="26"/>
   </w:num>
   <w:num w:numId="30">
-    <w:abstractNumId w:val="31"/>
+    <w:abstractNumId w:val="32"/>
   </w:num>
   <w:num w:numId="31">
     <w:abstractNumId w:val="13"/>
@@ -17456,21 +18712,24 @@
     <w:abstractNumId w:val="9"/>
   </w:num>
   <w:num w:numId="33">
-    <w:abstractNumId w:val="35"/>
+    <w:abstractNumId w:val="36"/>
   </w:num>
   <w:num w:numId="34">
-    <w:abstractNumId w:val="26"/>
+    <w:abstractNumId w:val="27"/>
   </w:num>
   <w:num w:numId="35">
-    <w:abstractNumId w:val="32"/>
+    <w:abstractNumId w:val="33"/>
   </w:num>
   <w:num w:numId="36">
-    <w:abstractNumId w:val="30"/>
+    <w:abstractNumId w:val="31"/>
   </w:num>
   <w:num w:numId="37">
     <w:abstractNumId w:val="1"/>
   </w:num>
   <w:num w:numId="38">
+    <w:abstractNumId w:val="16"/>
+  </w:num>
+  <w:num w:numId="39">
     <w:abstractNumId w:val="15"/>
   </w:num>
 </w:numbering>
@@ -18161,7 +19420,7 @@
 </file>
 
 <file path=customXml/itemProps1.xml><?xml version="1.0" encoding="utf-8"?>
-<ds:datastoreItem xmlns:ds="http://schemas.openxmlformats.org/officeDocument/2006/customXml" ds:itemID="{1954B71B-AD20-42E5-99DF-82AA74C1884C}">
+<ds:datastoreItem xmlns:ds="http://schemas.openxmlformats.org/officeDocument/2006/customXml" ds:itemID="{9EACE928-E6A9-4C8E-B245-688CC9547986}">
   <ds:schemaRefs>
     <ds:schemaRef ds:uri="http://schemas.openxmlformats.org/officeDocument/2006/bibliography"/>
   </ds:schemaRefs>

</xml_diff>